<commit_message>
Update Method1: Actual Cost Method calculation
</commit_message>
<xml_diff>
--- a/public/templates/final_report.docx
+++ b/public/templates/final_report.docx
@@ -2599,6 +2599,7 @@
         </w:rPr>
         <w:t xml:space="preserve">T/As; </w:t>
       </w:r>
+      <w:proofErr w:type="spellStart"/>
       <w:r>
         <w:rPr>
           <w:rFonts w:ascii="Arial" w:hAnsi="Arial" w:cs="Arial"/>
@@ -2606,7 +2607,17 @@
           <w:sz w:val="22"/>
           <w:szCs w:val="22"/>
         </w:rPr>
-        <w:t>Intellisolve.</w:t>
+        <w:t>Intellisolve</w:t>
+      </w:r>
+      <w:proofErr w:type="spellEnd"/>
+      <w:r>
+        <w:rPr>
+          <w:rFonts w:ascii="Arial" w:hAnsi="Arial" w:cs="Arial"/>
+          <w:color w:val="000000"/>
+          <w:sz w:val="22"/>
+          <w:szCs w:val="22"/>
+        </w:rPr>
+        <w:t>.</w:t>
       </w:r>
     </w:p>
     <w:p>
@@ -4068,7 +4079,23 @@
           <w:rFonts w:ascii="Arial" w:hAnsi="Arial" w:cs="Arial"/>
           <w:lang w:val="en-US"/>
         </w:rPr>
-        <w:t>Please keep this document in a safe place as if for any reason, I or Intellisolve are unavailable or otherwise unable to assist you with a future formal investigation or audit by the ATO, then and of itself, it can and should greatly assist with your defense providing you have acted upon it accurately and in good faith.</w:t>
+        <w:t xml:space="preserve">Please keep this document in a safe place as if for any reason, I or </w:t>
+      </w:r>
+      <w:proofErr w:type="spellStart"/>
+      <w:r>
+        <w:rPr>
+          <w:rFonts w:ascii="Arial" w:hAnsi="Arial" w:cs="Arial"/>
+          <w:lang w:val="en-US"/>
+        </w:rPr>
+        <w:t>Intellisolve</w:t>
+      </w:r>
+      <w:proofErr w:type="spellEnd"/>
+      <w:r>
+        <w:rPr>
+          <w:rFonts w:ascii="Arial" w:hAnsi="Arial" w:cs="Arial"/>
+          <w:lang w:val="en-US"/>
+        </w:rPr>
+        <w:t xml:space="preserve"> are unavailable or otherwise unable to assist you with a future formal investigation or audit by the ATO, then and of itself, it can and should greatly assist with your defense providing you have acted upon it accurately and in good faith.</w:t>
       </w:r>
     </w:p>
     <w:p>
@@ -7407,14 +7434,6 @@
               </w:rPr>
               <w:t>{{TOTAL_HABITABLE_FLOOR_AREA}}</w:t>
             </w:r>
-          </w:p>
-          <w:p>
-            <w:pPr>
-              <w:spacing w:after="300"/>
-              <w:rPr>
-                <w:rFonts w:ascii="Arial" w:hAnsi="Arial" w:cs="Arial"/>
-              </w:rPr>
-            </w:pPr>
             <w:r>
               <w:rPr>
                 <w:rFonts w:ascii="Arial" w:hAnsi="Arial" w:cs="Arial"/>
@@ -7576,15 +7595,14 @@
               <w:rPr>
                 <w:rFonts w:ascii="Arial" w:hAnsi="Arial" w:cs="Arial"/>
               </w:rPr>
-              <w:t xml:space="preserve"> = </w:t>
-            </w:r>
-          </w:p>
-          <w:p>
-            <w:pPr>
-              <w:rPr>
-                <w:rFonts w:ascii="Arial" w:hAnsi="Arial" w:cs="Arial"/>
-              </w:rPr>
-            </w:pPr>
+              <w:t xml:space="preserve"> =</w:t>
+            </w:r>
+            <w:r>
+              <w:rPr>
+                <w:rFonts w:ascii="Arial" w:hAnsi="Arial" w:cs="Arial"/>
+              </w:rPr>
+              <w:t xml:space="preserve"> </w:t>
+            </w:r>
             <w:r>
               <w:rPr>
                 <w:rFonts w:ascii="Arial" w:hAnsi="Arial" w:cs="Arial"/>
@@ -9345,7 +9363,23 @@
                 <w:rFonts w:ascii="Arial" w:hAnsi="Arial" w:cs="Arial"/>
                 <w:lang w:val="en-US"/>
               </w:rPr>
-              <w:t xml:space="preserve">in future of the capital gains tax (cgt) small business concessions, </w:t>
+              <w:t>in future of the capital gains tax (</w:t>
+            </w:r>
+            <w:proofErr w:type="spellStart"/>
+            <w:r>
+              <w:rPr>
+                <w:rFonts w:ascii="Arial" w:hAnsi="Arial" w:cs="Arial"/>
+                <w:lang w:val="en-US"/>
+              </w:rPr>
+              <w:t>cgt</w:t>
+            </w:r>
+            <w:proofErr w:type="spellEnd"/>
+            <w:r>
+              <w:rPr>
+                <w:rFonts w:ascii="Arial" w:hAnsi="Arial" w:cs="Arial"/>
+                <w:lang w:val="en-US"/>
+              </w:rPr>
+              <w:t xml:space="preserve">) small business concessions, </w:t>
             </w:r>
             <w:r>
               <w:rPr>
@@ -9758,7 +9792,23 @@
                 <w:rFonts w:ascii="Arial" w:hAnsi="Arial" w:cs="Arial"/>
                 <w:lang w:val="en-US"/>
               </w:rPr>
-              <w:t xml:space="preserve"> will be summed in square metres and calculated against the total “habitable” area of The Property (i.e. for business purposes), to arrive at a “</w:t>
+              <w:t xml:space="preserve"> will be summed in square </w:t>
+            </w:r>
+            <w:proofErr w:type="spellStart"/>
+            <w:r>
+              <w:rPr>
+                <w:rFonts w:ascii="Arial" w:hAnsi="Arial" w:cs="Arial"/>
+                <w:lang w:val="en-US"/>
+              </w:rPr>
+              <w:t>metres</w:t>
+            </w:r>
+            <w:proofErr w:type="spellEnd"/>
+            <w:r>
+              <w:rPr>
+                <w:rFonts w:ascii="Arial" w:hAnsi="Arial" w:cs="Arial"/>
+                <w:lang w:val="en-US"/>
+              </w:rPr>
+              <w:t xml:space="preserve"> and calculated against the total “habitable” area of The Property (i.e. for business purposes), to arrive at a “</w:t>
             </w:r>
             <w:r>
               <w:rPr>
@@ -9943,7 +9993,23 @@
                 <w:rFonts w:ascii="Arial" w:hAnsi="Arial" w:cs="Arial"/>
                 <w:lang w:val="en-US"/>
               </w:rPr>
-              <w:t xml:space="preserve">The capital gains tax small business concessions and the cgt discount are all currently available to you in the event The Property is later sold at a capital gain such that with prudent advanced planning and ongoing management of any identified issues as may arise from time to time, it is therefore highly possible that </w:t>
+              <w:t xml:space="preserve">The capital gains tax small business concessions and the </w:t>
+            </w:r>
+            <w:proofErr w:type="spellStart"/>
+            <w:r>
+              <w:rPr>
+                <w:rFonts w:ascii="Arial" w:hAnsi="Arial" w:cs="Arial"/>
+                <w:lang w:val="en-US"/>
+              </w:rPr>
+              <w:t>cgt</w:t>
+            </w:r>
+            <w:proofErr w:type="spellEnd"/>
+            <w:r>
+              <w:rPr>
+                <w:rFonts w:ascii="Arial" w:hAnsi="Arial" w:cs="Arial"/>
+                <w:lang w:val="en-US"/>
+              </w:rPr>
+              <w:t xml:space="preserve"> discount are all currently available to you in the event The Property is later sold at a capital gain such that with prudent advanced planning and ongoing management of any identified issues as may arise from time to time, it is therefore highly possible that </w:t>
             </w:r>
             <w:r>
               <w:rPr>
@@ -10928,7 +10994,23 @@
                 <w:rFonts w:ascii="Arial" w:hAnsi="Arial" w:cs="Arial"/>
                 <w:color w:val="000000"/>
               </w:rPr>
-              <w:t>Just like all investment markets, interest rates can rise and fall depending of the economy and other circumstances.  There is a possibility that if you invest in fixed rate investments (eg: bonds), you may have to re-invest the maturing money at a lower rate of interest.  This means that your level of income will also fall.</w:t>
+              <w:t>Just like all investment markets, interest rates can rise and fall depending of the economy and other circumstances.  There is a possibility that if you invest in fixed rate investments (</w:t>
+            </w:r>
+            <w:proofErr w:type="spellStart"/>
+            <w:r>
+              <w:rPr>
+                <w:rFonts w:ascii="Arial" w:hAnsi="Arial" w:cs="Arial"/>
+                <w:color w:val="000000"/>
+              </w:rPr>
+              <w:t>eg</w:t>
+            </w:r>
+            <w:proofErr w:type="spellEnd"/>
+            <w:r>
+              <w:rPr>
+                <w:rFonts w:ascii="Arial" w:hAnsi="Arial" w:cs="Arial"/>
+                <w:color w:val="000000"/>
+              </w:rPr>
+              <w:t>: bonds), you may have to re-invest the maturing money at a lower rate of interest.  This means that your level of income will also fall.</w:t>
             </w:r>
           </w:p>
           <w:p>
@@ -11055,7 +11137,23 @@
                 <w:rFonts w:ascii="Arial" w:hAnsi="Arial" w:cs="Arial"/>
                 <w:color w:val="000000"/>
               </w:rPr>
-              <w:t xml:space="preserve"> most because they are invested in illiquid assets (eg: real estate).  This can mean that you pay exit and penalty charges for early exit from the investment.  </w:t>
+              <w:t xml:space="preserve"> most because they are invested in illiquid assets (</w:t>
+            </w:r>
+            <w:proofErr w:type="spellStart"/>
+            <w:r>
+              <w:rPr>
+                <w:rFonts w:ascii="Arial" w:hAnsi="Arial" w:cs="Arial"/>
+                <w:color w:val="000000"/>
+              </w:rPr>
+              <w:t>eg</w:t>
+            </w:r>
+            <w:proofErr w:type="spellEnd"/>
+            <w:r>
+              <w:rPr>
+                <w:rFonts w:ascii="Arial" w:hAnsi="Arial" w:cs="Arial"/>
+                <w:color w:val="000000"/>
+              </w:rPr>
+              <w:t xml:space="preserve">: real estate).  This can mean that you pay exit and penalty charges for early exit from the investment.  </w:t>
             </w:r>
           </w:p>
           <w:p>
@@ -11156,7 +11254,23 @@
                 <w:rFonts w:ascii="Arial" w:hAnsi="Arial" w:cs="Arial"/>
                 <w:color w:val="000000"/>
               </w:rPr>
-              <w:t>Credit risk usually only applies to debt-type securities.  There is a possibility that the institution holding your capital (eg: a debenture issuer) may fail to pay interest, fail to return your capital or become insolvent.</w:t>
+              <w:t>Credit risk usually only applies to debt-type securities.  There is a possibility that the institution holding your capital (</w:t>
+            </w:r>
+            <w:proofErr w:type="spellStart"/>
+            <w:r>
+              <w:rPr>
+                <w:rFonts w:ascii="Arial" w:hAnsi="Arial" w:cs="Arial"/>
+                <w:color w:val="000000"/>
+              </w:rPr>
+              <w:t>eg</w:t>
+            </w:r>
+            <w:proofErr w:type="spellEnd"/>
+            <w:r>
+              <w:rPr>
+                <w:rFonts w:ascii="Arial" w:hAnsi="Arial" w:cs="Arial"/>
+                <w:color w:val="000000"/>
+              </w:rPr>
+              <w:t>: a debenture issuer) may fail to pay interest, fail to return your capital or become insolvent.</w:t>
             </w:r>
           </w:p>
           <w:p>
@@ -14947,12 +15061,21 @@
               </w:rPr>
               <w:t xml:space="preserve"> (2001) 207 CLR235; 2001 ATC 4343; (2001) 47 ATR 229) where the Court </w:t>
             </w:r>
-            <w:r>
-              <w:rPr>
-                <w:rFonts w:ascii="Arial" w:hAnsi="Arial" w:cs="Arial"/>
-                <w:lang w:val="en-US"/>
-              </w:rPr>
-              <w:t>emphasised,</w:t>
+            <w:proofErr w:type="spellStart"/>
+            <w:r>
+              <w:rPr>
+                <w:rFonts w:ascii="Arial" w:hAnsi="Arial" w:cs="Arial"/>
+                <w:lang w:val="en-US"/>
+              </w:rPr>
+              <w:t>emphasised</w:t>
+            </w:r>
+            <w:proofErr w:type="spellEnd"/>
+            <w:r>
+              <w:rPr>
+                <w:rFonts w:ascii="Arial" w:hAnsi="Arial" w:cs="Arial"/>
+                <w:lang w:val="en-US"/>
+              </w:rPr>
+              <w:t>,</w:t>
             </w:r>
             <w:r>
               <w:rPr>
@@ -15298,7 +15421,23 @@
                 <w:rFonts w:ascii="Arial" w:hAnsi="Arial" w:cs="Arial"/>
                 <w:lang w:val="en-US"/>
               </w:rPr>
-              <w:t xml:space="preserve"> Use Percentage however the cgt small business concessions </w:t>
+              <w:t xml:space="preserve"> Use Percentage however the </w:t>
+            </w:r>
+            <w:proofErr w:type="spellStart"/>
+            <w:r>
+              <w:rPr>
+                <w:rFonts w:ascii="Arial" w:hAnsi="Arial" w:cs="Arial"/>
+                <w:lang w:val="en-US"/>
+              </w:rPr>
+              <w:t>cgt</w:t>
+            </w:r>
+            <w:proofErr w:type="spellEnd"/>
+            <w:r>
+              <w:rPr>
+                <w:rFonts w:ascii="Arial" w:hAnsi="Arial" w:cs="Arial"/>
+                <w:lang w:val="en-US"/>
+              </w:rPr>
+              <w:t xml:space="preserve"> small business concessions </w:t>
             </w:r>
             <w:hyperlink r:id="rId22" w:history="1">
               <w:r>
@@ -15335,7 +15474,23 @@
                 <w:rFonts w:ascii="Arial" w:hAnsi="Arial" w:cs="Arial"/>
                 <w:lang w:val="en-US"/>
               </w:rPr>
-              <w:t xml:space="preserve"> be realised whereup</w:t>
+              <w:t xml:space="preserve"> be </w:t>
+            </w:r>
+            <w:proofErr w:type="spellStart"/>
+            <w:r>
+              <w:rPr>
+                <w:rFonts w:ascii="Arial" w:hAnsi="Arial" w:cs="Arial"/>
+                <w:lang w:val="en-US"/>
+              </w:rPr>
+              <w:t>realised</w:t>
+            </w:r>
+            <w:proofErr w:type="spellEnd"/>
+            <w:r>
+              <w:rPr>
+                <w:rFonts w:ascii="Arial" w:hAnsi="Arial" w:cs="Arial"/>
+                <w:lang w:val="en-US"/>
+              </w:rPr>
+              <w:t xml:space="preserve"> whereup</w:t>
             </w:r>
             <w:r>
               <w:rPr>
@@ -15372,12 +15527,21 @@
               </w:rPr>
               <w:t xml:space="preserve">no </w:t>
             </w:r>
-            <w:r>
-              <w:rPr>
-                <w:rFonts w:ascii="Arial" w:hAnsi="Arial" w:cs="Arial"/>
-                <w:lang w:val="en-US"/>
-              </w:rPr>
-              <w:t xml:space="preserve">cgt </w:t>
+            <w:proofErr w:type="spellStart"/>
+            <w:r>
+              <w:rPr>
+                <w:rFonts w:ascii="Arial" w:hAnsi="Arial" w:cs="Arial"/>
+                <w:lang w:val="en-US"/>
+              </w:rPr>
+              <w:t>cgt</w:t>
+            </w:r>
+            <w:proofErr w:type="spellEnd"/>
+            <w:r>
+              <w:rPr>
+                <w:rFonts w:ascii="Arial" w:hAnsi="Arial" w:cs="Arial"/>
+                <w:lang w:val="en-US"/>
+              </w:rPr>
+              <w:t xml:space="preserve"> </w:t>
             </w:r>
             <w:r>
               <w:rPr>
@@ -15540,8 +15704,9 @@
                 <w:iCs/>
                 <w:lang w:val="en-US"/>
               </w:rPr>
-              <w:t xml:space="preserve">power meters, sewer lines, etc, to the extent of </w:t>
-            </w:r>
+              <w:t xml:space="preserve">power meters, sewer lines, </w:t>
+            </w:r>
+            <w:proofErr w:type="spellStart"/>
             <w:r>
               <w:rPr>
                 <w:rFonts w:ascii="Arial" w:hAnsi="Arial" w:cs="Arial"/>
@@ -15551,8 +15716,9 @@
                 <w:iCs/>
                 <w:lang w:val="en-US"/>
               </w:rPr>
-              <w:t>The Business</w:t>
-            </w:r>
+              <w:t>etc</w:t>
+            </w:r>
+            <w:proofErr w:type="spellEnd"/>
             <w:r>
               <w:rPr>
                 <w:rFonts w:ascii="Arial" w:hAnsi="Arial" w:cs="Arial"/>
@@ -15562,12 +15728,9 @@
                 <w:iCs/>
                 <w:lang w:val="en-US"/>
               </w:rPr>
-              <w:t xml:space="preserve"> use percentage?</w:t>
-            </w:r>
-          </w:p>
-          <w:p>
-            <w:pPr>
-              <w:spacing w:before="60" w:after="60"/>
+              <w:t xml:space="preserve">, to the extent of </w:t>
+            </w:r>
+            <w:r>
               <w:rPr>
                 <w:rFonts w:ascii="Arial" w:hAnsi="Arial" w:cs="Arial"/>
                 <w:b/>
@@ -15576,11 +15739,9 @@
                 <w:iCs/>
                 <w:lang w:val="en-US"/>
               </w:rPr>
-            </w:pPr>
-          </w:p>
-          <w:p>
-            <w:pPr>
-              <w:spacing w:before="60" w:after="60"/>
+              <w:t>The Business</w:t>
+            </w:r>
+            <w:r>
               <w:rPr>
                 <w:rFonts w:ascii="Arial" w:hAnsi="Arial" w:cs="Arial"/>
                 <w:b/>
@@ -15589,8 +15750,12 @@
                 <w:iCs/>
                 <w:lang w:val="en-US"/>
               </w:rPr>
-            </w:pPr>
-            <w:r>
+              <w:t xml:space="preserve"> use percentage?</w:t>
+            </w:r>
+          </w:p>
+          <w:p>
+            <w:pPr>
+              <w:spacing w:before="60" w:after="60"/>
               <w:rPr>
                 <w:rFonts w:ascii="Arial" w:hAnsi="Arial" w:cs="Arial"/>
                 <w:b/>
@@ -15599,6 +15764,29 @@
                 <w:iCs/>
                 <w:lang w:val="en-US"/>
               </w:rPr>
+            </w:pPr>
+          </w:p>
+          <w:p>
+            <w:pPr>
+              <w:spacing w:before="60" w:after="60"/>
+              <w:rPr>
+                <w:rFonts w:ascii="Arial" w:hAnsi="Arial" w:cs="Arial"/>
+                <w:b/>
+                <w:bCs/>
+                <w:i/>
+                <w:iCs/>
+                <w:lang w:val="en-US"/>
+              </w:rPr>
+            </w:pPr>
+            <w:r>
+              <w:rPr>
+                <w:rFonts w:ascii="Arial" w:hAnsi="Arial" w:cs="Arial"/>
+                <w:b/>
+                <w:bCs/>
+                <w:i/>
+                <w:iCs/>
+                <w:lang w:val="en-US"/>
+              </w:rPr>
               <w:t>Answer = Yes</w:t>
             </w:r>
           </w:p>
@@ -15747,7 +15935,31 @@
                 <w:iCs/>
                 <w:lang w:val="en-US"/>
               </w:rPr>
-              <w:t xml:space="preserve"> Use Percentage, may the “Total Inhabitable Area” exclude all garages, carports, partially enclosed outdoor areas (e.g. pergolas) and/or sheds etc from the total square meters of The Property if these are not required as Business Use Areas?</w:t>
+              <w:t xml:space="preserve"> Use Percentage, may the “Total Inhabitable Area” exclude all garages, carports, partially enclosed outdoor areas (e.g. pergolas) and/or sheds </w:t>
+            </w:r>
+            <w:proofErr w:type="spellStart"/>
+            <w:r>
+              <w:rPr>
+                <w:rFonts w:ascii="Arial" w:hAnsi="Arial" w:cs="Arial"/>
+                <w:b/>
+                <w:bCs/>
+                <w:i/>
+                <w:iCs/>
+                <w:lang w:val="en-US"/>
+              </w:rPr>
+              <w:t>etc</w:t>
+            </w:r>
+            <w:proofErr w:type="spellEnd"/>
+            <w:r>
+              <w:rPr>
+                <w:rFonts w:ascii="Arial" w:hAnsi="Arial" w:cs="Arial"/>
+                <w:b/>
+                <w:bCs/>
+                <w:i/>
+                <w:iCs/>
+                <w:lang w:val="en-US"/>
+              </w:rPr>
+              <w:t xml:space="preserve"> from the total square meters of The Property if these are not required as Business Use Areas?</w:t>
             </w:r>
           </w:p>
           <w:p>
@@ -16790,7 +17002,23 @@
                 <w:rFonts w:ascii="Arial" w:hAnsi="Arial" w:cs="Arial"/>
                 <w:lang w:val="en-US"/>
               </w:rPr>
-              <w:t xml:space="preserve">may be utilised at such a time </w:t>
+              <w:t xml:space="preserve">may be </w:t>
+            </w:r>
+            <w:proofErr w:type="spellStart"/>
+            <w:r>
+              <w:rPr>
+                <w:rFonts w:ascii="Arial" w:hAnsi="Arial" w:cs="Arial"/>
+                <w:lang w:val="en-US"/>
+              </w:rPr>
+              <w:t>utilised</w:t>
+            </w:r>
+            <w:proofErr w:type="spellEnd"/>
+            <w:r>
+              <w:rPr>
+                <w:rFonts w:ascii="Arial" w:hAnsi="Arial" w:cs="Arial"/>
+                <w:lang w:val="en-US"/>
+              </w:rPr>
+              <w:t xml:space="preserve"> at such a time </w:t>
             </w:r>
             <w:r>
               <w:rPr>
@@ -17366,7 +17594,23 @@
                 <w:rFonts w:ascii="Arial" w:hAnsi="Arial" w:cs="Arial"/>
                 <w:lang w:val="en-US"/>
               </w:rPr>
-              <w:t xml:space="preserve"> has another “branch” or two or even three etc (perhaps interstate). Hence; all legitimate deductions and allowances as associated would continue to be allowed. </w:t>
+              <w:t xml:space="preserve"> has another “branch” or two or even three </w:t>
+            </w:r>
+            <w:proofErr w:type="spellStart"/>
+            <w:r>
+              <w:rPr>
+                <w:rFonts w:ascii="Arial" w:hAnsi="Arial" w:cs="Arial"/>
+                <w:lang w:val="en-US"/>
+              </w:rPr>
+              <w:t>etc</w:t>
+            </w:r>
+            <w:proofErr w:type="spellEnd"/>
+            <w:r>
+              <w:rPr>
+                <w:rFonts w:ascii="Arial" w:hAnsi="Arial" w:cs="Arial"/>
+                <w:lang w:val="en-US"/>
+              </w:rPr>
+              <w:t xml:space="preserve"> (perhaps interstate). Hence; all legitimate deductions and allowances as associated would continue to be allowed. </w:t>
             </w:r>
           </w:p>
           <w:p>
@@ -18910,6 +19154,7 @@
               </w:rPr>
               <w:t xml:space="preserve"> </w:t>
             </w:r>
+            <w:proofErr w:type="spellStart"/>
             <w:r>
               <w:rPr>
                 <w:iCs/>
@@ -18917,8 +19162,9 @@
                 <w:szCs w:val="24"/>
                 <w:lang w:val="en-US"/>
               </w:rPr>
-              <w:t xml:space="preserve">Intellisolve again </w:t>
-            </w:r>
+              <w:t>Intellisolve</w:t>
+            </w:r>
+            <w:proofErr w:type="spellEnd"/>
             <w:r>
               <w:rPr>
                 <w:iCs/>
@@ -18926,6 +19172,15 @@
                 <w:szCs w:val="24"/>
                 <w:lang w:val="en-US"/>
               </w:rPr>
+              <w:t xml:space="preserve"> again </w:t>
+            </w:r>
+            <w:r>
+              <w:rPr>
+                <w:iCs/>
+                <w:sz w:val="24"/>
+                <w:szCs w:val="24"/>
+                <w:lang w:val="en-US"/>
+              </w:rPr>
               <w:t>a</w:t>
             </w:r>
             <w:r>
@@ -18971,7 +19226,27 @@
                 <w:szCs w:val="24"/>
                 <w:lang w:val="en-US"/>
               </w:rPr>
-              <w:t xml:space="preserve"> in intelligently adopting the cgt small business concessions and in further applying these consistently over time, </w:t>
+              <w:t xml:space="preserve"> in intelligently adopting the </w:t>
+            </w:r>
+            <w:proofErr w:type="spellStart"/>
+            <w:r>
+              <w:rPr>
+                <w:iCs/>
+                <w:sz w:val="24"/>
+                <w:szCs w:val="24"/>
+                <w:lang w:val="en-US"/>
+              </w:rPr>
+              <w:t>cgt</w:t>
+            </w:r>
+            <w:proofErr w:type="spellEnd"/>
+            <w:r>
+              <w:rPr>
+                <w:iCs/>
+                <w:sz w:val="24"/>
+                <w:szCs w:val="24"/>
+                <w:lang w:val="en-US"/>
+              </w:rPr>
+              <w:t xml:space="preserve"> small business concessions and in further applying these consistently over time, </w:t>
             </w:r>
             <w:r>
               <w:rPr>
@@ -19027,7 +19302,27 @@
                 <w:szCs w:val="24"/>
                 <w:lang w:val="en-US"/>
               </w:rPr>
-              <w:t>have to pay much if any cgt!</w:t>
+              <w:t xml:space="preserve">have to pay much if any </w:t>
+            </w:r>
+            <w:proofErr w:type="spellStart"/>
+            <w:r>
+              <w:rPr>
+                <w:iCs/>
+                <w:sz w:val="24"/>
+                <w:szCs w:val="24"/>
+                <w:lang w:val="en-US"/>
+              </w:rPr>
+              <w:t>cgt</w:t>
+            </w:r>
+            <w:proofErr w:type="spellEnd"/>
+            <w:r>
+              <w:rPr>
+                <w:iCs/>
+                <w:sz w:val="24"/>
+                <w:szCs w:val="24"/>
+                <w:lang w:val="en-US"/>
+              </w:rPr>
+              <w:t>!</w:t>
             </w:r>
             <w:r>
               <w:rPr>
@@ -21050,6 +21345,7 @@
                       <w:rFonts w:ascii="Arial" w:hAnsi="Arial" w:cs="Arial"/>
                     </w:rPr>
                   </w:pPr>
+                  <w:proofErr w:type="spellStart"/>
                   <w:r>
                     <w:rPr>
                       <w:rStyle w:val="Emphasis"/>
@@ -21057,6 +21353,40 @@
                     </w:rPr>
                     <w:t>xxxxxxxxxxxx</w:t>
                   </w:r>
+                  <w:proofErr w:type="spellEnd"/>
+                  <w:r>
+                    <w:rPr>
+                      <w:rFonts w:ascii="Arial" w:hAnsi="Arial" w:cs="Arial"/>
+                      <w:i/>
+                      <w:iCs/>
+                    </w:rPr>
+                    <w:br/>
+                  </w:r>
+                  <w:proofErr w:type="spellStart"/>
+                  <w:r>
+                    <w:rPr>
+                      <w:rStyle w:val="Emphasis"/>
+                      <w:rFonts w:ascii="Arial" w:hAnsi="Arial" w:cs="Arial"/>
+                    </w:rPr>
+                    <w:t>xxxxx</w:t>
+                  </w:r>
+                  <w:proofErr w:type="spellEnd"/>
+                  <w:r>
+                    <w:rPr>
+                      <w:rStyle w:val="Emphasis"/>
+                      <w:rFonts w:ascii="Arial" w:hAnsi="Arial" w:cs="Arial"/>
+                    </w:rPr>
+                    <w:t xml:space="preserve"> </w:t>
+                  </w:r>
+                  <w:proofErr w:type="spellStart"/>
+                  <w:r>
+                    <w:rPr>
+                      <w:rStyle w:val="Emphasis"/>
+                      <w:rFonts w:ascii="Arial" w:hAnsi="Arial" w:cs="Arial"/>
+                    </w:rPr>
+                    <w:t>xxxx</w:t>
+                  </w:r>
+                  <w:proofErr w:type="spellEnd"/>
                   <w:r>
                     <w:rPr>
                       <w:rFonts w:ascii="Arial" w:hAnsi="Arial" w:cs="Arial"/>
@@ -21070,8 +21400,17 @@
                       <w:rStyle w:val="Emphasis"/>
                       <w:rFonts w:ascii="Arial" w:hAnsi="Arial" w:cs="Arial"/>
                     </w:rPr>
-                    <w:t>xxxxx xxxx</w:t>
+                    <w:t xml:space="preserve">xx </w:t>
                   </w:r>
+                  <w:proofErr w:type="spellStart"/>
+                  <w:r>
+                    <w:rPr>
+                      <w:rStyle w:val="Emphasis"/>
+                      <w:rFonts w:ascii="Arial" w:hAnsi="Arial" w:cs="Arial"/>
+                    </w:rPr>
+                    <w:t>xxxxxxxx</w:t>
+                  </w:r>
+                  <w:proofErr w:type="spellEnd"/>
                   <w:r>
                     <w:rPr>
                       <w:rFonts w:ascii="Arial" w:hAnsi="Arial" w:cs="Arial"/>
@@ -21085,23 +21424,17 @@
                       <w:rStyle w:val="Emphasis"/>
                       <w:rFonts w:ascii="Arial" w:hAnsi="Arial" w:cs="Arial"/>
                     </w:rPr>
-                    <w:t>xx xxxxxxxx</w:t>
+                    <w:t xml:space="preserve">xx </w:t>
                   </w:r>
-                  <w:r>
-                    <w:rPr>
-                      <w:rFonts w:ascii="Arial" w:hAnsi="Arial" w:cs="Arial"/>
-                      <w:i/>
-                      <w:iCs/>
-                    </w:rPr>
-                    <w:br/>
-                  </w:r>
+                  <w:proofErr w:type="spellStart"/>
                   <w:r>
                     <w:rPr>
                       <w:rStyle w:val="Emphasis"/>
                       <w:rFonts w:ascii="Arial" w:hAnsi="Arial" w:cs="Arial"/>
                     </w:rPr>
-                    <w:t>xx xxxxxxx</w:t>
+                    <w:t>xxxxxxx</w:t>
                   </w:r>
+                  <w:proofErr w:type="spellEnd"/>
                 </w:p>
               </w:tc>
             </w:tr>
@@ -21205,7 +21538,31 @@
                 <w:szCs w:val="24"/>
                 <w:lang w:val="en-US"/>
               </w:rPr>
-              <w:t>Risk review – finalisation letter </w:t>
+              <w:t xml:space="preserve">Risk review – </w:t>
+            </w:r>
+            <w:proofErr w:type="spellStart"/>
+            <w:r>
+              <w:rPr>
+                <w:rStyle w:val="Strong"/>
+                <w:i/>
+                <w:iCs/>
+                <w:sz w:val="24"/>
+                <w:szCs w:val="24"/>
+                <w:lang w:val="en-US"/>
+              </w:rPr>
+              <w:t>finalisation</w:t>
+            </w:r>
+            <w:proofErr w:type="spellEnd"/>
+            <w:r>
+              <w:rPr>
+                <w:rStyle w:val="Strong"/>
+                <w:i/>
+                <w:iCs/>
+                <w:sz w:val="24"/>
+                <w:szCs w:val="24"/>
+                <w:lang w:val="en-US"/>
+              </w:rPr>
+              <w:t xml:space="preserve"> letter </w:t>
             </w:r>
             <w:r>
               <w:rPr>
@@ -21235,7 +21592,27 @@
                 <w:szCs w:val="24"/>
                 <w:lang w:val="en-US"/>
               </w:rPr>
-              <w:t>Dear Mr Genovesi,</w:t>
+              <w:t xml:space="preserve">Dear </w:t>
+            </w:r>
+            <w:proofErr w:type="spellStart"/>
+            <w:r>
+              <w:rPr>
+                <w:rStyle w:val="Emphasis"/>
+                <w:sz w:val="24"/>
+                <w:szCs w:val="24"/>
+                <w:lang w:val="en-US"/>
+              </w:rPr>
+              <w:t>Mr</w:t>
+            </w:r>
+            <w:proofErr w:type="spellEnd"/>
+            <w:r>
+              <w:rPr>
+                <w:rStyle w:val="Emphasis"/>
+                <w:sz w:val="24"/>
+                <w:szCs w:val="24"/>
+                <w:lang w:val="en-US"/>
+              </w:rPr>
+              <w:t xml:space="preserve"> Genovesi,</w:t>
             </w:r>
           </w:p>
           <w:p>
@@ -21517,7 +21894,16 @@
                 <w:szCs w:val="24"/>
                 <w:lang w:val="en-US"/>
               </w:rPr>
-              <w:t>Genovesi Enterprises Pty Ltd</w:t>
+              <w:t xml:space="preserve">Genovesi Enterprises Pty </w:t>
+            </w:r>
+            <w:proofErr w:type="spellStart"/>
+            <w:r>
+              <w:rPr>
+                <w:sz w:val="24"/>
+                <w:szCs w:val="24"/>
+                <w:lang w:val="en-US"/>
+              </w:rPr>
+              <w:t>Ltd</w:t>
             </w:r>
             <w:r>
               <w:rPr>
@@ -21527,6 +21913,7 @@
               </w:rPr>
               <w:t>’s</w:t>
             </w:r>
+            <w:proofErr w:type="spellEnd"/>
             <w:r>
               <w:rPr>
                 <w:sz w:val="24"/>
@@ -24112,7 +24499,25 @@
                 <w:rFonts w:ascii="Arial" w:hAnsi="Arial" w:cs="Arial"/>
                 <w:color w:val="000000"/>
               </w:rPr>
-              <w:t>TA 2008/5 - Certain borrowings by self managed superannuation funds</w:t>
+              <w:t xml:space="preserve">TA 2008/5 - Certain borrowings by </w:t>
+            </w:r>
+            <w:proofErr w:type="spellStart"/>
+            <w:r>
+              <w:rPr>
+                <w:rStyle w:val="fancytree-title"/>
+                <w:rFonts w:ascii="Arial" w:hAnsi="Arial" w:cs="Arial"/>
+                <w:color w:val="000000"/>
+              </w:rPr>
+              <w:t>self managed</w:t>
+            </w:r>
+            <w:proofErr w:type="spellEnd"/>
+            <w:r>
+              <w:rPr>
+                <w:rStyle w:val="fancytree-title"/>
+                <w:rFonts w:ascii="Arial" w:hAnsi="Arial" w:cs="Arial"/>
+                <w:color w:val="000000"/>
+              </w:rPr>
+              <w:t xml:space="preserve"> superannuation funds</w:t>
             </w:r>
           </w:p>
           <w:p>
@@ -24678,7 +25083,25 @@
                 <w:szCs w:val="24"/>
                 <w:lang w:val="en-US"/>
               </w:rPr>
-              <w:t xml:space="preserve"> automatically become in part, a capital gains tax (cgt), asset to be therefore subject to assessment</w:t>
+              <w:t xml:space="preserve"> automatically become in part, a capital gains tax (</w:t>
+            </w:r>
+            <w:proofErr w:type="spellStart"/>
+            <w:r>
+              <w:rPr>
+                <w:sz w:val="24"/>
+                <w:szCs w:val="24"/>
+                <w:lang w:val="en-US"/>
+              </w:rPr>
+              <w:t>cgt</w:t>
+            </w:r>
+            <w:proofErr w:type="spellEnd"/>
+            <w:r>
+              <w:rPr>
+                <w:sz w:val="24"/>
+                <w:szCs w:val="24"/>
+                <w:lang w:val="en-US"/>
+              </w:rPr>
+              <w:t>), asset to be therefore subject to assessment</w:t>
             </w:r>
             <w:r>
               <w:rPr>
@@ -24817,7 +25240,25 @@
                 <w:szCs w:val="24"/>
                 <w:lang w:val="en-US"/>
               </w:rPr>
-              <w:t xml:space="preserve"> likely, no capital gains tax to pay, despite a cgt event occurring (sounds like a riddle </w:t>
+              <w:t xml:space="preserve"> likely, no capital gains tax to pay, despite a </w:t>
+            </w:r>
+            <w:proofErr w:type="spellStart"/>
+            <w:r>
+              <w:rPr>
+                <w:sz w:val="24"/>
+                <w:szCs w:val="24"/>
+                <w:lang w:val="en-US"/>
+              </w:rPr>
+              <w:t>cgt</w:t>
+            </w:r>
+            <w:proofErr w:type="spellEnd"/>
+            <w:r>
+              <w:rPr>
+                <w:sz w:val="24"/>
+                <w:szCs w:val="24"/>
+                <w:lang w:val="en-US"/>
+              </w:rPr>
+              <w:t xml:space="preserve"> event occurring (sounds like a riddle </w:t>
             </w:r>
             <w:r>
               <w:rPr>
@@ -24956,7 +25397,25 @@
                 <w:szCs w:val="24"/>
                 <w:lang w:val="en-US"/>
               </w:rPr>
-              <w:t>negate any payment of cgt that might otherwise arise should</w:t>
+              <w:t xml:space="preserve">negate any payment of </w:t>
+            </w:r>
+            <w:proofErr w:type="spellStart"/>
+            <w:r>
+              <w:rPr>
+                <w:sz w:val="24"/>
+                <w:szCs w:val="24"/>
+                <w:lang w:val="en-US"/>
+              </w:rPr>
+              <w:t>cgt</w:t>
+            </w:r>
+            <w:proofErr w:type="spellEnd"/>
+            <w:r>
+              <w:rPr>
+                <w:sz w:val="24"/>
+                <w:szCs w:val="24"/>
+                <w:lang w:val="en-US"/>
+              </w:rPr>
+              <w:t xml:space="preserve"> that might otherwise arise should</w:t>
             </w:r>
             <w:r>
               <w:rPr>
@@ -24981,7 +25440,25 @@
                 <w:lang w:val="en-US"/>
               </w:rPr>
               <w:br/>
-              <w:t>in short, this is achieved by intelligent application of the small business cgt concessions.</w:t>
+              <w:t xml:space="preserve">in short, this is achieved by intelligent application of the small business </w:t>
+            </w:r>
+            <w:proofErr w:type="spellStart"/>
+            <w:r>
+              <w:rPr>
+                <w:sz w:val="24"/>
+                <w:szCs w:val="24"/>
+                <w:lang w:val="en-US"/>
+              </w:rPr>
+              <w:t>cgt</w:t>
+            </w:r>
+            <w:proofErr w:type="spellEnd"/>
+            <w:r>
+              <w:rPr>
+                <w:sz w:val="24"/>
+                <w:szCs w:val="24"/>
+                <w:lang w:val="en-US"/>
+              </w:rPr>
+              <w:t xml:space="preserve"> concessions.</w:t>
             </w:r>
             <w:r>
               <w:rPr>
@@ -26855,7 +27332,25 @@
                 <w:szCs w:val="24"/>
                 <w:lang w:val="en-US"/>
               </w:rPr>
-              <w:t>heating, lighting, phone calls and depreciation of office furniture and equipment etc, Your</w:t>
+              <w:t xml:space="preserve">heating, lighting, phone calls and depreciation of office furniture and equipment </w:t>
+            </w:r>
+            <w:proofErr w:type="spellStart"/>
+            <w:r>
+              <w:rPr>
+                <w:sz w:val="24"/>
+                <w:szCs w:val="24"/>
+                <w:lang w:val="en-US"/>
+              </w:rPr>
+              <w:t>etc</w:t>
+            </w:r>
+            <w:proofErr w:type="spellEnd"/>
+            <w:r>
+              <w:rPr>
+                <w:sz w:val="24"/>
+                <w:szCs w:val="24"/>
+                <w:lang w:val="en-US"/>
+              </w:rPr>
+              <w:t>, Your</w:t>
             </w:r>
             <w:r>
               <w:rPr>
@@ -26937,6 +27432,7 @@
               </w:rPr>
               <w:t xml:space="preserve">, accounting and advice fees </w:t>
             </w:r>
+            <w:proofErr w:type="spellStart"/>
             <w:r>
               <w:rPr>
                 <w:sz w:val="24"/>
@@ -26945,6 +27441,7 @@
               </w:rPr>
               <w:t>etc</w:t>
             </w:r>
+            <w:proofErr w:type="spellEnd"/>
             <w:r>
               <w:rPr>
                 <w:sz w:val="24"/>
@@ -27735,7 +28232,25 @@
                 <w:szCs w:val="24"/>
                 <w:lang w:val="en-US"/>
               </w:rPr>
-              <w:t>Additionally the Albanese Government has made no announcements that the home business sector is in it’s sights.</w:t>
+              <w:t xml:space="preserve">Additionally the Albanese Government has made no announcements that the home business sector is in </w:t>
+            </w:r>
+            <w:proofErr w:type="spellStart"/>
+            <w:r>
+              <w:rPr>
+                <w:sz w:val="24"/>
+                <w:szCs w:val="24"/>
+                <w:lang w:val="en-US"/>
+              </w:rPr>
+              <w:t>it’s</w:t>
+            </w:r>
+            <w:proofErr w:type="spellEnd"/>
+            <w:r>
+              <w:rPr>
+                <w:sz w:val="24"/>
+                <w:szCs w:val="24"/>
+                <w:lang w:val="en-US"/>
+              </w:rPr>
+              <w:t xml:space="preserve"> sights.</w:t>
             </w:r>
           </w:p>
           <w:p>
@@ -32509,12 +33024,14 @@
           <w:rFonts w:ascii="Arial" w:hAnsi="Arial" w:cs="Arial"/>
         </w:rPr>
       </w:pPr>
+      <w:proofErr w:type="spellStart"/>
       <w:r>
         <w:rPr>
           <w:rFonts w:ascii="Arial" w:hAnsi="Arial" w:cs="Arial"/>
         </w:rPr>
         <w:t>Intellisolve</w:t>
       </w:r>
+      <w:proofErr w:type="spellEnd"/>
     </w:p>
     <w:p>
       <w:pPr>
@@ -32546,7 +33063,21 @@
           <w:rFonts w:ascii="Arial" w:hAnsi="Arial" w:cs="Arial"/>
         </w:rPr>
         <w:br/>
-        <w:t>I {{CLIENT_FULL_NAME}}, authorise Intellisolve to do all things reasonably required to give timely and practical effect to the advice herein.</w:t>
+        <w:t xml:space="preserve">I {{CLIENT_FULL_NAME}}, authorise </w:t>
+      </w:r>
+      <w:proofErr w:type="spellStart"/>
+      <w:r>
+        <w:rPr>
+          <w:rFonts w:ascii="Arial" w:hAnsi="Arial" w:cs="Arial"/>
+        </w:rPr>
+        <w:t>Intellisolve</w:t>
+      </w:r>
+      <w:proofErr w:type="spellEnd"/>
+      <w:r>
+        <w:rPr>
+          <w:rFonts w:ascii="Arial" w:hAnsi="Arial" w:cs="Arial"/>
+        </w:rPr>
+        <w:t xml:space="preserve"> to do all things reasonably required to give timely and practical effect to the advice herein.</w:t>
       </w:r>
     </w:p>
     <w:p>
@@ -32598,12 +33129,14 @@
         </w:rPr>
         <w:t xml:space="preserve">or </w:t>
       </w:r>
+      <w:proofErr w:type="spellStart"/>
       <w:r>
         <w:rPr>
           <w:rFonts w:ascii="Arial" w:hAnsi="Arial" w:cs="Arial"/>
         </w:rPr>
         <w:t>Intellisolve</w:t>
       </w:r>
+      <w:proofErr w:type="spellEnd"/>
       <w:r>
         <w:rPr>
           <w:rFonts w:ascii="Arial" w:hAnsi="Arial" w:cs="Arial"/>
@@ -32684,11 +33217,19 @@
         </w:rPr>
         <w:t xml:space="preserve"> further indemnify and hold </w:t>
       </w:r>
-      <w:r>
-        <w:rPr>
-          <w:rFonts w:ascii="Arial" w:hAnsi="Arial" w:cs="Arial"/>
-        </w:rPr>
-        <w:t xml:space="preserve">Intellisolve </w:t>
+      <w:proofErr w:type="spellStart"/>
+      <w:r>
+        <w:rPr>
+          <w:rFonts w:ascii="Arial" w:hAnsi="Arial" w:cs="Arial"/>
+        </w:rPr>
+        <w:t>Intellisolve</w:t>
+      </w:r>
+      <w:proofErr w:type="spellEnd"/>
+      <w:r>
+        <w:rPr>
+          <w:rFonts w:ascii="Arial" w:hAnsi="Arial" w:cs="Arial"/>
+        </w:rPr>
+        <w:t xml:space="preserve"> </w:t>
       </w:r>
       <w:r>
         <w:rPr>
@@ -33101,8 +33642,19 @@
         <w:sz w:val="16"/>
         <w:szCs w:val="16"/>
       </w:rPr>
-      <w:t xml:space="preserve"> Genovesi Enterprises Pty Ltd, T/As: Intellisolve</w:t>
+      <w:t xml:space="preserve"> Genovesi Enterprises Pty Ltd, T/As: </w:t>
     </w:r>
+    <w:proofErr w:type="spellStart"/>
+    <w:r>
+      <w:rPr>
+        <w:rFonts w:ascii="Arial" w:hAnsi="Arial" w:cs="Arial"/>
+        <w:color w:val="000000"/>
+        <w:sz w:val="16"/>
+        <w:szCs w:val="16"/>
+      </w:rPr>
+      <w:t>Intellisolve</w:t>
+    </w:r>
+    <w:proofErr w:type="spellEnd"/>
   </w:p>
 </w:ftr>
 </file>

</xml_diff>

<commit_message>
Fix issue of total property expenses and total running expenses in PROPERTY & RUNNING EXPENSES tables
</commit_message>
<xml_diff>
--- a/public/templates/final_report.docx
+++ b/public/templates/final_report.docx
@@ -2599,7 +2599,6 @@
         </w:rPr>
         <w:t xml:space="preserve">T/As; </w:t>
       </w:r>
-      <w:proofErr w:type="spellStart"/>
       <w:r>
         <w:rPr>
           <w:rFonts w:ascii="Arial" w:hAnsi="Arial" w:cs="Arial"/>
@@ -2607,17 +2606,7 @@
           <w:sz w:val="22"/>
           <w:szCs w:val="22"/>
         </w:rPr>
-        <w:t>Intellisolve</w:t>
-      </w:r>
-      <w:proofErr w:type="spellEnd"/>
-      <w:r>
-        <w:rPr>
-          <w:rFonts w:ascii="Arial" w:hAnsi="Arial" w:cs="Arial"/>
-          <w:color w:val="000000"/>
-          <w:sz w:val="22"/>
-          <w:szCs w:val="22"/>
-        </w:rPr>
-        <w:t>.</w:t>
+        <w:t>Intellisolve.</w:t>
       </w:r>
     </w:p>
     <w:p>
@@ -4079,23 +4068,7 @@
           <w:rFonts w:ascii="Arial" w:hAnsi="Arial" w:cs="Arial"/>
           <w:lang w:val="en-US"/>
         </w:rPr>
-        <w:t xml:space="preserve">Please keep this document in a safe place as if for any reason, I or </w:t>
-      </w:r>
-      <w:proofErr w:type="spellStart"/>
-      <w:r>
-        <w:rPr>
-          <w:rFonts w:ascii="Arial" w:hAnsi="Arial" w:cs="Arial"/>
-          <w:lang w:val="en-US"/>
-        </w:rPr>
-        <w:t>Intellisolve</w:t>
-      </w:r>
-      <w:proofErr w:type="spellEnd"/>
-      <w:r>
-        <w:rPr>
-          <w:rFonts w:ascii="Arial" w:hAnsi="Arial" w:cs="Arial"/>
-          <w:lang w:val="en-US"/>
-        </w:rPr>
-        <w:t xml:space="preserve"> are unavailable or otherwise unable to assist you with a future formal investigation or audit by the ATO, then and of itself, it can and should greatly assist with your defense providing you have acted upon it accurately and in good faith.</w:t>
+        <w:t>Please keep this document in a safe place as if for any reason, I or Intellisolve are unavailable or otherwise unable to assist you with a future formal investigation or audit by the ATO, then and of itself, it can and should greatly assist with your defense providing you have acted upon it accurately and in good faith.</w:t>
       </w:r>
     </w:p>
     <w:p>
@@ -4395,7 +4368,7 @@
         <w:tblLook w:val="00A0" w:firstRow="1" w:lastRow="0" w:firstColumn="1" w:lastColumn="0" w:noHBand="0" w:noVBand="0"/>
       </w:tblPr>
       <w:tblGrid>
-        <w:gridCol w:w="10656"/>
+        <w:gridCol w:w="10686"/>
       </w:tblGrid>
       <w:tr>
         <w:tc>
@@ -5572,20 +5545,6 @@
               <w:rPr>
                 <w:rFonts w:ascii="Arial" w:hAnsi="Arial" w:cs="Arial"/>
               </w:rPr>
-              <w:t>• Total Floor Area: {{TOTAL_FLOOR_AREA_M2}}</w:t>
-            </w:r>
-          </w:p>
-          <w:p>
-            <w:pPr>
-              <w:spacing w:after="50"/>
-              <w:rPr>
-                <w:rFonts w:ascii="Arial" w:hAnsi="Arial" w:cs="Arial"/>
-              </w:rPr>
-            </w:pPr>
-            <w:r>
-              <w:rPr>
-                <w:rFonts w:ascii="Arial" w:hAnsi="Arial" w:cs="Arial"/>
-              </w:rPr>
               <w:t>• Building Value: {{BUILDING_VALUE}}</w:t>
             </w:r>
           </w:p>
@@ -5663,7 +5622,7 @@
           </w:p>
           <w:p>
             <w:pPr>
-              <w:spacing w:after="300"/>
+              <w:spacing w:after="50"/>
               <w:rPr>
                 <w:rFonts w:ascii="Arial" w:hAnsi="Arial" w:cs="Arial"/>
               </w:rPr>
@@ -5673,6 +5632,18 @@
                 <w:rFonts w:ascii="Arial" w:hAnsi="Arial" w:cs="Arial"/>
               </w:rPr>
               <w:t>• Total Business Use Area: {{TOTAL_BUSINESS_USE_AREA_M2}}</w:t>
+            </w:r>
+            <w:r>
+              <w:rPr>
+                <w:rFonts w:ascii="Arial" w:hAnsi="Arial" w:cs="Arial"/>
+              </w:rPr>
+              <w:br/>
+            </w:r>
+            <w:r>
+              <w:rPr>
+                <w:rFonts w:ascii="Arial" w:hAnsi="Arial" w:cs="Arial"/>
+              </w:rPr>
+              <w:t>• Total Floor Area: {{TOTAL_FLOOR_AREA_M2}}</w:t>
             </w:r>
           </w:p>
           <w:p>
@@ -5752,10 +5723,10 @@
               <w:tblLook w:val="0000" w:firstRow="0" w:lastRow="0" w:firstColumn="0" w:lastColumn="0" w:noHBand="0" w:noVBand="0"/>
             </w:tblPr>
             <w:tblGrid>
-              <w:gridCol w:w="1521"/>
-              <w:gridCol w:w="3996"/>
-              <w:gridCol w:w="1126"/>
-              <w:gridCol w:w="3795"/>
+              <w:gridCol w:w="1360"/>
+              <w:gridCol w:w="3898"/>
+              <w:gridCol w:w="1062"/>
+              <w:gridCol w:w="4118"/>
             </w:tblGrid>
             <w:tr>
               <w:tc>
@@ -6498,7 +6469,19 @@
                     <w:rPr>
                       <w:rFonts w:ascii="Arial" w:hAnsi="Arial" w:cs="Arial"/>
                     </w:rPr>
-                    <w:t>{{TOTAL_PROPERTY_EXPENSES}}</w:t>
+                    <w:t>{{</w:t>
+                  </w:r>
+                  <w:r>
+                    <w:rPr>
+                      <w:rFonts w:ascii="Arial" w:hAnsi="Arial" w:cs="Arial"/>
+                    </w:rPr>
+                    <w:t>TOTAL_PROPERTY_EXPENSES</w:t>
+                  </w:r>
+                  <w:r>
+                    <w:rPr>
+                      <w:rFonts w:ascii="Arial" w:hAnsi="Arial" w:cs="Arial"/>
+                    </w:rPr>
+                    <w:t>}}</w:t>
                   </w:r>
                 </w:p>
               </w:tc>
@@ -6552,7 +6535,13 @@
                     <w:rPr>
                       <w:rFonts w:ascii="Arial" w:hAnsi="Arial" w:cs="Arial"/>
                     </w:rPr>
-                    <w:t>TOTAL_DEDUCTIBLE}}</w:t>
+                    <w:t>TOTAL_PROPERTY_DEDUCTIBLE</w:t>
+                  </w:r>
+                  <w:r>
+                    <w:rPr>
+                      <w:rFonts w:ascii="Arial" w:hAnsi="Arial" w:cs="Arial"/>
+                    </w:rPr>
+                    <w:t>}}</w:t>
                   </w:r>
                 </w:p>
               </w:tc>
@@ -6626,10 +6615,10 @@
               <w:tblLook w:val="0000" w:firstRow="0" w:lastRow="0" w:firstColumn="0" w:lastColumn="0" w:noHBand="0" w:noVBand="0"/>
             </w:tblPr>
             <w:tblGrid>
-              <w:gridCol w:w="1739"/>
-              <w:gridCol w:w="3875"/>
-              <w:gridCol w:w="1269"/>
-              <w:gridCol w:w="3555"/>
+              <w:gridCol w:w="1033"/>
+              <w:gridCol w:w="3500"/>
+              <w:gridCol w:w="984"/>
+              <w:gridCol w:w="4921"/>
             </w:tblGrid>
             <w:tr>
               <w:tc>
@@ -6758,6 +6747,7 @@
                     <w:rPr>
                       <w:rFonts w:ascii="Arial" w:hAnsi="Arial" w:cs="Arial"/>
                     </w:rPr>
+                    <w:lastRenderedPageBreak/>
                     <w:t>Electricity</w:t>
                   </w:r>
                 </w:p>
@@ -7057,7 +7047,6 @@
                       <w:b/>
                       <w:bCs/>
                     </w:rPr>
-                    <w:lastRenderedPageBreak/>
                     <w:t>Total Running Expenses</w:t>
                   </w:r>
                 </w:p>
@@ -7084,7 +7073,23 @@
                       <w:b/>
                       <w:bCs/>
                     </w:rPr>
-                    <w:t>{{TOTAL_RUNNING_EXPENSES}}</w:t>
+                    <w:t>{{</w:t>
+                  </w:r>
+                  <w:r>
+                    <w:rPr>
+                      <w:rFonts w:ascii="Arial" w:hAnsi="Arial" w:cs="Arial"/>
+                      <w:b/>
+                      <w:bCs/>
+                    </w:rPr>
+                    <w:t>TOTAL_RUNNING_EXPENSES</w:t>
+                  </w:r>
+                  <w:r>
+                    <w:rPr>
+                      <w:rFonts w:ascii="Arial" w:hAnsi="Arial" w:cs="Arial"/>
+                      <w:b/>
+                      <w:bCs/>
+                    </w:rPr>
+                    <w:t>}}</w:t>
                   </w:r>
                 </w:p>
               </w:tc>
@@ -7126,7 +7131,19 @@
                     <w:rPr>
                       <w:rFonts w:ascii="Arial" w:hAnsi="Arial" w:cs="Arial"/>
                     </w:rPr>
-                    <w:t>{{TOTAL_DEDUCTIBLE}}</w:t>
+                    <w:t>{{</w:t>
+                  </w:r>
+                  <w:r>
+                    <w:rPr>
+                      <w:rFonts w:ascii="Arial" w:hAnsi="Arial" w:cs="Arial"/>
+                    </w:rPr>
+                    <w:t>TOTAL_RUNNING_EXPENSES_DEDUCTIBLE</w:t>
+                  </w:r>
+                  <w:r>
+                    <w:rPr>
+                      <w:rFonts w:ascii="Arial" w:hAnsi="Arial" w:cs="Arial"/>
+                    </w:rPr>
+                    <w:t>}}</w:t>
                   </w:r>
                 </w:p>
               </w:tc>
@@ -7631,6 +7648,7 @@
                 <w:b/>
                 <w:bCs/>
               </w:rPr>
+              <w:lastRenderedPageBreak/>
               <w:t>Method 2: Fixed Rate Method ($0.70/hour)</w:t>
             </w:r>
           </w:p>
@@ -7659,7 +7677,6 @@
               <w:rPr>
                 <w:rFonts w:ascii="Arial" w:hAnsi="Arial" w:cs="Arial"/>
               </w:rPr>
-              <w:lastRenderedPageBreak/>
               <w:t>Deduction: {{TOTAL_NUMBER_OF_HOURS_WORKED}}  hours × $0.70 = {{TOTAL_FIXED_RATE_METHOD_CLAIM}}</w:t>
             </w:r>
           </w:p>
@@ -7697,8 +7714,8 @@
               <w:tblLook w:val="0000" w:firstRow="0" w:lastRow="0" w:firstColumn="0" w:lastColumn="0" w:noHBand="0" w:noVBand="0"/>
             </w:tblPr>
             <w:tblGrid>
-              <w:gridCol w:w="3943"/>
-              <w:gridCol w:w="6495"/>
+              <w:gridCol w:w="3954"/>
+              <w:gridCol w:w="6514"/>
             </w:tblGrid>
             <w:tr>
               <w:tc>
@@ -7981,9 +7998,9 @@
               <w:tblLook w:val="0000" w:firstRow="0" w:lastRow="0" w:firstColumn="0" w:lastColumn="0" w:noHBand="0" w:noVBand="0"/>
             </w:tblPr>
             <w:tblGrid>
-              <w:gridCol w:w="3457"/>
-              <w:gridCol w:w="2682"/>
-              <w:gridCol w:w="4299"/>
+              <w:gridCol w:w="3466"/>
+              <w:gridCol w:w="2690"/>
+              <w:gridCol w:w="4312"/>
             </w:tblGrid>
             <w:tr>
               <w:tc>
@@ -8840,7 +8857,15 @@
                 <w:rFonts w:ascii="Arial" w:hAnsi="Arial" w:cs="Arial"/>
                 <w:lang w:val="en-US"/>
               </w:rPr>
-              <w:t xml:space="preserve"> when and if changes occur in legislation or the relevant ATO view such that we modify our advice in future in comparison to the contents of this document. </w:t>
+              <w:t xml:space="preserve"> when and if </w:t>
+            </w:r>
+            <w:r>
+              <w:rPr>
+                <w:rFonts w:ascii="Arial" w:hAnsi="Arial" w:cs="Arial"/>
+                <w:lang w:val="en-US"/>
+              </w:rPr>
+              <w:lastRenderedPageBreak/>
+              <w:t xml:space="preserve">changes occur in legislation or the relevant ATO view such that we modify our advice in future in comparison to the contents of this document. </w:t>
             </w:r>
           </w:p>
           <w:p>
@@ -8869,7 +8894,6 @@
                 <w:rFonts w:ascii="Arial" w:hAnsi="Arial" w:cs="Arial"/>
                 <w:lang w:val="en-US"/>
               </w:rPr>
-              <w:lastRenderedPageBreak/>
               <w:t xml:space="preserve">In this document’s context, “occupancy expenses” mean those expenses that arise regardless of whether or not a business is run from The Property e.g. council and water rates, building insurance/s and interest on loans </w:t>
             </w:r>
             <w:r>
@@ -9363,23 +9387,7 @@
                 <w:rFonts w:ascii="Arial" w:hAnsi="Arial" w:cs="Arial"/>
                 <w:lang w:val="en-US"/>
               </w:rPr>
-              <w:t>in future of the capital gains tax (</w:t>
-            </w:r>
-            <w:proofErr w:type="spellStart"/>
-            <w:r>
-              <w:rPr>
-                <w:rFonts w:ascii="Arial" w:hAnsi="Arial" w:cs="Arial"/>
-                <w:lang w:val="en-US"/>
-              </w:rPr>
-              <w:t>cgt</w:t>
-            </w:r>
-            <w:proofErr w:type="spellEnd"/>
-            <w:r>
-              <w:rPr>
-                <w:rFonts w:ascii="Arial" w:hAnsi="Arial" w:cs="Arial"/>
-                <w:lang w:val="en-US"/>
-              </w:rPr>
-              <w:t xml:space="preserve">) small business concessions, </w:t>
+              <w:t xml:space="preserve">in future of the capital gains tax (cgt) small business concessions, </w:t>
             </w:r>
             <w:r>
               <w:rPr>
@@ -9792,23 +9800,7 @@
                 <w:rFonts w:ascii="Arial" w:hAnsi="Arial" w:cs="Arial"/>
                 <w:lang w:val="en-US"/>
               </w:rPr>
-              <w:t xml:space="preserve"> will be summed in square </w:t>
-            </w:r>
-            <w:proofErr w:type="spellStart"/>
-            <w:r>
-              <w:rPr>
-                <w:rFonts w:ascii="Arial" w:hAnsi="Arial" w:cs="Arial"/>
-                <w:lang w:val="en-US"/>
-              </w:rPr>
-              <w:t>metres</w:t>
-            </w:r>
-            <w:proofErr w:type="spellEnd"/>
-            <w:r>
-              <w:rPr>
-                <w:rFonts w:ascii="Arial" w:hAnsi="Arial" w:cs="Arial"/>
-                <w:lang w:val="en-US"/>
-              </w:rPr>
-              <w:t xml:space="preserve"> and calculated against the total “habitable” area of The Property (i.e. for business purposes), to arrive at a “</w:t>
+              <w:t xml:space="preserve"> will be summed in square metres and calculated against the total “habitable” area of The Property (i.e. for business purposes), to arrive at a “</w:t>
             </w:r>
             <w:r>
               <w:rPr>
@@ -9993,23 +9985,7 @@
                 <w:rFonts w:ascii="Arial" w:hAnsi="Arial" w:cs="Arial"/>
                 <w:lang w:val="en-US"/>
               </w:rPr>
-              <w:t xml:space="preserve">The capital gains tax small business concessions and the </w:t>
-            </w:r>
-            <w:proofErr w:type="spellStart"/>
-            <w:r>
-              <w:rPr>
-                <w:rFonts w:ascii="Arial" w:hAnsi="Arial" w:cs="Arial"/>
-                <w:lang w:val="en-US"/>
-              </w:rPr>
-              <w:t>cgt</w:t>
-            </w:r>
-            <w:proofErr w:type="spellEnd"/>
-            <w:r>
-              <w:rPr>
-                <w:rFonts w:ascii="Arial" w:hAnsi="Arial" w:cs="Arial"/>
-                <w:lang w:val="en-US"/>
-              </w:rPr>
-              <w:t xml:space="preserve"> discount are all currently available to you in the event The Property is later sold at a capital gain such that with prudent advanced planning and ongoing management of any identified issues as may arise from time to time, it is therefore highly possible that </w:t>
+              <w:t xml:space="preserve">The capital gains tax small business concessions and the cgt discount are all currently available to you in the event The Property is later sold at a capital gain such that with prudent advanced planning and ongoing management of any identified issues as may arise from time to time, it is therefore highly possible that </w:t>
             </w:r>
             <w:r>
               <w:rPr>
@@ -10994,23 +10970,7 @@
                 <w:rFonts w:ascii="Arial" w:hAnsi="Arial" w:cs="Arial"/>
                 <w:color w:val="000000"/>
               </w:rPr>
-              <w:t>Just like all investment markets, interest rates can rise and fall depending of the economy and other circumstances.  There is a possibility that if you invest in fixed rate investments (</w:t>
-            </w:r>
-            <w:proofErr w:type="spellStart"/>
-            <w:r>
-              <w:rPr>
-                <w:rFonts w:ascii="Arial" w:hAnsi="Arial" w:cs="Arial"/>
-                <w:color w:val="000000"/>
-              </w:rPr>
-              <w:t>eg</w:t>
-            </w:r>
-            <w:proofErr w:type="spellEnd"/>
-            <w:r>
-              <w:rPr>
-                <w:rFonts w:ascii="Arial" w:hAnsi="Arial" w:cs="Arial"/>
-                <w:color w:val="000000"/>
-              </w:rPr>
-              <w:t>: bonds), you may have to re-invest the maturing money at a lower rate of interest.  This means that your level of income will also fall.</w:t>
+              <w:t>Just like all investment markets, interest rates can rise and fall depending of the economy and other circumstances.  There is a possibility that if you invest in fixed rate investments (eg: bonds), you may have to re-invest the maturing money at a lower rate of interest.  This means that your level of income will also fall.</w:t>
             </w:r>
           </w:p>
           <w:p>
@@ -11137,23 +11097,7 @@
                 <w:rFonts w:ascii="Arial" w:hAnsi="Arial" w:cs="Arial"/>
                 <w:color w:val="000000"/>
               </w:rPr>
-              <w:t xml:space="preserve"> most because they are invested in illiquid assets (</w:t>
-            </w:r>
-            <w:proofErr w:type="spellStart"/>
-            <w:r>
-              <w:rPr>
-                <w:rFonts w:ascii="Arial" w:hAnsi="Arial" w:cs="Arial"/>
-                <w:color w:val="000000"/>
-              </w:rPr>
-              <w:t>eg</w:t>
-            </w:r>
-            <w:proofErr w:type="spellEnd"/>
-            <w:r>
-              <w:rPr>
-                <w:rFonts w:ascii="Arial" w:hAnsi="Arial" w:cs="Arial"/>
-                <w:color w:val="000000"/>
-              </w:rPr>
-              <w:t xml:space="preserve">: real estate).  This can mean that you pay exit and penalty charges for early exit from the investment.  </w:t>
+              <w:t xml:space="preserve"> most because they are invested in illiquid assets (eg: real estate).  This can mean that you pay exit and penalty charges for early exit from the investment.  </w:t>
             </w:r>
           </w:p>
           <w:p>
@@ -11254,23 +11198,7 @@
                 <w:rFonts w:ascii="Arial" w:hAnsi="Arial" w:cs="Arial"/>
                 <w:color w:val="000000"/>
               </w:rPr>
-              <w:t>Credit risk usually only applies to debt-type securities.  There is a possibility that the institution holding your capital (</w:t>
-            </w:r>
-            <w:proofErr w:type="spellStart"/>
-            <w:r>
-              <w:rPr>
-                <w:rFonts w:ascii="Arial" w:hAnsi="Arial" w:cs="Arial"/>
-                <w:color w:val="000000"/>
-              </w:rPr>
-              <w:t>eg</w:t>
-            </w:r>
-            <w:proofErr w:type="spellEnd"/>
-            <w:r>
-              <w:rPr>
-                <w:rFonts w:ascii="Arial" w:hAnsi="Arial" w:cs="Arial"/>
-                <w:color w:val="000000"/>
-              </w:rPr>
-              <w:t>: a debenture issuer) may fail to pay interest, fail to return your capital or become insolvent.</w:t>
+              <w:t>Credit risk usually only applies to debt-type securities.  There is a possibility that the institution holding your capital (eg: a debenture issuer) may fail to pay interest, fail to return your capital or become insolvent.</w:t>
             </w:r>
           </w:p>
           <w:p>
@@ -15061,21 +14989,12 @@
               </w:rPr>
               <w:t xml:space="preserve"> (2001) 207 CLR235; 2001 ATC 4343; (2001) 47 ATR 229) where the Court </w:t>
             </w:r>
-            <w:proofErr w:type="spellStart"/>
-            <w:r>
-              <w:rPr>
-                <w:rFonts w:ascii="Arial" w:hAnsi="Arial" w:cs="Arial"/>
-                <w:lang w:val="en-US"/>
-              </w:rPr>
-              <w:t>emphasised</w:t>
-            </w:r>
-            <w:proofErr w:type="spellEnd"/>
-            <w:r>
-              <w:rPr>
-                <w:rFonts w:ascii="Arial" w:hAnsi="Arial" w:cs="Arial"/>
-                <w:lang w:val="en-US"/>
-              </w:rPr>
-              <w:t>,</w:t>
+            <w:r>
+              <w:rPr>
+                <w:rFonts w:ascii="Arial" w:hAnsi="Arial" w:cs="Arial"/>
+                <w:lang w:val="en-US"/>
+              </w:rPr>
+              <w:t>emphasised,</w:t>
             </w:r>
             <w:r>
               <w:rPr>
@@ -15421,23 +15340,7 @@
                 <w:rFonts w:ascii="Arial" w:hAnsi="Arial" w:cs="Arial"/>
                 <w:lang w:val="en-US"/>
               </w:rPr>
-              <w:t xml:space="preserve"> Use Percentage however the </w:t>
-            </w:r>
-            <w:proofErr w:type="spellStart"/>
-            <w:r>
-              <w:rPr>
-                <w:rFonts w:ascii="Arial" w:hAnsi="Arial" w:cs="Arial"/>
-                <w:lang w:val="en-US"/>
-              </w:rPr>
-              <w:t>cgt</w:t>
-            </w:r>
-            <w:proofErr w:type="spellEnd"/>
-            <w:r>
-              <w:rPr>
-                <w:rFonts w:ascii="Arial" w:hAnsi="Arial" w:cs="Arial"/>
-                <w:lang w:val="en-US"/>
-              </w:rPr>
-              <w:t xml:space="preserve"> small business concessions </w:t>
+              <w:t xml:space="preserve"> Use Percentage however the cgt small business concessions </w:t>
             </w:r>
             <w:hyperlink r:id="rId22" w:history="1">
               <w:r>
@@ -15474,23 +15377,7 @@
                 <w:rFonts w:ascii="Arial" w:hAnsi="Arial" w:cs="Arial"/>
                 <w:lang w:val="en-US"/>
               </w:rPr>
-              <w:t xml:space="preserve"> be </w:t>
-            </w:r>
-            <w:proofErr w:type="spellStart"/>
-            <w:r>
-              <w:rPr>
-                <w:rFonts w:ascii="Arial" w:hAnsi="Arial" w:cs="Arial"/>
-                <w:lang w:val="en-US"/>
-              </w:rPr>
-              <w:t>realised</w:t>
-            </w:r>
-            <w:proofErr w:type="spellEnd"/>
-            <w:r>
-              <w:rPr>
-                <w:rFonts w:ascii="Arial" w:hAnsi="Arial" w:cs="Arial"/>
-                <w:lang w:val="en-US"/>
-              </w:rPr>
-              <w:t xml:space="preserve"> whereup</w:t>
+              <w:t xml:space="preserve"> be realised whereup</w:t>
             </w:r>
             <w:r>
               <w:rPr>
@@ -15527,21 +15414,12 @@
               </w:rPr>
               <w:t xml:space="preserve">no </w:t>
             </w:r>
-            <w:proofErr w:type="spellStart"/>
-            <w:r>
-              <w:rPr>
-                <w:rFonts w:ascii="Arial" w:hAnsi="Arial" w:cs="Arial"/>
-                <w:lang w:val="en-US"/>
-              </w:rPr>
-              <w:t>cgt</w:t>
-            </w:r>
-            <w:proofErr w:type="spellEnd"/>
-            <w:r>
-              <w:rPr>
-                <w:rFonts w:ascii="Arial" w:hAnsi="Arial" w:cs="Arial"/>
-                <w:lang w:val="en-US"/>
-              </w:rPr>
-              <w:t xml:space="preserve"> </w:t>
+            <w:r>
+              <w:rPr>
+                <w:rFonts w:ascii="Arial" w:hAnsi="Arial" w:cs="Arial"/>
+                <w:lang w:val="en-US"/>
+              </w:rPr>
+              <w:t xml:space="preserve">cgt </w:t>
             </w:r>
             <w:r>
               <w:rPr>
@@ -15704,9 +15582,8 @@
                 <w:iCs/>
                 <w:lang w:val="en-US"/>
               </w:rPr>
-              <w:t xml:space="preserve">power meters, sewer lines, </w:t>
-            </w:r>
-            <w:proofErr w:type="spellStart"/>
+              <w:t xml:space="preserve">power meters, sewer lines, etc, to the extent of </w:t>
+            </w:r>
             <w:r>
               <w:rPr>
                 <w:rFonts w:ascii="Arial" w:hAnsi="Arial" w:cs="Arial"/>
@@ -15716,9 +15593,8 @@
                 <w:iCs/>
                 <w:lang w:val="en-US"/>
               </w:rPr>
-              <w:t>etc</w:t>
-            </w:r>
-            <w:proofErr w:type="spellEnd"/>
+              <w:t>The Business</w:t>
+            </w:r>
             <w:r>
               <w:rPr>
                 <w:rFonts w:ascii="Arial" w:hAnsi="Arial" w:cs="Arial"/>
@@ -15728,9 +15604,12 @@
                 <w:iCs/>
                 <w:lang w:val="en-US"/>
               </w:rPr>
-              <w:t xml:space="preserve">, to the extent of </w:t>
-            </w:r>
-            <w:r>
+              <w:t xml:space="preserve"> use percentage?</w:t>
+            </w:r>
+          </w:p>
+          <w:p>
+            <w:pPr>
+              <w:spacing w:before="60" w:after="60"/>
               <w:rPr>
                 <w:rFonts w:ascii="Arial" w:hAnsi="Arial" w:cs="Arial"/>
                 <w:b/>
@@ -15739,9 +15618,11 @@
                 <w:iCs/>
                 <w:lang w:val="en-US"/>
               </w:rPr>
-              <w:t>The Business</w:t>
-            </w:r>
-            <w:r>
+            </w:pPr>
+          </w:p>
+          <w:p>
+            <w:pPr>
+              <w:spacing w:before="60" w:after="60"/>
               <w:rPr>
                 <w:rFonts w:ascii="Arial" w:hAnsi="Arial" w:cs="Arial"/>
                 <w:b/>
@@ -15750,12 +15631,8 @@
                 <w:iCs/>
                 <w:lang w:val="en-US"/>
               </w:rPr>
-              <w:t xml:space="preserve"> use percentage?</w:t>
-            </w:r>
-          </w:p>
-          <w:p>
-            <w:pPr>
-              <w:spacing w:before="60" w:after="60"/>
+            </w:pPr>
+            <w:r>
               <w:rPr>
                 <w:rFonts w:ascii="Arial" w:hAnsi="Arial" w:cs="Arial"/>
                 <w:b/>
@@ -15764,11 +15641,13 @@
                 <w:iCs/>
                 <w:lang w:val="en-US"/>
               </w:rPr>
-            </w:pPr>
+              <w:t>Answer = Yes</w:t>
+            </w:r>
           </w:p>
           <w:p>
             <w:pPr>
               <w:spacing w:before="60" w:after="60"/>
+              <w:ind w:left="360"/>
               <w:rPr>
                 <w:rFonts w:ascii="Arial" w:hAnsi="Arial" w:cs="Arial"/>
                 <w:b/>
@@ -15778,7 +15657,61 @@
                 <w:lang w:val="en-US"/>
               </w:rPr>
             </w:pPr>
-            <w:r>
+          </w:p>
+          <w:p>
+            <w:pPr>
+              <w:spacing w:before="60" w:after="60"/>
+              <w:rPr>
+                <w:rFonts w:ascii="Arial" w:hAnsi="Arial" w:cs="Arial"/>
+                <w:i/>
+                <w:iCs/>
+                <w:lang w:val="en-US"/>
+              </w:rPr>
+            </w:pPr>
+            <w:r>
+              <w:rPr>
+                <w:rFonts w:ascii="Arial" w:hAnsi="Arial" w:cs="Arial"/>
+                <w:lang w:val="en-US"/>
+              </w:rPr>
+              <w:t xml:space="preserve">All common items forming part of any </w:t>
+            </w:r>
+            <w:r>
+              <w:rPr>
+                <w:rFonts w:ascii="Arial" w:hAnsi="Arial" w:cs="Arial"/>
+                <w:i/>
+                <w:iCs/>
+                <w:lang w:val="en-US"/>
+              </w:rPr>
+              <w:t xml:space="preserve">Business Use Area </w:t>
+            </w:r>
+            <w:r>
+              <w:rPr>
+                <w:rFonts w:ascii="Arial" w:hAnsi="Arial" w:cs="Arial"/>
+                <w:lang w:val="en-US"/>
+              </w:rPr>
+              <w:t xml:space="preserve">plus those that are inherent to the proper functioning of The Property (e.g. power meters), can be claimed relative to </w:t>
+            </w:r>
+            <w:r>
+              <w:rPr>
+                <w:rFonts w:ascii="Arial" w:hAnsi="Arial" w:cs="Arial"/>
+                <w:lang w:val="en-US"/>
+              </w:rPr>
+              <w:t>The Business</w:t>
+            </w:r>
+            <w:r>
+              <w:rPr>
+                <w:rFonts w:ascii="Arial" w:hAnsi="Arial" w:cs="Arial"/>
+                <w:i/>
+                <w:iCs/>
+                <w:lang w:val="en-US"/>
+              </w:rPr>
+              <w:t xml:space="preserve"> Use Percentage.</w:t>
+            </w:r>
+          </w:p>
+          <w:p>
+            <w:pPr>
+              <w:spacing w:after="60"/>
+              <w:ind w:left="993" w:hanging="993"/>
               <w:rPr>
                 <w:rFonts w:ascii="Arial" w:hAnsi="Arial" w:cs="Arial"/>
                 <w:b/>
@@ -15787,13 +15720,12 @@
                 <w:iCs/>
                 <w:lang w:val="en-US"/>
               </w:rPr>
-              <w:t>Answer = Yes</w:t>
-            </w:r>
-          </w:p>
-          <w:p>
-            <w:pPr>
-              <w:spacing w:before="60" w:after="60"/>
-              <w:ind w:left="360"/>
+            </w:pPr>
+          </w:p>
+          <w:p>
+            <w:pPr>
+              <w:spacing w:after="60"/>
+              <w:ind w:left="567" w:hanging="567"/>
               <w:rPr>
                 <w:rFonts w:ascii="Arial" w:hAnsi="Arial" w:cs="Arial"/>
                 <w:b/>
@@ -15803,61 +15735,7 @@
                 <w:lang w:val="en-US"/>
               </w:rPr>
             </w:pPr>
-          </w:p>
-          <w:p>
-            <w:pPr>
-              <w:spacing w:before="60" w:after="60"/>
-              <w:rPr>
-                <w:rFonts w:ascii="Arial" w:hAnsi="Arial" w:cs="Arial"/>
-                <w:i/>
-                <w:iCs/>
-                <w:lang w:val="en-US"/>
-              </w:rPr>
-            </w:pPr>
-            <w:r>
-              <w:rPr>
-                <w:rFonts w:ascii="Arial" w:hAnsi="Arial" w:cs="Arial"/>
-                <w:lang w:val="en-US"/>
-              </w:rPr>
-              <w:t xml:space="preserve">All common items forming part of any </w:t>
-            </w:r>
-            <w:r>
-              <w:rPr>
-                <w:rFonts w:ascii="Arial" w:hAnsi="Arial" w:cs="Arial"/>
-                <w:i/>
-                <w:iCs/>
-                <w:lang w:val="en-US"/>
-              </w:rPr>
-              <w:t xml:space="preserve">Business Use Area </w:t>
-            </w:r>
-            <w:r>
-              <w:rPr>
-                <w:rFonts w:ascii="Arial" w:hAnsi="Arial" w:cs="Arial"/>
-                <w:lang w:val="en-US"/>
-              </w:rPr>
-              <w:t xml:space="preserve">plus those that are inherent to the proper functioning of The Property (e.g. power meters), can be claimed relative to </w:t>
-            </w:r>
-            <w:r>
-              <w:rPr>
-                <w:rFonts w:ascii="Arial" w:hAnsi="Arial" w:cs="Arial"/>
-                <w:lang w:val="en-US"/>
-              </w:rPr>
-              <w:t>The Business</w:t>
-            </w:r>
-            <w:r>
-              <w:rPr>
-                <w:rFonts w:ascii="Arial" w:hAnsi="Arial" w:cs="Arial"/>
-                <w:i/>
-                <w:iCs/>
-                <w:lang w:val="en-US"/>
-              </w:rPr>
-              <w:t xml:space="preserve"> Use Percentage.</w:t>
-            </w:r>
-          </w:p>
-          <w:p>
-            <w:pPr>
-              <w:spacing w:after="60"/>
-              <w:ind w:left="993" w:hanging="993"/>
+            <w:r>
               <w:rPr>
                 <w:rFonts w:ascii="Arial" w:hAnsi="Arial" w:cs="Arial"/>
                 <w:b/>
@@ -15866,12 +15744,9 @@
                 <w:iCs/>
                 <w:lang w:val="en-US"/>
               </w:rPr>
-            </w:pPr>
-          </w:p>
-          <w:p>
-            <w:pPr>
-              <w:spacing w:after="60"/>
-              <w:ind w:left="567" w:hanging="567"/>
+              <w:t>G</w:t>
+            </w:r>
+            <w:r>
               <w:rPr>
                 <w:rFonts w:ascii="Arial" w:hAnsi="Arial" w:cs="Arial"/>
                 <w:b/>
@@ -15880,7 +15755,8 @@
                 <w:iCs/>
                 <w:lang w:val="en-US"/>
               </w:rPr>
-            </w:pPr>
+              <w:t>.</w:t>
+            </w:r>
             <w:r>
               <w:rPr>
                 <w:rFonts w:ascii="Arial" w:hAnsi="Arial" w:cs="Arial"/>
@@ -15890,7 +15766,8 @@
                 <w:iCs/>
                 <w:lang w:val="en-US"/>
               </w:rPr>
-              <w:t>G</w:t>
+              <w:tab/>
+              <w:t xml:space="preserve">Under the formula used to calculate </w:t>
             </w:r>
             <w:r>
               <w:rPr>
@@ -15901,7 +15778,7 @@
                 <w:iCs/>
                 <w:lang w:val="en-US"/>
               </w:rPr>
-              <w:t>.</w:t>
+              <w:t>The Business</w:t>
             </w:r>
             <w:r>
               <w:rPr>
@@ -15912,54 +15789,7 @@
                 <w:iCs/>
                 <w:lang w:val="en-US"/>
               </w:rPr>
-              <w:tab/>
-              <w:t xml:space="preserve">Under the formula used to calculate </w:t>
-            </w:r>
-            <w:r>
-              <w:rPr>
-                <w:rFonts w:ascii="Arial" w:hAnsi="Arial" w:cs="Arial"/>
-                <w:b/>
-                <w:bCs/>
-                <w:i/>
-                <w:iCs/>
-                <w:lang w:val="en-US"/>
-              </w:rPr>
-              <w:t>The Business</w:t>
-            </w:r>
-            <w:r>
-              <w:rPr>
-                <w:rFonts w:ascii="Arial" w:hAnsi="Arial" w:cs="Arial"/>
-                <w:b/>
-                <w:bCs/>
-                <w:i/>
-                <w:iCs/>
-                <w:lang w:val="en-US"/>
-              </w:rPr>
-              <w:t xml:space="preserve"> Use Percentage, may the “Total Inhabitable Area” exclude all garages, carports, partially enclosed outdoor areas (e.g. pergolas) and/or sheds </w:t>
-            </w:r>
-            <w:proofErr w:type="spellStart"/>
-            <w:r>
-              <w:rPr>
-                <w:rFonts w:ascii="Arial" w:hAnsi="Arial" w:cs="Arial"/>
-                <w:b/>
-                <w:bCs/>
-                <w:i/>
-                <w:iCs/>
-                <w:lang w:val="en-US"/>
-              </w:rPr>
-              <w:t>etc</w:t>
-            </w:r>
-            <w:proofErr w:type="spellEnd"/>
-            <w:r>
-              <w:rPr>
-                <w:rFonts w:ascii="Arial" w:hAnsi="Arial" w:cs="Arial"/>
-                <w:b/>
-                <w:bCs/>
-                <w:i/>
-                <w:iCs/>
-                <w:lang w:val="en-US"/>
-              </w:rPr>
-              <w:t xml:space="preserve"> from the total square meters of The Property if these are not required as Business Use Areas?</w:t>
+              <w:t xml:space="preserve"> Use Percentage, may the “Total Inhabitable Area” exclude all garages, carports, partially enclosed outdoor areas (e.g. pergolas) and/or sheds etc from the total square meters of The Property if these are not required as Business Use Areas?</w:t>
             </w:r>
           </w:p>
           <w:p>
@@ -17002,23 +16832,7 @@
                 <w:rFonts w:ascii="Arial" w:hAnsi="Arial" w:cs="Arial"/>
                 <w:lang w:val="en-US"/>
               </w:rPr>
-              <w:t xml:space="preserve">may be </w:t>
-            </w:r>
-            <w:proofErr w:type="spellStart"/>
-            <w:r>
-              <w:rPr>
-                <w:rFonts w:ascii="Arial" w:hAnsi="Arial" w:cs="Arial"/>
-                <w:lang w:val="en-US"/>
-              </w:rPr>
-              <w:t>utilised</w:t>
-            </w:r>
-            <w:proofErr w:type="spellEnd"/>
-            <w:r>
-              <w:rPr>
-                <w:rFonts w:ascii="Arial" w:hAnsi="Arial" w:cs="Arial"/>
-                <w:lang w:val="en-US"/>
-              </w:rPr>
-              <w:t xml:space="preserve"> at such a time </w:t>
+              <w:t xml:space="preserve">may be utilised at such a time </w:t>
             </w:r>
             <w:r>
               <w:rPr>
@@ -17594,23 +17408,7 @@
                 <w:rFonts w:ascii="Arial" w:hAnsi="Arial" w:cs="Arial"/>
                 <w:lang w:val="en-US"/>
               </w:rPr>
-              <w:t xml:space="preserve"> has another “branch” or two or even three </w:t>
-            </w:r>
-            <w:proofErr w:type="spellStart"/>
-            <w:r>
-              <w:rPr>
-                <w:rFonts w:ascii="Arial" w:hAnsi="Arial" w:cs="Arial"/>
-                <w:lang w:val="en-US"/>
-              </w:rPr>
-              <w:t>etc</w:t>
-            </w:r>
-            <w:proofErr w:type="spellEnd"/>
-            <w:r>
-              <w:rPr>
-                <w:rFonts w:ascii="Arial" w:hAnsi="Arial" w:cs="Arial"/>
-                <w:lang w:val="en-US"/>
-              </w:rPr>
-              <w:t xml:space="preserve"> (perhaps interstate). Hence; all legitimate deductions and allowances as associated would continue to be allowed. </w:t>
+              <w:t xml:space="preserve"> has another “branch” or two or even three etc (perhaps interstate). Hence; all legitimate deductions and allowances as associated would continue to be allowed. </w:t>
             </w:r>
           </w:p>
           <w:p>
@@ -19002,8 +18800,17 @@
                 <w:sz w:val="24"/>
                 <w:szCs w:val="24"/>
               </w:rPr>
+              <w:t xml:space="preserve">You would not be entitled to deduct any interest expenses if, for convenience, you use a home study to undertake work usually done at your place of work. Similarly, you would not be entitled to </w:t>
+            </w:r>
+            <w:r>
+              <w:rPr>
+                <w:i/>
+                <w:color w:val="000000" w:themeColor="text1"/>
+                <w:sz w:val="24"/>
+                <w:szCs w:val="24"/>
+              </w:rPr>
               <w:lastRenderedPageBreak/>
-              <w:t>You would not be entitled to deduct any interest expenses if, for convenience, you use a home study to undertake work usually done at your place of work. Similarly, you would not be entitled to deduct interest expenses if you do paid child-minding at home (unless a special part of the home was set aside exclusively for that purpose). In these situations, you could still get a full main residence exemption.</w:t>
+              <w:t>deduct interest expenses if you do paid child-minding at home (unless a special part of the home was set aside exclusively for that purpose). In these situations, you could still get a full main residence exemption.</w:t>
             </w:r>
           </w:p>
           <w:p>
@@ -19154,7 +18961,6 @@
               </w:rPr>
               <w:t xml:space="preserve"> </w:t>
             </w:r>
-            <w:proofErr w:type="spellStart"/>
             <w:r>
               <w:rPr>
                 <w:iCs/>
@@ -19162,9 +18968,8 @@
                 <w:szCs w:val="24"/>
                 <w:lang w:val="en-US"/>
               </w:rPr>
-              <w:t>Intellisolve</w:t>
-            </w:r>
-            <w:proofErr w:type="spellEnd"/>
+              <w:t xml:space="preserve">Intellisolve again </w:t>
+            </w:r>
             <w:r>
               <w:rPr>
                 <w:iCs/>
@@ -19172,7 +18977,7 @@
                 <w:szCs w:val="24"/>
                 <w:lang w:val="en-US"/>
               </w:rPr>
-              <w:t xml:space="preserve"> again </w:t>
+              <w:t>a</w:t>
             </w:r>
             <w:r>
               <w:rPr>
@@ -19181,7 +18986,7 @@
                 <w:szCs w:val="24"/>
                 <w:lang w:val="en-US"/>
               </w:rPr>
-              <w:t>a</w:t>
+              <w:t>sk</w:t>
             </w:r>
             <w:r>
               <w:rPr>
@@ -19190,7 +18995,7 @@
                 <w:szCs w:val="24"/>
                 <w:lang w:val="en-US"/>
               </w:rPr>
-              <w:t>sk</w:t>
+              <w:t>s</w:t>
             </w:r>
             <w:r>
               <w:rPr>
@@ -19199,7 +19004,7 @@
                 <w:szCs w:val="24"/>
                 <w:lang w:val="en-US"/>
               </w:rPr>
-              <w:t>s</w:t>
+              <w:t xml:space="preserve"> you to consider</w:t>
             </w:r>
             <w:r>
               <w:rPr>
@@ -19208,7 +19013,7 @@
                 <w:szCs w:val="24"/>
                 <w:lang w:val="en-US"/>
               </w:rPr>
-              <w:t xml:space="preserve"> you to consider</w:t>
+              <w:t xml:space="preserve"> how</w:t>
             </w:r>
             <w:r>
               <w:rPr>
@@ -19217,36 +19022,7 @@
                 <w:szCs w:val="24"/>
                 <w:lang w:val="en-US"/>
               </w:rPr>
-              <w:t xml:space="preserve"> how</w:t>
-            </w:r>
-            <w:r>
-              <w:rPr>
-                <w:iCs/>
-                <w:sz w:val="24"/>
-                <w:szCs w:val="24"/>
-                <w:lang w:val="en-US"/>
-              </w:rPr>
-              <w:t xml:space="preserve"> in intelligently adopting the </w:t>
-            </w:r>
-            <w:proofErr w:type="spellStart"/>
-            <w:r>
-              <w:rPr>
-                <w:iCs/>
-                <w:sz w:val="24"/>
-                <w:szCs w:val="24"/>
-                <w:lang w:val="en-US"/>
-              </w:rPr>
-              <w:t>cgt</w:t>
-            </w:r>
-            <w:proofErr w:type="spellEnd"/>
-            <w:r>
-              <w:rPr>
-                <w:iCs/>
-                <w:sz w:val="24"/>
-                <w:szCs w:val="24"/>
-                <w:lang w:val="en-US"/>
-              </w:rPr>
-              <w:t xml:space="preserve"> small business concessions and in further applying these consistently over time, </w:t>
+              <w:t xml:space="preserve"> in intelligently adopting the cgt small business concessions and in further applying these consistently over time, </w:t>
             </w:r>
             <w:r>
               <w:rPr>
@@ -19302,27 +19078,7 @@
                 <w:szCs w:val="24"/>
                 <w:lang w:val="en-US"/>
               </w:rPr>
-              <w:t xml:space="preserve">have to pay much if any </w:t>
-            </w:r>
-            <w:proofErr w:type="spellStart"/>
-            <w:r>
-              <w:rPr>
-                <w:iCs/>
-                <w:sz w:val="24"/>
-                <w:szCs w:val="24"/>
-                <w:lang w:val="en-US"/>
-              </w:rPr>
-              <w:t>cgt</w:t>
-            </w:r>
-            <w:proofErr w:type="spellEnd"/>
-            <w:r>
-              <w:rPr>
-                <w:iCs/>
-                <w:sz w:val="24"/>
-                <w:szCs w:val="24"/>
-                <w:lang w:val="en-US"/>
-              </w:rPr>
-              <w:t>!</w:t>
+              <w:t>have to pay much if any cgt!</w:t>
             </w:r>
             <w:r>
               <w:rPr>
@@ -21345,7 +21101,6 @@
                       <w:rFonts w:ascii="Arial" w:hAnsi="Arial" w:cs="Arial"/>
                     </w:rPr>
                   </w:pPr>
-                  <w:proofErr w:type="spellStart"/>
                   <w:r>
                     <w:rPr>
                       <w:rStyle w:val="Emphasis"/>
@@ -21353,40 +21108,6 @@
                     </w:rPr>
                     <w:t>xxxxxxxxxxxx</w:t>
                   </w:r>
-                  <w:proofErr w:type="spellEnd"/>
-                  <w:r>
-                    <w:rPr>
-                      <w:rFonts w:ascii="Arial" w:hAnsi="Arial" w:cs="Arial"/>
-                      <w:i/>
-                      <w:iCs/>
-                    </w:rPr>
-                    <w:br/>
-                  </w:r>
-                  <w:proofErr w:type="spellStart"/>
-                  <w:r>
-                    <w:rPr>
-                      <w:rStyle w:val="Emphasis"/>
-                      <w:rFonts w:ascii="Arial" w:hAnsi="Arial" w:cs="Arial"/>
-                    </w:rPr>
-                    <w:t>xxxxx</w:t>
-                  </w:r>
-                  <w:proofErr w:type="spellEnd"/>
-                  <w:r>
-                    <w:rPr>
-                      <w:rStyle w:val="Emphasis"/>
-                      <w:rFonts w:ascii="Arial" w:hAnsi="Arial" w:cs="Arial"/>
-                    </w:rPr>
-                    <w:t xml:space="preserve"> </w:t>
-                  </w:r>
-                  <w:proofErr w:type="spellStart"/>
-                  <w:r>
-                    <w:rPr>
-                      <w:rStyle w:val="Emphasis"/>
-                      <w:rFonts w:ascii="Arial" w:hAnsi="Arial" w:cs="Arial"/>
-                    </w:rPr>
-                    <w:t>xxxx</w:t>
-                  </w:r>
-                  <w:proofErr w:type="spellEnd"/>
                   <w:r>
                     <w:rPr>
                       <w:rFonts w:ascii="Arial" w:hAnsi="Arial" w:cs="Arial"/>
@@ -21400,17 +21121,8 @@
                       <w:rStyle w:val="Emphasis"/>
                       <w:rFonts w:ascii="Arial" w:hAnsi="Arial" w:cs="Arial"/>
                     </w:rPr>
-                    <w:t xml:space="preserve">xx </w:t>
+                    <w:t>xxxxx xxxx</w:t>
                   </w:r>
-                  <w:proofErr w:type="spellStart"/>
-                  <w:r>
-                    <w:rPr>
-                      <w:rStyle w:val="Emphasis"/>
-                      <w:rFonts w:ascii="Arial" w:hAnsi="Arial" w:cs="Arial"/>
-                    </w:rPr>
-                    <w:t>xxxxxxxx</w:t>
-                  </w:r>
-                  <w:proofErr w:type="spellEnd"/>
                   <w:r>
                     <w:rPr>
                       <w:rFonts w:ascii="Arial" w:hAnsi="Arial" w:cs="Arial"/>
@@ -21424,17 +21136,23 @@
                       <w:rStyle w:val="Emphasis"/>
                       <w:rFonts w:ascii="Arial" w:hAnsi="Arial" w:cs="Arial"/>
                     </w:rPr>
-                    <w:t xml:space="preserve">xx </w:t>
+                    <w:t>xx xxxxxxxx</w:t>
                   </w:r>
-                  <w:proofErr w:type="spellStart"/>
+                  <w:r>
+                    <w:rPr>
+                      <w:rFonts w:ascii="Arial" w:hAnsi="Arial" w:cs="Arial"/>
+                      <w:i/>
+                      <w:iCs/>
+                    </w:rPr>
+                    <w:br/>
+                  </w:r>
                   <w:r>
                     <w:rPr>
                       <w:rStyle w:val="Emphasis"/>
                       <w:rFonts w:ascii="Arial" w:hAnsi="Arial" w:cs="Arial"/>
                     </w:rPr>
-                    <w:t>xxxxxxx</w:t>
+                    <w:t>xx xxxxxxx</w:t>
                   </w:r>
-                  <w:proofErr w:type="spellEnd"/>
                 </w:p>
               </w:tc>
             </w:tr>
@@ -21538,31 +21256,7 @@
                 <w:szCs w:val="24"/>
                 <w:lang w:val="en-US"/>
               </w:rPr>
-              <w:t xml:space="preserve">Risk review – </w:t>
-            </w:r>
-            <w:proofErr w:type="spellStart"/>
-            <w:r>
-              <w:rPr>
-                <w:rStyle w:val="Strong"/>
-                <w:i/>
-                <w:iCs/>
-                <w:sz w:val="24"/>
-                <w:szCs w:val="24"/>
-                <w:lang w:val="en-US"/>
-              </w:rPr>
-              <w:t>finalisation</w:t>
-            </w:r>
-            <w:proofErr w:type="spellEnd"/>
-            <w:r>
-              <w:rPr>
-                <w:rStyle w:val="Strong"/>
-                <w:i/>
-                <w:iCs/>
-                <w:sz w:val="24"/>
-                <w:szCs w:val="24"/>
-                <w:lang w:val="en-US"/>
-              </w:rPr>
-              <w:t xml:space="preserve"> letter </w:t>
+              <w:t>Risk review – finalisation letter </w:t>
             </w:r>
             <w:r>
               <w:rPr>
@@ -21592,27 +21286,7 @@
                 <w:szCs w:val="24"/>
                 <w:lang w:val="en-US"/>
               </w:rPr>
-              <w:t xml:space="preserve">Dear </w:t>
-            </w:r>
-            <w:proofErr w:type="spellStart"/>
-            <w:r>
-              <w:rPr>
-                <w:rStyle w:val="Emphasis"/>
-                <w:sz w:val="24"/>
-                <w:szCs w:val="24"/>
-                <w:lang w:val="en-US"/>
-              </w:rPr>
-              <w:t>Mr</w:t>
-            </w:r>
-            <w:proofErr w:type="spellEnd"/>
-            <w:r>
-              <w:rPr>
-                <w:rStyle w:val="Emphasis"/>
-                <w:sz w:val="24"/>
-                <w:szCs w:val="24"/>
-                <w:lang w:val="en-US"/>
-              </w:rPr>
-              <w:t xml:space="preserve"> Genovesi,</w:t>
+              <w:t>Dear Mr Genovesi,</w:t>
             </w:r>
           </w:p>
           <w:p>
@@ -21894,16 +21568,7 @@
                 <w:szCs w:val="24"/>
                 <w:lang w:val="en-US"/>
               </w:rPr>
-              <w:t xml:space="preserve">Genovesi Enterprises Pty </w:t>
-            </w:r>
-            <w:proofErr w:type="spellStart"/>
-            <w:r>
-              <w:rPr>
-                <w:sz w:val="24"/>
-                <w:szCs w:val="24"/>
-                <w:lang w:val="en-US"/>
-              </w:rPr>
-              <w:t>Ltd</w:t>
+              <w:t>Genovesi Enterprises Pty Ltd</w:t>
             </w:r>
             <w:r>
               <w:rPr>
@@ -21913,7 +21578,6 @@
               </w:rPr>
               <w:t>’s</w:t>
             </w:r>
-            <w:proofErr w:type="spellEnd"/>
             <w:r>
               <w:rPr>
                 <w:sz w:val="24"/>
@@ -24499,25 +24163,7 @@
                 <w:rFonts w:ascii="Arial" w:hAnsi="Arial" w:cs="Arial"/>
                 <w:color w:val="000000"/>
               </w:rPr>
-              <w:t xml:space="preserve">TA 2008/5 - Certain borrowings by </w:t>
-            </w:r>
-            <w:proofErr w:type="spellStart"/>
-            <w:r>
-              <w:rPr>
-                <w:rStyle w:val="fancytree-title"/>
-                <w:rFonts w:ascii="Arial" w:hAnsi="Arial" w:cs="Arial"/>
-                <w:color w:val="000000"/>
-              </w:rPr>
-              <w:t>self managed</w:t>
-            </w:r>
-            <w:proofErr w:type="spellEnd"/>
-            <w:r>
-              <w:rPr>
-                <w:rStyle w:val="fancytree-title"/>
-                <w:rFonts w:ascii="Arial" w:hAnsi="Arial" w:cs="Arial"/>
-                <w:color w:val="000000"/>
-              </w:rPr>
-              <w:t xml:space="preserve"> superannuation funds</w:t>
+              <w:t>TA 2008/5 - Certain borrowings by self managed superannuation funds</w:t>
             </w:r>
           </w:p>
           <w:p>
@@ -25083,25 +24729,7 @@
                 <w:szCs w:val="24"/>
                 <w:lang w:val="en-US"/>
               </w:rPr>
-              <w:t xml:space="preserve"> automatically become in part, a capital gains tax (</w:t>
-            </w:r>
-            <w:proofErr w:type="spellStart"/>
-            <w:r>
-              <w:rPr>
-                <w:sz w:val="24"/>
-                <w:szCs w:val="24"/>
-                <w:lang w:val="en-US"/>
-              </w:rPr>
-              <w:t>cgt</w:t>
-            </w:r>
-            <w:proofErr w:type="spellEnd"/>
-            <w:r>
-              <w:rPr>
-                <w:sz w:val="24"/>
-                <w:szCs w:val="24"/>
-                <w:lang w:val="en-US"/>
-              </w:rPr>
-              <w:t>), asset to be therefore subject to assessment</w:t>
+              <w:t xml:space="preserve"> automatically become in part, a capital gains tax (cgt), asset to be therefore subject to assessment</w:t>
             </w:r>
             <w:r>
               <w:rPr>
@@ -25240,25 +24868,7 @@
                 <w:szCs w:val="24"/>
                 <w:lang w:val="en-US"/>
               </w:rPr>
-              <w:t xml:space="preserve"> likely, no capital gains tax to pay, despite a </w:t>
-            </w:r>
-            <w:proofErr w:type="spellStart"/>
-            <w:r>
-              <w:rPr>
-                <w:sz w:val="24"/>
-                <w:szCs w:val="24"/>
-                <w:lang w:val="en-US"/>
-              </w:rPr>
-              <w:t>cgt</w:t>
-            </w:r>
-            <w:proofErr w:type="spellEnd"/>
-            <w:r>
-              <w:rPr>
-                <w:sz w:val="24"/>
-                <w:szCs w:val="24"/>
-                <w:lang w:val="en-US"/>
-              </w:rPr>
-              <w:t xml:space="preserve"> event occurring (sounds like a riddle </w:t>
+              <w:t xml:space="preserve"> likely, no capital gains tax to pay, despite a cgt event occurring (sounds like a riddle </w:t>
             </w:r>
             <w:r>
               <w:rPr>
@@ -25397,25 +25007,7 @@
                 <w:szCs w:val="24"/>
                 <w:lang w:val="en-US"/>
               </w:rPr>
-              <w:t xml:space="preserve">negate any payment of </w:t>
-            </w:r>
-            <w:proofErr w:type="spellStart"/>
-            <w:r>
-              <w:rPr>
-                <w:sz w:val="24"/>
-                <w:szCs w:val="24"/>
-                <w:lang w:val="en-US"/>
-              </w:rPr>
-              <w:t>cgt</w:t>
-            </w:r>
-            <w:proofErr w:type="spellEnd"/>
-            <w:r>
-              <w:rPr>
-                <w:sz w:val="24"/>
-                <w:szCs w:val="24"/>
-                <w:lang w:val="en-US"/>
-              </w:rPr>
-              <w:t xml:space="preserve"> that might otherwise arise should</w:t>
+              <w:t>negate any payment of cgt that might otherwise arise should</w:t>
             </w:r>
             <w:r>
               <w:rPr>
@@ -25440,25 +25032,7 @@
                 <w:lang w:val="en-US"/>
               </w:rPr>
               <w:br/>
-              <w:t xml:space="preserve">in short, this is achieved by intelligent application of the small business </w:t>
-            </w:r>
-            <w:proofErr w:type="spellStart"/>
-            <w:r>
-              <w:rPr>
-                <w:sz w:val="24"/>
-                <w:szCs w:val="24"/>
-                <w:lang w:val="en-US"/>
-              </w:rPr>
-              <w:t>cgt</w:t>
-            </w:r>
-            <w:proofErr w:type="spellEnd"/>
-            <w:r>
-              <w:rPr>
-                <w:sz w:val="24"/>
-                <w:szCs w:val="24"/>
-                <w:lang w:val="en-US"/>
-              </w:rPr>
-              <w:t xml:space="preserve"> concessions.</w:t>
+              <w:t>in short, this is achieved by intelligent application of the small business cgt concessions.</w:t>
             </w:r>
             <w:r>
               <w:rPr>
@@ -27332,9 +26906,88 @@
                 <w:szCs w:val="24"/>
                 <w:lang w:val="en-US"/>
               </w:rPr>
-              <w:t xml:space="preserve">heating, lighting, phone calls and depreciation of office furniture and equipment </w:t>
-            </w:r>
-            <w:proofErr w:type="spellStart"/>
+              <w:t>heating, lighting, phone calls and depreciation of office furniture and equipment etc, Your</w:t>
+            </w:r>
+            <w:r>
+              <w:rPr>
+                <w:sz w:val="24"/>
+                <w:szCs w:val="24"/>
+                <w:lang w:val="en-US"/>
+              </w:rPr>
+              <w:t xml:space="preserve"> </w:t>
+            </w:r>
+            <w:r>
+              <w:rPr>
+                <w:sz w:val="24"/>
+                <w:szCs w:val="24"/>
+                <w:lang w:val="en-US"/>
+              </w:rPr>
+              <w:t xml:space="preserve">various motor </w:t>
+            </w:r>
+            <w:r>
+              <w:rPr>
+                <w:sz w:val="24"/>
+                <w:szCs w:val="24"/>
+                <w:lang w:val="en-US"/>
+              </w:rPr>
+              <w:t>vehicle</w:t>
+            </w:r>
+            <w:r>
+              <w:rPr>
+                <w:sz w:val="24"/>
+                <w:szCs w:val="24"/>
+                <w:lang w:val="en-US"/>
+              </w:rPr>
+              <w:t xml:space="preserve"> costs like reg</w:t>
+            </w:r>
+            <w:r>
+              <w:rPr>
+                <w:sz w:val="24"/>
+                <w:szCs w:val="24"/>
+                <w:lang w:val="en-US"/>
+              </w:rPr>
+              <w:t>istration</w:t>
+            </w:r>
+            <w:r>
+              <w:rPr>
+                <w:sz w:val="24"/>
+                <w:szCs w:val="24"/>
+                <w:lang w:val="en-US"/>
+              </w:rPr>
+              <w:t>, insurance, fuel and oil, servicing and repairs plus</w:t>
+            </w:r>
+            <w:r>
+              <w:rPr>
+                <w:sz w:val="24"/>
+                <w:szCs w:val="24"/>
+                <w:lang w:val="en-US"/>
+              </w:rPr>
+              <w:t xml:space="preserve"> mobile phone, </w:t>
+            </w:r>
+            <w:r>
+              <w:rPr>
+                <w:sz w:val="24"/>
+                <w:szCs w:val="24"/>
+                <w:lang w:val="en-US"/>
+              </w:rPr>
+              <w:t xml:space="preserve">stationery, </w:t>
+            </w:r>
+            <w:r>
+              <w:rPr>
+                <w:sz w:val="24"/>
+                <w:szCs w:val="24"/>
+                <w:lang w:val="en-US"/>
+              </w:rPr>
+              <w:t>tools, materials, trade licenses</w:t>
+            </w:r>
+            <w:r>
+              <w:rPr>
+                <w:sz w:val="24"/>
+                <w:szCs w:val="24"/>
+                <w:lang w:val="en-US"/>
+              </w:rPr>
+              <w:t xml:space="preserve">, accounting and advice fees </w:t>
+            </w:r>
             <w:r>
               <w:rPr>
                 <w:sz w:val="24"/>
@@ -27343,105 +26996,6 @@
               </w:rPr>
               <w:t>etc</w:t>
             </w:r>
-            <w:proofErr w:type="spellEnd"/>
-            <w:r>
-              <w:rPr>
-                <w:sz w:val="24"/>
-                <w:szCs w:val="24"/>
-                <w:lang w:val="en-US"/>
-              </w:rPr>
-              <w:t>, Your</w:t>
-            </w:r>
-            <w:r>
-              <w:rPr>
-                <w:sz w:val="24"/>
-                <w:szCs w:val="24"/>
-                <w:lang w:val="en-US"/>
-              </w:rPr>
-              <w:t xml:space="preserve"> </w:t>
-            </w:r>
-            <w:r>
-              <w:rPr>
-                <w:sz w:val="24"/>
-                <w:szCs w:val="24"/>
-                <w:lang w:val="en-US"/>
-              </w:rPr>
-              <w:t xml:space="preserve">various motor </w:t>
-            </w:r>
-            <w:r>
-              <w:rPr>
-                <w:sz w:val="24"/>
-                <w:szCs w:val="24"/>
-                <w:lang w:val="en-US"/>
-              </w:rPr>
-              <w:t>vehicle</w:t>
-            </w:r>
-            <w:r>
-              <w:rPr>
-                <w:sz w:val="24"/>
-                <w:szCs w:val="24"/>
-                <w:lang w:val="en-US"/>
-              </w:rPr>
-              <w:t xml:space="preserve"> costs like reg</w:t>
-            </w:r>
-            <w:r>
-              <w:rPr>
-                <w:sz w:val="24"/>
-                <w:szCs w:val="24"/>
-                <w:lang w:val="en-US"/>
-              </w:rPr>
-              <w:t>istration</w:t>
-            </w:r>
-            <w:r>
-              <w:rPr>
-                <w:sz w:val="24"/>
-                <w:szCs w:val="24"/>
-                <w:lang w:val="en-US"/>
-              </w:rPr>
-              <w:t>, insurance, fuel and oil, servicing and repairs plus</w:t>
-            </w:r>
-            <w:r>
-              <w:rPr>
-                <w:sz w:val="24"/>
-                <w:szCs w:val="24"/>
-                <w:lang w:val="en-US"/>
-              </w:rPr>
-              <w:t xml:space="preserve"> mobile phone, </w:t>
-            </w:r>
-            <w:r>
-              <w:rPr>
-                <w:sz w:val="24"/>
-                <w:szCs w:val="24"/>
-                <w:lang w:val="en-US"/>
-              </w:rPr>
-              <w:t xml:space="preserve">stationery, </w:t>
-            </w:r>
-            <w:r>
-              <w:rPr>
-                <w:sz w:val="24"/>
-                <w:szCs w:val="24"/>
-                <w:lang w:val="en-US"/>
-              </w:rPr>
-              <w:t>tools, materials, trade licenses</w:t>
-            </w:r>
-            <w:r>
-              <w:rPr>
-                <w:sz w:val="24"/>
-                <w:szCs w:val="24"/>
-                <w:lang w:val="en-US"/>
-              </w:rPr>
-              <w:t xml:space="preserve">, accounting and advice fees </w:t>
-            </w:r>
-            <w:proofErr w:type="spellStart"/>
-            <w:r>
-              <w:rPr>
-                <w:sz w:val="24"/>
-                <w:szCs w:val="24"/>
-                <w:lang w:val="en-US"/>
-              </w:rPr>
-              <w:t>etc</w:t>
-            </w:r>
-            <w:proofErr w:type="spellEnd"/>
             <w:r>
               <w:rPr>
                 <w:sz w:val="24"/>
@@ -28232,25 +27786,7 @@
                 <w:szCs w:val="24"/>
                 <w:lang w:val="en-US"/>
               </w:rPr>
-              <w:t xml:space="preserve">Additionally the Albanese Government has made no announcements that the home business sector is in </w:t>
-            </w:r>
-            <w:proofErr w:type="spellStart"/>
-            <w:r>
-              <w:rPr>
-                <w:sz w:val="24"/>
-                <w:szCs w:val="24"/>
-                <w:lang w:val="en-US"/>
-              </w:rPr>
-              <w:t>it’s</w:t>
-            </w:r>
-            <w:proofErr w:type="spellEnd"/>
-            <w:r>
-              <w:rPr>
-                <w:sz w:val="24"/>
-                <w:szCs w:val="24"/>
-                <w:lang w:val="en-US"/>
-              </w:rPr>
-              <w:t xml:space="preserve"> sights.</w:t>
+              <w:t>Additionally the Albanese Government has made no announcements that the home business sector is in it’s sights.</w:t>
             </w:r>
           </w:p>
           <w:p>
@@ -33024,14 +32560,12 @@
           <w:rFonts w:ascii="Arial" w:hAnsi="Arial" w:cs="Arial"/>
         </w:rPr>
       </w:pPr>
-      <w:proofErr w:type="spellStart"/>
       <w:r>
         <w:rPr>
           <w:rFonts w:ascii="Arial" w:hAnsi="Arial" w:cs="Arial"/>
         </w:rPr>
         <w:t>Intellisolve</w:t>
       </w:r>
-      <w:proofErr w:type="spellEnd"/>
     </w:p>
     <w:p>
       <w:pPr>
@@ -33063,21 +32597,7 @@
           <w:rFonts w:ascii="Arial" w:hAnsi="Arial" w:cs="Arial"/>
         </w:rPr>
         <w:br/>
-        <w:t xml:space="preserve">I {{CLIENT_FULL_NAME}}, authorise </w:t>
-      </w:r>
-      <w:proofErr w:type="spellStart"/>
-      <w:r>
-        <w:rPr>
-          <w:rFonts w:ascii="Arial" w:hAnsi="Arial" w:cs="Arial"/>
-        </w:rPr>
-        <w:t>Intellisolve</w:t>
-      </w:r>
-      <w:proofErr w:type="spellEnd"/>
-      <w:r>
-        <w:rPr>
-          <w:rFonts w:ascii="Arial" w:hAnsi="Arial" w:cs="Arial"/>
-        </w:rPr>
-        <w:t xml:space="preserve"> to do all things reasonably required to give timely and practical effect to the advice herein.</w:t>
+        <w:t>I {{CLIENT_FULL_NAME}}, authorise Intellisolve to do all things reasonably required to give timely and practical effect to the advice herein.</w:t>
       </w:r>
     </w:p>
     <w:p>
@@ -33129,14 +32649,12 @@
         </w:rPr>
         <w:t xml:space="preserve">or </w:t>
       </w:r>
-      <w:proofErr w:type="spellStart"/>
       <w:r>
         <w:rPr>
           <w:rFonts w:ascii="Arial" w:hAnsi="Arial" w:cs="Arial"/>
         </w:rPr>
         <w:t>Intellisolve</w:t>
       </w:r>
-      <w:proofErr w:type="spellEnd"/>
       <w:r>
         <w:rPr>
           <w:rFonts w:ascii="Arial" w:hAnsi="Arial" w:cs="Arial"/>
@@ -33217,19 +32735,11 @@
         </w:rPr>
         <w:t xml:space="preserve"> further indemnify and hold </w:t>
       </w:r>
-      <w:proofErr w:type="spellStart"/>
-      <w:r>
-        <w:rPr>
-          <w:rFonts w:ascii="Arial" w:hAnsi="Arial" w:cs="Arial"/>
-        </w:rPr>
-        <w:t>Intellisolve</w:t>
-      </w:r>
-      <w:proofErr w:type="spellEnd"/>
-      <w:r>
-        <w:rPr>
-          <w:rFonts w:ascii="Arial" w:hAnsi="Arial" w:cs="Arial"/>
-        </w:rPr>
-        <w:t xml:space="preserve"> </w:t>
+      <w:r>
+        <w:rPr>
+          <w:rFonts w:ascii="Arial" w:hAnsi="Arial" w:cs="Arial"/>
+        </w:rPr>
+        <w:t xml:space="preserve">Intellisolve </w:t>
       </w:r>
       <w:r>
         <w:rPr>
@@ -33642,19 +33152,8 @@
         <w:sz w:val="16"/>
         <w:szCs w:val="16"/>
       </w:rPr>
-      <w:t xml:space="preserve"> Genovesi Enterprises Pty Ltd, T/As: </w:t>
+      <w:t xml:space="preserve"> Genovesi Enterprises Pty Ltd, T/As: Intellisolve</w:t>
     </w:r>
-    <w:proofErr w:type="spellStart"/>
-    <w:r>
-      <w:rPr>
-        <w:rFonts w:ascii="Arial" w:hAnsi="Arial" w:cs="Arial"/>
-        <w:color w:val="000000"/>
-        <w:sz w:val="16"/>
-        <w:szCs w:val="16"/>
-      </w:rPr>
-      <w:t>Intellisolve</w:t>
-    </w:r>
-    <w:proofErr w:type="spellEnd"/>
   </w:p>
 </w:ftr>
 </file>

</xml_diff>

<commit_message>
Delete Floor Area Fields both in final_report.docx and code
</commit_message>
<xml_diff>
--- a/public/templates/final_report.docx
+++ b/public/templates/final_report.docx
@@ -5723,10 +5723,10 @@
               <w:tblLook w:val="0000" w:firstRow="0" w:lastRow="0" w:firstColumn="0" w:lastColumn="0" w:noHBand="0" w:noVBand="0"/>
             </w:tblPr>
             <w:tblGrid>
-              <w:gridCol w:w="1360"/>
-              <w:gridCol w:w="3898"/>
-              <w:gridCol w:w="1062"/>
-              <w:gridCol w:w="4118"/>
+              <w:gridCol w:w="1364"/>
+              <w:gridCol w:w="3909"/>
+              <w:gridCol w:w="1065"/>
+              <w:gridCol w:w="4130"/>
             </w:tblGrid>
             <w:tr>
               <w:tc>
@@ -6615,10 +6615,10 @@
               <w:tblLook w:val="0000" w:firstRow="0" w:lastRow="0" w:firstColumn="0" w:lastColumn="0" w:noHBand="0" w:noVBand="0"/>
             </w:tblPr>
             <w:tblGrid>
-              <w:gridCol w:w="1033"/>
-              <w:gridCol w:w="3500"/>
-              <w:gridCol w:w="984"/>
-              <w:gridCol w:w="4921"/>
+              <w:gridCol w:w="1035"/>
+              <w:gridCol w:w="3510"/>
+              <w:gridCol w:w="987"/>
+              <w:gridCol w:w="4936"/>
             </w:tblGrid>
             <w:tr>
               <w:tc>
@@ -7306,170 +7306,6 @@
           </w:p>
           <w:p>
             <w:pPr>
-              <w:spacing w:after="100"/>
-              <w:rPr>
-                <w:rFonts w:ascii="Arial" w:hAnsi="Arial" w:cs="Arial"/>
-              </w:rPr>
-            </w:pPr>
-            <w:r>
-              <w:rPr>
-                <w:rFonts w:ascii="Arial" w:hAnsi="Arial" w:cs="Arial"/>
-              </w:rPr>
-              <w:t xml:space="preserve">• Total Habitable Floor Area: </w:t>
-            </w:r>
-            <w:r>
-              <w:rPr>
-                <w:rFonts w:ascii="Arial" w:hAnsi="Arial" w:cs="Arial"/>
-              </w:rPr>
-              <w:t>{{TOTAL_HABITABLE_FLOOR_AREA}}</w:t>
-            </w:r>
-          </w:p>
-          <w:p>
-            <w:pPr>
-              <w:spacing w:after="50"/>
-              <w:rPr>
-                <w:rFonts w:ascii="Arial" w:hAnsi="Arial" w:cs="Arial"/>
-              </w:rPr>
-            </w:pPr>
-            <w:r>
-              <w:rPr>
-                <w:rFonts w:ascii="Arial" w:hAnsi="Arial" w:cs="Arial"/>
-              </w:rPr>
-              <w:t xml:space="preserve">• Home Office: </w:t>
-            </w:r>
-            <w:r>
-              <w:rPr>
-                <w:rFonts w:ascii="Arial" w:hAnsi="Arial" w:cs="Arial"/>
-              </w:rPr>
-              <w:t>{{HOME_OFFICE_FLOOR_AREA}}</w:t>
-            </w:r>
-          </w:p>
-          <w:p>
-            <w:pPr>
-              <w:spacing w:after="50"/>
-              <w:rPr>
-                <w:rFonts w:ascii="Arial" w:hAnsi="Arial" w:cs="Arial"/>
-              </w:rPr>
-            </w:pPr>
-            <w:r>
-              <w:rPr>
-                <w:rFonts w:ascii="Arial" w:hAnsi="Arial" w:cs="Arial"/>
-              </w:rPr>
-              <w:t>• Meeting Area: {{MEETING_AREA_FLOOR_AREA}}</w:t>
-            </w:r>
-          </w:p>
-          <w:p>
-            <w:pPr>
-              <w:spacing w:after="50"/>
-              <w:rPr>
-                <w:rFonts w:ascii="Arial" w:hAnsi="Arial" w:cs="Arial"/>
-              </w:rPr>
-            </w:pPr>
-            <w:r>
-              <w:rPr>
-                <w:rFonts w:ascii="Arial" w:hAnsi="Arial" w:cs="Arial"/>
-              </w:rPr>
-              <w:t xml:space="preserve">• Archive Room: </w:t>
-            </w:r>
-            <w:r>
-              <w:rPr>
-                <w:rFonts w:ascii="Arial" w:hAnsi="Arial" w:cs="Arial"/>
-              </w:rPr>
-              <w:t>{{ARCHIVE_ROOM_FLOOR_AREA}}</w:t>
-            </w:r>
-          </w:p>
-          <w:p>
-            <w:pPr>
-              <w:spacing w:after="50"/>
-              <w:rPr>
-                <w:rFonts w:ascii="Arial" w:hAnsi="Arial" w:cs="Arial"/>
-              </w:rPr>
-            </w:pPr>
-            <w:r>
-              <w:rPr>
-                <w:rFonts w:ascii="Arial" w:hAnsi="Arial" w:cs="Arial"/>
-              </w:rPr>
-              <w:t xml:space="preserve">• Total Business Use Area: </w:t>
-            </w:r>
-            <w:r>
-              <w:rPr>
-                <w:rFonts w:ascii="Arial" w:hAnsi="Arial" w:cs="Arial"/>
-              </w:rPr>
-              <w:t>{{TOTAL_BUSINESS_USE_FLOOR_AREA}}</w:t>
-            </w:r>
-          </w:p>
-          <w:p>
-            <w:pPr>
-              <w:spacing w:after="200"/>
-              <w:rPr>
-                <w:rFonts w:ascii="Arial" w:hAnsi="Arial" w:cs="Arial"/>
-              </w:rPr>
-            </w:pPr>
-          </w:p>
-          <w:p>
-            <w:pPr>
-              <w:spacing w:after="150"/>
-              <w:rPr>
-                <w:rFonts w:ascii="Arial" w:hAnsi="Arial" w:cs="Arial"/>
-              </w:rPr>
-            </w:pPr>
-            <w:r>
-              <w:rPr>
-                <w:rFonts w:ascii="Arial" w:hAnsi="Arial" w:cs="Arial"/>
-                <w:b/>
-                <w:bCs/>
-              </w:rPr>
-              <w:t>Calculation:</w:t>
-            </w:r>
-          </w:p>
-          <w:p>
-            <w:pPr>
-              <w:spacing w:after="50"/>
-              <w:rPr>
-                <w:rFonts w:ascii="Arial" w:hAnsi="Arial" w:cs="Arial"/>
-              </w:rPr>
-            </w:pPr>
-            <w:r>
-              <w:rPr>
-                <w:rFonts w:ascii="Arial" w:hAnsi="Arial" w:cs="Arial"/>
-              </w:rPr>
-              <w:t xml:space="preserve">{{TOTAL_BUSINESS_USE_FLOOR_AREA}} </w:t>
-            </w:r>
-            <w:r>
-              <w:rPr>
-                <w:rFonts w:ascii="Arial" w:hAnsi="Arial" w:cs="Arial"/>
-                <w:b/>
-                <w:bCs/>
-                <w:sz w:val="28"/>
-                <w:szCs w:val="28"/>
-              </w:rPr>
-              <w:t xml:space="preserve">÷ </w:t>
-            </w:r>
-            <w:r>
-              <w:rPr>
-                <w:rFonts w:ascii="Arial" w:hAnsi="Arial" w:cs="Arial"/>
-              </w:rPr>
-              <w:t>{{TOTAL_HABITABLE_FLOOR_AREA}}</w:t>
-            </w:r>
-            <w:r>
-              <w:rPr>
-                <w:rFonts w:ascii="Arial" w:hAnsi="Arial" w:cs="Arial"/>
-                <w:b/>
-                <w:bCs/>
-                <w:sz w:val="28"/>
-                <w:szCs w:val="28"/>
-              </w:rPr>
-              <w:t xml:space="preserve"> = </w:t>
-            </w:r>
-            <w:r>
-              <w:rPr>
-                <w:rFonts w:ascii="Arial" w:hAnsi="Arial" w:cs="Arial"/>
-              </w:rPr>
-              <w:t>{{BUSINESS_USE_PERCENTAGE}}</w:t>
-            </w:r>
-          </w:p>
-          <w:p>
-            <w:pPr>
               <w:spacing w:after="300"/>
               <w:rPr>
                 <w:rFonts w:ascii="Arial" w:hAnsi="Arial" w:cs="Arial"/>
@@ -7648,7 +7484,6 @@
                 <w:b/>
                 <w:bCs/>
               </w:rPr>
-              <w:lastRenderedPageBreak/>
               <w:t>Method 2: Fixed Rate Method ($0.70/hour)</w:t>
             </w:r>
           </w:p>
@@ -7904,6 +7739,7 @@
                     <w:rPr>
                       <w:rFonts w:ascii="Arial" w:hAnsi="Arial" w:cs="Arial"/>
                     </w:rPr>
+                    <w:lastRenderedPageBreak/>
                     <w:t>{{BEST_METHOD_COMPARISON}}</w:t>
                   </w:r>
                 </w:p>
@@ -8857,15 +8693,7 @@
                 <w:rFonts w:ascii="Arial" w:hAnsi="Arial" w:cs="Arial"/>
                 <w:lang w:val="en-US"/>
               </w:rPr>
-              <w:t xml:space="preserve"> when and if </w:t>
-            </w:r>
-            <w:r>
-              <w:rPr>
-                <w:rFonts w:ascii="Arial" w:hAnsi="Arial" w:cs="Arial"/>
-                <w:lang w:val="en-US"/>
-              </w:rPr>
-              <w:lastRenderedPageBreak/>
-              <w:t xml:space="preserve">changes occur in legislation or the relevant ATO view such that we modify our advice in future in comparison to the contents of this document. </w:t>
+              <w:t xml:space="preserve"> when and if changes occur in legislation or the relevant ATO view such that we modify our advice in future in comparison to the contents of this document. </w:t>
             </w:r>
           </w:p>
           <w:p>
@@ -9906,7 +9734,6 @@
                 <w:rFonts w:ascii="Arial" w:hAnsi="Arial" w:cs="Arial"/>
                 <w:lang w:val="en-US"/>
               </w:rPr>
-              <w:lastRenderedPageBreak/>
               <w:t xml:space="preserve">Stated within the Property Sharing Sworn Statement are many reasons in support of why </w:t>
             </w:r>
             <w:r>
@@ -10076,6 +9903,7 @@
                 <w:rFonts w:ascii="Arial" w:hAnsi="Arial" w:cs="Arial"/>
                 <w:lang w:val="en-US"/>
               </w:rPr>
+              <w:lastRenderedPageBreak/>
               <w:t>You may determine in future to run more than one business from The Property at any time as well as cease and desist with any one or more existing businesses and or to create one or more new business operations as you see fit.</w:t>
             </w:r>
           </w:p>
@@ -10556,100 +10384,93 @@
                 <w:rFonts w:ascii="Arial" w:hAnsi="Arial" w:cs="Arial"/>
                 <w:color w:val="000000"/>
               </w:rPr>
-              <w:t xml:space="preserve">: by not investing at all or not investing sufficiently in growth products).  This means that the real return </w:t>
-            </w:r>
-            <w:r>
-              <w:rPr>
-                <w:rFonts w:ascii="Arial" w:hAnsi="Arial" w:cs="Arial"/>
-                <w:color w:val="000000"/>
+              <w:t xml:space="preserve">: by not investing at all or not investing sufficiently in growth products).  This means that the real return of your investments has not grown in capital value sufficiently to meet the cost of buying goods in the future.  While investing in fixed term deposits and savings accounts can provide you with an income, your capital value may remain the same due to inflation.  To eliminate this risk, you should have some of your investments in assets that provide capital growth such as property and shares. </w:t>
+            </w:r>
+          </w:p>
+          <w:p>
+            <w:pPr>
+              <w:rPr>
+                <w:rFonts w:ascii="Arial" w:hAnsi="Arial" w:cs="Arial"/>
+                <w:b/>
+                <w:color w:val="000000"/>
+              </w:rPr>
+            </w:pPr>
+          </w:p>
+          <w:p>
+            <w:pPr>
+              <w:rPr>
+                <w:rFonts w:ascii="Arial" w:hAnsi="Arial" w:cs="Arial"/>
+                <w:b/>
+                <w:color w:val="000000"/>
+              </w:rPr>
+            </w:pPr>
+            <w:r>
+              <w:rPr>
+                <w:rFonts w:ascii="Arial" w:hAnsi="Arial" w:cs="Arial"/>
+                <w:b/>
+                <w:color w:val="000000"/>
+              </w:rPr>
+              <w:t>Diversification risk</w:t>
+            </w:r>
+          </w:p>
+          <w:p>
+            <w:pPr>
+              <w:rPr>
+                <w:rFonts w:ascii="Arial" w:hAnsi="Arial" w:cs="Arial"/>
+              </w:rPr>
+            </w:pPr>
+          </w:p>
+          <w:p>
+            <w:pPr>
+              <w:rPr>
+                <w:rFonts w:ascii="Arial" w:hAnsi="Arial" w:cs="Arial"/>
+              </w:rPr>
+            </w:pPr>
+            <w:r>
+              <w:rPr>
+                <w:rFonts w:ascii="Arial" w:hAnsi="Arial" w:cs="Arial"/>
+              </w:rPr>
+              <w:t>As you may know, financial planners</w:t>
+            </w:r>
+            <w:r>
+              <w:rPr>
+                <w:rFonts w:ascii="Arial" w:hAnsi="Arial" w:cs="Arial"/>
+                <w:b/>
+              </w:rPr>
+              <w:t xml:space="preserve"> </w:t>
+            </w:r>
+            <w:r>
+              <w:rPr>
+                <w:rFonts w:ascii="Arial" w:hAnsi="Arial" w:cs="Arial"/>
+              </w:rPr>
+              <w:t>typically stress</w:t>
+            </w:r>
+            <w:r>
+              <w:rPr>
+                <w:rFonts w:ascii="Arial" w:hAnsi="Arial" w:cs="Arial"/>
+              </w:rPr>
+              <w:t xml:space="preserve"> the importance of diversification in an investment portfolio as they say that this helps to withstand short-term fluctuations in the price of any underlying assets that might otherwise and on their own, significantly pull down a portfolio’s value from time to time. </w:t>
+            </w:r>
+          </w:p>
+          <w:p>
+            <w:pPr>
+              <w:rPr>
+                <w:rFonts w:ascii="Arial" w:hAnsi="Arial" w:cs="Arial"/>
+              </w:rPr>
+            </w:pPr>
+          </w:p>
+          <w:p>
+            <w:pPr>
+              <w:rPr>
+                <w:rFonts w:ascii="Arial" w:hAnsi="Arial" w:cs="Arial"/>
+                <w:color w:val="000000"/>
+              </w:rPr>
+            </w:pPr>
+            <w:r>
+              <w:rPr>
+                <w:rFonts w:ascii="Arial" w:hAnsi="Arial" w:cs="Arial"/>
               </w:rPr>
               <w:lastRenderedPageBreak/>
-              <w:t xml:space="preserve">of your investments has not grown in capital value sufficiently to meet the cost of buying goods in the future.  While investing in fixed term deposits and savings accounts can provide you with an income, your capital value may remain the same due to inflation.  To eliminate this risk, you should have some of your investments in assets that provide capital growth such as property and shares. </w:t>
-            </w:r>
-          </w:p>
-          <w:p>
-            <w:pPr>
-              <w:rPr>
-                <w:rFonts w:ascii="Arial" w:hAnsi="Arial" w:cs="Arial"/>
-                <w:b/>
-                <w:color w:val="000000"/>
-              </w:rPr>
-            </w:pPr>
-          </w:p>
-          <w:p>
-            <w:pPr>
-              <w:rPr>
-                <w:rFonts w:ascii="Arial" w:hAnsi="Arial" w:cs="Arial"/>
-                <w:b/>
-                <w:color w:val="000000"/>
-              </w:rPr>
-            </w:pPr>
-            <w:r>
-              <w:rPr>
-                <w:rFonts w:ascii="Arial" w:hAnsi="Arial" w:cs="Arial"/>
-                <w:b/>
-                <w:color w:val="000000"/>
-              </w:rPr>
-              <w:t>Diversification risk</w:t>
-            </w:r>
-          </w:p>
-          <w:p>
-            <w:pPr>
-              <w:rPr>
-                <w:rFonts w:ascii="Arial" w:hAnsi="Arial" w:cs="Arial"/>
-              </w:rPr>
-            </w:pPr>
-          </w:p>
-          <w:p>
-            <w:pPr>
-              <w:rPr>
-                <w:rFonts w:ascii="Arial" w:hAnsi="Arial" w:cs="Arial"/>
-              </w:rPr>
-            </w:pPr>
-            <w:r>
-              <w:rPr>
-                <w:rFonts w:ascii="Arial" w:hAnsi="Arial" w:cs="Arial"/>
-              </w:rPr>
-              <w:t>As you may know, financial planners</w:t>
-            </w:r>
-            <w:r>
-              <w:rPr>
-                <w:rFonts w:ascii="Arial" w:hAnsi="Arial" w:cs="Arial"/>
-                <w:b/>
-              </w:rPr>
-              <w:t xml:space="preserve"> </w:t>
-            </w:r>
-            <w:r>
-              <w:rPr>
-                <w:rFonts w:ascii="Arial" w:hAnsi="Arial" w:cs="Arial"/>
-              </w:rPr>
-              <w:t>typically stress</w:t>
-            </w:r>
-            <w:r>
-              <w:rPr>
-                <w:rFonts w:ascii="Arial" w:hAnsi="Arial" w:cs="Arial"/>
-              </w:rPr>
-              <w:t xml:space="preserve"> the importance of diversification in an investment portfolio as they say that this helps to withstand short-term fluctuations in the price of any underlying assets that might otherwise and on their own, significantly pull down a portfolio’s value from time to time. </w:t>
-            </w:r>
-          </w:p>
-          <w:p>
-            <w:pPr>
-              <w:rPr>
-                <w:rFonts w:ascii="Arial" w:hAnsi="Arial" w:cs="Arial"/>
-              </w:rPr>
-            </w:pPr>
-          </w:p>
-          <w:p>
-            <w:pPr>
-              <w:rPr>
-                <w:rFonts w:ascii="Arial" w:hAnsi="Arial" w:cs="Arial"/>
-                <w:color w:val="000000"/>
-              </w:rPr>
-            </w:pPr>
-            <w:r>
-              <w:rPr>
-                <w:rFonts w:ascii="Arial" w:hAnsi="Arial" w:cs="Arial"/>
-              </w:rPr>
               <w:t xml:space="preserve">However in the long-term, growth assets like shares and property have historically proven to be the most capital appreciative of all the major asset classes. This being so and also the fact that in our opinion, you should only take a long-term view of the subject property, we feel that any such non-diversification is </w:t>
             </w:r>
             <w:r>
@@ -11082,7 +10903,6 @@
                 <w:rFonts w:ascii="Arial" w:hAnsi="Arial" w:cs="Arial"/>
                 <w:color w:val="000000"/>
               </w:rPr>
-              <w:lastRenderedPageBreak/>
               <w:t xml:space="preserve">The possibility that you may not be able to readily access your funds when you want or need </w:t>
             </w:r>
             <w:r>
@@ -11473,95 +11293,541 @@
                 <w:b/>
                 <w:color w:val="000000"/>
               </w:rPr>
+              <w:t>Legislative risk</w:t>
+            </w:r>
+            <w:r>
+              <w:rPr>
+                <w:rFonts w:ascii="Arial" w:hAnsi="Arial" w:cs="Arial"/>
+                <w:b/>
+                <w:color w:val="000000"/>
+              </w:rPr>
+              <w:t xml:space="preserve">: </w:t>
+            </w:r>
+            <w:r>
+              <w:rPr>
+                <w:rFonts w:ascii="Arial" w:hAnsi="Arial" w:cs="Arial"/>
+                <w:color w:val="000000"/>
+              </w:rPr>
+              <w:t>There is a possibility of government policy changes negatively affecting your financial strategy (e.g. superannuation and retirement incomes policy and social security laws) and of particular interest in relation to the your home business strategy, no matter how careful you are now, one can never tell what the ATO through government, may do in future which could lead to issues or challenges.</w:t>
+            </w:r>
+          </w:p>
+          <w:p>
+            <w:pPr>
+              <w:rPr>
+                <w:rFonts w:ascii="Arial" w:hAnsi="Arial" w:cs="Arial"/>
+                <w:color w:val="000000"/>
+              </w:rPr>
+            </w:pPr>
+          </w:p>
+          <w:p>
+            <w:pPr>
+              <w:rPr>
+                <w:rFonts w:ascii="Arial" w:hAnsi="Arial" w:cs="Arial"/>
+                <w:color w:val="000000"/>
+              </w:rPr>
+            </w:pPr>
+            <w:r>
+              <w:rPr>
+                <w:rFonts w:ascii="Arial" w:hAnsi="Arial" w:cs="Arial"/>
+                <w:color w:val="000000"/>
+              </w:rPr>
+              <w:t xml:space="preserve">Note: At this time, there </w:t>
+            </w:r>
+            <w:r>
+              <w:rPr>
+                <w:rFonts w:ascii="Arial" w:hAnsi="Arial" w:cs="Arial"/>
+                <w:color w:val="000000"/>
+              </w:rPr>
+              <w:t>are</w:t>
+            </w:r>
+            <w:r>
+              <w:rPr>
+                <w:rFonts w:ascii="Arial" w:hAnsi="Arial" w:cs="Arial"/>
+                <w:color w:val="000000"/>
+              </w:rPr>
+              <w:t xml:space="preserve"> no indications of anything from the major political parties that are even in the slightest</w:t>
+            </w:r>
+            <w:r>
+              <w:rPr>
+                <w:rFonts w:ascii="Arial" w:hAnsi="Arial" w:cs="Arial"/>
+                <w:color w:val="000000"/>
+              </w:rPr>
+              <w:t>,</w:t>
+            </w:r>
+            <w:r>
+              <w:rPr>
+                <w:rFonts w:ascii="Arial" w:hAnsi="Arial" w:cs="Arial"/>
+                <w:color w:val="000000"/>
+              </w:rPr>
+              <w:t xml:space="preserve"> capable of diminishing the effectiveness of a </w:t>
+            </w:r>
+            <w:r>
+              <w:rPr>
+                <w:rFonts w:ascii="Arial" w:hAnsi="Arial" w:cs="Arial"/>
+                <w:color w:val="000000"/>
+              </w:rPr>
+              <w:t xml:space="preserve">good </w:t>
+            </w:r>
+            <w:r>
+              <w:rPr>
+                <w:rFonts w:ascii="Arial" w:hAnsi="Arial" w:cs="Arial"/>
+                <w:color w:val="000000"/>
+              </w:rPr>
+              <w:t>home business strategy.</w:t>
+            </w:r>
+          </w:p>
+          <w:p>
+            <w:pPr>
+              <w:rPr>
+                <w:rFonts w:ascii="Arial" w:hAnsi="Arial" w:cs="Arial"/>
+                <w:color w:val="000000"/>
+              </w:rPr>
+            </w:pPr>
+          </w:p>
+          <w:p>
+            <w:pPr>
+              <w:rPr>
+                <w:rFonts w:ascii="Arial" w:hAnsi="Arial" w:cs="Arial"/>
+              </w:rPr>
+            </w:pPr>
+            <w:r>
+              <w:rPr>
+                <w:rFonts w:ascii="Arial" w:hAnsi="Arial" w:cs="Arial"/>
+                <w:b/>
+              </w:rPr>
+              <w:t>Geopolitical Risk:</w:t>
+            </w:r>
+            <w:r>
+              <w:rPr>
+                <w:rFonts w:ascii="Arial" w:hAnsi="Arial" w:cs="Arial"/>
+              </w:rPr>
+              <w:t xml:space="preserve"> The risk that an investment's returns could suffer </w:t>
+            </w:r>
+            <w:r>
+              <w:rPr>
+                <w:rFonts w:ascii="Arial" w:hAnsi="Arial" w:cs="Arial"/>
+              </w:rPr>
+              <w:t>due to</w:t>
+            </w:r>
+            <w:r>
+              <w:rPr>
+                <w:rFonts w:ascii="Arial" w:hAnsi="Arial" w:cs="Arial"/>
+              </w:rPr>
+              <w:t xml:space="preserve"> political changes or instability in a country. Instability affecting investment returns could stem from a change in government, legislative bodies, other foreign policy makers, or military control. It becomes more of a factor as the time horizon of an investment gets longer.</w:t>
+            </w:r>
+          </w:p>
+          <w:p>
+            <w:pPr>
+              <w:rPr>
+                <w:rFonts w:ascii="Arial" w:hAnsi="Arial" w:cs="Arial"/>
+                <w:color w:val="000000"/>
+              </w:rPr>
+            </w:pPr>
+          </w:p>
+          <w:p>
+            <w:pPr>
+              <w:rPr>
+                <w:rFonts w:ascii="Arial" w:hAnsi="Arial" w:cs="Arial"/>
+                <w:color w:val="000000"/>
+              </w:rPr>
+            </w:pPr>
+            <w:r>
+              <w:rPr>
+                <w:rFonts w:ascii="Arial" w:hAnsi="Arial" w:cs="Arial"/>
+                <w:b/>
+                <w:color w:val="000000"/>
+              </w:rPr>
+              <w:t>Timing risk</w:t>
+            </w:r>
+            <w:r>
+              <w:rPr>
+                <w:rFonts w:ascii="Arial" w:hAnsi="Arial" w:cs="Arial"/>
+                <w:b/>
+                <w:color w:val="000000"/>
+              </w:rPr>
+              <w:t xml:space="preserve">: </w:t>
+            </w:r>
+            <w:r>
+              <w:rPr>
+                <w:rFonts w:ascii="Arial" w:hAnsi="Arial" w:cs="Arial"/>
+                <w:color w:val="000000"/>
+              </w:rPr>
+              <w:t>It’s possible that trying to time the entry and the exit from markets will expose you to greater short-term volatility and capital loss.  There are no two identical business cycles and this therefore makes it hard to anticipate market movements.  The concept with a home business strategy is to buy, hold and spend in the market, rather than try to time the market.</w:t>
+            </w:r>
+          </w:p>
+          <w:p>
+            <w:pPr>
+              <w:rPr>
+                <w:rFonts w:ascii="Arial" w:hAnsi="Arial" w:cs="Arial"/>
+                <w:color w:val="000000"/>
+              </w:rPr>
+            </w:pPr>
+          </w:p>
+          <w:p>
+            <w:pPr>
+              <w:rPr>
+                <w:rFonts w:ascii="Arial" w:hAnsi="Arial" w:cs="Arial"/>
+              </w:rPr>
+            </w:pPr>
+            <w:r>
+              <w:rPr>
+                <w:rFonts w:ascii="Arial" w:hAnsi="Arial" w:cs="Arial"/>
+                <w:b/>
+              </w:rPr>
+              <w:t xml:space="preserve">Economic Downturn: </w:t>
+            </w:r>
+            <w:r>
+              <w:rPr>
+                <w:rFonts w:ascii="Arial" w:hAnsi="Arial" w:cs="Arial"/>
+              </w:rPr>
+              <w:t>I</w:t>
+            </w:r>
+            <w:r>
+              <w:rPr>
+                <w:rFonts w:ascii="Arial" w:hAnsi="Arial" w:cs="Arial"/>
+              </w:rPr>
+              <w:t>t is possible that from a macro-</w:t>
+            </w:r>
+            <w:r>
+              <w:rPr>
+                <w:rFonts w:ascii="Arial" w:hAnsi="Arial" w:cs="Arial"/>
+              </w:rPr>
+              <w:t xml:space="preserve">economic perspective, the economy could slide downwards thus creating whatever pressures may be that could result in house and land prices falling over a sustained period and if you were unable to hold the property during this downturn (for whatever reason), then you could experience a lower return on the investment than expected or even a negative return. Furthermore, </w:t>
+            </w:r>
+            <w:r>
+              <w:rPr>
+                <w:rFonts w:ascii="Arial" w:hAnsi="Arial" w:cs="Arial"/>
+              </w:rPr>
+              <w:t>The Business</w:t>
+            </w:r>
+            <w:r>
+              <w:rPr>
+                <w:rFonts w:ascii="Arial" w:hAnsi="Arial" w:cs="Arial"/>
+              </w:rPr>
+              <w:t xml:space="preserve"> environment could decline such that you are unable to operate your home-based business at a profit and that as a result, you would have to “prop” it up as </w:t>
+            </w:r>
+            <w:r>
+              <w:rPr>
+                <w:rFonts w:ascii="Arial" w:hAnsi="Arial" w:cs="Arial"/>
+              </w:rPr>
+              <w:t>The Home Business Proprietor</w:t>
+            </w:r>
+            <w:r>
+              <w:rPr>
+                <w:rFonts w:ascii="Arial" w:hAnsi="Arial" w:cs="Arial"/>
+              </w:rPr>
+              <w:t>.</w:t>
+            </w:r>
+          </w:p>
+          <w:p>
+            <w:pPr>
+              <w:rPr>
+                <w:rFonts w:ascii="Arial" w:hAnsi="Arial" w:cs="Arial"/>
+                <w:b/>
+              </w:rPr>
+            </w:pPr>
+          </w:p>
+          <w:p>
+            <w:pPr>
+              <w:rPr>
+                <w:rFonts w:ascii="Arial" w:hAnsi="Arial" w:cs="Arial"/>
+              </w:rPr>
+            </w:pPr>
+            <w:r>
+              <w:rPr>
+                <w:rFonts w:ascii="Arial" w:hAnsi="Arial" w:cs="Arial"/>
+                <w:b/>
+              </w:rPr>
+              <w:t xml:space="preserve">Tightening of Monetary Policy (Interest Rate Rises): </w:t>
+            </w:r>
+            <w:r>
+              <w:rPr>
+                <w:rFonts w:ascii="Arial" w:hAnsi="Arial" w:cs="Arial"/>
+              </w:rPr>
+              <w:t xml:space="preserve">If interest rates were to rise to levels that dealt a severe blow to your cash-flow, this could cause you to be unable to make your repayments. In this scenario you could seek the advice of a finance broker with respect to refinancing your home loan to interest only, perhaps even such that it was capitalised. If however you were unable to successfully achieve this outcome, you could consider “manually capitalising” your existing loan providing it is a line of credit or if there is a re-draw facility or other similar feature built in to facilitate this. The point of exploring this path is that it can </w:t>
+            </w:r>
+            <w:r>
+              <w:rPr>
+                <w:rFonts w:ascii="Arial" w:hAnsi="Arial" w:cs="Arial"/>
+                <w:i/>
+              </w:rPr>
+              <w:t xml:space="preserve">“buy you some time” </w:t>
+            </w:r>
+            <w:r>
+              <w:rPr>
+                <w:rFonts w:ascii="Arial" w:hAnsi="Arial" w:cs="Arial"/>
+              </w:rPr>
+              <w:t>to withstand an adverse seller’s market and to hold your asset for the longer-term until it is a more favourable market in which to sell or alternatively and perhaps hopefully, that your circumstances have improved such that your income has risen, thus allowing you to comfortably meet your repayment obligations.</w:t>
+            </w:r>
+          </w:p>
+          <w:p>
+            <w:pPr>
+              <w:rPr>
+                <w:rFonts w:ascii="Arial" w:hAnsi="Arial" w:cs="Arial"/>
+                <w:b/>
+              </w:rPr>
+            </w:pPr>
+          </w:p>
+          <w:p>
+            <w:pPr>
+              <w:rPr>
+                <w:rFonts w:ascii="Arial" w:hAnsi="Arial" w:cs="Arial"/>
+              </w:rPr>
+            </w:pPr>
+            <w:r>
+              <w:rPr>
+                <w:rFonts w:ascii="Arial" w:hAnsi="Arial" w:cs="Arial"/>
+                <w:b/>
+              </w:rPr>
+              <w:t>Litigation Risk</w:t>
+            </w:r>
+            <w:r>
+              <w:rPr>
+                <w:rFonts w:ascii="Arial" w:hAnsi="Arial" w:cs="Arial"/>
+                <w:b/>
+              </w:rPr>
+              <w:t xml:space="preserve">: </w:t>
+            </w:r>
+            <w:r>
+              <w:rPr>
+                <w:rFonts w:ascii="Arial" w:hAnsi="Arial" w:cs="Arial"/>
+              </w:rPr>
+              <w:t>In all businesses (including home-based businesses), there is always the risk that someone may sue you over one thing or another. Consequently, your personal assets including your home may be exposed to varying degrees as depending on your insurance position and you</w:t>
+            </w:r>
+            <w:r>
+              <w:rPr>
+                <w:rFonts w:ascii="Arial" w:hAnsi="Arial" w:cs="Arial"/>
+              </w:rPr>
+              <w:t>r</w:t>
+            </w:r>
+            <w:r>
+              <w:rPr>
+                <w:rFonts w:ascii="Arial" w:hAnsi="Arial" w:cs="Arial"/>
+              </w:rPr>
+              <w:t xml:space="preserve"> overall asset protection strategy. So just by deciding to go into business,</w:t>
+            </w:r>
+            <w:r>
+              <w:rPr>
+                <w:rFonts w:ascii="Arial" w:hAnsi="Arial" w:cs="Arial"/>
+              </w:rPr>
+              <w:t xml:space="preserve"> as a sole trader</w:t>
+            </w:r>
+            <w:r>
+              <w:rPr>
+                <w:rFonts w:ascii="Arial" w:hAnsi="Arial" w:cs="Arial"/>
+              </w:rPr>
+              <w:t xml:space="preserve"> and even if you should later change business structure</w:t>
+            </w:r>
+            <w:r>
+              <w:rPr>
+                <w:rFonts w:ascii="Arial" w:hAnsi="Arial" w:cs="Arial"/>
+              </w:rPr>
+              <w:t>,</w:t>
+            </w:r>
+            <w:r>
+              <w:rPr>
+                <w:rFonts w:ascii="Arial" w:hAnsi="Arial" w:cs="Arial"/>
+              </w:rPr>
+              <w:t xml:space="preserve"> you are accepting this modern fact of commercial life. </w:t>
+            </w:r>
+            <w:r>
+              <w:rPr>
+                <w:rFonts w:ascii="Arial" w:hAnsi="Arial" w:cs="Arial"/>
+              </w:rPr>
+              <w:t>In future, it may be appropriate that your business structure changes for example</w:t>
+            </w:r>
+            <w:r>
+              <w:rPr>
+                <w:rFonts w:ascii="Arial" w:hAnsi="Arial" w:cs="Arial"/>
+              </w:rPr>
+              <w:t>,</w:t>
+            </w:r>
+            <w:r>
+              <w:rPr>
+                <w:rFonts w:ascii="Arial" w:hAnsi="Arial" w:cs="Arial"/>
+              </w:rPr>
+              <w:t xml:space="preserve"> to that of a discretionary trust so as to invoke better asset protection.</w:t>
+            </w:r>
+          </w:p>
+          <w:p>
+            <w:pPr>
+              <w:rPr>
+                <w:rFonts w:ascii="Arial" w:hAnsi="Arial" w:cs="Arial"/>
+                <w:b/>
+              </w:rPr>
+            </w:pPr>
+          </w:p>
+          <w:p>
+            <w:pPr>
+              <w:rPr>
+                <w:rFonts w:ascii="Arial" w:hAnsi="Arial" w:cs="Arial"/>
+              </w:rPr>
+            </w:pPr>
+            <w:r>
+              <w:rPr>
+                <w:rFonts w:ascii="Arial" w:hAnsi="Arial" w:cs="Arial"/>
+                <w:b/>
+              </w:rPr>
+              <w:t xml:space="preserve">Local Environmental Factors: </w:t>
+            </w:r>
+            <w:r>
+              <w:rPr>
+                <w:rFonts w:ascii="Arial" w:hAnsi="Arial" w:cs="Arial"/>
+              </w:rPr>
+              <w:t xml:space="preserve">Should an event unfold that contaminates or has the potential to contaminate the local surroundings, this may lower the value of the property.  An example could include local government approval for an airport, a rubbish tip or noxious industry to be located nearby. </w:t>
+            </w:r>
+            <w:r>
+              <w:rPr>
+                <w:rFonts w:ascii="Arial" w:hAnsi="Arial" w:cs="Arial"/>
+              </w:rPr>
+              <w:t>You could make regular enquiries with the local authority as to any building license applications that have been submitted that could impact you and if something turns up, you may decide to sell before construction commences or before there is any mass scale awareness through the media etc, thus hopefully getting out of the property “in-time”.</w:t>
+            </w:r>
+          </w:p>
+          <w:p>
+            <w:pPr>
+              <w:rPr>
+                <w:rFonts w:ascii="Arial" w:hAnsi="Arial" w:cs="Arial"/>
+              </w:rPr>
+            </w:pPr>
+          </w:p>
+          <w:p>
+            <w:pPr>
+              <w:rPr>
+                <w:rFonts w:ascii="Arial" w:hAnsi="Arial" w:cs="Arial"/>
+                <w:b/>
+              </w:rPr>
+            </w:pPr>
+            <w:r>
+              <w:rPr>
+                <w:rFonts w:ascii="Arial" w:hAnsi="Arial" w:cs="Arial"/>
+                <w:b/>
+              </w:rPr>
+              <w:t xml:space="preserve">Loss of View: </w:t>
+            </w:r>
+            <w:r>
+              <w:rPr>
+                <w:rFonts w:ascii="Arial" w:hAnsi="Arial" w:cs="Arial"/>
+              </w:rPr>
+              <w:t>If your property enjoys a special view that is threatened for example by growing trees or urban development, this could reduce its value. Regarding trees, you might try speaking</w:t>
+            </w:r>
+            <w:r>
+              <w:rPr>
+                <w:rFonts w:ascii="Arial" w:hAnsi="Arial" w:cs="Arial"/>
+              </w:rPr>
+              <w:t xml:space="preserve"> </w:t>
+            </w:r>
+            <w:r>
+              <w:rPr>
+                <w:rFonts w:ascii="Arial" w:hAnsi="Arial" w:cs="Arial"/>
+              </w:rPr>
+              <w:t xml:space="preserve">to neighbours in an effort to mutually agreeing to a tree lopping service that you may </w:t>
+            </w:r>
+            <w:r>
+              <w:rPr>
+                <w:rFonts w:ascii="Arial" w:hAnsi="Arial" w:cs="Arial"/>
+              </w:rPr>
+              <w:t>ultimately want</w:t>
+            </w:r>
+            <w:r>
+              <w:rPr>
+                <w:rFonts w:ascii="Arial" w:hAnsi="Arial" w:cs="Arial"/>
+              </w:rPr>
+              <w:t xml:space="preserve"> to pay for as it is for your benefit after all.</w:t>
+            </w:r>
+          </w:p>
+          <w:p>
+            <w:pPr>
+              <w:rPr>
+                <w:rFonts w:ascii="Arial" w:hAnsi="Arial" w:cs="Arial"/>
+                <w:b/>
+              </w:rPr>
+            </w:pPr>
+          </w:p>
+          <w:p>
+            <w:pPr>
+              <w:rPr>
+                <w:rFonts w:ascii="Arial" w:hAnsi="Arial" w:cs="Arial"/>
+              </w:rPr>
+            </w:pPr>
+            <w:r>
+              <w:rPr>
+                <w:rFonts w:ascii="Arial" w:hAnsi="Arial" w:cs="Arial"/>
+                <w:b/>
+              </w:rPr>
+              <w:t xml:space="preserve">Unemployment &amp; Business Downturn: </w:t>
+            </w:r>
+            <w:r>
+              <w:rPr>
+                <w:rFonts w:ascii="Arial" w:hAnsi="Arial" w:cs="Arial"/>
+              </w:rPr>
+              <w:t>In the event of your long-term unemployment or business downturn, you may struggle to meet your loan repayments and be forced to sell the property.</w:t>
+            </w:r>
+          </w:p>
+          <w:p>
+            <w:pPr>
+              <w:rPr>
+                <w:rFonts w:ascii="Arial" w:hAnsi="Arial" w:cs="Arial"/>
+                <w:b/>
+              </w:rPr>
+            </w:pPr>
+          </w:p>
+          <w:p>
+            <w:pPr>
+              <w:rPr>
+                <w:rFonts w:ascii="Arial" w:hAnsi="Arial" w:cs="Arial"/>
+                <w:b/>
+              </w:rPr>
+            </w:pPr>
+            <w:r>
+              <w:rPr>
+                <w:rFonts w:ascii="Arial" w:hAnsi="Arial" w:cs="Arial"/>
+                <w:b/>
+              </w:rPr>
+              <w:t xml:space="preserve">Death and Disability: </w:t>
+            </w:r>
+            <w:r>
+              <w:rPr>
+                <w:rFonts w:ascii="Arial" w:hAnsi="Arial" w:cs="Arial"/>
+              </w:rPr>
+              <w:t>In the event of your long-term disability or untimely death, with inadequate or no protection in place, meeting loan repayments may be difficult ultimately forcing the need to sell the property, hence</w:t>
+            </w:r>
+            <w:r>
+              <w:rPr>
+                <w:rFonts w:ascii="Arial" w:hAnsi="Arial" w:cs="Arial"/>
+              </w:rPr>
+              <w:t xml:space="preserve"> the need to regularly review your </w:t>
+            </w:r>
+            <w:r>
+              <w:rPr>
+                <w:rFonts w:ascii="Arial" w:hAnsi="Arial" w:cs="Arial"/>
+              </w:rPr>
+              <w:t xml:space="preserve">life insurance </w:t>
+            </w:r>
+            <w:r>
+              <w:rPr>
+                <w:rFonts w:ascii="Arial" w:hAnsi="Arial" w:cs="Arial"/>
+              </w:rPr>
+              <w:t xml:space="preserve">portfolio and overall </w:t>
+            </w:r>
+            <w:r>
+              <w:rPr>
+                <w:rFonts w:ascii="Arial" w:hAnsi="Arial" w:cs="Arial"/>
+              </w:rPr>
               <w:lastRenderedPageBreak/>
-              <w:t>Legislative risk</w:t>
-            </w:r>
-            <w:r>
+              <w:t>position</w:t>
+            </w:r>
+            <w:r>
+              <w:rPr>
+                <w:rFonts w:ascii="Arial" w:hAnsi="Arial" w:cs="Arial"/>
+              </w:rPr>
+              <w:t xml:space="preserve"> and where in this respect, We will refer you to Our trusted associated for a thorough review.</w:t>
+            </w:r>
+          </w:p>
+          <w:p>
+            <w:pPr>
               <w:rPr>
                 <w:rFonts w:ascii="Arial" w:hAnsi="Arial" w:cs="Arial"/>
                 <w:b/>
-                <w:color w:val="000000"/>
-              </w:rPr>
-              <w:t xml:space="preserve">: </w:t>
-            </w:r>
-            <w:r>
-              <w:rPr>
-                <w:rFonts w:ascii="Arial" w:hAnsi="Arial" w:cs="Arial"/>
-                <w:color w:val="000000"/>
-              </w:rPr>
-              <w:t>There is a possibility of government policy changes negatively affecting your financial strategy (e.g. superannuation and retirement incomes policy and social security laws) and of particular interest in relation to the your home business strategy, no matter how careful you are now, one can never tell what the ATO through government, may do in future which could lead to issues or challenges.</w:t>
-            </w:r>
-          </w:p>
-          <w:p>
-            <w:pPr>
-              <w:rPr>
-                <w:rFonts w:ascii="Arial" w:hAnsi="Arial" w:cs="Arial"/>
-                <w:color w:val="000000"/>
-              </w:rPr>
-            </w:pPr>
-          </w:p>
-          <w:p>
-            <w:pPr>
-              <w:rPr>
-                <w:rFonts w:ascii="Arial" w:hAnsi="Arial" w:cs="Arial"/>
-                <w:color w:val="000000"/>
-              </w:rPr>
-            </w:pPr>
-            <w:r>
-              <w:rPr>
-                <w:rFonts w:ascii="Arial" w:hAnsi="Arial" w:cs="Arial"/>
-                <w:color w:val="000000"/>
-              </w:rPr>
-              <w:t xml:space="preserve">Note: At this time, there </w:t>
-            </w:r>
-            <w:r>
-              <w:rPr>
-                <w:rFonts w:ascii="Arial" w:hAnsi="Arial" w:cs="Arial"/>
-                <w:color w:val="000000"/>
-              </w:rPr>
-              <w:t>are</w:t>
-            </w:r>
-            <w:r>
-              <w:rPr>
-                <w:rFonts w:ascii="Arial" w:hAnsi="Arial" w:cs="Arial"/>
-                <w:color w:val="000000"/>
-              </w:rPr>
-              <w:t xml:space="preserve"> no indications of anything from the major political parties that are even in the slightest</w:t>
-            </w:r>
-            <w:r>
-              <w:rPr>
-                <w:rFonts w:ascii="Arial" w:hAnsi="Arial" w:cs="Arial"/>
-                <w:color w:val="000000"/>
-              </w:rPr>
-              <w:t>,</w:t>
-            </w:r>
-            <w:r>
-              <w:rPr>
-                <w:rFonts w:ascii="Arial" w:hAnsi="Arial" w:cs="Arial"/>
-                <w:color w:val="000000"/>
-              </w:rPr>
-              <w:t xml:space="preserve"> capable of diminishing the effectiveness of a </w:t>
-            </w:r>
-            <w:r>
-              <w:rPr>
-                <w:rFonts w:ascii="Arial" w:hAnsi="Arial" w:cs="Arial"/>
-                <w:color w:val="000000"/>
-              </w:rPr>
-              <w:t xml:space="preserve">good </w:t>
-            </w:r>
-            <w:r>
-              <w:rPr>
-                <w:rFonts w:ascii="Arial" w:hAnsi="Arial" w:cs="Arial"/>
-                <w:color w:val="000000"/>
-              </w:rPr>
-              <w:t>home business strategy.</w:t>
-            </w:r>
-          </w:p>
-          <w:p>
-            <w:pPr>
-              <w:rPr>
-                <w:rFonts w:ascii="Arial" w:hAnsi="Arial" w:cs="Arial"/>
-                <w:color w:val="000000"/>
               </w:rPr>
             </w:pPr>
           </w:p>
@@ -11576,592 +11842,146 @@
                 <w:rFonts w:ascii="Arial" w:hAnsi="Arial" w:cs="Arial"/>
                 <w:b/>
               </w:rPr>
-              <w:t>Geopolitical Risk:</w:t>
-            </w:r>
-            <w:r>
-              <w:rPr>
-                <w:rFonts w:ascii="Arial" w:hAnsi="Arial" w:cs="Arial"/>
-              </w:rPr>
-              <w:t xml:space="preserve"> The risk that an investment's returns could suffer </w:t>
-            </w:r>
-            <w:r>
-              <w:rPr>
-                <w:rFonts w:ascii="Arial" w:hAnsi="Arial" w:cs="Arial"/>
-              </w:rPr>
-              <w:t>due to</w:t>
-            </w:r>
-            <w:r>
-              <w:rPr>
-                <w:rFonts w:ascii="Arial" w:hAnsi="Arial" w:cs="Arial"/>
-              </w:rPr>
-              <w:t xml:space="preserve"> political changes or instability in a country. Instability affecting investment returns could stem from a change in government, legislative bodies, other foreign policy makers, or military control. It becomes more of a factor as the time horizon of an investment gets longer.</w:t>
-            </w:r>
-          </w:p>
-          <w:p>
-            <w:pPr>
-              <w:rPr>
-                <w:rFonts w:ascii="Arial" w:hAnsi="Arial" w:cs="Arial"/>
-                <w:color w:val="000000"/>
-              </w:rPr>
-            </w:pPr>
-          </w:p>
-          <w:p>
-            <w:pPr>
-              <w:rPr>
-                <w:rFonts w:ascii="Arial" w:hAnsi="Arial" w:cs="Arial"/>
-                <w:color w:val="000000"/>
+              <w:t xml:space="preserve">Purchasing a Property Without Clear Title: </w:t>
+            </w:r>
+            <w:r>
+              <w:rPr>
+                <w:rFonts w:ascii="Arial" w:hAnsi="Arial" w:cs="Arial"/>
+              </w:rPr>
+              <w:t xml:space="preserve">The property could be encumbered </w:t>
+            </w:r>
+            <w:r>
+              <w:rPr>
+                <w:rFonts w:ascii="Arial" w:hAnsi="Arial" w:cs="Arial"/>
+              </w:rPr>
+              <w:t>e.g.</w:t>
+            </w:r>
+            <w:r>
+              <w:rPr>
+                <w:rFonts w:ascii="Arial" w:hAnsi="Arial" w:cs="Arial"/>
+              </w:rPr>
+              <w:t xml:space="preserve"> by easement or restrictive covenant etc. Accordingly, this could negatively impact the viability of the purchaser’s plans and be that over any time frame. However and to have mitigated this, we trust you made detailed enquiries with the relevant local and state authorities or asked your solicitor to do this for you.</w:t>
+            </w:r>
+          </w:p>
+          <w:p>
+            <w:pPr>
+              <w:rPr>
+                <w:rFonts w:ascii="Arial" w:hAnsi="Arial" w:cs="Arial"/>
+              </w:rPr>
+            </w:pPr>
+          </w:p>
+          <w:p>
+            <w:pPr>
+              <w:rPr>
+                <w:rFonts w:ascii="Arial" w:hAnsi="Arial" w:cs="Arial"/>
               </w:rPr>
             </w:pPr>
             <w:r>
               <w:rPr>
                 <w:rFonts w:ascii="Arial" w:hAnsi="Arial" w:cs="Arial"/>
                 <w:b/>
-                <w:color w:val="000000"/>
-              </w:rPr>
-              <w:t>Timing risk</w:t>
-            </w:r>
-            <w:r>
+              </w:rPr>
+              <w:t xml:space="preserve">Purchasing a Heritage Listed Property: </w:t>
+            </w:r>
+            <w:r>
+              <w:rPr>
+                <w:rFonts w:ascii="Arial" w:hAnsi="Arial" w:cs="Arial"/>
+              </w:rPr>
+              <w:t xml:space="preserve">As similar above, the relevant enquires should have been made in case there are planning and/or development restrictions to which you may otherwise be unaware. </w:t>
+            </w:r>
+          </w:p>
+          <w:p>
+            <w:pPr>
+              <w:rPr>
+                <w:rFonts w:ascii="Arial" w:hAnsi="Arial" w:cs="Arial"/>
+              </w:rPr>
+            </w:pPr>
+          </w:p>
+          <w:p>
+            <w:pPr>
               <w:rPr>
                 <w:rFonts w:ascii="Arial" w:hAnsi="Arial" w:cs="Arial"/>
                 <w:b/>
                 <w:color w:val="000000"/>
               </w:rPr>
-              <w:t xml:space="preserve">: </w:t>
-            </w:r>
-            <w:r>
-              <w:rPr>
-                <w:rFonts w:ascii="Arial" w:hAnsi="Arial" w:cs="Arial"/>
-                <w:color w:val="000000"/>
-              </w:rPr>
-              <w:t>It’s possible that trying to time the entry and the exit from markets will expose you to greater short-term volatility and capital loss.  There are no two identical business cycles and this therefore makes it hard to anticipate market movements.  The concept with a home business strategy is to buy, hold and spend in the market, rather than try to time the market.</w:t>
-            </w:r>
-          </w:p>
-          <w:p>
-            <w:pPr>
-              <w:rPr>
-                <w:rFonts w:ascii="Arial" w:hAnsi="Arial" w:cs="Arial"/>
-                <w:color w:val="000000"/>
-              </w:rPr>
-            </w:pPr>
-          </w:p>
-          <w:p>
-            <w:pPr>
-              <w:rPr>
-                <w:rFonts w:ascii="Arial" w:hAnsi="Arial" w:cs="Arial"/>
-              </w:rPr>
             </w:pPr>
             <w:r>
               <w:rPr>
                 <w:rFonts w:ascii="Arial" w:hAnsi="Arial" w:cs="Arial"/>
                 <w:b/>
               </w:rPr>
-              <w:t xml:space="preserve">Economic Downturn: </w:t>
-            </w:r>
-            <w:r>
-              <w:rPr>
-                <w:rFonts w:ascii="Arial" w:hAnsi="Arial" w:cs="Arial"/>
-              </w:rPr>
-              <w:t>I</w:t>
-            </w:r>
-            <w:r>
-              <w:rPr>
-                <w:rFonts w:ascii="Arial" w:hAnsi="Arial" w:cs="Arial"/>
-              </w:rPr>
-              <w:t>t is possible that from a macro-</w:t>
-            </w:r>
-            <w:r>
-              <w:rPr>
-                <w:rFonts w:ascii="Arial" w:hAnsi="Arial" w:cs="Arial"/>
-              </w:rPr>
-              <w:t xml:space="preserve">economic perspective, the economy could slide downwards thus creating whatever pressures may be that could result in house and land prices falling over a sustained period and if you were unable to hold the property during this downturn (for whatever reason), then you could experience a lower return on the investment than expected or even a negative return. Furthermore, </w:t>
-            </w:r>
-            <w:r>
-              <w:rPr>
-                <w:rFonts w:ascii="Arial" w:hAnsi="Arial" w:cs="Arial"/>
-              </w:rPr>
-              <w:t>The Business</w:t>
-            </w:r>
-            <w:r>
-              <w:rPr>
-                <w:rFonts w:ascii="Arial" w:hAnsi="Arial" w:cs="Arial"/>
-              </w:rPr>
-              <w:t xml:space="preserve"> environment could decline such that you are unable to operate your home-based business at a profit and that as a result, you would have to “prop” it up as </w:t>
-            </w:r>
-            <w:r>
-              <w:rPr>
-                <w:rFonts w:ascii="Arial" w:hAnsi="Arial" w:cs="Arial"/>
-              </w:rPr>
-              <w:t>The Home Business Proprietor</w:t>
-            </w:r>
-            <w:r>
-              <w:rPr>
-                <w:rFonts w:ascii="Arial" w:hAnsi="Arial" w:cs="Arial"/>
-              </w:rPr>
-              <w:t>.</w:t>
-            </w:r>
-          </w:p>
-          <w:p>
-            <w:pPr>
+              <w:t>Gearing</w:t>
+            </w:r>
+            <w:r>
+              <w:rPr>
+                <w:rFonts w:ascii="Arial" w:hAnsi="Arial" w:cs="Arial"/>
+              </w:rPr>
+              <w:t xml:space="preserve"> </w:t>
+            </w:r>
+            <w:r>
               <w:rPr>
                 <w:rFonts w:ascii="Arial" w:hAnsi="Arial" w:cs="Arial"/>
                 <w:b/>
               </w:rPr>
-            </w:pPr>
-          </w:p>
-          <w:p>
-            <w:pPr>
-              <w:rPr>
-                <w:rFonts w:ascii="Arial" w:hAnsi="Arial" w:cs="Arial"/>
-              </w:rPr>
-            </w:pPr>
-            <w:r>
+              <w:t>(or borrowing to invest):</w:t>
+            </w:r>
+            <w:r>
+              <w:rPr>
+                <w:rFonts w:ascii="Arial" w:hAnsi="Arial" w:cs="Arial"/>
+              </w:rPr>
+              <w:t xml:space="preserve">  A magnification of losses can occur should The Property’s value fall for any reason and you are forced to sell whilst still owing money on it (an inherent risk associated with gearing into any asset class or into a portfolio of diversified assets </w:t>
+            </w:r>
+            <w:r>
+              <w:rPr>
+                <w:rFonts w:ascii="Arial" w:hAnsi="Arial" w:cs="Arial"/>
+              </w:rPr>
+              <w:t>e.g.</w:t>
+            </w:r>
+            <w:r>
+              <w:rPr>
+                <w:rFonts w:ascii="Arial" w:hAnsi="Arial" w:cs="Arial"/>
+              </w:rPr>
+              <w:t xml:space="preserve"> managed funds).  </w:t>
+            </w:r>
+          </w:p>
+          <w:p>
+            <w:pPr>
               <w:rPr>
                 <w:rFonts w:ascii="Arial" w:hAnsi="Arial" w:cs="Arial"/>
                 <w:b/>
-              </w:rPr>
-              <w:t xml:space="preserve">Tightening of Monetary Policy (Interest Rate Rises): </w:t>
-            </w:r>
-            <w:r>
-              <w:rPr>
-                <w:rFonts w:ascii="Arial" w:hAnsi="Arial" w:cs="Arial"/>
-              </w:rPr>
-              <w:t xml:space="preserve">If interest rates were to rise to levels that dealt a severe blow to your cash-flow, this could cause you to be unable to make your repayments. In this scenario you could seek the advice of a finance broker with respect to refinancing your home loan to interest only, perhaps even such that it was capitalised. If however you were unable to successfully achieve this outcome, you could consider “manually capitalising” your existing loan providing it is a line of credit or if there is a re-draw facility or other similar feature built in to facilitate this. The point of exploring this path is that it can </w:t>
-            </w:r>
-            <w:r>
-              <w:rPr>
-                <w:rFonts w:ascii="Arial" w:hAnsi="Arial" w:cs="Arial"/>
-                <w:i/>
-              </w:rPr>
-              <w:t xml:space="preserve">“buy you some time” </w:t>
-            </w:r>
-            <w:r>
-              <w:rPr>
-                <w:rFonts w:ascii="Arial" w:hAnsi="Arial" w:cs="Arial"/>
-              </w:rPr>
-              <w:t>to withstand an adverse seller’s market and to hold your asset for the longer-term until it is a more favourable market in which to sell or alternatively and perhaps hopefully, that your circumstances have improved such that your income has risen, thus allowing you to comfortably meet your repayment obligations.</w:t>
-            </w:r>
+                <w:color w:val="000000"/>
+              </w:rPr>
+            </w:pPr>
           </w:p>
           <w:p>
             <w:pPr>
               <w:rPr>
                 <w:rFonts w:ascii="Arial" w:hAnsi="Arial" w:cs="Arial"/>
                 <w:b/>
-              </w:rPr>
-            </w:pPr>
-          </w:p>
-          <w:p>
-            <w:pPr>
-              <w:rPr>
-                <w:rFonts w:ascii="Arial" w:hAnsi="Arial" w:cs="Arial"/>
-              </w:rPr>
-            </w:pPr>
-            <w:r>
+                <w:color w:val="000000"/>
+              </w:rPr>
+            </w:pPr>
+          </w:p>
+          <w:p>
+            <w:pPr>
               <w:rPr>
                 <w:rFonts w:ascii="Arial" w:hAnsi="Arial" w:cs="Arial"/>
                 <w:b/>
-              </w:rPr>
-              <w:t>Litigation Risk</w:t>
-            </w:r>
+                <w:color w:val="000000"/>
+              </w:rPr>
+            </w:pPr>
             <w:r>
               <w:rPr>
                 <w:rFonts w:ascii="Arial" w:hAnsi="Arial" w:cs="Arial"/>
                 <w:b/>
-              </w:rPr>
-              <w:t xml:space="preserve">: </w:t>
-            </w:r>
-            <w:r>
-              <w:rPr>
-                <w:rFonts w:ascii="Arial" w:hAnsi="Arial" w:cs="Arial"/>
-              </w:rPr>
-              <w:t>In all businesses (including home-based businesses), there is always the risk that someone may sue you over one thing or another. Consequently, your personal assets including your home may be exposed to varying degrees as depending on your insurance position and you</w:t>
-            </w:r>
-            <w:r>
-              <w:rPr>
-                <w:rFonts w:ascii="Arial" w:hAnsi="Arial" w:cs="Arial"/>
-              </w:rPr>
-              <w:t>r</w:t>
-            </w:r>
-            <w:r>
-              <w:rPr>
-                <w:rFonts w:ascii="Arial" w:hAnsi="Arial" w:cs="Arial"/>
-              </w:rPr>
-              <w:t xml:space="preserve"> overall asset protection strategy. So just by deciding to go into business,</w:t>
-            </w:r>
-            <w:r>
-              <w:rPr>
-                <w:rFonts w:ascii="Arial" w:hAnsi="Arial" w:cs="Arial"/>
-              </w:rPr>
-              <w:t xml:space="preserve"> as a sole trader</w:t>
-            </w:r>
-            <w:r>
-              <w:rPr>
-                <w:rFonts w:ascii="Arial" w:hAnsi="Arial" w:cs="Arial"/>
-              </w:rPr>
-              <w:t xml:space="preserve"> and even if you should later change business structure</w:t>
-            </w:r>
-            <w:r>
-              <w:rPr>
-                <w:rFonts w:ascii="Arial" w:hAnsi="Arial" w:cs="Arial"/>
-              </w:rPr>
-              <w:t>,</w:t>
-            </w:r>
-            <w:r>
-              <w:rPr>
-                <w:rFonts w:ascii="Arial" w:hAnsi="Arial" w:cs="Arial"/>
-              </w:rPr>
-              <w:t xml:space="preserve"> you are accepting this modern fact of commercial life. </w:t>
-            </w:r>
-            <w:r>
-              <w:rPr>
-                <w:rFonts w:ascii="Arial" w:hAnsi="Arial" w:cs="Arial"/>
-              </w:rPr>
-              <w:t>In future, it may be appropriate that your business structure changes for example</w:t>
-            </w:r>
-            <w:r>
-              <w:rPr>
-                <w:rFonts w:ascii="Arial" w:hAnsi="Arial" w:cs="Arial"/>
-              </w:rPr>
-              <w:t>,</w:t>
-            </w:r>
-            <w:r>
-              <w:rPr>
-                <w:rFonts w:ascii="Arial" w:hAnsi="Arial" w:cs="Arial"/>
-              </w:rPr>
-              <w:t xml:space="preserve"> to that of a discretionary trust so as to invoke better asset protection.</w:t>
-            </w:r>
-          </w:p>
-          <w:p>
-            <w:pPr>
+                <w:color w:val="000000"/>
+              </w:rPr>
+              <w:t xml:space="preserve">7.4 </w:t>
+            </w:r>
+            <w:r>
               <w:rPr>
                 <w:rFonts w:ascii="Arial" w:hAnsi="Arial" w:cs="Arial"/>
                 <w:b/>
-              </w:rPr>
-            </w:pPr>
-          </w:p>
-          <w:p>
-            <w:pPr>
-              <w:rPr>
-                <w:rFonts w:ascii="Arial" w:hAnsi="Arial" w:cs="Arial"/>
-              </w:rPr>
-            </w:pPr>
-            <w:r>
-              <w:rPr>
-                <w:rFonts w:ascii="Arial" w:hAnsi="Arial" w:cs="Arial"/>
-                <w:b/>
-              </w:rPr>
-              <w:t xml:space="preserve">Local Environmental Factors: </w:t>
-            </w:r>
-            <w:r>
-              <w:rPr>
-                <w:rFonts w:ascii="Arial" w:hAnsi="Arial" w:cs="Arial"/>
-              </w:rPr>
-              <w:t xml:space="preserve">Should an event unfold that contaminates or has the potential to contaminate the local surroundings, this may lower the value of the property.  An example could include local government approval for an airport, a rubbish tip or noxious industry to be located nearby. </w:t>
-            </w:r>
-            <w:r>
-              <w:rPr>
-                <w:rFonts w:ascii="Arial" w:hAnsi="Arial" w:cs="Arial"/>
-              </w:rPr>
-              <w:t>You could make regular enquiries with the local authority as to any building license applications that have been submitted that could impact you and if something turns up, you may decide to sell before construction commences or before there is any mass scale awareness through the media etc, thus hopefully getting out of the property “in-time”.</w:t>
-            </w:r>
-          </w:p>
-          <w:p>
-            <w:pPr>
-              <w:rPr>
-                <w:rFonts w:ascii="Arial" w:hAnsi="Arial" w:cs="Arial"/>
-              </w:rPr>
-            </w:pPr>
-          </w:p>
-          <w:p>
-            <w:pPr>
-              <w:rPr>
-                <w:rFonts w:ascii="Arial" w:hAnsi="Arial" w:cs="Arial"/>
-                <w:b/>
-              </w:rPr>
-            </w:pPr>
-            <w:r>
-              <w:rPr>
-                <w:rFonts w:ascii="Arial" w:hAnsi="Arial" w:cs="Arial"/>
-                <w:b/>
-              </w:rPr>
-              <w:t xml:space="preserve">Loss of View: </w:t>
-            </w:r>
-            <w:r>
-              <w:rPr>
-                <w:rFonts w:ascii="Arial" w:hAnsi="Arial" w:cs="Arial"/>
-              </w:rPr>
-              <w:t>If your property enjoys a special view that is threatened for example by growing trees or urban development, this could reduce its value. Regarding trees, you might try speaking</w:t>
-            </w:r>
-            <w:r>
-              <w:rPr>
-                <w:rFonts w:ascii="Arial" w:hAnsi="Arial" w:cs="Arial"/>
-              </w:rPr>
-              <w:t xml:space="preserve"> </w:t>
-            </w:r>
-            <w:r>
-              <w:rPr>
-                <w:rFonts w:ascii="Arial" w:hAnsi="Arial" w:cs="Arial"/>
-              </w:rPr>
-              <w:t xml:space="preserve">to neighbours in an effort to mutually agreeing to a tree lopping service that you may </w:t>
-            </w:r>
-            <w:r>
-              <w:rPr>
-                <w:rFonts w:ascii="Arial" w:hAnsi="Arial" w:cs="Arial"/>
-              </w:rPr>
-              <w:t>ultimately want</w:t>
-            </w:r>
-            <w:r>
-              <w:rPr>
-                <w:rFonts w:ascii="Arial" w:hAnsi="Arial" w:cs="Arial"/>
-              </w:rPr>
-              <w:t xml:space="preserve"> to pay for as it is for your benefit after all.</w:t>
-            </w:r>
-          </w:p>
-          <w:p>
-            <w:pPr>
-              <w:rPr>
-                <w:rFonts w:ascii="Arial" w:hAnsi="Arial" w:cs="Arial"/>
-                <w:b/>
-              </w:rPr>
-            </w:pPr>
-          </w:p>
-          <w:p>
-            <w:pPr>
-              <w:rPr>
-                <w:rFonts w:ascii="Arial" w:hAnsi="Arial" w:cs="Arial"/>
-              </w:rPr>
-            </w:pPr>
-            <w:r>
-              <w:rPr>
-                <w:rFonts w:ascii="Arial" w:hAnsi="Arial" w:cs="Arial"/>
-                <w:b/>
-              </w:rPr>
-              <w:t xml:space="preserve">Unemployment &amp; Business Downturn: </w:t>
-            </w:r>
-            <w:r>
-              <w:rPr>
-                <w:rFonts w:ascii="Arial" w:hAnsi="Arial" w:cs="Arial"/>
-              </w:rPr>
-              <w:t>In the event of your long-term unemployment or business downturn, you may struggle to meet your loan repayments and be forced to sell the property.</w:t>
-            </w:r>
-          </w:p>
-          <w:p>
-            <w:pPr>
-              <w:rPr>
-                <w:rFonts w:ascii="Arial" w:hAnsi="Arial" w:cs="Arial"/>
-                <w:b/>
-              </w:rPr>
-            </w:pPr>
-          </w:p>
-          <w:p>
-            <w:pPr>
-              <w:rPr>
-                <w:rFonts w:ascii="Arial" w:hAnsi="Arial" w:cs="Arial"/>
-                <w:b/>
-              </w:rPr>
-            </w:pPr>
-            <w:r>
-              <w:rPr>
-                <w:rFonts w:ascii="Arial" w:hAnsi="Arial" w:cs="Arial"/>
-                <w:b/>
-              </w:rPr>
-              <w:t xml:space="preserve">Death and Disability: </w:t>
-            </w:r>
-            <w:r>
-              <w:rPr>
-                <w:rFonts w:ascii="Arial" w:hAnsi="Arial" w:cs="Arial"/>
-              </w:rPr>
-              <w:t>In the event of your long-term disability or untimely death, with inadequate or no protection in place, meeting loan repayments may be difficult ultimately forcing the need to sell the property, hence</w:t>
-            </w:r>
-            <w:r>
-              <w:rPr>
-                <w:rFonts w:ascii="Arial" w:hAnsi="Arial" w:cs="Arial"/>
-              </w:rPr>
-              <w:t xml:space="preserve"> the need to regularly review your </w:t>
-            </w:r>
-            <w:r>
-              <w:rPr>
-                <w:rFonts w:ascii="Arial" w:hAnsi="Arial" w:cs="Arial"/>
-              </w:rPr>
-              <w:t xml:space="preserve">life insurance </w:t>
-            </w:r>
-            <w:r>
-              <w:rPr>
-                <w:rFonts w:ascii="Arial" w:hAnsi="Arial" w:cs="Arial"/>
-              </w:rPr>
-              <w:t xml:space="preserve">portfolio and overall </w:t>
-            </w:r>
-            <w:r>
-              <w:rPr>
-                <w:rFonts w:ascii="Arial" w:hAnsi="Arial" w:cs="Arial"/>
-              </w:rPr>
-              <w:t>position</w:t>
-            </w:r>
-            <w:r>
-              <w:rPr>
-                <w:rFonts w:ascii="Arial" w:hAnsi="Arial" w:cs="Arial"/>
-              </w:rPr>
-              <w:t xml:space="preserve"> and where in this respect, We will refer you to Our trusted associated for a thorough review.</w:t>
-            </w:r>
-          </w:p>
-          <w:p>
-            <w:pPr>
-              <w:rPr>
-                <w:rFonts w:ascii="Arial" w:hAnsi="Arial" w:cs="Arial"/>
-                <w:b/>
-              </w:rPr>
-            </w:pPr>
-          </w:p>
-          <w:p>
-            <w:pPr>
-              <w:rPr>
-                <w:rFonts w:ascii="Arial" w:hAnsi="Arial" w:cs="Arial"/>
-              </w:rPr>
-            </w:pPr>
-            <w:r>
-              <w:rPr>
-                <w:rFonts w:ascii="Arial" w:hAnsi="Arial" w:cs="Arial"/>
-                <w:b/>
-              </w:rPr>
-              <w:t xml:space="preserve">Purchasing a Property Without Clear Title: </w:t>
-            </w:r>
-            <w:r>
-              <w:rPr>
-                <w:rFonts w:ascii="Arial" w:hAnsi="Arial" w:cs="Arial"/>
-              </w:rPr>
-              <w:t xml:space="preserve">The property could be encumbered </w:t>
-            </w:r>
-            <w:r>
-              <w:rPr>
-                <w:rFonts w:ascii="Arial" w:hAnsi="Arial" w:cs="Arial"/>
-              </w:rPr>
-              <w:t>e.g.</w:t>
-            </w:r>
-            <w:r>
-              <w:rPr>
-                <w:rFonts w:ascii="Arial" w:hAnsi="Arial" w:cs="Arial"/>
-              </w:rPr>
-              <w:t xml:space="preserve"> by easement or restrictive covenant etc. Accordingly, this could negatively impact the viability of the purchaser’s plans and be that over any time frame. However and to have mitigated this, we trust you made detailed enquiries with the relevant local and state authorities or asked your solicitor to do this for you.</w:t>
-            </w:r>
-          </w:p>
-          <w:p>
-            <w:pPr>
-              <w:rPr>
-                <w:rFonts w:ascii="Arial" w:hAnsi="Arial" w:cs="Arial"/>
-              </w:rPr>
-            </w:pPr>
-          </w:p>
-          <w:p>
-            <w:pPr>
-              <w:rPr>
-                <w:rFonts w:ascii="Arial" w:hAnsi="Arial" w:cs="Arial"/>
-              </w:rPr>
-            </w:pPr>
-            <w:r>
-              <w:rPr>
-                <w:rFonts w:ascii="Arial" w:hAnsi="Arial" w:cs="Arial"/>
-                <w:b/>
-              </w:rPr>
-              <w:t xml:space="preserve">Purchasing a Heritage Listed Property: </w:t>
-            </w:r>
-            <w:r>
-              <w:rPr>
-                <w:rFonts w:ascii="Arial" w:hAnsi="Arial" w:cs="Arial"/>
-              </w:rPr>
-              <w:t xml:space="preserve">As similar above, the relevant enquires should have been made in case there are planning and/or development restrictions to which you may otherwise be unaware. </w:t>
-            </w:r>
-          </w:p>
-          <w:p>
-            <w:pPr>
-              <w:rPr>
-                <w:rFonts w:ascii="Arial" w:hAnsi="Arial" w:cs="Arial"/>
-              </w:rPr>
-            </w:pPr>
-          </w:p>
-          <w:p>
-            <w:pPr>
-              <w:rPr>
-                <w:rFonts w:ascii="Arial" w:hAnsi="Arial" w:cs="Arial"/>
-                <w:b/>
-                <w:color w:val="000000"/>
-              </w:rPr>
-            </w:pPr>
-            <w:r>
-              <w:rPr>
-                <w:rFonts w:ascii="Arial" w:hAnsi="Arial" w:cs="Arial"/>
-                <w:b/>
-              </w:rPr>
-              <w:t>Gearing</w:t>
-            </w:r>
-            <w:r>
-              <w:rPr>
-                <w:rFonts w:ascii="Arial" w:hAnsi="Arial" w:cs="Arial"/>
-              </w:rPr>
-              <w:t xml:space="preserve"> </w:t>
-            </w:r>
-            <w:r>
-              <w:rPr>
-                <w:rFonts w:ascii="Arial" w:hAnsi="Arial" w:cs="Arial"/>
-                <w:b/>
-              </w:rPr>
-              <w:t>(or borrowing to invest):</w:t>
-            </w:r>
-            <w:r>
-              <w:rPr>
-                <w:rFonts w:ascii="Arial" w:hAnsi="Arial" w:cs="Arial"/>
-              </w:rPr>
-              <w:t xml:space="preserve">  A magnification of losses can occur should The Property’s value fall for any reason and you are forced to sell whilst still owing money on it (an inherent risk associated with gearing into any asset class or into a portfolio of diversified assets </w:t>
-            </w:r>
-            <w:r>
-              <w:rPr>
-                <w:rFonts w:ascii="Arial" w:hAnsi="Arial" w:cs="Arial"/>
-              </w:rPr>
-              <w:t>e.g.</w:t>
-            </w:r>
-            <w:r>
-              <w:rPr>
-                <w:rFonts w:ascii="Arial" w:hAnsi="Arial" w:cs="Arial"/>
-              </w:rPr>
-              <w:t xml:space="preserve"> managed funds).  </w:t>
-            </w:r>
-          </w:p>
-          <w:p>
-            <w:pPr>
-              <w:rPr>
-                <w:rFonts w:ascii="Arial" w:hAnsi="Arial" w:cs="Arial"/>
-                <w:b/>
-                <w:color w:val="000000"/>
-              </w:rPr>
-            </w:pPr>
-          </w:p>
-          <w:p>
-            <w:pPr>
-              <w:rPr>
-                <w:rFonts w:ascii="Arial" w:hAnsi="Arial" w:cs="Arial"/>
-                <w:b/>
-                <w:color w:val="000000"/>
-              </w:rPr>
-            </w:pPr>
-          </w:p>
-          <w:p>
-            <w:pPr>
-              <w:rPr>
-                <w:rFonts w:ascii="Arial" w:hAnsi="Arial" w:cs="Arial"/>
-                <w:b/>
-                <w:color w:val="000000"/>
-              </w:rPr>
-            </w:pPr>
-            <w:r>
-              <w:rPr>
-                <w:rFonts w:ascii="Arial" w:hAnsi="Arial" w:cs="Arial"/>
-                <w:b/>
-                <w:color w:val="000000"/>
-              </w:rPr>
-              <w:t xml:space="preserve">7.4 </w:t>
-            </w:r>
-            <w:r>
-              <w:rPr>
-                <w:rFonts w:ascii="Arial" w:hAnsi="Arial" w:cs="Arial"/>
-                <w:b/>
                 <w:color w:val="000000"/>
               </w:rPr>
               <w:t>DISADVANTAGES OF WORKING FROM HOME</w:t>
@@ -12323,7 +12143,6 @@
                 <w:rFonts w:ascii="Arial" w:hAnsi="Arial" w:cs="Arial"/>
                 <w:color w:val="000000"/>
               </w:rPr>
-              <w:lastRenderedPageBreak/>
               <w:t xml:space="preserve">We should also point out that none of the above disadvantages need to apply at all because </w:t>
             </w:r>
             <w:r>
@@ -13171,6 +12990,7 @@
                 <w:rFonts w:ascii="Arial" w:hAnsi="Arial" w:cs="Arial"/>
                 <w:lang w:val="en-US"/>
               </w:rPr>
+              <w:lastRenderedPageBreak/>
               <w:t xml:space="preserve">In very brief and plain speak, FBT only applies to employees and as a sole trader, you are not </w:t>
             </w:r>
             <w:r>
@@ -13939,7 +13759,6 @@
                 <w:rFonts w:ascii="Arial" w:hAnsi="Arial" w:cs="Arial"/>
                 <w:color w:val="333333"/>
               </w:rPr>
-              <w:lastRenderedPageBreak/>
               <w:t>      (2)  However, you cannot </w:t>
             </w:r>
             <w:hyperlink r:id="rId16" w:anchor="deduct" w:history="1">
@@ -14164,6 +13983,7 @@
                 <w:rFonts w:ascii="Arial" w:hAnsi="Arial" w:cs="Arial"/>
                 <w:lang w:val="en-US"/>
               </w:rPr>
+              <w:lastRenderedPageBreak/>
               <w:t xml:space="preserve">We understand and accept this and have consequently and stringently set out the need for areas to be exclusively or almost exclusively set aside for carrying on </w:t>
             </w:r>
             <w:r>
@@ -14588,87 +14408,87 @@
                 <w:rFonts w:ascii="Arial" w:hAnsi="Arial" w:cs="Arial"/>
                 <w:color w:val="000000"/>
               </w:rPr>
+              <w:t>(a)  the manner in which the scheme was entered into or carried out;</w:t>
+            </w:r>
+          </w:p>
+          <w:p>
+            <w:pPr>
+              <w:pStyle w:val="paragraph"/>
+              <w:rPr>
+                <w:rFonts w:ascii="Arial" w:hAnsi="Arial" w:cs="Arial"/>
+                <w:color w:val="000000"/>
+              </w:rPr>
+            </w:pPr>
+            <w:r>
+              <w:rPr>
+                <w:rFonts w:ascii="Arial" w:hAnsi="Arial" w:cs="Arial"/>
+                <w:color w:val="000000"/>
+              </w:rPr>
+              <w:t>(b)  the form and substance of the scheme;</w:t>
+            </w:r>
+          </w:p>
+          <w:p>
+            <w:pPr>
+              <w:pStyle w:val="paragraph"/>
+              <w:rPr>
+                <w:rFonts w:ascii="Arial" w:hAnsi="Arial" w:cs="Arial"/>
+                <w:color w:val="000000"/>
+              </w:rPr>
+            </w:pPr>
+            <w:r>
+              <w:rPr>
+                <w:rFonts w:ascii="Arial" w:hAnsi="Arial" w:cs="Arial"/>
+                <w:color w:val="000000"/>
+              </w:rPr>
+              <w:t>(c)  the time at which the scheme was entered into and the length of the period during which the scheme was carried out;</w:t>
+            </w:r>
+          </w:p>
+          <w:p>
+            <w:pPr>
+              <w:pStyle w:val="paragraph"/>
+              <w:rPr>
+                <w:rFonts w:ascii="Arial" w:hAnsi="Arial" w:cs="Arial"/>
+                <w:color w:val="000000"/>
+              </w:rPr>
+            </w:pPr>
+            <w:r>
+              <w:rPr>
+                <w:rFonts w:ascii="Arial" w:hAnsi="Arial" w:cs="Arial"/>
+                <w:color w:val="000000"/>
+              </w:rPr>
+              <w:t>(d)  the result in relation to the operation of this Act that, but for this Part, would be achieved by the scheme;</w:t>
+            </w:r>
+          </w:p>
+          <w:p>
+            <w:pPr>
+              <w:pStyle w:val="paragraph"/>
+              <w:rPr>
+                <w:rFonts w:ascii="Arial" w:hAnsi="Arial" w:cs="Arial"/>
+                <w:color w:val="000000"/>
+              </w:rPr>
+            </w:pPr>
+            <w:r>
+              <w:rPr>
+                <w:rFonts w:ascii="Arial" w:hAnsi="Arial" w:cs="Arial"/>
+                <w:color w:val="000000"/>
+              </w:rPr>
+              <w:t>(e)  any change in the financial position of the relevant taxpayer that has resulted, will result, or may reasonably be expected to result, from the scheme;</w:t>
+            </w:r>
+          </w:p>
+          <w:p>
+            <w:pPr>
+              <w:pStyle w:val="paragraph"/>
+              <w:rPr>
+                <w:rFonts w:ascii="Arial" w:hAnsi="Arial" w:cs="Arial"/>
+                <w:color w:val="000000"/>
+              </w:rPr>
+            </w:pPr>
+            <w:r>
+              <w:rPr>
+                <w:rFonts w:ascii="Arial" w:hAnsi="Arial" w:cs="Arial"/>
+                <w:color w:val="000000"/>
+              </w:rPr>
               <w:lastRenderedPageBreak/>
-              <w:t>(a)  the manner in which the scheme was entered into or carried out;</w:t>
-            </w:r>
-          </w:p>
-          <w:p>
-            <w:pPr>
-              <w:pStyle w:val="paragraph"/>
-              <w:rPr>
-                <w:rFonts w:ascii="Arial" w:hAnsi="Arial" w:cs="Arial"/>
-                <w:color w:val="000000"/>
-              </w:rPr>
-            </w:pPr>
-            <w:r>
-              <w:rPr>
-                <w:rFonts w:ascii="Arial" w:hAnsi="Arial" w:cs="Arial"/>
-                <w:color w:val="000000"/>
-              </w:rPr>
-              <w:t>(b)  the form and substance of the scheme;</w:t>
-            </w:r>
-          </w:p>
-          <w:p>
-            <w:pPr>
-              <w:pStyle w:val="paragraph"/>
-              <w:rPr>
-                <w:rFonts w:ascii="Arial" w:hAnsi="Arial" w:cs="Arial"/>
-                <w:color w:val="000000"/>
-              </w:rPr>
-            </w:pPr>
-            <w:r>
-              <w:rPr>
-                <w:rFonts w:ascii="Arial" w:hAnsi="Arial" w:cs="Arial"/>
-                <w:color w:val="000000"/>
-              </w:rPr>
-              <w:t>(c)  the time at which the scheme was entered into and the length of the period during which the scheme was carried out;</w:t>
-            </w:r>
-          </w:p>
-          <w:p>
-            <w:pPr>
-              <w:pStyle w:val="paragraph"/>
-              <w:rPr>
-                <w:rFonts w:ascii="Arial" w:hAnsi="Arial" w:cs="Arial"/>
-                <w:color w:val="000000"/>
-              </w:rPr>
-            </w:pPr>
-            <w:r>
-              <w:rPr>
-                <w:rFonts w:ascii="Arial" w:hAnsi="Arial" w:cs="Arial"/>
-                <w:color w:val="000000"/>
-              </w:rPr>
-              <w:t>(d)  the result in relation to the operation of this Act that, but for this Part, would be achieved by the scheme;</w:t>
-            </w:r>
-          </w:p>
-          <w:p>
-            <w:pPr>
-              <w:pStyle w:val="paragraph"/>
-              <w:rPr>
-                <w:rFonts w:ascii="Arial" w:hAnsi="Arial" w:cs="Arial"/>
-                <w:color w:val="000000"/>
-              </w:rPr>
-            </w:pPr>
-            <w:r>
-              <w:rPr>
-                <w:rFonts w:ascii="Arial" w:hAnsi="Arial" w:cs="Arial"/>
-                <w:color w:val="000000"/>
-              </w:rPr>
-              <w:t>(e)  any change in the financial position of the relevant taxpayer that has resulted, will result, or may reasonably be expected to result, from the scheme;</w:t>
-            </w:r>
-          </w:p>
-          <w:p>
-            <w:pPr>
-              <w:pStyle w:val="paragraph"/>
-              <w:rPr>
-                <w:rFonts w:ascii="Arial" w:hAnsi="Arial" w:cs="Arial"/>
-                <w:color w:val="000000"/>
-              </w:rPr>
-            </w:pPr>
-            <w:r>
-              <w:rPr>
-                <w:rFonts w:ascii="Arial" w:hAnsi="Arial" w:cs="Arial"/>
-                <w:color w:val="000000"/>
-              </w:rPr>
               <w:t>(f)  any change in the financial position of any person who has, or has had, any connection (whether of a business, family or other nature) with the relevant taxpayer, being a change that has resulted, will result or may reasonably be expected to result, from the scheme;</w:t>
             </w:r>
           </w:p>
@@ -15067,7 +14887,6 @@
                 <w:rFonts w:ascii="Arial" w:hAnsi="Arial" w:cs="Arial"/>
                 <w:lang w:val="en-US"/>
               </w:rPr>
-              <w:lastRenderedPageBreak/>
               <w:t xml:space="preserve">It is submitted the </w:t>
             </w:r>
             <w:r>
@@ -15326,6 +15145,7 @@
                 <w:rFonts w:ascii="Arial" w:hAnsi="Arial" w:cs="Arial"/>
                 <w:lang w:val="en-US"/>
               </w:rPr>
+              <w:lastRenderedPageBreak/>
               <w:t xml:space="preserve">The main residence exemption will be diluted to the extent of </w:t>
             </w:r>
             <w:r>
@@ -16451,6 +16271,7 @@
                 <w:rFonts w:ascii="Arial" w:hAnsi="Arial" w:cs="Arial"/>
                 <w:lang w:val="en-US"/>
               </w:rPr>
+              <w:lastRenderedPageBreak/>
               <w:t>We suggest genuine exterior uncovered Business Use Areas be added to the total internal Business Use Area (in m2)</w:t>
             </w:r>
             <w:r>
@@ -17242,19 +17063,7 @@
                 <w:iCs/>
                 <w:lang w:val="en-US"/>
               </w:rPr>
-              <w:t xml:space="preserve"> operations at other locations i.e. have one or more branches situated in properties in other </w:t>
-            </w:r>
-            <w:r>
-              <w:rPr>
-                <w:rFonts w:ascii="Arial" w:hAnsi="Arial" w:cs="Arial"/>
-                <w:b/>
-                <w:bCs/>
-                <w:i/>
-                <w:iCs/>
-                <w:lang w:val="en-US"/>
-              </w:rPr>
-              <w:lastRenderedPageBreak/>
-              <w:t xml:space="preserve">suburbs (e.g. in Perth, it is common for businesses to have branches both north and south of the Swan River), whereby </w:t>
+              <w:t xml:space="preserve"> operations at other locations i.e. have one or more branches situated in properties in other suburbs (e.g. in Perth, it is common for businesses to have branches both north and south of the Swan River), whereby </w:t>
             </w:r>
             <w:r>
               <w:rPr>
@@ -17929,7 +17738,6 @@
                 <w:i/>
                 <w:color w:val="000000" w:themeColor="text1"/>
               </w:rPr>
-              <w:lastRenderedPageBreak/>
               <w:t>PSI does not affect you if you're an employee receiving only salaries and wages. But, if you are operating through an entity, such as a company, partnership or trust, and are an employee of that entity then the PSI rules may still apply.</w:t>
             </w:r>
           </w:p>
@@ -17991,6 +17799,7 @@
                 <w:i/>
                 <w:color w:val="000000" w:themeColor="text1"/>
               </w:rPr>
+              <w:lastRenderedPageBreak/>
               <w:t>If the PSI rules apply, they affect how you report your PSI to us and the deductions you can claim.</w:t>
             </w:r>
           </w:p>
@@ -18342,7 +18151,6 @@
                 <w:sz w:val="24"/>
                 <w:szCs w:val="24"/>
               </w:rPr>
-              <w:lastRenderedPageBreak/>
               <w:t>If you're a company, partnership or trust and you have more than one individual generating PSI, the self-assessment rules and PSB tests need to be applied to each individual. It is possible for one individual to conduct a PSB but not another.</w:t>
             </w:r>
           </w:p>
@@ -18494,6 +18302,7 @@
               <w:rPr>
                 <w:rFonts w:ascii="Arial" w:hAnsi="Arial" w:cs="Arial"/>
               </w:rPr>
+              <w:lastRenderedPageBreak/>
               <w:t>your entitlement to an Australian business number (ABN) or registration for goods and services tax (GST)</w:t>
             </w:r>
           </w:p>
@@ -18800,17 +18609,7 @@
                 <w:sz w:val="24"/>
                 <w:szCs w:val="24"/>
               </w:rPr>
-              <w:t xml:space="preserve">You would not be entitled to deduct any interest expenses if, for convenience, you use a home study to undertake work usually done at your place of work. Similarly, you would not be entitled to </w:t>
-            </w:r>
-            <w:r>
-              <w:rPr>
-                <w:i/>
-                <w:color w:val="000000" w:themeColor="text1"/>
-                <w:sz w:val="24"/>
-                <w:szCs w:val="24"/>
-              </w:rPr>
-              <w:lastRenderedPageBreak/>
-              <w:t>deduct interest expenses if you do paid child-minding at home (unless a special part of the home was set aside exclusively for that purpose). In these situations, you could still get a full main residence exemption.</w:t>
+              <w:t>You would not be entitled to deduct any interest expenses if, for convenience, you use a home study to undertake work usually done at your place of work. Similarly, you would not be entitled to deduct interest expenses if you do paid child-minding at home (unless a special part of the home was set aside exclusively for that purpose). In these situations, you could still get a full main residence exemption.</w:t>
             </w:r>
           </w:p>
           <w:p>
@@ -18882,6 +18681,7 @@
                 <w:sz w:val="24"/>
                 <w:szCs w:val="24"/>
               </w:rPr>
+              <w:lastRenderedPageBreak/>
               <w:t>What proportion is exempt?</w:t>
             </w:r>
           </w:p>
@@ -19362,6 +19162,7 @@
                 <w:i/>
                 <w:color w:val="000000" w:themeColor="text1"/>
               </w:rPr>
+              <w:lastRenderedPageBreak/>
               <w:t>In some circumstances, you may not be able to work out the floor area of your home that is used for your business. We will accept an alternative method of working out how much of your home you use for business purposes, as long as the method you use is reasonable and based on accurate information.</w:t>
             </w:r>
           </w:p>
@@ -19643,7 +19444,6 @@
                 <w:rFonts w:ascii="Arial" w:hAnsi="Arial" w:cs="Arial"/>
                 <w:i/>
               </w:rPr>
-              <w:lastRenderedPageBreak/>
               <w:t>electrical tools</w:t>
             </w:r>
           </w:p>
@@ -19791,6 +19591,7 @@
                 <w:sz w:val="24"/>
                 <w:szCs w:val="24"/>
               </w:rPr>
+              <w:lastRenderedPageBreak/>
               <w:t>You work out the amount of deductions you can claim for decline in value of your assets based on an estimate of the percentage of your business use of those assets. You can base this estimate on a diary record of your business and non-business asset use for a representative four-week period. Your diary record must show:</w:t>
             </w:r>
           </w:p>
@@ -20234,7 +20035,6 @@
                 <w:iCs/>
                 <w:lang w:val="en-US"/>
               </w:rPr>
-              <w:lastRenderedPageBreak/>
               <w:t>Simplified Depreciation Rules</w:t>
             </w:r>
             <w:r>
@@ -20717,7 +20517,16 @@
                 <w:szCs w:val="24"/>
                 <w:lang w:val="en-US"/>
               </w:rPr>
-              <w:t>aws that apply to promoters of illegal tax exploitation schemes and where needless to say,</w:t>
+              <w:t xml:space="preserve">aws that apply to </w:t>
+            </w:r>
+            <w:r>
+              <w:rPr>
+                <w:sz w:val="24"/>
+                <w:szCs w:val="24"/>
+                <w:lang w:val="en-US"/>
+              </w:rPr>
+              <w:lastRenderedPageBreak/>
+              <w:t>promoters of illegal tax exploitation schemes and where needless to say,</w:t>
             </w:r>
             <w:r>
               <w:rPr>
@@ -21725,7 +21534,6 @@
                 <w:sz w:val="24"/>
                 <w:szCs w:val="24"/>
               </w:rPr>
-              <w:lastRenderedPageBreak/>
               <w:br/>
             </w:r>
             <w:hyperlink r:id="rId45" w:history="1">
@@ -22002,6 +21810,7 @@
                 <w:rStyle w:val="fancytree-title"/>
                 <w:rFonts w:ascii="Arial" w:hAnsi="Arial" w:cs="Arial"/>
               </w:rPr>
+              <w:lastRenderedPageBreak/>
               <w:t xml:space="preserve">TA 2023/2 - Diverting profits of a property development project to a self-managed superannuation </w:t>
             </w:r>
             <w:r>
@@ -22480,7 +22289,6 @@
                 <w:rFonts w:ascii="Arial" w:hAnsi="Arial" w:cs="Arial"/>
                 <w:color w:val="000000"/>
               </w:rPr>
-              <w:lastRenderedPageBreak/>
               <w:t>TA 2018/2 - Mischaracterisation of activities or payments in connection with intangible assets</w:t>
             </w:r>
           </w:p>
@@ -22705,6 +22513,7 @@
                 <w:rFonts w:ascii="Arial" w:hAnsi="Arial" w:cs="Arial"/>
                 <w:color w:val="000000"/>
               </w:rPr>
+              <w:lastRenderedPageBreak/>
               <w:t>TA 2016/1 - Inappropriate recognition of internally generated intangible assets and revaluation of intangible assets for thin capitalisation purposes</w:t>
             </w:r>
           </w:p>
@@ -23213,7 +23022,6 @@
                 <w:rFonts w:ascii="Arial" w:hAnsi="Arial" w:cs="Arial"/>
                 <w:color w:val="000000"/>
               </w:rPr>
-              <w:lastRenderedPageBreak/>
               <w:t>TA 2012/1 - Non disclosure of foreign source income by Australian tax residents</w:t>
             </w:r>
           </w:p>
@@ -23416,6 +23224,7 @@
                 <w:rFonts w:ascii="Arial" w:hAnsi="Arial" w:cs="Arial"/>
                 <w:color w:val="000000"/>
               </w:rPr>
+              <w:lastRenderedPageBreak/>
               <w:t>TA 2011/3 - Arrangements involving holiday travel claimed as a work related, investment or self-education expense</w:t>
             </w:r>
           </w:p>
@@ -23820,7 +23629,6 @@
                 <w:rFonts w:ascii="Arial" w:hAnsi="Arial" w:cs="Arial"/>
                 <w:color w:val="000000"/>
               </w:rPr>
-              <w:lastRenderedPageBreak/>
               <w:t>TA 2009/10 - Non-commercial use of negotiable instruments involving self-managed superannuation funds</w:t>
             </w:r>
           </w:p>
@@ -24103,6 +23911,7 @@
                 <w:rFonts w:ascii="Arial" w:hAnsi="Arial" w:cs="Arial"/>
                 <w:color w:val="000000"/>
               </w:rPr>
+              <w:lastRenderedPageBreak/>
               <w:t>TA 2008/2 - Use of certain legal structures established in Liechtenstein to attempt to avoid or evade Australian tax obligations</w:t>
             </w:r>
           </w:p>
@@ -24628,7 +24437,6 @@
                 <w:sz w:val="24"/>
                 <w:szCs w:val="24"/>
               </w:rPr>
-              <w:lastRenderedPageBreak/>
               <w:t xml:space="preserve"> </w:t>
             </w:r>
             <w:r>
@@ -25032,6 +24840,14 @@
                 <w:lang w:val="en-US"/>
               </w:rPr>
               <w:br/>
+            </w:r>
+            <w:r>
+              <w:rPr>
+                <w:sz w:val="24"/>
+                <w:szCs w:val="24"/>
+                <w:lang w:val="en-US"/>
+              </w:rPr>
+              <w:lastRenderedPageBreak/>
               <w:t>in short, this is achieved by intelligent application of the small business cgt concessions.</w:t>
             </w:r>
             <w:r>
@@ -26161,7 +25977,6 @@
                 <w:szCs w:val="24"/>
                 <w:lang w:val="en-US"/>
               </w:rPr>
-              <w:lastRenderedPageBreak/>
               <w:t xml:space="preserve">From your calculated deductions at Section six (6), just multiply that amount by your marginal tax rate if you’re a sole trader, otherwise by 25% if you operate through a company and there’s your answer. </w:t>
             </w:r>
             <w:r>
@@ -26628,6 +26443,7 @@
                 <w:szCs w:val="24"/>
                 <w:lang w:val="en-US"/>
               </w:rPr>
+              <w:lastRenderedPageBreak/>
               <w:t>we refer You to the following Authori</w:t>
             </w:r>
             <w:r>
@@ -27678,7 +27494,6 @@
                 <w:szCs w:val="24"/>
                 <w:lang w:val="en-US"/>
               </w:rPr>
-              <w:lastRenderedPageBreak/>
               <w:t xml:space="preserve">Since then, I put it </w:t>
             </w:r>
             <w:r>
@@ -27951,7 +27766,16 @@
                 <w:szCs w:val="24"/>
                 <w:lang w:val="en-US"/>
               </w:rPr>
-              <w:t>” whereas companies can’t offset losses against their shareholder’s or director’s personal incomes so</w:t>
+              <w:t xml:space="preserve">” whereas companies can’t offset losses against their </w:t>
+            </w:r>
+            <w:r>
+              <w:rPr>
+                <w:sz w:val="24"/>
+                <w:szCs w:val="24"/>
+                <w:lang w:val="en-US"/>
+              </w:rPr>
+              <w:lastRenderedPageBreak/>
+              <w:t>shareholder’s or director’s personal incomes so</w:t>
             </w:r>
             <w:r>
               <w:rPr>
@@ -29329,6 +29153,7 @@
                 <w:color w:val="000000"/>
                 <w:lang w:val="en-US" w:eastAsia="en-US"/>
               </w:rPr>
+              <w:lastRenderedPageBreak/>
               <w:t xml:space="preserve">Superannuation </w:t>
             </w:r>
             <w:r>

</xml_diff>

<commit_message>
Update Running Expenses in Deduction Summary & Recommendations table
</commit_message>
<xml_diff>
--- a/public/templates/final_report.docx
+++ b/public/templates/final_report.docx
@@ -1642,7 +1642,19 @@
           <w:szCs w:val="20"/>
           <w:lang w:val="en-US"/>
         </w:rPr>
-        <w:t>RISK REVIEW – FINALISATION LETTER </w:t>
+        <w:t xml:space="preserve">RISK REVIEW – FINALISATION </w:t>
+      </w:r>
+      <w:proofErr w:type="gramStart"/>
+      <w:r>
+        <w:rPr>
+          <w:rStyle w:val="Strong"/>
+          <w:rFonts w:ascii="Arial" w:hAnsi="Arial" w:cs="Arial"/>
+          <w:iCs/>
+          <w:sz w:val="20"/>
+          <w:szCs w:val="20"/>
+          <w:lang w:val="en-US"/>
+        </w:rPr>
+        <w:t>LETTER </w:t>
       </w:r>
       <w:r>
         <w:rPr>
@@ -1664,6 +1676,7 @@
         </w:rPr>
         <w:tab/>
       </w:r>
+      <w:proofErr w:type="gramEnd"/>
       <w:r>
         <w:rPr>
           <w:rFonts w:ascii="Arial" w:hAnsi="Arial" w:cs="Arial"/>
@@ -2543,8 +2556,9 @@
           <w:sz w:val="22"/>
           <w:szCs w:val="22"/>
         </w:rPr>
-        <w:t>, We're</w:t>
-      </w:r>
+        <w:t xml:space="preserve">, </w:t>
+      </w:r>
+      <w:proofErr w:type="gramStart"/>
       <w:r>
         <w:rPr>
           <w:rFonts w:ascii="Arial" w:hAnsi="Arial" w:cs="Arial"/>
@@ -2552,7 +2566,7 @@
           <w:sz w:val="22"/>
           <w:szCs w:val="22"/>
         </w:rPr>
-        <w:t xml:space="preserve"> </w:t>
+        <w:t>We're</w:t>
       </w:r>
       <w:r>
         <w:rPr>
@@ -2561,7 +2575,7 @@
           <w:sz w:val="22"/>
           <w:szCs w:val="22"/>
         </w:rPr>
-        <w:t xml:space="preserve">, Our </w:t>
+        <w:t xml:space="preserve"> </w:t>
       </w:r>
       <w:r>
         <w:rPr>
@@ -2570,8 +2584,9 @@
           <w:sz w:val="22"/>
           <w:szCs w:val="22"/>
         </w:rPr>
-        <w:t xml:space="preserve">or Us, mean </w:t>
-      </w:r>
+        <w:t>,</w:t>
+      </w:r>
+      <w:proofErr w:type="gramEnd"/>
       <w:r>
         <w:rPr>
           <w:rFonts w:ascii="Arial" w:hAnsi="Arial" w:cs="Arial"/>
@@ -2579,7 +2594,7 @@
           <w:sz w:val="22"/>
           <w:szCs w:val="22"/>
         </w:rPr>
-        <w:t xml:space="preserve">Genovesi Enterprises Pty Ltd </w:t>
+        <w:t xml:space="preserve"> Our </w:t>
       </w:r>
       <w:r>
         <w:rPr>
@@ -2588,7 +2603,7 @@
           <w:sz w:val="22"/>
           <w:szCs w:val="22"/>
         </w:rPr>
-        <w:t xml:space="preserve">(ABN 93 074 529 589), </w:t>
+        <w:t xml:space="preserve">or Us, mean </w:t>
       </w:r>
       <w:r>
         <w:rPr>
@@ -2597,7 +2612,7 @@
           <w:sz w:val="22"/>
           <w:szCs w:val="22"/>
         </w:rPr>
-        <w:t xml:space="preserve">T/As; </w:t>
+        <w:t xml:space="preserve">Genovesi Enterprises Pty Ltd </w:t>
       </w:r>
       <w:r>
         <w:rPr>
@@ -2606,7 +2621,36 @@
           <w:sz w:val="22"/>
           <w:szCs w:val="22"/>
         </w:rPr>
-        <w:t>Intellisolve.</w:t>
+        <w:t xml:space="preserve">(ABN 93 074 529 589), </w:t>
+      </w:r>
+      <w:r>
+        <w:rPr>
+          <w:rFonts w:ascii="Arial" w:hAnsi="Arial" w:cs="Arial"/>
+          <w:color w:val="000000"/>
+          <w:sz w:val="22"/>
+          <w:szCs w:val="22"/>
+        </w:rPr>
+        <w:t xml:space="preserve">T/As; </w:t>
+      </w:r>
+      <w:proofErr w:type="spellStart"/>
+      <w:r>
+        <w:rPr>
+          <w:rFonts w:ascii="Arial" w:hAnsi="Arial" w:cs="Arial"/>
+          <w:color w:val="000000"/>
+          <w:sz w:val="22"/>
+          <w:szCs w:val="22"/>
+        </w:rPr>
+        <w:t>Intellisolve</w:t>
+      </w:r>
+      <w:proofErr w:type="spellEnd"/>
+      <w:r>
+        <w:rPr>
+          <w:rFonts w:ascii="Arial" w:hAnsi="Arial" w:cs="Arial"/>
+          <w:color w:val="000000"/>
+          <w:sz w:val="22"/>
+          <w:szCs w:val="22"/>
+        </w:rPr>
+        <w:t>.</w:t>
       </w:r>
     </w:p>
     <w:p>
@@ -2874,8 +2918,9 @@
           <w:sz w:val="22"/>
           <w:szCs w:val="22"/>
         </w:rPr>
-        <w:t>, We point You to them for</w:t>
-      </w:r>
+        <w:t xml:space="preserve">, </w:t>
+      </w:r>
+      <w:proofErr w:type="gramStart"/>
       <w:r>
         <w:rPr>
           <w:rFonts w:ascii="Arial" w:hAnsi="Arial" w:cs="Arial"/>
@@ -2884,8 +2929,9 @@
           <w:sz w:val="22"/>
           <w:szCs w:val="22"/>
         </w:rPr>
-        <w:t xml:space="preserve"> guidance</w:t>
-      </w:r>
+        <w:t>We</w:t>
+      </w:r>
+      <w:proofErr w:type="gramEnd"/>
       <w:r>
         <w:rPr>
           <w:rFonts w:ascii="Arial" w:hAnsi="Arial" w:cs="Arial"/>
@@ -2894,7 +2940,7 @@
           <w:sz w:val="22"/>
           <w:szCs w:val="22"/>
         </w:rPr>
-        <w:t xml:space="preserve"> being they express the view of the respective owners of the websites</w:t>
+        <w:t xml:space="preserve"> point You to them for</w:t>
       </w:r>
       <w:r>
         <w:rPr>
@@ -2904,11 +2950,9 @@
           <w:sz w:val="22"/>
           <w:szCs w:val="22"/>
         </w:rPr>
-        <w:t>.</w:t>
-      </w:r>
-    </w:p>
-    <w:p>
-      <w:pPr>
+        <w:t xml:space="preserve"> guidance</w:t>
+      </w:r>
+      <w:r>
         <w:rPr>
           <w:rFonts w:ascii="Arial" w:hAnsi="Arial" w:cs="Arial"/>
           <w:bCs/>
@@ -2916,10 +2960,9 @@
           <w:sz w:val="22"/>
           <w:szCs w:val="22"/>
         </w:rPr>
-      </w:pPr>
-    </w:p>
-    <w:p>
-      <w:pPr>
+        <w:t xml:space="preserve"> being they express the view of the respective owners of the websites</w:t>
+      </w:r>
+      <w:r>
         <w:rPr>
           <w:rFonts w:ascii="Arial" w:hAnsi="Arial" w:cs="Arial"/>
           <w:bCs/>
@@ -2927,8 +2970,11 @@
           <w:sz w:val="22"/>
           <w:szCs w:val="22"/>
         </w:rPr>
-      </w:pPr>
-      <w:r>
+        <w:t>.</w:t>
+      </w:r>
+    </w:p>
+    <w:p>
+      <w:pPr>
         <w:rPr>
           <w:rFonts w:ascii="Arial" w:hAnsi="Arial" w:cs="Arial"/>
           <w:bCs/>
@@ -2936,9 +2982,10 @@
           <w:sz w:val="22"/>
           <w:szCs w:val="22"/>
         </w:rPr>
-        <w:t>We f</w:t>
-      </w:r>
-      <w:r>
+      </w:pPr>
+    </w:p>
+    <w:p>
+      <w:pPr>
         <w:rPr>
           <w:rFonts w:ascii="Arial" w:hAnsi="Arial" w:cs="Arial"/>
           <w:bCs/>
@@ -2946,8 +2993,7 @@
           <w:sz w:val="22"/>
           <w:szCs w:val="22"/>
         </w:rPr>
-        <w:t xml:space="preserve">urthermore </w:t>
-      </w:r>
+      </w:pPr>
       <w:r>
         <w:rPr>
           <w:rFonts w:ascii="Arial" w:hAnsi="Arial" w:cs="Arial"/>
@@ -2956,7 +3002,7 @@
           <w:sz w:val="22"/>
           <w:szCs w:val="22"/>
         </w:rPr>
-        <w:t>d</w:t>
+        <w:t>We f</w:t>
       </w:r>
       <w:r>
         <w:rPr>
@@ -2966,7 +3012,7 @@
           <w:sz w:val="22"/>
           <w:szCs w:val="22"/>
         </w:rPr>
-        <w:t>o not warrant that these links will remain "</w:t>
+        <w:t xml:space="preserve">urthermore </w:t>
       </w:r>
       <w:r>
         <w:rPr>
@@ -2976,7 +3022,7 @@
           <w:sz w:val="22"/>
           <w:szCs w:val="22"/>
         </w:rPr>
-        <w:t>unbroken</w:t>
+        <w:t>d</w:t>
       </w:r>
       <w:r>
         <w:rPr>
@@ -2986,7 +3032,7 @@
           <w:sz w:val="22"/>
           <w:szCs w:val="22"/>
         </w:rPr>
-        <w:t>" for any period of time</w:t>
+        <w:t>o not warrant that these links will remain "</w:t>
       </w:r>
       <w:r>
         <w:rPr>
@@ -2996,7 +3042,7 @@
           <w:sz w:val="22"/>
           <w:szCs w:val="22"/>
         </w:rPr>
-        <w:t xml:space="preserve"> where and as such, </w:t>
+        <w:t>unbroken</w:t>
       </w:r>
       <w:r>
         <w:rPr>
@@ -3006,7 +3052,7 @@
           <w:sz w:val="22"/>
           <w:szCs w:val="22"/>
         </w:rPr>
-        <w:t>if You wish t</w:t>
+        <w:t>" for any period of time</w:t>
       </w:r>
       <w:r>
         <w:rPr>
@@ -3016,7 +3062,7 @@
           <w:sz w:val="22"/>
           <w:szCs w:val="22"/>
         </w:rPr>
-        <w:t>o</w:t>
+        <w:t xml:space="preserve"> where and as such, </w:t>
       </w:r>
       <w:r>
         <w:rPr>
@@ -3026,7 +3072,49 @@
           <w:sz w:val="22"/>
           <w:szCs w:val="22"/>
         </w:rPr>
-        <w:t xml:space="preserve"> have permanent copies of the information at these links, You should visit them and make your own copies</w:t>
+        <w:t>if You wish t</w:t>
+      </w:r>
+      <w:r>
+        <w:rPr>
+          <w:rFonts w:ascii="Arial" w:hAnsi="Arial" w:cs="Arial"/>
+          <w:bCs/>
+          <w:color w:val="000000"/>
+          <w:sz w:val="22"/>
+          <w:szCs w:val="22"/>
+        </w:rPr>
+        <w:t>o</w:t>
+      </w:r>
+      <w:r>
+        <w:rPr>
+          <w:rFonts w:ascii="Arial" w:hAnsi="Arial" w:cs="Arial"/>
+          <w:bCs/>
+          <w:color w:val="000000"/>
+          <w:sz w:val="22"/>
+          <w:szCs w:val="22"/>
+        </w:rPr>
+        <w:t xml:space="preserve"> have permanent copies of the information at these links, </w:t>
+      </w:r>
+      <w:proofErr w:type="gramStart"/>
+      <w:r>
+        <w:rPr>
+          <w:rFonts w:ascii="Arial" w:hAnsi="Arial" w:cs="Arial"/>
+          <w:bCs/>
+          <w:color w:val="000000"/>
+          <w:sz w:val="22"/>
+          <w:szCs w:val="22"/>
+        </w:rPr>
+        <w:t>You</w:t>
+      </w:r>
+      <w:proofErr w:type="gramEnd"/>
+      <w:r>
+        <w:rPr>
+          <w:rFonts w:ascii="Arial" w:hAnsi="Arial" w:cs="Arial"/>
+          <w:bCs/>
+          <w:color w:val="000000"/>
+          <w:sz w:val="22"/>
+          <w:szCs w:val="22"/>
+        </w:rPr>
+        <w:t xml:space="preserve"> should visit them and make your own copies</w:t>
       </w:r>
       <w:r>
         <w:rPr>
@@ -3411,6 +3499,7 @@
         </w:rPr>
         <w:t xml:space="preserve">further to which, should any purported breach flow from the above paragraph, </w:t>
       </w:r>
+      <w:proofErr w:type="gramStart"/>
       <w:r>
         <w:rPr>
           <w:rFonts w:ascii="Arial" w:hAnsi="Arial" w:cs="Arial"/>
@@ -3420,6 +3509,7 @@
         </w:rPr>
         <w:t>We</w:t>
       </w:r>
+      <w:proofErr w:type="gramEnd"/>
       <w:r>
         <w:rPr>
           <w:rFonts w:ascii="Arial" w:hAnsi="Arial" w:cs="Arial"/>
@@ -3874,12 +3964,21 @@
           <w:color w:val="000000"/>
         </w:rPr>
       </w:pPr>
+      <w:proofErr w:type="gramStart"/>
       <w:r>
         <w:rPr>
           <w:rFonts w:ascii="Arial" w:hAnsi="Arial" w:cs="Arial"/>
           <w:color w:val="000000"/>
         </w:rPr>
-        <w:t xml:space="preserve">Additionally please advise </w:t>
+        <w:t>Additionally</w:t>
+      </w:r>
+      <w:proofErr w:type="gramEnd"/>
+      <w:r>
+        <w:rPr>
+          <w:rFonts w:ascii="Arial" w:hAnsi="Arial" w:cs="Arial"/>
+          <w:color w:val="000000"/>
+        </w:rPr>
+        <w:t xml:space="preserve"> please advise </w:t>
       </w:r>
       <w:r>
         <w:rPr>
@@ -3975,12 +4074,21 @@
           <w:color w:val="000000"/>
         </w:rPr>
       </w:pPr>
+      <w:proofErr w:type="gramStart"/>
       <w:r>
         <w:rPr>
           <w:rFonts w:ascii="Arial" w:hAnsi="Arial" w:cs="Arial"/>
           <w:color w:val="000000"/>
         </w:rPr>
-        <w:t xml:space="preserve">Alternatively if you are satisfied, please </w:t>
+        <w:t>Alternatively</w:t>
+      </w:r>
+      <w:proofErr w:type="gramEnd"/>
+      <w:r>
+        <w:rPr>
+          <w:rFonts w:ascii="Arial" w:hAnsi="Arial" w:cs="Arial"/>
+          <w:color w:val="000000"/>
+        </w:rPr>
+        <w:t xml:space="preserve"> if you are satisfied, please </w:t>
       </w:r>
       <w:r>
         <w:rPr>
@@ -4068,7 +4176,23 @@
           <w:rFonts w:ascii="Arial" w:hAnsi="Arial" w:cs="Arial"/>
           <w:lang w:val="en-US"/>
         </w:rPr>
-        <w:t>Please keep this document in a safe place as if for any reason, I or Intellisolve are unavailable or otherwise unable to assist you with a future formal investigation or audit by the ATO, then and of itself, it can and should greatly assist with your defense providing you have acted upon it accurately and in good faith.</w:t>
+        <w:t xml:space="preserve">Please keep this document in a safe place as if for any reason, I or </w:t>
+      </w:r>
+      <w:proofErr w:type="spellStart"/>
+      <w:r>
+        <w:rPr>
+          <w:rFonts w:ascii="Arial" w:hAnsi="Arial" w:cs="Arial"/>
+          <w:lang w:val="en-US"/>
+        </w:rPr>
+        <w:t>Intellisolve</w:t>
+      </w:r>
+      <w:proofErr w:type="spellEnd"/>
+      <w:r>
+        <w:rPr>
+          <w:rFonts w:ascii="Arial" w:hAnsi="Arial" w:cs="Arial"/>
+          <w:lang w:val="en-US"/>
+        </w:rPr>
+        <w:t xml:space="preserve"> are unavailable or otherwise unable to assist you with a future formal investigation or audit by the ATO, then and of itself, it can and should greatly assist with your defense providing you have acted upon it accurately and in good faith.</w:t>
       </w:r>
     </w:p>
     <w:p>
@@ -4163,18 +4287,27 @@
           <w:lang w:val="en-US"/>
         </w:rPr>
       </w:pPr>
+      <w:proofErr w:type="gramStart"/>
       <w:r>
         <w:rPr>
           <w:rFonts w:ascii="Arial" w:hAnsi="Arial" w:cs="Arial"/>
           <w:lang w:val="en-US"/>
         </w:rPr>
-        <w:t xml:space="preserve">Finally if </w:t>
-      </w:r>
+        <w:t>Finally</w:t>
+      </w:r>
+      <w:proofErr w:type="gramEnd"/>
       <w:r>
         <w:rPr>
           <w:rFonts w:ascii="Arial" w:hAnsi="Arial" w:cs="Arial"/>
           <w:lang w:val="en-US"/>
         </w:rPr>
+        <w:t xml:space="preserve"> if </w:t>
+      </w:r>
+      <w:r>
+        <w:rPr>
+          <w:rFonts w:ascii="Arial" w:hAnsi="Arial" w:cs="Arial"/>
+          <w:lang w:val="en-US"/>
+        </w:rPr>
         <w:t>Y</w:t>
       </w:r>
       <w:r>
@@ -4226,6 +4359,7 @@
         </w:rPr>
         <w:t xml:space="preserve">, </w:t>
       </w:r>
+      <w:proofErr w:type="gramStart"/>
       <w:r>
         <w:rPr>
           <w:rFonts w:ascii="Arial" w:hAnsi="Arial" w:cs="Arial"/>
@@ -4252,7 +4386,15 @@
           <w:rFonts w:ascii="Arial" w:hAnsi="Arial" w:cs="Arial"/>
           <w:lang w:val="en-US"/>
         </w:rPr>
-        <w:t xml:space="preserve">ll ask you for a brief video testimonial as to your </w:t>
+        <w:t>ll</w:t>
+      </w:r>
+      <w:proofErr w:type="gramEnd"/>
+      <w:r>
+        <w:rPr>
+          <w:rFonts w:ascii="Arial" w:hAnsi="Arial" w:cs="Arial"/>
+          <w:lang w:val="en-US"/>
+        </w:rPr>
+        <w:t xml:space="preserve"> ask you for a brief video testimonial as to your </w:t>
       </w:r>
       <w:r>
         <w:rPr>
@@ -4793,7 +4935,25 @@
                 <w:color w:val="000000"/>
                 <w:lang w:val="en-US" w:eastAsia="en-US"/>
               </w:rPr>
-              <w:t xml:space="preserve">turnover threshold within the coming 12 months, You </w:t>
+              <w:t xml:space="preserve">turnover threshold within the coming 12 months, </w:t>
+            </w:r>
+            <w:proofErr w:type="gramStart"/>
+            <w:r>
+              <w:rPr>
+                <w:rFonts w:ascii="Arial" w:hAnsi="Arial" w:cs="Arial"/>
+                <w:color w:val="000000"/>
+                <w:lang w:val="en-US" w:eastAsia="en-US"/>
+              </w:rPr>
+              <w:t>You</w:t>
+            </w:r>
+            <w:proofErr w:type="gramEnd"/>
+            <w:r>
+              <w:rPr>
+                <w:rFonts w:ascii="Arial" w:hAnsi="Arial" w:cs="Arial"/>
+                <w:color w:val="000000"/>
+                <w:lang w:val="en-US" w:eastAsia="en-US"/>
+              </w:rPr>
+              <w:t xml:space="preserve"> </w:t>
             </w:r>
             <w:r>
               <w:rPr>
@@ -5283,14 +5443,32 @@
                 <w:color w:val="000000"/>
                 <w:lang w:val="en-US" w:eastAsia="en-US"/>
               </w:rPr>
-              <w:t xml:space="preserve">.  For now this is a commercial consideration on your part whereas in future, it may be advantageous to incorporate </w:t>
-            </w:r>
+              <w:t xml:space="preserve">.  For </w:t>
+            </w:r>
+            <w:proofErr w:type="gramStart"/>
             <w:r>
               <w:rPr>
                 <w:rFonts w:ascii="Arial" w:hAnsi="Arial" w:cs="Arial"/>
                 <w:color w:val="000000"/>
                 <w:lang w:val="en-US" w:eastAsia="en-US"/>
               </w:rPr>
+              <w:t>now</w:t>
+            </w:r>
+            <w:proofErr w:type="gramEnd"/>
+            <w:r>
+              <w:rPr>
+                <w:rFonts w:ascii="Arial" w:hAnsi="Arial" w:cs="Arial"/>
+                <w:color w:val="000000"/>
+                <w:lang w:val="en-US" w:eastAsia="en-US"/>
+              </w:rPr>
+              <w:t xml:space="preserve"> this is a commercial consideration on your part whereas in future, it may be advantageous to incorporate </w:t>
+            </w:r>
+            <w:r>
+              <w:rPr>
+                <w:rFonts w:ascii="Arial" w:hAnsi="Arial" w:cs="Arial"/>
+                <w:color w:val="000000"/>
+                <w:lang w:val="en-US" w:eastAsia="en-US"/>
+              </w:rPr>
               <w:t>The Business</w:t>
             </w:r>
             <w:r>
@@ -5299,7 +5477,25 @@
                 <w:color w:val="000000"/>
                 <w:lang w:val="en-US" w:eastAsia="en-US"/>
               </w:rPr>
-              <w:t xml:space="preserve"> at which point the stamp duty issue will be less burdensome. We would be happy to monitor the situation for your under our ongoing terms of service. </w:t>
+              <w:t xml:space="preserve"> at which point the stamp duty issue will be less burdensome. We would be happy to monitor the situation for </w:t>
+            </w:r>
+            <w:proofErr w:type="gramStart"/>
+            <w:r>
+              <w:rPr>
+                <w:rFonts w:ascii="Arial" w:hAnsi="Arial" w:cs="Arial"/>
+                <w:color w:val="000000"/>
+                <w:lang w:val="en-US" w:eastAsia="en-US"/>
+              </w:rPr>
+              <w:t>your</w:t>
+            </w:r>
+            <w:proofErr w:type="gramEnd"/>
+            <w:r>
+              <w:rPr>
+                <w:rFonts w:ascii="Arial" w:hAnsi="Arial" w:cs="Arial"/>
+                <w:color w:val="000000"/>
+                <w:lang w:val="en-US" w:eastAsia="en-US"/>
+              </w:rPr>
+              <w:t xml:space="preserve"> under our ongoing terms of service. </w:t>
             </w:r>
           </w:p>
           <w:p>
@@ -6586,7 +6782,25 @@
                 <w:i/>
                 <w:iCs/>
               </w:rPr>
-              <w:t>"Note: Only these running costs (`{{TOTAL_RUNNING_EXPENSES}}`) may be compared against the Fixed Rate Method ($0.70/hour). Internet and Phone are excluded for now as they must be ascertained separately and by different means."</w:t>
+              <w:t>"Note: Only these running costs (`{{TOTAL_RUNNING_EXPENSES</w:t>
+            </w:r>
+            <w:proofErr w:type="gramStart"/>
+            <w:r>
+              <w:rPr>
+                <w:rFonts w:ascii="Arial" w:hAnsi="Arial" w:cs="Arial"/>
+                <w:i/>
+                <w:iCs/>
+              </w:rPr>
+              <w:t>}}`</w:t>
+            </w:r>
+            <w:proofErr w:type="gramEnd"/>
+            <w:r>
+              <w:rPr>
+                <w:rFonts w:ascii="Arial" w:hAnsi="Arial" w:cs="Arial"/>
+                <w:i/>
+                <w:iCs/>
+              </w:rPr>
+              <w:t>) may be compared against the Fixed Rate Method ($0.70/hour). Internet and Phone are excluded for now as they must be ascertained separately and by different means."</w:t>
             </w:r>
             <w:r>
               <w:rPr>
@@ -7498,7 +7712,21 @@
               <w:rPr>
                 <w:rFonts w:ascii="Arial" w:hAnsi="Arial" w:cs="Arial"/>
               </w:rPr>
-              <w:t>Hours worked: {{TOTAL_WEEKLY_HOURS_WORKED}}  hours × {{TOTAL_NUMBER_OF_WEEKS_WORKED}} weeks = {{TOTAL_NUMBER_OF_HOURS_WORKED}} hours/year</w:t>
+              <w:t>Hours worked: {{TOTAL_WEEKLY_HOURS_WORKED</w:t>
+            </w:r>
+            <w:proofErr w:type="gramStart"/>
+            <w:r>
+              <w:rPr>
+                <w:rFonts w:ascii="Arial" w:hAnsi="Arial" w:cs="Arial"/>
+              </w:rPr>
+              <w:t>}}  hours</w:t>
+            </w:r>
+            <w:proofErr w:type="gramEnd"/>
+            <w:r>
+              <w:rPr>
+                <w:rFonts w:ascii="Arial" w:hAnsi="Arial" w:cs="Arial"/>
+              </w:rPr>
+              <w:t xml:space="preserve"> × {{TOTAL_NUMBER_OF_WEEKS_WORKED}} weeks = {{TOTAL_NUMBER_OF_HOURS_WORKED}} hours/year</w:t>
             </w:r>
           </w:p>
           <w:p>
@@ -7512,7 +7740,21 @@
               <w:rPr>
                 <w:rFonts w:ascii="Arial" w:hAnsi="Arial" w:cs="Arial"/>
               </w:rPr>
-              <w:t>Deduction: {{TOTAL_NUMBER_OF_HOURS_WORKED}}  hours × $0.70 = {{TOTAL_FIXED_RATE_METHOD_CLAIM}}</w:t>
+              <w:t>Deduction: {{TOTAL_NUMBER_OF_HOURS_WORKED</w:t>
+            </w:r>
+            <w:proofErr w:type="gramStart"/>
+            <w:r>
+              <w:rPr>
+                <w:rFonts w:ascii="Arial" w:hAnsi="Arial" w:cs="Arial"/>
+              </w:rPr>
+              <w:t>}}  hours</w:t>
+            </w:r>
+            <w:proofErr w:type="gramEnd"/>
+            <w:r>
+              <w:rPr>
+                <w:rFonts w:ascii="Arial" w:hAnsi="Arial" w:cs="Arial"/>
+              </w:rPr>
+              <w:t xml:space="preserve"> × $0.70 = {{TOTAL_FIXED_RATE_METHOD_CLAIM}}</w:t>
             </w:r>
           </w:p>
           <w:p>
@@ -7834,9 +8076,9 @@
               <w:tblLook w:val="0000" w:firstRow="0" w:lastRow="0" w:firstColumn="0" w:lastColumn="0" w:noHBand="0" w:noVBand="0"/>
             </w:tblPr>
             <w:tblGrid>
-              <w:gridCol w:w="3466"/>
-              <w:gridCol w:w="2690"/>
-              <w:gridCol w:w="4312"/>
+              <w:gridCol w:w="3444"/>
+              <w:gridCol w:w="2673"/>
+              <w:gridCol w:w="4351"/>
             </w:tblGrid>
             <w:tr>
               <w:tc>
@@ -7963,7 +8205,21 @@
                     <w:rPr>
                       <w:rFonts w:ascii="Arial" w:hAnsi="Arial" w:cs="Arial"/>
                     </w:rPr>
-                    <w:t>{{BUP}}% BUP</w:t>
+                    <w:t>{{BUP</w:t>
+                  </w:r>
+                  <w:proofErr w:type="gramStart"/>
+                  <w:r>
+                    <w:rPr>
+                      <w:rFonts w:ascii="Arial" w:hAnsi="Arial" w:cs="Arial"/>
+                    </w:rPr>
+                    <w:t>}}%</w:t>
+                  </w:r>
+                  <w:proofErr w:type="gramEnd"/>
+                  <w:r>
+                    <w:rPr>
+                      <w:rFonts w:ascii="Arial" w:hAnsi="Arial" w:cs="Arial"/>
+                    </w:rPr>
+                    <w:t xml:space="preserve"> BUP</w:t>
                   </w:r>
                 </w:p>
               </w:tc>
@@ -8061,7 +8317,19 @@
                     <w:rPr>
                       <w:rFonts w:ascii="Arial" w:hAnsi="Arial" w:cs="Arial"/>
                     </w:rPr>
-                    <w:t>{{RUNNING_METHOD}}</w:t>
+                    <w:t>{{RUNNING_METHOD</w:t>
+                  </w:r>
+                  <w:r>
+                    <w:rPr>
+                      <w:rFonts w:ascii="Arial" w:hAnsi="Arial" w:cs="Arial"/>
+                    </w:rPr>
+                    <w:t>_DEDUCTIBLE</w:t>
+                  </w:r>
+                  <w:r>
+                    <w:rPr>
+                      <w:rFonts w:ascii="Arial" w:hAnsi="Arial" w:cs="Arial"/>
+                    </w:rPr>
+                    <w:t>}}</w:t>
                   </w:r>
                 </w:p>
               </w:tc>
@@ -8572,7 +8840,23 @@
                 <w:rFonts w:ascii="Arial" w:hAnsi="Arial" w:cs="Arial"/>
                 <w:lang w:val="en-US"/>
               </w:rPr>
-              <w:t xml:space="preserve"> be used year round as seen fit by </w:t>
+              <w:t xml:space="preserve"> be used </w:t>
+            </w:r>
+            <w:proofErr w:type="gramStart"/>
+            <w:r>
+              <w:rPr>
+                <w:rFonts w:ascii="Arial" w:hAnsi="Arial" w:cs="Arial"/>
+                <w:lang w:val="en-US"/>
+              </w:rPr>
+              <w:t>year round</w:t>
+            </w:r>
+            <w:proofErr w:type="gramEnd"/>
+            <w:r>
+              <w:rPr>
+                <w:rFonts w:ascii="Arial" w:hAnsi="Arial" w:cs="Arial"/>
+                <w:lang w:val="en-US"/>
+              </w:rPr>
+              <w:t xml:space="preserve"> as seen fit by </w:t>
             </w:r>
             <w:r>
               <w:rPr>
@@ -9038,7 +9322,16 @@
                 <w:i/>
                 <w:lang w:val="en-US"/>
               </w:rPr>
-              <w:t>Business Use Areas</w:t>
+              <w:t xml:space="preserve">Business Use </w:t>
+            </w:r>
+            <w:proofErr w:type="gramStart"/>
+            <w:r>
+              <w:rPr>
+                <w:rFonts w:ascii="Arial" w:hAnsi="Arial" w:cs="Arial"/>
+                <w:i/>
+                <w:lang w:val="en-US"/>
+              </w:rPr>
+              <w:t>Areas</w:t>
             </w:r>
             <w:r>
               <w:rPr>
@@ -9052,7 +9345,15 @@
                 <w:rFonts w:ascii="Arial" w:hAnsi="Arial" w:cs="Arial"/>
                 <w:lang w:val="en-US"/>
               </w:rPr>
-              <w:t xml:space="preserve">every three months or so to evidence the ongoing use for business purposes. It is vital to understand that in the event of a tax audit, the burden of proof lies with the </w:t>
+              <w:t>every</w:t>
+            </w:r>
+            <w:proofErr w:type="gramEnd"/>
+            <w:r>
+              <w:rPr>
+                <w:rFonts w:ascii="Arial" w:hAnsi="Arial" w:cs="Arial"/>
+                <w:lang w:val="en-US"/>
+              </w:rPr>
+              <w:t xml:space="preserve"> three months or so to evidence the ongoing use for business purposes. It is vital to understand that in the event of a tax audit, the burden of proof lies with the </w:t>
             </w:r>
             <w:r>
               <w:rPr>
@@ -9215,7 +9516,23 @@
                 <w:rFonts w:ascii="Arial" w:hAnsi="Arial" w:cs="Arial"/>
                 <w:lang w:val="en-US"/>
               </w:rPr>
-              <w:t xml:space="preserve">in future of the capital gains tax (cgt) small business concessions, </w:t>
+              <w:t>in future of the capital gains tax (</w:t>
+            </w:r>
+            <w:proofErr w:type="spellStart"/>
+            <w:r>
+              <w:rPr>
+                <w:rFonts w:ascii="Arial" w:hAnsi="Arial" w:cs="Arial"/>
+                <w:lang w:val="en-US"/>
+              </w:rPr>
+              <w:t>cgt</w:t>
+            </w:r>
+            <w:proofErr w:type="spellEnd"/>
+            <w:r>
+              <w:rPr>
+                <w:rFonts w:ascii="Arial" w:hAnsi="Arial" w:cs="Arial"/>
+                <w:lang w:val="en-US"/>
+              </w:rPr>
+              <w:t xml:space="preserve">) small business concessions, </w:t>
             </w:r>
             <w:r>
               <w:rPr>
@@ -9628,7 +9945,23 @@
                 <w:rFonts w:ascii="Arial" w:hAnsi="Arial" w:cs="Arial"/>
                 <w:lang w:val="en-US"/>
               </w:rPr>
-              <w:t xml:space="preserve"> will be summed in square metres and calculated against the total “habitable” area of The Property (i.e. for business purposes), to arrive at a “</w:t>
+              <w:t xml:space="preserve"> will be summed in square </w:t>
+            </w:r>
+            <w:proofErr w:type="spellStart"/>
+            <w:r>
+              <w:rPr>
+                <w:rFonts w:ascii="Arial" w:hAnsi="Arial" w:cs="Arial"/>
+                <w:lang w:val="en-US"/>
+              </w:rPr>
+              <w:t>metres</w:t>
+            </w:r>
+            <w:proofErr w:type="spellEnd"/>
+            <w:r>
+              <w:rPr>
+                <w:rFonts w:ascii="Arial" w:hAnsi="Arial" w:cs="Arial"/>
+                <w:lang w:val="en-US"/>
+              </w:rPr>
+              <w:t xml:space="preserve"> and calculated against the total “habitable” area of The Property (i.e. for business purposes), to arrive at a “</w:t>
             </w:r>
             <w:r>
               <w:rPr>
@@ -9677,6 +10010,7 @@
               </w:rPr>
               <w:t xml:space="preserve">For taxation deduction purposes, </w:t>
             </w:r>
+            <w:proofErr w:type="gramStart"/>
             <w:r>
               <w:rPr>
                 <w:rFonts w:ascii="Arial" w:hAnsi="Arial" w:cs="Arial"/>
@@ -9684,6 +10018,7 @@
               </w:rPr>
               <w:t>You</w:t>
             </w:r>
+            <w:proofErr w:type="gramEnd"/>
             <w:r>
               <w:rPr>
                 <w:rFonts w:ascii="Arial" w:hAnsi="Arial" w:cs="Arial"/>
@@ -9812,7 +10147,23 @@
                 <w:rFonts w:ascii="Arial" w:hAnsi="Arial" w:cs="Arial"/>
                 <w:lang w:val="en-US"/>
               </w:rPr>
-              <w:t xml:space="preserve">The capital gains tax small business concessions and the cgt discount are all currently available to you in the event The Property is later sold at a capital gain such that with prudent advanced planning and ongoing management of any identified issues as may arise from time to time, it is therefore highly possible that </w:t>
+              <w:t xml:space="preserve">The capital gains tax small business concessions and the </w:t>
+            </w:r>
+            <w:proofErr w:type="spellStart"/>
+            <w:r>
+              <w:rPr>
+                <w:rFonts w:ascii="Arial" w:hAnsi="Arial" w:cs="Arial"/>
+                <w:lang w:val="en-US"/>
+              </w:rPr>
+              <w:t>cgt</w:t>
+            </w:r>
+            <w:proofErr w:type="spellEnd"/>
+            <w:r>
+              <w:rPr>
+                <w:rFonts w:ascii="Arial" w:hAnsi="Arial" w:cs="Arial"/>
+                <w:lang w:val="en-US"/>
+              </w:rPr>
+              <w:t xml:space="preserve"> discount are all currently available to you in the event The Property is later sold at a capital gain such that with prudent advanced planning and ongoing management of any identified issues as may arise from time to time, it is therefore highly possible that </w:t>
             </w:r>
             <w:r>
               <w:rPr>
@@ -10006,7 +10357,23 @@
                 <w:rFonts w:ascii="Arial" w:hAnsi="Arial" w:cs="Arial"/>
                 <w:lang w:val="en-US"/>
               </w:rPr>
-              <w:t xml:space="preserve">The Property is well suited to running the sort of home based business indicated herein as it displays the typical traits expected for the intended commercial activities e.g. abundant parking, </w:t>
+              <w:t xml:space="preserve">The Property is well suited to running the sort of </w:t>
+            </w:r>
+            <w:proofErr w:type="gramStart"/>
+            <w:r>
+              <w:rPr>
+                <w:rFonts w:ascii="Arial" w:hAnsi="Arial" w:cs="Arial"/>
+                <w:lang w:val="en-US"/>
+              </w:rPr>
+              <w:t>home based</w:t>
+            </w:r>
+            <w:proofErr w:type="gramEnd"/>
+            <w:r>
+              <w:rPr>
+                <w:rFonts w:ascii="Arial" w:hAnsi="Arial" w:cs="Arial"/>
+                <w:lang w:val="en-US"/>
+              </w:rPr>
+              <w:t xml:space="preserve"> business indicated herein as it displays the typical traits expected for the intended commercial activities e.g. abundant parking, </w:t>
             </w:r>
             <w:r>
               <w:rPr>
@@ -10466,12 +10833,20 @@
                 <w:color w:val="000000"/>
               </w:rPr>
             </w:pPr>
+            <w:proofErr w:type="gramStart"/>
             <w:r>
               <w:rPr>
                 <w:rFonts w:ascii="Arial" w:hAnsi="Arial" w:cs="Arial"/>
               </w:rPr>
               <w:lastRenderedPageBreak/>
-              <w:t xml:space="preserve">However in the long-term, growth assets like shares and property have historically proven to be the most capital appreciative of all the major asset classes. This being so and also the fact that in our opinion, you should only take a long-term view of the subject property, we feel that any such non-diversification is </w:t>
+              <w:t>However</w:t>
+            </w:r>
+            <w:proofErr w:type="gramEnd"/>
+            <w:r>
+              <w:rPr>
+                <w:rFonts w:ascii="Arial" w:hAnsi="Arial" w:cs="Arial"/>
+              </w:rPr>
+              <w:t xml:space="preserve"> in the long-term, growth assets like shares and property have historically proven to be the most capital appreciative of all the major asset classes. This being so and also the fact that in our opinion, you should only take a long-term view of the subject property, we feel that any such non-diversification is </w:t>
             </w:r>
             <w:r>
               <w:rPr>
@@ -10555,7 +10930,23 @@
                 <w:rFonts w:ascii="Arial" w:hAnsi="Arial" w:cs="Arial"/>
                 <w:color w:val="000000"/>
               </w:rPr>
-              <w:t>The risk related to each specific market as a whole and thus cannot be diversified away by holding a number of the same investments in that market.  Different markets have differing levels of volatility.  Where investments are expected to produce higher returns in the long-term generally means that higher volatility is experienced in the short-term  Therefore, the risk is the possibility that if the market generally moves in a downward trend that this may cause each investment held in that market to decrease in value.</w:t>
+              <w:t>The risk related to each specific market as a whole and thus cannot be diversified away by holding a number of the same investments in that market.  Different markets have differing levels of volatility.  Where investments are expected to produce higher returns in the long-term generally means that higher volatility is experienced in the short-</w:t>
+            </w:r>
+            <w:proofErr w:type="gramStart"/>
+            <w:r>
+              <w:rPr>
+                <w:rFonts w:ascii="Arial" w:hAnsi="Arial" w:cs="Arial"/>
+                <w:color w:val="000000"/>
+              </w:rPr>
+              <w:t>term  Therefore</w:t>
+            </w:r>
+            <w:proofErr w:type="gramEnd"/>
+            <w:r>
+              <w:rPr>
+                <w:rFonts w:ascii="Arial" w:hAnsi="Arial" w:cs="Arial"/>
+                <w:color w:val="000000"/>
+              </w:rPr>
+              <w:t>, the risk is the possibility that if the market generally moves in a downward trend that this may cause each investment held in that market to decrease in value.</w:t>
             </w:r>
           </w:p>
           <w:p>
@@ -10690,7 +11081,23 @@
                 <w:rFonts w:ascii="Arial" w:hAnsi="Arial" w:cs="Arial"/>
                 <w:color w:val="000000"/>
               </w:rPr>
-              <w:t>How well this property fares over time is really anyone's guess</w:t>
+              <w:t xml:space="preserve">How well this property fares over time </w:t>
+            </w:r>
+            <w:proofErr w:type="gramStart"/>
+            <w:r>
+              <w:rPr>
+                <w:rFonts w:ascii="Arial" w:hAnsi="Arial" w:cs="Arial"/>
+                <w:color w:val="000000"/>
+              </w:rPr>
+              <w:t>is</w:t>
+            </w:r>
+            <w:proofErr w:type="gramEnd"/>
+            <w:r>
+              <w:rPr>
+                <w:rFonts w:ascii="Arial" w:hAnsi="Arial" w:cs="Arial"/>
+                <w:color w:val="000000"/>
+              </w:rPr>
+              <w:t xml:space="preserve"> really anyone's guess</w:t>
             </w:r>
             <w:r>
               <w:rPr>
@@ -10791,7 +11198,23 @@
                 <w:rFonts w:ascii="Arial" w:hAnsi="Arial" w:cs="Arial"/>
                 <w:color w:val="000000"/>
               </w:rPr>
-              <w:t>Just like all investment markets, interest rates can rise and fall depending of the economy and other circumstances.  There is a possibility that if you invest in fixed rate investments (eg: bonds), you may have to re-invest the maturing money at a lower rate of interest.  This means that your level of income will also fall.</w:t>
+              <w:t>Just like all investment markets, interest rates can rise and fall depending of the economy and other circumstances.  There is a possibility that if you invest in fixed rate investments (</w:t>
+            </w:r>
+            <w:proofErr w:type="spellStart"/>
+            <w:r>
+              <w:rPr>
+                <w:rFonts w:ascii="Arial" w:hAnsi="Arial" w:cs="Arial"/>
+                <w:color w:val="000000"/>
+              </w:rPr>
+              <w:t>eg</w:t>
+            </w:r>
+            <w:proofErr w:type="spellEnd"/>
+            <w:r>
+              <w:rPr>
+                <w:rFonts w:ascii="Arial" w:hAnsi="Arial" w:cs="Arial"/>
+                <w:color w:val="000000"/>
+              </w:rPr>
+              <w:t>: bonds), you may have to re-invest the maturing money at a lower rate of interest.  This means that your level of income will also fall.</w:t>
             </w:r>
           </w:p>
           <w:p>
@@ -10917,7 +11340,23 @@
                 <w:rFonts w:ascii="Arial" w:hAnsi="Arial" w:cs="Arial"/>
                 <w:color w:val="000000"/>
               </w:rPr>
-              <w:t xml:space="preserve"> most because they are invested in illiquid assets (eg: real estate).  This can mean that you pay exit and penalty charges for early exit from the investment.  </w:t>
+              <w:t xml:space="preserve"> most because they are invested in illiquid assets (</w:t>
+            </w:r>
+            <w:proofErr w:type="spellStart"/>
+            <w:r>
+              <w:rPr>
+                <w:rFonts w:ascii="Arial" w:hAnsi="Arial" w:cs="Arial"/>
+                <w:color w:val="000000"/>
+              </w:rPr>
+              <w:t>eg</w:t>
+            </w:r>
+            <w:proofErr w:type="spellEnd"/>
+            <w:r>
+              <w:rPr>
+                <w:rFonts w:ascii="Arial" w:hAnsi="Arial" w:cs="Arial"/>
+                <w:color w:val="000000"/>
+              </w:rPr>
+              <w:t xml:space="preserve">: real estate).  This can mean that you pay exit and penalty charges for early exit from the investment.  </w:t>
             </w:r>
           </w:p>
           <w:p>
@@ -11018,7 +11457,23 @@
                 <w:rFonts w:ascii="Arial" w:hAnsi="Arial" w:cs="Arial"/>
                 <w:color w:val="000000"/>
               </w:rPr>
-              <w:t>Credit risk usually only applies to debt-type securities.  There is a possibility that the institution holding your capital (eg: a debenture issuer) may fail to pay interest, fail to return your capital or become insolvent.</w:t>
+              <w:t>Credit risk usually only applies to debt-type securities.  There is a possibility that the institution holding your capital (</w:t>
+            </w:r>
+            <w:proofErr w:type="spellStart"/>
+            <w:r>
+              <w:rPr>
+                <w:rFonts w:ascii="Arial" w:hAnsi="Arial" w:cs="Arial"/>
+                <w:color w:val="000000"/>
+              </w:rPr>
+              <w:t>eg</w:t>
+            </w:r>
+            <w:proofErr w:type="spellEnd"/>
+            <w:r>
+              <w:rPr>
+                <w:rFonts w:ascii="Arial" w:hAnsi="Arial" w:cs="Arial"/>
+                <w:color w:val="000000"/>
+              </w:rPr>
+              <w:t>: a debenture issuer) may fail to pay interest, fail to return your capital or become insolvent.</w:t>
             </w:r>
           </w:p>
           <w:p>
@@ -11308,7 +11763,23 @@
                 <w:rFonts w:ascii="Arial" w:hAnsi="Arial" w:cs="Arial"/>
                 <w:color w:val="000000"/>
               </w:rPr>
-              <w:t>There is a possibility of government policy changes negatively affecting your financial strategy (e.g. superannuation and retirement incomes policy and social security laws) and of particular interest in relation to the your home business strategy, no matter how careful you are now, one can never tell what the ATO through government, may do in future which could lead to issues or challenges.</w:t>
+              <w:t xml:space="preserve">There is a possibility of government policy changes negatively affecting your financial strategy (e.g. superannuation and retirement incomes policy and social security laws) and of particular interest in relation to </w:t>
+            </w:r>
+            <w:proofErr w:type="gramStart"/>
+            <w:r>
+              <w:rPr>
+                <w:rFonts w:ascii="Arial" w:hAnsi="Arial" w:cs="Arial"/>
+                <w:color w:val="000000"/>
+              </w:rPr>
+              <w:t>the your</w:t>
+            </w:r>
+            <w:proofErr w:type="gramEnd"/>
+            <w:r>
+              <w:rPr>
+                <w:rFonts w:ascii="Arial" w:hAnsi="Arial" w:cs="Arial"/>
+                <w:color w:val="000000"/>
+              </w:rPr>
+              <w:t xml:space="preserve"> home business strategy, no matter how careful you are now, one can never tell what the ATO through government, may do in future which could lead to issues or challenges.</w:t>
             </w:r>
           </w:p>
           <w:p>
@@ -11544,7 +12015,21 @@
               <w:rPr>
                 <w:rFonts w:ascii="Arial" w:hAnsi="Arial" w:cs="Arial"/>
               </w:rPr>
-              <w:t xml:space="preserve">If interest rates were to rise to levels that dealt a severe blow to your cash-flow, this could cause you to be unable to make your repayments. In this scenario you could seek the advice of a finance broker with respect to refinancing your home loan to interest only, perhaps even such that it was capitalised. If however you were unable to successfully achieve this outcome, you could consider “manually capitalising” your existing loan providing it is a line of credit or if there is a re-draw facility or other similar feature built in to facilitate this. The point of exploring this path is that it can </w:t>
+              <w:t xml:space="preserve">If interest rates were to rise to levels that dealt a severe blow to your cash-flow, this could cause you to be unable to make your repayments. In this scenario you could seek the advice of a finance broker with respect to refinancing your home loan to interest only, perhaps even such that it was capitalised. </w:t>
+            </w:r>
+            <w:proofErr w:type="gramStart"/>
+            <w:r>
+              <w:rPr>
+                <w:rFonts w:ascii="Arial" w:hAnsi="Arial" w:cs="Arial"/>
+              </w:rPr>
+              <w:t>If</w:t>
+            </w:r>
+            <w:proofErr w:type="gramEnd"/>
+            <w:r>
+              <w:rPr>
+                <w:rFonts w:ascii="Arial" w:hAnsi="Arial" w:cs="Arial"/>
+              </w:rPr>
+              <w:t xml:space="preserve"> however you were unable to successfully achieve this outcome, you could consider “manually capitalising” your existing loan providing it is a line of credit or if there is a re-draw facility or other similar feature built in to facilitate this. The point of exploring this path is that it can </w:t>
             </w:r>
             <w:r>
               <w:rPr>
@@ -11820,7 +12305,21 @@
               <w:rPr>
                 <w:rFonts w:ascii="Arial" w:hAnsi="Arial" w:cs="Arial"/>
               </w:rPr>
-              <w:t xml:space="preserve"> and where in this respect, We will refer you to Our trusted associated for a thorough review.</w:t>
+              <w:t xml:space="preserve"> and where in this respect, </w:t>
+            </w:r>
+            <w:proofErr w:type="gramStart"/>
+            <w:r>
+              <w:rPr>
+                <w:rFonts w:ascii="Arial" w:hAnsi="Arial" w:cs="Arial"/>
+              </w:rPr>
+              <w:t>We</w:t>
+            </w:r>
+            <w:proofErr w:type="gramEnd"/>
+            <w:r>
+              <w:rPr>
+                <w:rFonts w:ascii="Arial" w:hAnsi="Arial" w:cs="Arial"/>
+              </w:rPr>
+              <w:t xml:space="preserve"> will refer you to Our trusted associated for a thorough review.</w:t>
             </w:r>
           </w:p>
           <w:p>
@@ -11860,7 +12359,21 @@
               <w:rPr>
                 <w:rFonts w:ascii="Arial" w:hAnsi="Arial" w:cs="Arial"/>
               </w:rPr>
-              <w:t xml:space="preserve"> by easement or restrictive covenant etc. Accordingly, this could negatively impact the viability of the purchaser’s plans and be that over any time frame. However and to have mitigated this, we trust you made detailed enquiries with the relevant local and state authorities or asked your solicitor to do this for you.</w:t>
+              <w:t xml:space="preserve"> by easement or restrictive covenant etc. Accordingly, this could negatively impact the viability of the purchaser’s plans and be that over any time frame. </w:t>
+            </w:r>
+            <w:proofErr w:type="gramStart"/>
+            <w:r>
+              <w:rPr>
+                <w:rFonts w:ascii="Arial" w:hAnsi="Arial" w:cs="Arial"/>
+              </w:rPr>
+              <w:t>However</w:t>
+            </w:r>
+            <w:proofErr w:type="gramEnd"/>
+            <w:r>
+              <w:rPr>
+                <w:rFonts w:ascii="Arial" w:hAnsi="Arial" w:cs="Arial"/>
+              </w:rPr>
+              <w:t xml:space="preserve"> and to have mitigated this, we trust you made detailed enquiries with the relevant local and state authorities or asked your solicitor to do this for you.</w:t>
             </w:r>
           </w:p>
           <w:p>
@@ -12434,7 +12947,28 @@
                 <w:rFonts w:ascii="Arial" w:hAnsi="Arial" w:cs="Arial"/>
                 <w:lang w:val="en-US"/>
               </w:rPr>
-              <w:t>In very brief and plain speak, this lets</w:t>
+              <w:t>Subject to meeting eligibility,</w:t>
+            </w:r>
+            <w:r>
+              <w:rPr>
+                <w:rFonts w:ascii="Arial" w:hAnsi="Arial" w:cs="Arial"/>
+                <w:lang w:val="en-US"/>
+              </w:rPr>
+              <w:t xml:space="preserve"> </w:t>
+            </w:r>
+            <w:r>
+              <w:rPr>
+                <w:rFonts w:ascii="Arial" w:hAnsi="Arial" w:cs="Arial"/>
+                <w:lang w:val="en-US"/>
+              </w:rPr>
+              <w:t>i</w:t>
+            </w:r>
+            <w:r>
+              <w:rPr>
+                <w:rFonts w:ascii="Arial" w:hAnsi="Arial" w:cs="Arial"/>
+                <w:lang w:val="en-US"/>
+              </w:rPr>
+              <w:t>n very brief and plain speak, this lets</w:t>
             </w:r>
             <w:r>
               <w:rPr>
@@ -12965,6 +13499,7 @@
                 <w:bCs/>
                 <w:lang w:val="en-US"/>
               </w:rPr>
+              <w:lastRenderedPageBreak/>
               <w:tab/>
             </w:r>
             <w:r>
@@ -12990,7 +13525,6 @@
                 <w:rFonts w:ascii="Arial" w:hAnsi="Arial" w:cs="Arial"/>
                 <w:lang w:val="en-US"/>
               </w:rPr>
-              <w:lastRenderedPageBreak/>
               <w:t xml:space="preserve">In very brief and plain speak, FBT only applies to employees and as a sole trader, you are not </w:t>
             </w:r>
             <w:r>
@@ -13051,7 +13585,23 @@
                 <w:rFonts w:ascii="Arial" w:hAnsi="Arial" w:cs="Arial"/>
                 <w:lang w:val="en-US"/>
               </w:rPr>
-              <w:t xml:space="preserve"> (in case one day you form  your own company or trust to run the business and you decide to become employed by that entity)</w:t>
+              <w:t xml:space="preserve"> (in case one day you </w:t>
+            </w:r>
+            <w:proofErr w:type="gramStart"/>
+            <w:r>
+              <w:rPr>
+                <w:rFonts w:ascii="Arial" w:hAnsi="Arial" w:cs="Arial"/>
+                <w:lang w:val="en-US"/>
+              </w:rPr>
+              <w:t>form  your</w:t>
+            </w:r>
+            <w:proofErr w:type="gramEnd"/>
+            <w:r>
+              <w:rPr>
+                <w:rFonts w:ascii="Arial" w:hAnsi="Arial" w:cs="Arial"/>
+                <w:lang w:val="en-US"/>
+              </w:rPr>
+              <w:t xml:space="preserve"> own company or trust to run the business and you decide to become employed by that entity)</w:t>
             </w:r>
             <w:r>
               <w:rPr>
@@ -13204,12 +13754,21 @@
                 <w:lang w:val="en-US"/>
               </w:rPr>
             </w:pPr>
-            <w:r>
-              <w:rPr>
-                <w:rFonts w:ascii="Arial" w:hAnsi="Arial" w:cs="Arial"/>
-                <w:lang w:val="en-US"/>
-              </w:rPr>
-              <w:t>Accordingly therefore i</w:t>
+            <w:proofErr w:type="gramStart"/>
+            <w:r>
+              <w:rPr>
+                <w:rFonts w:ascii="Arial" w:hAnsi="Arial" w:cs="Arial"/>
+                <w:lang w:val="en-US"/>
+              </w:rPr>
+              <w:t>Accordingly</w:t>
+            </w:r>
+            <w:proofErr w:type="gramEnd"/>
+            <w:r>
+              <w:rPr>
+                <w:rFonts w:ascii="Arial" w:hAnsi="Arial" w:cs="Arial"/>
+                <w:lang w:val="en-US"/>
+              </w:rPr>
+              <w:t xml:space="preserve"> therefore i</w:t>
             </w:r>
             <w:r>
               <w:rPr>
@@ -13218,19 +13777,37 @@
               </w:rPr>
               <w:t xml:space="preserve">n the above regard, </w:t>
             </w:r>
-            <w:r>
-              <w:rPr>
-                <w:rFonts w:ascii="Arial" w:hAnsi="Arial" w:cs="Arial"/>
-                <w:lang w:val="en-US"/>
-              </w:rPr>
-              <w:t xml:space="preserve">Our current thinking is that exceptional circumstances would need to exist failing which, </w:t>
-            </w:r>
-            <w:r>
-              <w:rPr>
-                <w:rFonts w:ascii="Arial" w:hAnsi="Arial" w:cs="Arial"/>
-                <w:lang w:val="en-US"/>
-              </w:rPr>
-              <w:t xml:space="preserve">We would strongly caution You against implementing such </w:t>
+            <w:proofErr w:type="gramStart"/>
+            <w:r>
+              <w:rPr>
+                <w:rFonts w:ascii="Arial" w:hAnsi="Arial" w:cs="Arial"/>
+                <w:lang w:val="en-US"/>
+              </w:rPr>
+              <w:t>Our</w:t>
+            </w:r>
+            <w:proofErr w:type="gramEnd"/>
+            <w:r>
+              <w:rPr>
+                <w:rFonts w:ascii="Arial" w:hAnsi="Arial" w:cs="Arial"/>
+                <w:lang w:val="en-US"/>
+              </w:rPr>
+              <w:t xml:space="preserve"> current thinking is that exceptional circumstances would need to exist failing which, </w:t>
+            </w:r>
+            <w:proofErr w:type="gramStart"/>
+            <w:r>
+              <w:rPr>
+                <w:rFonts w:ascii="Arial" w:hAnsi="Arial" w:cs="Arial"/>
+                <w:lang w:val="en-US"/>
+              </w:rPr>
+              <w:t>We</w:t>
+            </w:r>
+            <w:proofErr w:type="gramEnd"/>
+            <w:r>
+              <w:rPr>
+                <w:rFonts w:ascii="Arial" w:hAnsi="Arial" w:cs="Arial"/>
+                <w:lang w:val="en-US"/>
+              </w:rPr>
+              <w:t xml:space="preserve"> would strongly caution You against implementing such </w:t>
             </w:r>
             <w:r>
               <w:rPr>
@@ -13711,14 +14288,30 @@
                 <w:rFonts w:ascii="Arial" w:hAnsi="Arial" w:cs="Arial"/>
                 <w:lang w:val="en-US"/>
               </w:rPr>
-              <w:t xml:space="preserve">Whereas the </w:t>
-            </w:r>
-            <w:r>
-              <w:rPr>
-                <w:rFonts w:ascii="Arial" w:hAnsi="Arial" w:cs="Arial"/>
-                <w:lang w:val="en-US"/>
-              </w:rPr>
-              <w:t xml:space="preserve"> negative limb at (2)</w:t>
+              <w:t xml:space="preserve">Whereas </w:t>
+            </w:r>
+            <w:proofErr w:type="gramStart"/>
+            <w:r>
+              <w:rPr>
+                <w:rFonts w:ascii="Arial" w:hAnsi="Arial" w:cs="Arial"/>
+                <w:lang w:val="en-US"/>
+              </w:rPr>
+              <w:t xml:space="preserve">the </w:t>
+            </w:r>
+            <w:r>
+              <w:rPr>
+                <w:rFonts w:ascii="Arial" w:hAnsi="Arial" w:cs="Arial"/>
+                <w:lang w:val="en-US"/>
+              </w:rPr>
+              <w:t xml:space="preserve"> negative</w:t>
+            </w:r>
+            <w:proofErr w:type="gramEnd"/>
+            <w:r>
+              <w:rPr>
+                <w:rFonts w:ascii="Arial" w:hAnsi="Arial" w:cs="Arial"/>
+                <w:lang w:val="en-US"/>
+              </w:rPr>
+              <w:t xml:space="preserve"> limb at (2)</w:t>
             </w:r>
             <w:r>
               <w:rPr>
@@ -14346,7 +14939,23 @@
                 <w:rFonts w:ascii="Arial" w:hAnsi="Arial" w:cs="Arial"/>
                 <w:lang w:val="en-US"/>
               </w:rPr>
-              <w:t>There must be a tax benefit obtained in connection with the scheme, as defined in  section 177A ITAA1936; and</w:t>
+              <w:t xml:space="preserve">There must be a tax benefit obtained in connection with the scheme, as defined </w:t>
+            </w:r>
+            <w:proofErr w:type="gramStart"/>
+            <w:r>
+              <w:rPr>
+                <w:rFonts w:ascii="Arial" w:hAnsi="Arial" w:cs="Arial"/>
+                <w:lang w:val="en-US"/>
+              </w:rPr>
+              <w:t>in  section</w:t>
+            </w:r>
+            <w:proofErr w:type="gramEnd"/>
+            <w:r>
+              <w:rPr>
+                <w:rFonts w:ascii="Arial" w:hAnsi="Arial" w:cs="Arial"/>
+                <w:lang w:val="en-US"/>
+              </w:rPr>
+              <w:t xml:space="preserve"> 177A ITAA1936; and</w:t>
             </w:r>
           </w:p>
           <w:p>
@@ -14367,7 +14976,23 @@
                 <w:rFonts w:ascii="Arial" w:hAnsi="Arial" w:cs="Arial"/>
                 <w:lang w:val="en-US"/>
               </w:rPr>
-              <w:t>The scheme must be entered into for the sole or dominant purpose of obtaining a tax benefit under subsection 177A(5) ITAA 1936, with regard to the eight matters outlined in section 177D ITAAA 1936</w:t>
+              <w:t>The scheme must be entered into for the sole or dominant purpose of obtaining a tax benefit under subsection 177</w:t>
+            </w:r>
+            <w:proofErr w:type="gramStart"/>
+            <w:r>
+              <w:rPr>
+                <w:rFonts w:ascii="Arial" w:hAnsi="Arial" w:cs="Arial"/>
+                <w:lang w:val="en-US"/>
+              </w:rPr>
+              <w:t>A(</w:t>
+            </w:r>
+            <w:proofErr w:type="gramEnd"/>
+            <w:r>
+              <w:rPr>
+                <w:rFonts w:ascii="Arial" w:hAnsi="Arial" w:cs="Arial"/>
+                <w:lang w:val="en-US"/>
+              </w:rPr>
+              <w:t>5) ITAA 1936, with regard to the eight matters outlined in section 177D ITAAA 1936</w:t>
             </w:r>
           </w:p>
           <w:p>
@@ -14670,6 +15295,7 @@
                 <w:lang w:val="en-US"/>
               </w:rPr>
             </w:pPr>
+            <w:proofErr w:type="gramStart"/>
             <w:r>
               <w:rPr>
                 <w:rFonts w:ascii="Arial" w:hAnsi="Arial" w:cs="Arial"/>
@@ -14677,7 +15303,17 @@
                 <w:iCs/>
                 <w:lang w:val="en-US"/>
               </w:rPr>
-              <w:t>Again we say yes as no matter the logic of businesses claiming their rightful deductions, we anticipate the courts will see it this way.</w:t>
+              <w:t>Again</w:t>
+            </w:r>
+            <w:proofErr w:type="gramEnd"/>
+            <w:r>
+              <w:rPr>
+                <w:rFonts w:ascii="Arial" w:hAnsi="Arial" w:cs="Arial"/>
+                <w:i/>
+                <w:iCs/>
+                <w:lang w:val="en-US"/>
+              </w:rPr>
+              <w:t xml:space="preserve"> we say yes as no matter the logic of businesses claiming their rightful deductions, we anticipate the courts will see it this way.</w:t>
             </w:r>
           </w:p>
           <w:p>
@@ -14809,12 +15445,21 @@
               </w:rPr>
               <w:t xml:space="preserve"> (2001) 207 CLR235; 2001 ATC 4343; (2001) 47 ATR 229) where the Court </w:t>
             </w:r>
-            <w:r>
-              <w:rPr>
-                <w:rFonts w:ascii="Arial" w:hAnsi="Arial" w:cs="Arial"/>
-                <w:lang w:val="en-US"/>
-              </w:rPr>
-              <w:t>emphasised,</w:t>
+            <w:proofErr w:type="spellStart"/>
+            <w:r>
+              <w:rPr>
+                <w:rFonts w:ascii="Arial" w:hAnsi="Arial" w:cs="Arial"/>
+                <w:lang w:val="en-US"/>
+              </w:rPr>
+              <w:t>emphasised</w:t>
+            </w:r>
+            <w:proofErr w:type="spellEnd"/>
+            <w:r>
+              <w:rPr>
+                <w:rFonts w:ascii="Arial" w:hAnsi="Arial" w:cs="Arial"/>
+                <w:lang w:val="en-US"/>
+              </w:rPr>
+              <w:t>,</w:t>
             </w:r>
             <w:r>
               <w:rPr>
@@ -15160,7 +15805,23 @@
                 <w:rFonts w:ascii="Arial" w:hAnsi="Arial" w:cs="Arial"/>
                 <w:lang w:val="en-US"/>
               </w:rPr>
-              <w:t xml:space="preserve"> Use Percentage however the cgt small business concessions </w:t>
+              <w:t xml:space="preserve"> Use Percentage however the </w:t>
+            </w:r>
+            <w:proofErr w:type="spellStart"/>
+            <w:r>
+              <w:rPr>
+                <w:rFonts w:ascii="Arial" w:hAnsi="Arial" w:cs="Arial"/>
+                <w:lang w:val="en-US"/>
+              </w:rPr>
+              <w:t>cgt</w:t>
+            </w:r>
+            <w:proofErr w:type="spellEnd"/>
+            <w:r>
+              <w:rPr>
+                <w:rFonts w:ascii="Arial" w:hAnsi="Arial" w:cs="Arial"/>
+                <w:lang w:val="en-US"/>
+              </w:rPr>
+              <w:t xml:space="preserve"> small business concessions </w:t>
             </w:r>
             <w:hyperlink r:id="rId22" w:history="1">
               <w:r>
@@ -15197,7 +15858,23 @@
                 <w:rFonts w:ascii="Arial" w:hAnsi="Arial" w:cs="Arial"/>
                 <w:lang w:val="en-US"/>
               </w:rPr>
-              <w:t xml:space="preserve"> be realised whereup</w:t>
+              <w:t xml:space="preserve"> be </w:t>
+            </w:r>
+            <w:proofErr w:type="spellStart"/>
+            <w:r>
+              <w:rPr>
+                <w:rFonts w:ascii="Arial" w:hAnsi="Arial" w:cs="Arial"/>
+                <w:lang w:val="en-US"/>
+              </w:rPr>
+              <w:t>realised</w:t>
+            </w:r>
+            <w:proofErr w:type="spellEnd"/>
+            <w:r>
+              <w:rPr>
+                <w:rFonts w:ascii="Arial" w:hAnsi="Arial" w:cs="Arial"/>
+                <w:lang w:val="en-US"/>
+              </w:rPr>
+              <w:t xml:space="preserve"> whereup</w:t>
             </w:r>
             <w:r>
               <w:rPr>
@@ -15234,12 +15911,21 @@
               </w:rPr>
               <w:t xml:space="preserve">no </w:t>
             </w:r>
-            <w:r>
-              <w:rPr>
-                <w:rFonts w:ascii="Arial" w:hAnsi="Arial" w:cs="Arial"/>
-                <w:lang w:val="en-US"/>
-              </w:rPr>
-              <w:t xml:space="preserve">cgt </w:t>
+            <w:proofErr w:type="spellStart"/>
+            <w:r>
+              <w:rPr>
+                <w:rFonts w:ascii="Arial" w:hAnsi="Arial" w:cs="Arial"/>
+                <w:lang w:val="en-US"/>
+              </w:rPr>
+              <w:t>cgt</w:t>
+            </w:r>
+            <w:proofErr w:type="spellEnd"/>
+            <w:r>
+              <w:rPr>
+                <w:rFonts w:ascii="Arial" w:hAnsi="Arial" w:cs="Arial"/>
+                <w:lang w:val="en-US"/>
+              </w:rPr>
+              <w:t xml:space="preserve"> </w:t>
             </w:r>
             <w:r>
               <w:rPr>
@@ -15314,8 +16000,9 @@
                 <w:iCs/>
                 <w:lang w:val="en-US"/>
               </w:rPr>
-              <w:t xml:space="preserve">   Being a dual purpose property, may </w:t>
-            </w:r>
+              <w:t xml:space="preserve">   Being a </w:t>
+            </w:r>
+            <w:proofErr w:type="gramStart"/>
             <w:r>
               <w:rPr>
                 <w:rFonts w:ascii="Arial" w:hAnsi="Arial" w:cs="Arial"/>
@@ -15325,8 +16012,9 @@
                 <w:iCs/>
                 <w:lang w:val="en-US"/>
               </w:rPr>
-              <w:t>The Business</w:t>
-            </w:r>
+              <w:t>dual purpose</w:t>
+            </w:r>
+            <w:proofErr w:type="gramEnd"/>
             <w:r>
               <w:rPr>
                 <w:rFonts w:ascii="Arial" w:hAnsi="Arial" w:cs="Arial"/>
@@ -15336,7 +16024,7 @@
                 <w:iCs/>
                 <w:lang w:val="en-US"/>
               </w:rPr>
-              <w:t xml:space="preserve"> claim for any costs of i</w:t>
+              <w:t xml:space="preserve"> property, may </w:t>
             </w:r>
             <w:r>
               <w:rPr>
@@ -15347,7 +16035,7 @@
                 <w:iCs/>
                 <w:lang w:val="en-US"/>
               </w:rPr>
-              <w:t>nstalling, i</w:t>
+              <w:t>The Business</w:t>
             </w:r>
             <w:r>
               <w:rPr>
@@ -15358,7 +16046,7 @@
                 <w:iCs/>
                 <w:lang w:val="en-US"/>
               </w:rPr>
-              <w:t xml:space="preserve">mproving </w:t>
+              <w:t xml:space="preserve"> claim for any costs of i</w:t>
             </w:r>
             <w:r>
               <w:rPr>
@@ -15369,7 +16057,7 @@
                 <w:iCs/>
                 <w:lang w:val="en-US"/>
               </w:rPr>
-              <w:t xml:space="preserve">repairing </w:t>
+              <w:t>nstalling, i</w:t>
             </w:r>
             <w:r>
               <w:rPr>
@@ -15380,7 +16068,7 @@
                 <w:iCs/>
                 <w:lang w:val="en-US"/>
               </w:rPr>
-              <w:t xml:space="preserve">or maintaining front and rear entrance doors, walls, doors and windows that separate business and personal areas and other common items such as alarm systems, </w:t>
+              <w:t xml:space="preserve">mproving </w:t>
             </w:r>
             <w:r>
               <w:rPr>
@@ -15391,7 +16079,7 @@
                 <w:iCs/>
                 <w:lang w:val="en-US"/>
               </w:rPr>
-              <w:t xml:space="preserve">roofs, fences, </w:t>
+              <w:t xml:space="preserve">repairing </w:t>
             </w:r>
             <w:r>
               <w:rPr>
@@ -15402,7 +16090,7 @@
                 <w:iCs/>
                 <w:lang w:val="en-US"/>
               </w:rPr>
-              <w:t xml:space="preserve">power meters, sewer lines, etc, to the extent of </w:t>
+              <w:t xml:space="preserve">or maintaining front and rear entrance doors, walls, doors and windows that separate business and personal areas and other common items such as alarm systems, </w:t>
             </w:r>
             <w:r>
               <w:rPr>
@@ -15413,7 +16101,7 @@
                 <w:iCs/>
                 <w:lang w:val="en-US"/>
               </w:rPr>
-              <w:t>The Business</w:t>
+              <w:t xml:space="preserve">roofs, fences, </w:t>
             </w:r>
             <w:r>
               <w:rPr>
@@ -15424,12 +16112,10 @@
                 <w:iCs/>
                 <w:lang w:val="en-US"/>
               </w:rPr>
-              <w:t xml:space="preserve"> use percentage?</w:t>
-            </w:r>
-          </w:p>
-          <w:p>
-            <w:pPr>
-              <w:spacing w:before="60" w:after="60"/>
+              <w:t xml:space="preserve">power meters, sewer lines, </w:t>
+            </w:r>
+            <w:proofErr w:type="spellStart"/>
+            <w:r>
               <w:rPr>
                 <w:rFonts w:ascii="Arial" w:hAnsi="Arial" w:cs="Arial"/>
                 <w:b/>
@@ -15438,11 +16124,10 @@
                 <w:iCs/>
                 <w:lang w:val="en-US"/>
               </w:rPr>
-            </w:pPr>
-          </w:p>
-          <w:p>
-            <w:pPr>
-              <w:spacing w:before="60" w:after="60"/>
+              <w:t>etc</w:t>
+            </w:r>
+            <w:proofErr w:type="spellEnd"/>
+            <w:r>
               <w:rPr>
                 <w:rFonts w:ascii="Arial" w:hAnsi="Arial" w:cs="Arial"/>
                 <w:b/>
@@ -15451,7 +16136,8 @@
                 <w:iCs/>
                 <w:lang w:val="en-US"/>
               </w:rPr>
-            </w:pPr>
+              <w:t xml:space="preserve">, to the extent of </w:t>
+            </w:r>
             <w:r>
               <w:rPr>
                 <w:rFonts w:ascii="Arial" w:hAnsi="Arial" w:cs="Arial"/>
@@ -15461,6 +16147,54 @@
                 <w:iCs/>
                 <w:lang w:val="en-US"/>
               </w:rPr>
+              <w:t>The Business</w:t>
+            </w:r>
+            <w:r>
+              <w:rPr>
+                <w:rFonts w:ascii="Arial" w:hAnsi="Arial" w:cs="Arial"/>
+                <w:b/>
+                <w:bCs/>
+                <w:i/>
+                <w:iCs/>
+                <w:lang w:val="en-US"/>
+              </w:rPr>
+              <w:t xml:space="preserve"> use percentage?</w:t>
+            </w:r>
+          </w:p>
+          <w:p>
+            <w:pPr>
+              <w:spacing w:before="60" w:after="60"/>
+              <w:rPr>
+                <w:rFonts w:ascii="Arial" w:hAnsi="Arial" w:cs="Arial"/>
+                <w:b/>
+                <w:bCs/>
+                <w:i/>
+                <w:iCs/>
+                <w:lang w:val="en-US"/>
+              </w:rPr>
+            </w:pPr>
+          </w:p>
+          <w:p>
+            <w:pPr>
+              <w:spacing w:before="60" w:after="60"/>
+              <w:rPr>
+                <w:rFonts w:ascii="Arial" w:hAnsi="Arial" w:cs="Arial"/>
+                <w:b/>
+                <w:bCs/>
+                <w:i/>
+                <w:iCs/>
+                <w:lang w:val="en-US"/>
+              </w:rPr>
+            </w:pPr>
+            <w:r>
+              <w:rPr>
+                <w:rFonts w:ascii="Arial" w:hAnsi="Arial" w:cs="Arial"/>
+                <w:b/>
+                <w:bCs/>
+                <w:i/>
+                <w:iCs/>
+                <w:lang w:val="en-US"/>
+              </w:rPr>
               <w:t>Answer = Yes</w:t>
             </w:r>
           </w:p>
@@ -15609,7 +16343,31 @@
                 <w:iCs/>
                 <w:lang w:val="en-US"/>
               </w:rPr>
-              <w:t xml:space="preserve"> Use Percentage, may the “Total Inhabitable Area” exclude all garages, carports, partially enclosed outdoor areas (e.g. pergolas) and/or sheds etc from the total square meters of The Property if these are not required as Business Use Areas?</w:t>
+              <w:t xml:space="preserve"> Use Percentage, may the “Total Inhabitable Area” exclude all garages, carports, partially enclosed outdoor areas (e.g. pergolas) and/or sheds </w:t>
+            </w:r>
+            <w:proofErr w:type="spellStart"/>
+            <w:r>
+              <w:rPr>
+                <w:rFonts w:ascii="Arial" w:hAnsi="Arial" w:cs="Arial"/>
+                <w:b/>
+                <w:bCs/>
+                <w:i/>
+                <w:iCs/>
+                <w:lang w:val="en-US"/>
+              </w:rPr>
+              <w:t>etc</w:t>
+            </w:r>
+            <w:proofErr w:type="spellEnd"/>
+            <w:r>
+              <w:rPr>
+                <w:rFonts w:ascii="Arial" w:hAnsi="Arial" w:cs="Arial"/>
+                <w:b/>
+                <w:bCs/>
+                <w:i/>
+                <w:iCs/>
+                <w:lang w:val="en-US"/>
+              </w:rPr>
+              <w:t xml:space="preserve"> from the total square meters of The Property if these are not required as Business Use Areas?</w:t>
             </w:r>
           </w:p>
           <w:p>
@@ -15730,7 +16488,23 @@
                 <w:rFonts w:ascii="Arial" w:hAnsi="Arial" w:cs="Arial"/>
                 <w:lang w:val="en-US"/>
               </w:rPr>
-              <w:t>. However and by contrast, if a business needs say an outdoor vehicle loading or storage area, these would</w:t>
+              <w:t xml:space="preserve">. </w:t>
+            </w:r>
+            <w:proofErr w:type="gramStart"/>
+            <w:r>
+              <w:rPr>
+                <w:rFonts w:ascii="Arial" w:hAnsi="Arial" w:cs="Arial"/>
+                <w:lang w:val="en-US"/>
+              </w:rPr>
+              <w:t>However</w:t>
+            </w:r>
+            <w:proofErr w:type="gramEnd"/>
+            <w:r>
+              <w:rPr>
+                <w:rFonts w:ascii="Arial" w:hAnsi="Arial" w:cs="Arial"/>
+                <w:lang w:val="en-US"/>
+              </w:rPr>
+              <w:t xml:space="preserve"> and by contrast, if a business needs say an outdoor vehicle loading or storage area, these would</w:t>
             </w:r>
             <w:r>
               <w:rPr>
@@ -15758,7 +16532,23 @@
                 <w:rFonts w:ascii="Arial" w:hAnsi="Arial" w:cs="Arial"/>
                 <w:lang w:val="en-US"/>
               </w:rPr>
-              <w:t xml:space="preserve">for business purposes.  Furthermore </w:t>
+              <w:t xml:space="preserve">for business purposes.  </w:t>
+            </w:r>
+            <w:proofErr w:type="gramStart"/>
+            <w:r>
+              <w:rPr>
+                <w:rFonts w:ascii="Arial" w:hAnsi="Arial" w:cs="Arial"/>
+                <w:lang w:val="en-US"/>
+              </w:rPr>
+              <w:t>Furthermore</w:t>
+            </w:r>
+            <w:proofErr w:type="gramEnd"/>
+            <w:r>
+              <w:rPr>
+                <w:rFonts w:ascii="Arial" w:hAnsi="Arial" w:cs="Arial"/>
+                <w:lang w:val="en-US"/>
+              </w:rPr>
+              <w:t xml:space="preserve"> </w:t>
             </w:r>
             <w:r>
               <w:rPr>
@@ -16653,7 +17443,23 @@
                 <w:rFonts w:ascii="Arial" w:hAnsi="Arial" w:cs="Arial"/>
                 <w:lang w:val="en-US"/>
               </w:rPr>
-              <w:t xml:space="preserve">may be utilised at such a time </w:t>
+              <w:t xml:space="preserve">may be </w:t>
+            </w:r>
+            <w:proofErr w:type="spellStart"/>
+            <w:r>
+              <w:rPr>
+                <w:rFonts w:ascii="Arial" w:hAnsi="Arial" w:cs="Arial"/>
+                <w:lang w:val="en-US"/>
+              </w:rPr>
+              <w:t>utilised</w:t>
+            </w:r>
+            <w:proofErr w:type="spellEnd"/>
+            <w:r>
+              <w:rPr>
+                <w:rFonts w:ascii="Arial" w:hAnsi="Arial" w:cs="Arial"/>
+                <w:lang w:val="en-US"/>
+              </w:rPr>
+              <w:t xml:space="preserve"> at such a time </w:t>
             </w:r>
             <w:r>
               <w:rPr>
@@ -16778,6 +17584,7 @@
               </w:rPr>
               <w:t xml:space="preserve">, </w:t>
             </w:r>
+            <w:proofErr w:type="gramStart"/>
             <w:r>
               <w:rPr>
                 <w:rFonts w:ascii="Arial" w:hAnsi="Arial" w:cs="Arial"/>
@@ -16790,7 +17597,15 @@
                 <w:rFonts w:ascii="Arial" w:hAnsi="Arial" w:cs="Arial"/>
                 <w:lang w:val="en-US"/>
               </w:rPr>
-              <w:t xml:space="preserve">e recommend that </w:t>
+              <w:t>e</w:t>
+            </w:r>
+            <w:proofErr w:type="gramEnd"/>
+            <w:r>
+              <w:rPr>
+                <w:rFonts w:ascii="Arial" w:hAnsi="Arial" w:cs="Arial"/>
+                <w:lang w:val="en-US"/>
+              </w:rPr>
+              <w:t xml:space="preserve"> recommend that </w:t>
             </w:r>
             <w:r>
               <w:rPr>
@@ -17217,7 +18032,23 @@
                 <w:rFonts w:ascii="Arial" w:hAnsi="Arial" w:cs="Arial"/>
                 <w:lang w:val="en-US"/>
               </w:rPr>
-              <w:t xml:space="preserve"> has another “branch” or two or even three etc (perhaps interstate). Hence; all legitimate deductions and allowances as associated would continue to be allowed. </w:t>
+              <w:t xml:space="preserve"> has another “branch” or two or even three </w:t>
+            </w:r>
+            <w:proofErr w:type="spellStart"/>
+            <w:r>
+              <w:rPr>
+                <w:rFonts w:ascii="Arial" w:hAnsi="Arial" w:cs="Arial"/>
+                <w:lang w:val="en-US"/>
+              </w:rPr>
+              <w:t>etc</w:t>
+            </w:r>
+            <w:proofErr w:type="spellEnd"/>
+            <w:r>
+              <w:rPr>
+                <w:rFonts w:ascii="Arial" w:hAnsi="Arial" w:cs="Arial"/>
+                <w:lang w:val="en-US"/>
+              </w:rPr>
+              <w:t xml:space="preserve"> (perhaps interstate). Hence; all legitimate deductions and allowances as associated would continue to be allowed. </w:t>
             </w:r>
           </w:p>
           <w:p>
@@ -17280,7 +18111,55 @@
                 <w:lang w:val="en-US"/>
               </w:rPr>
               <w:tab/>
-              <w:t xml:space="preserve">Is Alienation Of Personal Services Income An </w:t>
+              <w:t xml:space="preserve">Is Alienation </w:t>
+            </w:r>
+            <w:proofErr w:type="gramStart"/>
+            <w:r>
+              <w:rPr>
+                <w:rFonts w:ascii="Arial" w:hAnsi="Arial" w:cs="Arial"/>
+                <w:b/>
+                <w:bCs/>
+                <w:i/>
+                <w:iCs/>
+                <w:lang w:val="en-US"/>
+              </w:rPr>
+              <w:t>Of</w:t>
+            </w:r>
+            <w:proofErr w:type="gramEnd"/>
+            <w:r>
+              <w:rPr>
+                <w:rFonts w:ascii="Arial" w:hAnsi="Arial" w:cs="Arial"/>
+                <w:b/>
+                <w:bCs/>
+                <w:i/>
+                <w:iCs/>
+                <w:lang w:val="en-US"/>
+              </w:rPr>
+              <w:t xml:space="preserve"> Personal Services Income </w:t>
+            </w:r>
+            <w:proofErr w:type="gramStart"/>
+            <w:r>
+              <w:rPr>
+                <w:rFonts w:ascii="Arial" w:hAnsi="Arial" w:cs="Arial"/>
+                <w:b/>
+                <w:bCs/>
+                <w:i/>
+                <w:iCs/>
+                <w:lang w:val="en-US"/>
+              </w:rPr>
+              <w:t>An</w:t>
+            </w:r>
+            <w:proofErr w:type="gramEnd"/>
+            <w:r>
+              <w:rPr>
+                <w:rFonts w:ascii="Arial" w:hAnsi="Arial" w:cs="Arial"/>
+                <w:b/>
+                <w:bCs/>
+                <w:i/>
+                <w:iCs/>
+                <w:lang w:val="en-US"/>
+              </w:rPr>
+              <w:t xml:space="preserve"> </w:t>
             </w:r>
             <w:r>
               <w:rPr>
@@ -17604,7 +18483,25 @@
                 <w:i/>
                 <w:color w:val="000000" w:themeColor="text1"/>
               </w:rPr>
-              <w:t>There are special tax rules aimed at improving the integrity and equity in, the tax system. This is by ensuring you cannot reduce or defer your income tax by diverting income received from your personal services through companies, partnerships or trusts.</w:t>
+              <w:t xml:space="preserve">There </w:t>
+            </w:r>
+            <w:proofErr w:type="gramStart"/>
+            <w:r>
+              <w:rPr>
+                <w:rFonts w:ascii="Arial" w:hAnsi="Arial" w:cs="Arial"/>
+                <w:i/>
+                <w:color w:val="000000" w:themeColor="text1"/>
+              </w:rPr>
+              <w:t>are</w:t>
+            </w:r>
+            <w:proofErr w:type="gramEnd"/>
+            <w:r>
+              <w:rPr>
+                <w:rFonts w:ascii="Arial" w:hAnsi="Arial" w:cs="Arial"/>
+                <w:i/>
+                <w:color w:val="000000" w:themeColor="text1"/>
+              </w:rPr>
+              <w:t xml:space="preserve"> special tax rules aimed at improving the integrity and equity in, the tax system. This is by ensuring you cannot reduce or defer your income tax by diverting income received from your personal services through companies, partnerships or trusts.</w:t>
             </w:r>
           </w:p>
           <w:p>
@@ -18761,6 +19658,7 @@
               </w:rPr>
               <w:t xml:space="preserve"> </w:t>
             </w:r>
+            <w:proofErr w:type="spellStart"/>
             <w:r>
               <w:rPr>
                 <w:iCs/>
@@ -18768,8 +19666,9 @@
                 <w:szCs w:val="24"/>
                 <w:lang w:val="en-US"/>
               </w:rPr>
-              <w:t xml:space="preserve">Intellisolve again </w:t>
-            </w:r>
+              <w:t>Intellisolve</w:t>
+            </w:r>
+            <w:proofErr w:type="spellEnd"/>
             <w:r>
               <w:rPr>
                 <w:iCs/>
@@ -18777,6 +19676,15 @@
                 <w:szCs w:val="24"/>
                 <w:lang w:val="en-US"/>
               </w:rPr>
+              <w:t xml:space="preserve"> again </w:t>
+            </w:r>
+            <w:r>
+              <w:rPr>
+                <w:iCs/>
+                <w:sz w:val="24"/>
+                <w:szCs w:val="24"/>
+                <w:lang w:val="en-US"/>
+              </w:rPr>
               <w:t>a</w:t>
             </w:r>
             <w:r>
@@ -18822,7 +19730,27 @@
                 <w:szCs w:val="24"/>
                 <w:lang w:val="en-US"/>
               </w:rPr>
-              <w:t xml:space="preserve"> in intelligently adopting the cgt small business concessions and in further applying these consistently over time, </w:t>
+              <w:t xml:space="preserve"> in intelligently adopting the </w:t>
+            </w:r>
+            <w:proofErr w:type="spellStart"/>
+            <w:r>
+              <w:rPr>
+                <w:iCs/>
+                <w:sz w:val="24"/>
+                <w:szCs w:val="24"/>
+                <w:lang w:val="en-US"/>
+              </w:rPr>
+              <w:t>cgt</w:t>
+            </w:r>
+            <w:proofErr w:type="spellEnd"/>
+            <w:r>
+              <w:rPr>
+                <w:iCs/>
+                <w:sz w:val="24"/>
+                <w:szCs w:val="24"/>
+                <w:lang w:val="en-US"/>
+              </w:rPr>
+              <w:t xml:space="preserve"> small business concessions and in further applying these consistently over time, </w:t>
             </w:r>
             <w:r>
               <w:rPr>
@@ -18878,7 +19806,27 @@
                 <w:szCs w:val="24"/>
                 <w:lang w:val="en-US"/>
               </w:rPr>
-              <w:t>have to pay much if any cgt!</w:t>
+              <w:t xml:space="preserve">have to pay much if any </w:t>
+            </w:r>
+            <w:proofErr w:type="spellStart"/>
+            <w:r>
+              <w:rPr>
+                <w:iCs/>
+                <w:sz w:val="24"/>
+                <w:szCs w:val="24"/>
+                <w:lang w:val="en-US"/>
+              </w:rPr>
+              <w:t>cgt</w:t>
+            </w:r>
+            <w:proofErr w:type="spellEnd"/>
+            <w:r>
+              <w:rPr>
+                <w:iCs/>
+                <w:sz w:val="24"/>
+                <w:szCs w:val="24"/>
+                <w:lang w:val="en-US"/>
+              </w:rPr>
+              <w:t>!</w:t>
             </w:r>
             <w:r>
               <w:rPr>
@@ -18935,7 +19883,29 @@
                 <w:szCs w:val="24"/>
                 <w:lang w:val="en-US"/>
               </w:rPr>
-              <w:t xml:space="preserve"> In Business Expense Deductions</w:t>
+              <w:t xml:space="preserve"> </w:t>
+            </w:r>
+            <w:proofErr w:type="gramStart"/>
+            <w:r>
+              <w:rPr>
+                <w:b/>
+                <w:iCs/>
+                <w:sz w:val="24"/>
+                <w:szCs w:val="24"/>
+                <w:lang w:val="en-US"/>
+              </w:rPr>
+              <w:t>In</w:t>
+            </w:r>
+            <w:proofErr w:type="gramEnd"/>
+            <w:r>
+              <w:rPr>
+                <w:b/>
+                <w:iCs/>
+                <w:sz w:val="24"/>
+                <w:szCs w:val="24"/>
+                <w:lang w:val="en-US"/>
+              </w:rPr>
+              <w:t xml:space="preserve"> Business Expense Deductions</w:t>
             </w:r>
             <w:r>
               <w:rPr>
@@ -19314,12 +20284,21 @@
               </w:rPr>
               <w:t xml:space="preserve"> should the future hours that you work in your home business alter significantly, </w:t>
             </w:r>
+            <w:proofErr w:type="gramStart"/>
             <w:r>
               <w:rPr>
                 <w:rFonts w:ascii="Arial" w:hAnsi="Arial" w:cs="Arial"/>
                 <w:color w:val="000000" w:themeColor="text1"/>
               </w:rPr>
-              <w:t xml:space="preserve">We advise You </w:t>
+              <w:t>We</w:t>
+            </w:r>
+            <w:proofErr w:type="gramEnd"/>
+            <w:r>
+              <w:rPr>
+                <w:rFonts w:ascii="Arial" w:hAnsi="Arial" w:cs="Arial"/>
+                <w:color w:val="000000" w:themeColor="text1"/>
+              </w:rPr>
+              <w:t xml:space="preserve"> advise You </w:t>
             </w:r>
             <w:r>
               <w:rPr>
@@ -20803,12 +21782,21 @@
                     </w:rPr>
                     <w:br/>
                   </w:r>
+                  <w:proofErr w:type="gramStart"/>
                   <w:r>
                     <w:rPr>
                       <w:rStyle w:val="Emphasis"/>
                       <w:rFonts w:ascii="Arial" w:hAnsi="Arial" w:cs="Arial"/>
                     </w:rPr>
-                    <w:t>PERTH  WA  6848</w:t>
+                    <w:t>PERTH  WA</w:t>
+                  </w:r>
+                  <w:proofErr w:type="gramEnd"/>
+                  <w:r>
+                    <w:rPr>
+                      <w:rStyle w:val="Emphasis"/>
+                      <w:rFonts w:ascii="Arial" w:hAnsi="Arial" w:cs="Arial"/>
+                    </w:rPr>
+                    <w:t>  6848</w:t>
                   </w:r>
                 </w:p>
               </w:tc>
@@ -20910,6 +21898,7 @@
                       <w:rFonts w:ascii="Arial" w:hAnsi="Arial" w:cs="Arial"/>
                     </w:rPr>
                   </w:pPr>
+                  <w:proofErr w:type="spellStart"/>
                   <w:r>
                     <w:rPr>
                       <w:rStyle w:val="Emphasis"/>
@@ -20917,6 +21906,40 @@
                     </w:rPr>
                     <w:t>xxxxxxxxxxxx</w:t>
                   </w:r>
+                  <w:proofErr w:type="spellEnd"/>
+                  <w:r>
+                    <w:rPr>
+                      <w:rFonts w:ascii="Arial" w:hAnsi="Arial" w:cs="Arial"/>
+                      <w:i/>
+                      <w:iCs/>
+                    </w:rPr>
+                    <w:br/>
+                  </w:r>
+                  <w:proofErr w:type="spellStart"/>
+                  <w:r>
+                    <w:rPr>
+                      <w:rStyle w:val="Emphasis"/>
+                      <w:rFonts w:ascii="Arial" w:hAnsi="Arial" w:cs="Arial"/>
+                    </w:rPr>
+                    <w:t>xxxxx</w:t>
+                  </w:r>
+                  <w:proofErr w:type="spellEnd"/>
+                  <w:r>
+                    <w:rPr>
+                      <w:rStyle w:val="Emphasis"/>
+                      <w:rFonts w:ascii="Arial" w:hAnsi="Arial" w:cs="Arial"/>
+                    </w:rPr>
+                    <w:t xml:space="preserve"> </w:t>
+                  </w:r>
+                  <w:proofErr w:type="spellStart"/>
+                  <w:r>
+                    <w:rPr>
+                      <w:rStyle w:val="Emphasis"/>
+                      <w:rFonts w:ascii="Arial" w:hAnsi="Arial" w:cs="Arial"/>
+                    </w:rPr>
+                    <w:t>xxxx</w:t>
+                  </w:r>
+                  <w:proofErr w:type="spellEnd"/>
                   <w:r>
                     <w:rPr>
                       <w:rFonts w:ascii="Arial" w:hAnsi="Arial" w:cs="Arial"/>
@@ -20930,8 +21953,17 @@
                       <w:rStyle w:val="Emphasis"/>
                       <w:rFonts w:ascii="Arial" w:hAnsi="Arial" w:cs="Arial"/>
                     </w:rPr>
-                    <w:t>xxxxx xxxx</w:t>
+                    <w:t xml:space="preserve">xx </w:t>
                   </w:r>
+                  <w:proofErr w:type="spellStart"/>
+                  <w:r>
+                    <w:rPr>
+                      <w:rStyle w:val="Emphasis"/>
+                      <w:rFonts w:ascii="Arial" w:hAnsi="Arial" w:cs="Arial"/>
+                    </w:rPr>
+                    <w:t>xxxxxxxx</w:t>
+                  </w:r>
+                  <w:proofErr w:type="spellEnd"/>
                   <w:r>
                     <w:rPr>
                       <w:rFonts w:ascii="Arial" w:hAnsi="Arial" w:cs="Arial"/>
@@ -20945,23 +21977,17 @@
                       <w:rStyle w:val="Emphasis"/>
                       <w:rFonts w:ascii="Arial" w:hAnsi="Arial" w:cs="Arial"/>
                     </w:rPr>
-                    <w:t>xx xxxxxxxx</w:t>
+                    <w:t xml:space="preserve">xx </w:t>
                   </w:r>
-                  <w:r>
-                    <w:rPr>
-                      <w:rFonts w:ascii="Arial" w:hAnsi="Arial" w:cs="Arial"/>
-                      <w:i/>
-                      <w:iCs/>
-                    </w:rPr>
-                    <w:br/>
-                  </w:r>
+                  <w:proofErr w:type="spellStart"/>
                   <w:r>
                     <w:rPr>
                       <w:rStyle w:val="Emphasis"/>
                       <w:rFonts w:ascii="Arial" w:hAnsi="Arial" w:cs="Arial"/>
                     </w:rPr>
-                    <w:t>xx xxxxxxx</w:t>
+                    <w:t>xxxxxxx</w:t>
                   </w:r>
+                  <w:proofErr w:type="spellEnd"/>
                 </w:p>
               </w:tc>
             </w:tr>
@@ -21065,7 +22091,31 @@
                 <w:szCs w:val="24"/>
                 <w:lang w:val="en-US"/>
               </w:rPr>
-              <w:t>Risk review – finalisation letter </w:t>
+              <w:t xml:space="preserve">Risk review – </w:t>
+            </w:r>
+            <w:proofErr w:type="spellStart"/>
+            <w:r>
+              <w:rPr>
+                <w:rStyle w:val="Strong"/>
+                <w:i/>
+                <w:iCs/>
+                <w:sz w:val="24"/>
+                <w:szCs w:val="24"/>
+                <w:lang w:val="en-US"/>
+              </w:rPr>
+              <w:t>finalisation</w:t>
+            </w:r>
+            <w:proofErr w:type="spellEnd"/>
+            <w:r>
+              <w:rPr>
+                <w:rStyle w:val="Strong"/>
+                <w:i/>
+                <w:iCs/>
+                <w:sz w:val="24"/>
+                <w:szCs w:val="24"/>
+                <w:lang w:val="en-US"/>
+              </w:rPr>
+              <w:t xml:space="preserve"> letter </w:t>
             </w:r>
             <w:r>
               <w:rPr>
@@ -21095,7 +22145,27 @@
                 <w:szCs w:val="24"/>
                 <w:lang w:val="en-US"/>
               </w:rPr>
-              <w:t>Dear Mr Genovesi,</w:t>
+              <w:t xml:space="preserve">Dear </w:t>
+            </w:r>
+            <w:proofErr w:type="spellStart"/>
+            <w:r>
+              <w:rPr>
+                <w:rStyle w:val="Emphasis"/>
+                <w:sz w:val="24"/>
+                <w:szCs w:val="24"/>
+                <w:lang w:val="en-US"/>
+              </w:rPr>
+              <w:t>Mr</w:t>
+            </w:r>
+            <w:proofErr w:type="spellEnd"/>
+            <w:r>
+              <w:rPr>
+                <w:rStyle w:val="Emphasis"/>
+                <w:sz w:val="24"/>
+                <w:szCs w:val="24"/>
+                <w:lang w:val="en-US"/>
+              </w:rPr>
+              <w:t xml:space="preserve"> Genovesi,</w:t>
             </w:r>
           </w:p>
           <w:p>
@@ -21377,7 +22447,16 @@
                 <w:szCs w:val="24"/>
                 <w:lang w:val="en-US"/>
               </w:rPr>
-              <w:t>Genovesi Enterprises Pty Ltd</w:t>
+              <w:t xml:space="preserve">Genovesi Enterprises Pty </w:t>
+            </w:r>
+            <w:proofErr w:type="spellStart"/>
+            <w:r>
+              <w:rPr>
+                <w:sz w:val="24"/>
+                <w:szCs w:val="24"/>
+                <w:lang w:val="en-US"/>
+              </w:rPr>
+              <w:t>Ltd</w:t>
             </w:r>
             <w:r>
               <w:rPr>
@@ -21387,6 +22466,7 @@
               </w:rPr>
               <w:t>’s</w:t>
             </w:r>
+            <w:proofErr w:type="spellEnd"/>
             <w:r>
               <w:rPr>
                 <w:sz w:val="24"/>
@@ -21754,8 +22834,30 @@
               <w:rPr>
                 <w:rFonts w:ascii="Arial" w:hAnsi="Arial" w:cs="Arial"/>
               </w:rPr>
-              <w:t>2024 Early stage investor tax offset claimed using circular financing arrangements )</w:t>
-            </w:r>
+              <w:t>2024 </w:t>
+            </w:r>
+            <w:proofErr w:type="gramStart"/>
+            <w:r>
+              <w:rPr>
+                <w:rFonts w:ascii="Arial" w:hAnsi="Arial" w:cs="Arial"/>
+              </w:rPr>
+              <w:t>Early stage</w:t>
+            </w:r>
+            <w:proofErr w:type="gramEnd"/>
+            <w:r>
+              <w:rPr>
+                <w:rFonts w:ascii="Arial" w:hAnsi="Arial" w:cs="Arial"/>
+              </w:rPr>
+              <w:t xml:space="preserve"> investor tax offset claimed using circular financing </w:t>
+            </w:r>
+            <w:proofErr w:type="gramStart"/>
+            <w:r>
+              <w:rPr>
+                <w:rFonts w:ascii="Arial" w:hAnsi="Arial" w:cs="Arial"/>
+              </w:rPr>
+              <w:t>arrangements )</w:t>
+            </w:r>
+            <w:proofErr w:type="gramEnd"/>
           </w:p>
           <w:p>
             <w:pPr>
@@ -23245,7 +24347,25 @@
                 <w:rFonts w:ascii="Arial" w:hAnsi="Arial" w:cs="Arial"/>
                 <w:color w:val="000000"/>
               </w:rPr>
-              <w:t>TA 2011/4 - Deductibility of unpaid directors fees</w:t>
+              <w:t xml:space="preserve">TA 2011/4 - Deductibility of unpaid </w:t>
+            </w:r>
+            <w:proofErr w:type="gramStart"/>
+            <w:r>
+              <w:rPr>
+                <w:rStyle w:val="fancytree-title"/>
+                <w:rFonts w:ascii="Arial" w:hAnsi="Arial" w:cs="Arial"/>
+                <w:color w:val="000000"/>
+              </w:rPr>
+              <w:t>directors</w:t>
+            </w:r>
+            <w:proofErr w:type="gramEnd"/>
+            <w:r>
+              <w:rPr>
+                <w:rStyle w:val="fancytree-title"/>
+                <w:rFonts w:ascii="Arial" w:hAnsi="Arial" w:cs="Arial"/>
+                <w:color w:val="000000"/>
+              </w:rPr>
+              <w:t xml:space="preserve"> fees</w:t>
             </w:r>
           </w:p>
           <w:p>
@@ -23829,7 +24949,25 @@
                 <w:rFonts w:ascii="Arial" w:hAnsi="Arial" w:cs="Arial"/>
                 <w:color w:val="000000"/>
               </w:rPr>
-              <w:t>TA 2009/20 - Interest deduction generators involving promoter controlled companies</w:t>
+              <w:t xml:space="preserve">TA 2009/20 - Interest deduction generators involving </w:t>
+            </w:r>
+            <w:proofErr w:type="gramStart"/>
+            <w:r>
+              <w:rPr>
+                <w:rStyle w:val="fancytree-title"/>
+                <w:rFonts w:ascii="Arial" w:hAnsi="Arial" w:cs="Arial"/>
+                <w:color w:val="000000"/>
+              </w:rPr>
+              <w:t>promoter controlled</w:t>
+            </w:r>
+            <w:proofErr w:type="gramEnd"/>
+            <w:r>
+              <w:rPr>
+                <w:rStyle w:val="fancytree-title"/>
+                <w:rFonts w:ascii="Arial" w:hAnsi="Arial" w:cs="Arial"/>
+                <w:color w:val="000000"/>
+              </w:rPr>
+              <w:t xml:space="preserve"> companies</w:t>
             </w:r>
           </w:p>
           <w:p>
@@ -23972,7 +25110,25 @@
                 <w:rFonts w:ascii="Arial" w:hAnsi="Arial" w:cs="Arial"/>
                 <w:color w:val="000000"/>
               </w:rPr>
-              <w:t>TA 2008/5 - Certain borrowings by self managed superannuation funds</w:t>
+              <w:t xml:space="preserve">TA 2008/5 - Certain borrowings by </w:t>
+            </w:r>
+            <w:proofErr w:type="spellStart"/>
+            <w:r>
+              <w:rPr>
+                <w:rStyle w:val="fancytree-title"/>
+                <w:rFonts w:ascii="Arial" w:hAnsi="Arial" w:cs="Arial"/>
+                <w:color w:val="000000"/>
+              </w:rPr>
+              <w:t>self managed</w:t>
+            </w:r>
+            <w:proofErr w:type="spellEnd"/>
+            <w:r>
+              <w:rPr>
+                <w:rStyle w:val="fancytree-title"/>
+                <w:rFonts w:ascii="Arial" w:hAnsi="Arial" w:cs="Arial"/>
+                <w:color w:val="000000"/>
+              </w:rPr>
+              <w:t xml:space="preserve"> superannuation funds</w:t>
             </w:r>
           </w:p>
           <w:p>
@@ -24513,15 +25669,33 @@
                 <w:szCs w:val="24"/>
                 <w:lang w:val="en-US"/>
               </w:rPr>
-              <w:t>passes the Interest Deductibility Test, It'</w:t>
-            </w:r>
-            <w:r>
-              <w:rPr>
-                <w:sz w:val="24"/>
-                <w:szCs w:val="24"/>
-                <w:lang w:val="en-US"/>
-              </w:rPr>
-              <w:t>s considered by the tax office to be a place of business</w:t>
+              <w:t xml:space="preserve">passes the Interest Deductibility Test, </w:t>
+            </w:r>
+            <w:proofErr w:type="gramStart"/>
+            <w:r>
+              <w:rPr>
+                <w:sz w:val="24"/>
+                <w:szCs w:val="24"/>
+                <w:lang w:val="en-US"/>
+              </w:rPr>
+              <w:t>It'</w:t>
+            </w:r>
+            <w:r>
+              <w:rPr>
+                <w:sz w:val="24"/>
+                <w:szCs w:val="24"/>
+                <w:lang w:val="en-US"/>
+              </w:rPr>
+              <w:t>s</w:t>
+            </w:r>
+            <w:proofErr w:type="gramEnd"/>
+            <w:r>
+              <w:rPr>
+                <w:sz w:val="24"/>
+                <w:szCs w:val="24"/>
+                <w:lang w:val="en-US"/>
+              </w:rPr>
+              <w:t xml:space="preserve"> considered by the tax office to be a place of business</w:t>
             </w:r>
             <w:r>
               <w:rPr>
@@ -24537,7 +25711,25 @@
                 <w:szCs w:val="24"/>
                 <w:lang w:val="en-US"/>
               </w:rPr>
-              <w:t xml:space="preserve"> automatically become in part, a capital gains tax (cgt), asset to be therefore subject to assessment</w:t>
+              <w:t xml:space="preserve"> automatically become in part, a capital gains tax (</w:t>
+            </w:r>
+            <w:proofErr w:type="spellStart"/>
+            <w:r>
+              <w:rPr>
+                <w:sz w:val="24"/>
+                <w:szCs w:val="24"/>
+                <w:lang w:val="en-US"/>
+              </w:rPr>
+              <w:t>cgt</w:t>
+            </w:r>
+            <w:proofErr w:type="spellEnd"/>
+            <w:r>
+              <w:rPr>
+                <w:sz w:val="24"/>
+                <w:szCs w:val="24"/>
+                <w:lang w:val="en-US"/>
+              </w:rPr>
+              <w:t>), asset to be therefore subject to assessment</w:t>
             </w:r>
             <w:r>
               <w:rPr>
@@ -24582,6 +25774,7 @@
               </w:rPr>
               <w:t xml:space="preserve">onetheless, </w:t>
             </w:r>
+            <w:proofErr w:type="gramStart"/>
             <w:r>
               <w:rPr>
                 <w:sz w:val="24"/>
@@ -24596,7 +25789,16 @@
                 <w:szCs w:val="24"/>
                 <w:lang w:val="en-US"/>
               </w:rPr>
-              <w:t>e advise You</w:t>
+              <w:t>e</w:t>
+            </w:r>
+            <w:proofErr w:type="gramEnd"/>
+            <w:r>
+              <w:rPr>
+                <w:sz w:val="24"/>
+                <w:szCs w:val="24"/>
+                <w:lang w:val="en-US"/>
+              </w:rPr>
+              <w:t xml:space="preserve"> advise You</w:t>
             </w:r>
             <w:r>
               <w:rPr>
@@ -24676,7 +25878,25 @@
                 <w:szCs w:val="24"/>
                 <w:lang w:val="en-US"/>
               </w:rPr>
-              <w:t xml:space="preserve"> likely, no capital gains tax to pay, despite a cgt event occurring (sounds like a riddle </w:t>
+              <w:t xml:space="preserve"> likely, no capital gains tax to pay, despite a </w:t>
+            </w:r>
+            <w:proofErr w:type="spellStart"/>
+            <w:r>
+              <w:rPr>
+                <w:sz w:val="24"/>
+                <w:szCs w:val="24"/>
+                <w:lang w:val="en-US"/>
+              </w:rPr>
+              <w:t>cgt</w:t>
+            </w:r>
+            <w:proofErr w:type="spellEnd"/>
+            <w:r>
+              <w:rPr>
+                <w:sz w:val="24"/>
+                <w:szCs w:val="24"/>
+                <w:lang w:val="en-US"/>
+              </w:rPr>
+              <w:t xml:space="preserve"> event occurring (sounds like a riddle </w:t>
             </w:r>
             <w:r>
               <w:rPr>
@@ -24815,7 +26035,25 @@
                 <w:szCs w:val="24"/>
                 <w:lang w:val="en-US"/>
               </w:rPr>
-              <w:t>negate any payment of cgt that might otherwise arise should</w:t>
+              <w:t xml:space="preserve">negate any payment of </w:t>
+            </w:r>
+            <w:proofErr w:type="spellStart"/>
+            <w:r>
+              <w:rPr>
+                <w:sz w:val="24"/>
+                <w:szCs w:val="24"/>
+                <w:lang w:val="en-US"/>
+              </w:rPr>
+              <w:t>cgt</w:t>
+            </w:r>
+            <w:proofErr w:type="spellEnd"/>
+            <w:r>
+              <w:rPr>
+                <w:sz w:val="24"/>
+                <w:szCs w:val="24"/>
+                <w:lang w:val="en-US"/>
+              </w:rPr>
+              <w:t xml:space="preserve"> that might otherwise arise should</w:t>
             </w:r>
             <w:r>
               <w:rPr>
@@ -24848,7 +26086,25 @@
                 <w:lang w:val="en-US"/>
               </w:rPr>
               <w:lastRenderedPageBreak/>
-              <w:t>in short, this is achieved by intelligent application of the small business cgt concessions.</w:t>
+              <w:t xml:space="preserve">in short, this is achieved by intelligent application of the small business </w:t>
+            </w:r>
+            <w:proofErr w:type="spellStart"/>
+            <w:r>
+              <w:rPr>
+                <w:sz w:val="24"/>
+                <w:szCs w:val="24"/>
+                <w:lang w:val="en-US"/>
+              </w:rPr>
+              <w:t>cgt</w:t>
+            </w:r>
+            <w:proofErr w:type="spellEnd"/>
+            <w:r>
+              <w:rPr>
+                <w:sz w:val="24"/>
+                <w:szCs w:val="24"/>
+                <w:lang w:val="en-US"/>
+              </w:rPr>
+              <w:t xml:space="preserve"> concessions.</w:t>
             </w:r>
             <w:r>
               <w:rPr>
@@ -24946,7 +26202,25 @@
                 <w:szCs w:val="24"/>
                 <w:lang w:val="en-US"/>
               </w:rPr>
-              <w:t xml:space="preserve">Yes, Our </w:t>
+              <w:t xml:space="preserve">Yes, </w:t>
+            </w:r>
+            <w:proofErr w:type="gramStart"/>
+            <w:r>
+              <w:rPr>
+                <w:sz w:val="24"/>
+                <w:szCs w:val="24"/>
+                <w:lang w:val="en-US"/>
+              </w:rPr>
+              <w:t>Our</w:t>
+            </w:r>
+            <w:proofErr w:type="gramEnd"/>
+            <w:r>
+              <w:rPr>
+                <w:sz w:val="24"/>
+                <w:szCs w:val="24"/>
+                <w:lang w:val="en-US"/>
+              </w:rPr>
+              <w:t xml:space="preserve"> </w:t>
             </w:r>
             <w:r>
               <w:rPr>
@@ -25175,6 +26449,7 @@
               </w:rPr>
               <w:t xml:space="preserve">our circumstances and or aspirations change, </w:t>
             </w:r>
+            <w:proofErr w:type="gramStart"/>
             <w:r>
               <w:rPr>
                 <w:sz w:val="24"/>
@@ -25189,7 +26464,16 @@
                 <w:szCs w:val="24"/>
                 <w:lang w:val="en-US"/>
               </w:rPr>
-              <w:t>e won’t charge you for revamp</w:t>
+              <w:t>e</w:t>
+            </w:r>
+            <w:proofErr w:type="gramEnd"/>
+            <w:r>
+              <w:rPr>
+                <w:sz w:val="24"/>
+                <w:szCs w:val="24"/>
+                <w:lang w:val="en-US"/>
+              </w:rPr>
+              <w:t xml:space="preserve"> won’t charge you for revamp</w:t>
             </w:r>
             <w:r>
               <w:rPr>
@@ -25380,15 +26664,33 @@
                 <w:szCs w:val="24"/>
                 <w:lang w:val="en-US"/>
               </w:rPr>
-              <w:t>As and when this might occur, W</w:t>
-            </w:r>
-            <w:r>
-              <w:rPr>
-                <w:sz w:val="24"/>
-                <w:szCs w:val="24"/>
-                <w:lang w:val="en-US"/>
-              </w:rPr>
-              <w:t xml:space="preserve">e are confident that as </w:t>
+              <w:t xml:space="preserve">As and when this might occur, </w:t>
+            </w:r>
+            <w:proofErr w:type="gramStart"/>
+            <w:r>
+              <w:rPr>
+                <w:sz w:val="24"/>
+                <w:szCs w:val="24"/>
+                <w:lang w:val="en-US"/>
+              </w:rPr>
+              <w:t>W</w:t>
+            </w:r>
+            <w:r>
+              <w:rPr>
+                <w:sz w:val="24"/>
+                <w:szCs w:val="24"/>
+                <w:lang w:val="en-US"/>
+              </w:rPr>
+              <w:t>e</w:t>
+            </w:r>
+            <w:proofErr w:type="gramEnd"/>
+            <w:r>
+              <w:rPr>
+                <w:sz w:val="24"/>
+                <w:szCs w:val="24"/>
+                <w:lang w:val="en-US"/>
+              </w:rPr>
+              <w:t xml:space="preserve"> are confident that as </w:t>
             </w:r>
             <w:r>
               <w:rPr>
@@ -25446,6 +26748,7 @@
               </w:rPr>
               <w:t xml:space="preserve">ur processes, </w:t>
             </w:r>
+            <w:proofErr w:type="gramStart"/>
             <w:r>
               <w:rPr>
                 <w:sz w:val="24"/>
@@ -25460,7 +26763,16 @@
                 <w:szCs w:val="24"/>
                 <w:lang w:val="en-US"/>
               </w:rPr>
-              <w:t xml:space="preserve">e won’t have to allocate substantial resources in re-educating </w:t>
+              <w:t>e</w:t>
+            </w:r>
+            <w:proofErr w:type="gramEnd"/>
+            <w:r>
+              <w:rPr>
+                <w:sz w:val="24"/>
+                <w:szCs w:val="24"/>
+                <w:lang w:val="en-US"/>
+              </w:rPr>
+              <w:t xml:space="preserve"> won’t have to allocate substantial resources in re-educating </w:t>
             </w:r>
             <w:r>
               <w:rPr>
@@ -26205,7 +27517,27 @@
                 <w:szCs w:val="24"/>
                 <w:lang w:val="en-US"/>
               </w:rPr>
-              <w:t xml:space="preserve">any amounts shown herein are mere placeholder estimates. Generally however, </w:t>
+              <w:t xml:space="preserve">any amounts shown herein are mere placeholder estimates. </w:t>
+            </w:r>
+            <w:proofErr w:type="gramStart"/>
+            <w:r>
+              <w:rPr>
+                <w:i/>
+                <w:sz w:val="24"/>
+                <w:szCs w:val="24"/>
+                <w:lang w:val="en-US"/>
+              </w:rPr>
+              <w:t>Generally</w:t>
+            </w:r>
+            <w:proofErr w:type="gramEnd"/>
+            <w:r>
+              <w:rPr>
+                <w:i/>
+                <w:sz w:val="24"/>
+                <w:szCs w:val="24"/>
+                <w:lang w:val="en-US"/>
+              </w:rPr>
+              <w:t xml:space="preserve"> however, </w:t>
             </w:r>
             <w:r>
               <w:rPr>
@@ -26722,7 +28054,25 @@
                 <w:szCs w:val="24"/>
                 <w:lang w:val="en-US"/>
               </w:rPr>
-              <w:t>heating, lighting, phone calls and depreciation of office furniture and equipment etc, Your</w:t>
+              <w:t xml:space="preserve">heating, lighting, phone calls and depreciation of office furniture and equipment </w:t>
+            </w:r>
+            <w:proofErr w:type="spellStart"/>
+            <w:r>
+              <w:rPr>
+                <w:sz w:val="24"/>
+                <w:szCs w:val="24"/>
+                <w:lang w:val="en-US"/>
+              </w:rPr>
+              <w:t>etc</w:t>
+            </w:r>
+            <w:proofErr w:type="spellEnd"/>
+            <w:r>
+              <w:rPr>
+                <w:sz w:val="24"/>
+                <w:szCs w:val="24"/>
+                <w:lang w:val="en-US"/>
+              </w:rPr>
+              <w:t>, Your</w:t>
             </w:r>
             <w:r>
               <w:rPr>
@@ -26804,6 +28154,7 @@
               </w:rPr>
               <w:t xml:space="preserve">, accounting and advice fees </w:t>
             </w:r>
+            <w:proofErr w:type="spellStart"/>
             <w:r>
               <w:rPr>
                 <w:sz w:val="24"/>
@@ -26812,6 +28163,7 @@
               </w:rPr>
               <w:t>etc</w:t>
             </w:r>
+            <w:proofErr w:type="spellEnd"/>
             <w:r>
               <w:rPr>
                 <w:sz w:val="24"/>
@@ -27096,13 +28448,23 @@
                 <w:lang w:val="en-US"/>
               </w:rPr>
             </w:pPr>
-            <w:r>
-              <w:rPr>
-                <w:sz w:val="24"/>
-                <w:szCs w:val="24"/>
-                <w:lang w:val="en-US"/>
-              </w:rPr>
-              <w:t>If however</w:t>
+            <w:proofErr w:type="gramStart"/>
+            <w:r>
+              <w:rPr>
+                <w:sz w:val="24"/>
+                <w:szCs w:val="24"/>
+                <w:lang w:val="en-US"/>
+              </w:rPr>
+              <w:t>If</w:t>
+            </w:r>
+            <w:proofErr w:type="gramEnd"/>
+            <w:r>
+              <w:rPr>
+                <w:sz w:val="24"/>
+                <w:szCs w:val="24"/>
+                <w:lang w:val="en-US"/>
+              </w:rPr>
+              <w:t xml:space="preserve"> however</w:t>
             </w:r>
             <w:r>
               <w:rPr>
@@ -27134,8 +28496,27 @@
                 <w:szCs w:val="24"/>
                 <w:lang w:val="en-US"/>
               </w:rPr>
-              <w:t xml:space="preserve"> earns exactly what than it spends i.e. it breaks even, then it will not increase Your taxable income or in other words, You made some </w:t>
-            </w:r>
+              <w:t xml:space="preserve"> earns exactly what than it spends i.e. it breaks even, then it will not increase Your taxable income or in other words, </w:t>
+            </w:r>
+            <w:proofErr w:type="gramStart"/>
+            <w:r>
+              <w:rPr>
+                <w:sz w:val="24"/>
+                <w:szCs w:val="24"/>
+                <w:lang w:val="en-US"/>
+              </w:rPr>
+              <w:t>You</w:t>
+            </w:r>
+            <w:proofErr w:type="gramEnd"/>
+            <w:r>
+              <w:rPr>
+                <w:sz w:val="24"/>
+                <w:szCs w:val="24"/>
+                <w:lang w:val="en-US"/>
+              </w:rPr>
+              <w:t xml:space="preserve"> made some </w:t>
+            </w:r>
+            <w:proofErr w:type="gramStart"/>
             <w:r>
               <w:rPr>
                 <w:b/>
@@ -27145,6 +28526,7 @@
               </w:rPr>
               <w:t>TAX FREE</w:t>
             </w:r>
+            <w:proofErr w:type="gramEnd"/>
             <w:r>
               <w:rPr>
                 <w:sz w:val="24"/>
@@ -27595,13 +28977,43 @@
                 <w:lang w:val="en-US"/>
               </w:rPr>
             </w:pPr>
-            <w:r>
-              <w:rPr>
-                <w:sz w:val="24"/>
-                <w:szCs w:val="24"/>
-                <w:lang w:val="en-US"/>
-              </w:rPr>
-              <w:t>Additionally the Albanese Government has made no announcements that the home business sector is in it’s sights.</w:t>
+            <w:proofErr w:type="gramStart"/>
+            <w:r>
+              <w:rPr>
+                <w:sz w:val="24"/>
+                <w:szCs w:val="24"/>
+                <w:lang w:val="en-US"/>
+              </w:rPr>
+              <w:t>Additionally</w:t>
+            </w:r>
+            <w:proofErr w:type="gramEnd"/>
+            <w:r>
+              <w:rPr>
+                <w:sz w:val="24"/>
+                <w:szCs w:val="24"/>
+                <w:lang w:val="en-US"/>
+              </w:rPr>
+              <w:t xml:space="preserve"> the Albanese Government has made no announcements that the home business sector is in </w:t>
+            </w:r>
+            <w:proofErr w:type="spellStart"/>
+            <w:proofErr w:type="gramStart"/>
+            <w:r>
+              <w:rPr>
+                <w:sz w:val="24"/>
+                <w:szCs w:val="24"/>
+                <w:lang w:val="en-US"/>
+              </w:rPr>
+              <w:t>it’s</w:t>
+            </w:r>
+            <w:proofErr w:type="spellEnd"/>
+            <w:proofErr w:type="gramEnd"/>
+            <w:r>
+              <w:rPr>
+                <w:sz w:val="24"/>
+                <w:szCs w:val="24"/>
+                <w:lang w:val="en-US"/>
+              </w:rPr>
+              <w:t xml:space="preserve"> sights.</w:t>
             </w:r>
           </w:p>
           <w:p>
@@ -27783,15 +29195,33 @@
                 <w:szCs w:val="24"/>
                 <w:lang w:val="en-US"/>
               </w:rPr>
-              <w:t xml:space="preserve"> none of this</w:t>
-            </w:r>
-            <w:r>
-              <w:rPr>
-                <w:sz w:val="24"/>
-                <w:szCs w:val="24"/>
-                <w:lang w:val="en-US"/>
-              </w:rPr>
-              <w:t xml:space="preserve"> matters </w:t>
+              <w:t xml:space="preserve"> none of </w:t>
+            </w:r>
+            <w:proofErr w:type="gramStart"/>
+            <w:r>
+              <w:rPr>
+                <w:sz w:val="24"/>
+                <w:szCs w:val="24"/>
+                <w:lang w:val="en-US"/>
+              </w:rPr>
+              <w:t>this</w:t>
+            </w:r>
+            <w:r>
+              <w:rPr>
+                <w:sz w:val="24"/>
+                <w:szCs w:val="24"/>
+                <w:lang w:val="en-US"/>
+              </w:rPr>
+              <w:t xml:space="preserve"> matters</w:t>
+            </w:r>
+            <w:proofErr w:type="gramEnd"/>
+            <w:r>
+              <w:rPr>
+                <w:sz w:val="24"/>
+                <w:szCs w:val="24"/>
+                <w:lang w:val="en-US"/>
+              </w:rPr>
+              <w:t xml:space="preserve"> </w:t>
             </w:r>
             <w:r>
               <w:rPr>
@@ -27809,13 +29239,23 @@
               </w:rPr>
               <w:t xml:space="preserve">as the losses simply get carried forward on the books. And in cases where home businesses do make profits, </w:t>
             </w:r>
-            <w:r>
-              <w:rPr>
-                <w:sz w:val="24"/>
-                <w:szCs w:val="24"/>
-                <w:lang w:val="en-US"/>
-              </w:rPr>
-              <w:t>We postulate that</w:t>
+            <w:proofErr w:type="gramStart"/>
+            <w:r>
+              <w:rPr>
+                <w:sz w:val="24"/>
+                <w:szCs w:val="24"/>
+                <w:lang w:val="en-US"/>
+              </w:rPr>
+              <w:t>We</w:t>
+            </w:r>
+            <w:proofErr w:type="gramEnd"/>
+            <w:r>
+              <w:rPr>
+                <w:sz w:val="24"/>
+                <w:szCs w:val="24"/>
+                <w:lang w:val="en-US"/>
+              </w:rPr>
+              <w:t xml:space="preserve"> postulate that</w:t>
             </w:r>
             <w:r>
               <w:rPr>
@@ -28285,15 +29725,33 @@
                 <w:szCs w:val="24"/>
                 <w:lang w:val="en-US"/>
               </w:rPr>
-              <w:t>Basically, U</w:t>
-            </w:r>
-            <w:r>
-              <w:rPr>
-                <w:sz w:val="24"/>
-                <w:szCs w:val="24"/>
-                <w:lang w:val="en-US"/>
-              </w:rPr>
-              <w:t xml:space="preserve">s providing advice that </w:t>
+              <w:t xml:space="preserve">Basically, </w:t>
+            </w:r>
+            <w:proofErr w:type="gramStart"/>
+            <w:r>
+              <w:rPr>
+                <w:sz w:val="24"/>
+                <w:szCs w:val="24"/>
+                <w:lang w:val="en-US"/>
+              </w:rPr>
+              <w:t>U</w:t>
+            </w:r>
+            <w:r>
+              <w:rPr>
+                <w:sz w:val="24"/>
+                <w:szCs w:val="24"/>
+                <w:lang w:val="en-US"/>
+              </w:rPr>
+              <w:t>s</w:t>
+            </w:r>
+            <w:proofErr w:type="gramEnd"/>
+            <w:r>
+              <w:rPr>
+                <w:sz w:val="24"/>
+                <w:szCs w:val="24"/>
+                <w:lang w:val="en-US"/>
+              </w:rPr>
+              <w:t xml:space="preserve"> providing advice that </w:t>
             </w:r>
             <w:r>
               <w:rPr>
@@ -28492,6 +29950,7 @@
               </w:rPr>
               <w:t xml:space="preserve"> refer you to trusted associates</w:t>
             </w:r>
+            <w:proofErr w:type="gramStart"/>
             <w:r>
               <w:rPr>
                 <w:rFonts w:ascii="Arial" w:hAnsi="Arial" w:cs="Arial"/>
@@ -28506,7 +29965,16 @@
                 <w:color w:val="000000"/>
                 <w:lang w:val="en-US"/>
               </w:rPr>
-              <w:t xml:space="preserve"> for q</w:t>
+              <w:t xml:space="preserve"> for</w:t>
+            </w:r>
+            <w:proofErr w:type="gramEnd"/>
+            <w:r>
+              <w:rPr>
+                <w:rFonts w:ascii="Arial" w:hAnsi="Arial" w:cs="Arial"/>
+                <w:color w:val="000000"/>
+                <w:lang w:val="en-US"/>
+              </w:rPr>
+              <w:t xml:space="preserve"> q</w:t>
             </w:r>
             <w:r>
               <w:rPr>
@@ -29241,7 +30709,47 @@
           <w:color w:val="000000"/>
           <w:lang w:val="en-US"/>
         </w:rPr>
-        <w:t>Local Council Approval To Run A Home Business:</w:t>
+        <w:t xml:space="preserve">Local Council Approval </w:t>
+      </w:r>
+      <w:proofErr w:type="gramStart"/>
+      <w:r>
+        <w:rPr>
+          <w:rFonts w:ascii="Arial" w:hAnsi="Arial" w:cs="Arial"/>
+          <w:b/>
+          <w:color w:val="000000"/>
+          <w:lang w:val="en-US"/>
+        </w:rPr>
+        <w:t>To</w:t>
+      </w:r>
+      <w:proofErr w:type="gramEnd"/>
+      <w:r>
+        <w:rPr>
+          <w:rFonts w:ascii="Arial" w:hAnsi="Arial" w:cs="Arial"/>
+          <w:b/>
+          <w:color w:val="000000"/>
+          <w:lang w:val="en-US"/>
+        </w:rPr>
+        <w:t xml:space="preserve"> Run </w:t>
+      </w:r>
+      <w:proofErr w:type="gramStart"/>
+      <w:r>
+        <w:rPr>
+          <w:rFonts w:ascii="Arial" w:hAnsi="Arial" w:cs="Arial"/>
+          <w:b/>
+          <w:color w:val="000000"/>
+          <w:lang w:val="en-US"/>
+        </w:rPr>
+        <w:t>A</w:t>
+      </w:r>
+      <w:proofErr w:type="gramEnd"/>
+      <w:r>
+        <w:rPr>
+          <w:rFonts w:ascii="Arial" w:hAnsi="Arial" w:cs="Arial"/>
+          <w:b/>
+          <w:color w:val="000000"/>
+          <w:lang w:val="en-US"/>
+        </w:rPr>
+        <w:t xml:space="preserve"> Home Business:</w:t>
       </w:r>
     </w:p>
     <w:p>
@@ -29401,15 +30909,33 @@
           <w:color w:val="000000"/>
           <w:lang w:val="en-US"/>
         </w:rPr>
-        <w:t xml:space="preserve">with them </w:t>
-      </w:r>
+        <w:t xml:space="preserve">with </w:t>
+      </w:r>
+      <w:proofErr w:type="gramStart"/>
       <w:r>
         <w:rPr>
           <w:rFonts w:ascii="Arial" w:hAnsi="Arial" w:cs="Arial"/>
           <w:color w:val="000000"/>
           <w:lang w:val="en-US"/>
         </w:rPr>
-        <w:t xml:space="preserve"> to </w:t>
+        <w:t xml:space="preserve">them </w:t>
+      </w:r>
+      <w:r>
+        <w:rPr>
+          <w:rFonts w:ascii="Arial" w:hAnsi="Arial" w:cs="Arial"/>
+          <w:color w:val="000000"/>
+          <w:lang w:val="en-US"/>
+        </w:rPr>
+        <w:t xml:space="preserve"> to</w:t>
+      </w:r>
+      <w:proofErr w:type="gramEnd"/>
+      <w:r>
+        <w:rPr>
+          <w:rFonts w:ascii="Arial" w:hAnsi="Arial" w:cs="Arial"/>
+          <w:color w:val="000000"/>
+          <w:lang w:val="en-US"/>
+        </w:rPr>
+        <w:t xml:space="preserve"> </w:t>
       </w:r>
       <w:r>
         <w:rPr>
@@ -30511,7 +32037,21 @@
         <w:rPr>
           <w:rFonts w:ascii="Arial" w:hAnsi="Arial" w:cs="Arial"/>
         </w:rPr>
-        <w:t>A site plan of the property showing available site parking for clients / customers / couriers / employees (in addition to the  two (2) bays required for the dwelling); and</w:t>
+        <w:t xml:space="preserve">A site plan of the property showing available site parking for clients / customers / couriers / employees (in addition to </w:t>
+      </w:r>
+      <w:proofErr w:type="gramStart"/>
+      <w:r>
+        <w:rPr>
+          <w:rFonts w:ascii="Arial" w:hAnsi="Arial" w:cs="Arial"/>
+        </w:rPr>
+        <w:t>the  two</w:t>
+      </w:r>
+      <w:proofErr w:type="gramEnd"/>
+      <w:r>
+        <w:rPr>
+          <w:rFonts w:ascii="Arial" w:hAnsi="Arial" w:cs="Arial"/>
+        </w:rPr>
+        <w:t xml:space="preserve"> (2) bays required for the dwelling); and</w:t>
       </w:r>
     </w:p>
     <w:p>
@@ -31117,7 +32657,21 @@
         <w:rPr>
           <w:rFonts w:ascii="Arial" w:hAnsi="Arial" w:cs="Arial"/>
         </w:rPr>
-        <w:t xml:space="preserve"> having to pay less tax,  may be redirected into business operations, debt reduction, passively invested elsewhere or alternatively </w:t>
+        <w:t xml:space="preserve"> having to pay less </w:t>
+      </w:r>
+      <w:proofErr w:type="gramStart"/>
+      <w:r>
+        <w:rPr>
+          <w:rFonts w:ascii="Arial" w:hAnsi="Arial" w:cs="Arial"/>
+        </w:rPr>
+        <w:t>tax,  may</w:t>
+      </w:r>
+      <w:proofErr w:type="gramEnd"/>
+      <w:r>
+        <w:rPr>
+          <w:rFonts w:ascii="Arial" w:hAnsi="Arial" w:cs="Arial"/>
+        </w:rPr>
+        <w:t xml:space="preserve"> be redirected into business operations, debt reduction, passively invested elsewhere or alternatively </w:t>
       </w:r>
       <w:r>
         <w:rPr>
@@ -32385,12 +33939,14 @@
           <w:rFonts w:ascii="Arial" w:hAnsi="Arial" w:cs="Arial"/>
         </w:rPr>
       </w:pPr>
+      <w:proofErr w:type="spellStart"/>
       <w:r>
         <w:rPr>
           <w:rFonts w:ascii="Arial" w:hAnsi="Arial" w:cs="Arial"/>
         </w:rPr>
         <w:t>Intellisolve</w:t>
       </w:r>
+      <w:proofErr w:type="spellEnd"/>
     </w:p>
     <w:p>
       <w:pPr>
@@ -32422,7 +33978,21 @@
           <w:rFonts w:ascii="Arial" w:hAnsi="Arial" w:cs="Arial"/>
         </w:rPr>
         <w:br/>
-        <w:t>I {{CLIENT_FULL_NAME}}, authorise Intellisolve to do all things reasonably required to give timely and practical effect to the advice herein.</w:t>
+        <w:t xml:space="preserve">I {{CLIENT_FULL_NAME}}, authorise </w:t>
+      </w:r>
+      <w:proofErr w:type="spellStart"/>
+      <w:r>
+        <w:rPr>
+          <w:rFonts w:ascii="Arial" w:hAnsi="Arial" w:cs="Arial"/>
+        </w:rPr>
+        <w:t>Intellisolve</w:t>
+      </w:r>
+      <w:proofErr w:type="spellEnd"/>
+      <w:r>
+        <w:rPr>
+          <w:rFonts w:ascii="Arial" w:hAnsi="Arial" w:cs="Arial"/>
+        </w:rPr>
+        <w:t xml:space="preserve"> to do all things reasonably required to give timely and practical effect to the advice herein.</w:t>
       </w:r>
     </w:p>
     <w:p>
@@ -32474,12 +34044,14 @@
         </w:rPr>
         <w:t xml:space="preserve">or </w:t>
       </w:r>
+      <w:proofErr w:type="spellStart"/>
       <w:r>
         <w:rPr>
           <w:rFonts w:ascii="Arial" w:hAnsi="Arial" w:cs="Arial"/>
         </w:rPr>
         <w:t>Intellisolve</w:t>
       </w:r>
+      <w:proofErr w:type="spellEnd"/>
       <w:r>
         <w:rPr>
           <w:rFonts w:ascii="Arial" w:hAnsi="Arial" w:cs="Arial"/>
@@ -32560,11 +34132,19 @@
         </w:rPr>
         <w:t xml:space="preserve"> further indemnify and hold </w:t>
       </w:r>
-      <w:r>
-        <w:rPr>
-          <w:rFonts w:ascii="Arial" w:hAnsi="Arial" w:cs="Arial"/>
-        </w:rPr>
-        <w:t xml:space="preserve">Intellisolve </w:t>
+      <w:proofErr w:type="spellStart"/>
+      <w:r>
+        <w:rPr>
+          <w:rFonts w:ascii="Arial" w:hAnsi="Arial" w:cs="Arial"/>
+        </w:rPr>
+        <w:t>Intellisolve</w:t>
+      </w:r>
+      <w:proofErr w:type="spellEnd"/>
+      <w:r>
+        <w:rPr>
+          <w:rFonts w:ascii="Arial" w:hAnsi="Arial" w:cs="Arial"/>
+        </w:rPr>
+        <w:t xml:space="preserve"> </w:t>
       </w:r>
       <w:r>
         <w:rPr>
@@ -32977,8 +34557,19 @@
         <w:sz w:val="16"/>
         <w:szCs w:val="16"/>
       </w:rPr>
-      <w:t xml:space="preserve"> Genovesi Enterprises Pty Ltd, T/As: Intellisolve</w:t>
+      <w:t xml:space="preserve"> Genovesi Enterprises Pty Ltd, T/As: </w:t>
     </w:r>
+    <w:proofErr w:type="spellStart"/>
+    <w:r>
+      <w:rPr>
+        <w:rFonts w:ascii="Arial" w:hAnsi="Arial" w:cs="Arial"/>
+        <w:color w:val="000000"/>
+        <w:sz w:val="16"/>
+        <w:szCs w:val="16"/>
+      </w:rPr>
+      <w:t>Intellisolve</w:t>
+    </w:r>
+    <w:proofErr w:type="spellEnd"/>
   </w:p>
 </w:ftr>
 </file>

</xml_diff>

<commit_message>
Add business word after business name
</commit_message>
<xml_diff>
--- a/public/templates/final_report.docx
+++ b/public/templates/final_report.docx
@@ -1947,7 +1947,7 @@
           <w:szCs w:val="20"/>
           <w:lang w:val="en-US" w:eastAsia="en-US"/>
         </w:rPr>
-        <w:t xml:space="preserve">FACT SHEET </w:t>
+        <w:t>FACT SHEET</w:t>
       </w:r>
       <w:r>
         <w:rPr>
@@ -1958,7 +1958,7 @@
           <w:szCs w:val="20"/>
           <w:lang w:val="en-US" w:eastAsia="en-US"/>
         </w:rPr>
-        <w:t xml:space="preserve">(CITY OF </w:t>
+        <w:tab/>
       </w:r>
       <w:r>
         <w:rPr>
@@ -1969,7 +1969,7 @@
           <w:szCs w:val="20"/>
           <w:lang w:val="en-US" w:eastAsia="en-US"/>
         </w:rPr>
-        <w:t>MELVILLE</w:t>
+        <w:tab/>
       </w:r>
       <w:r>
         <w:rPr>
@@ -1980,7 +1980,7 @@
           <w:szCs w:val="20"/>
           <w:lang w:val="en-US" w:eastAsia="en-US"/>
         </w:rPr>
-        <w:t>)</w:t>
+        <w:tab/>
       </w:r>
       <w:r>
         <w:rPr>
@@ -5861,6 +5861,12 @@
                     </w:rPr>
                     <w:t>{{BUP}}</w:t>
                   </w:r>
+                  <w:r>
+                    <w:rPr>
+                      <w:rFonts w:ascii="Arial" w:hAnsi="Arial" w:cs="Arial"/>
+                    </w:rPr>
+                    <w:t>%</w:t>
+                  </w:r>
                 </w:p>
               </w:tc>
               <w:tc>
@@ -5958,6 +5964,12 @@
                       <w:rFonts w:ascii="Arial" w:hAnsi="Arial" w:cs="Arial"/>
                     </w:rPr>
                     <w:t>{{BUP}}</w:t>
+                  </w:r>
+                  <w:r>
+                    <w:rPr>
+                      <w:rFonts w:ascii="Arial" w:hAnsi="Arial" w:cs="Arial"/>
+                    </w:rPr>
+                    <w:t>%</w:t>
                   </w:r>
                 </w:p>
               </w:tc>
@@ -6057,6 +6069,12 @@
                     </w:rPr>
                     <w:t>{{BUP}}</w:t>
                   </w:r>
+                  <w:r>
+                    <w:rPr>
+                      <w:rFonts w:ascii="Arial" w:hAnsi="Arial" w:cs="Arial"/>
+                    </w:rPr>
+                    <w:t>%</w:t>
+                  </w:r>
                 </w:p>
               </w:tc>
               <w:tc>
@@ -6154,6 +6172,12 @@
                       <w:rFonts w:ascii="Arial" w:hAnsi="Arial" w:cs="Arial"/>
                     </w:rPr>
                     <w:t>{{BUP}}</w:t>
+                  </w:r>
+                  <w:r>
+                    <w:rPr>
+                      <w:rFonts w:ascii="Arial" w:hAnsi="Arial" w:cs="Arial"/>
+                    </w:rPr>
+                    <w:t>%</w:t>
                   </w:r>
                 </w:p>
               </w:tc>
@@ -6253,6 +6277,12 @@
                     </w:rPr>
                     <w:t>{{BUP}}</w:t>
                   </w:r>
+                  <w:r>
+                    <w:rPr>
+                      <w:rFonts w:ascii="Arial" w:hAnsi="Arial" w:cs="Arial"/>
+                    </w:rPr>
+                    <w:t>%</w:t>
+                  </w:r>
                 </w:p>
               </w:tc>
               <w:tc>
@@ -6350,6 +6380,12 @@
                       <w:rFonts w:ascii="Arial" w:hAnsi="Arial" w:cs="Arial"/>
                     </w:rPr>
                     <w:t>{{BUP}}</w:t>
+                  </w:r>
+                  <w:r>
+                    <w:rPr>
+                      <w:rFonts w:ascii="Arial" w:hAnsi="Arial" w:cs="Arial"/>
+                    </w:rPr>
+                    <w:t>%</w:t>
                   </w:r>
                 </w:p>
               </w:tc>
@@ -6754,6 +6790,12 @@
                     </w:rPr>
                     <w:t>{{BUP}}</w:t>
                   </w:r>
+                  <w:r>
+                    <w:rPr>
+                      <w:rFonts w:ascii="Arial" w:hAnsi="Arial" w:cs="Arial"/>
+                    </w:rPr>
+                    <w:t>%</w:t>
+                  </w:r>
                 </w:p>
               </w:tc>
               <w:tc>
@@ -6855,6 +6897,12 @@
                     </w:rPr>
                     <w:t>{{BUP}}</w:t>
                   </w:r>
+                  <w:r>
+                    <w:rPr>
+                      <w:rFonts w:ascii="Arial" w:hAnsi="Arial" w:cs="Arial"/>
+                    </w:rPr>
+                    <w:t>%</w:t>
+                  </w:r>
                 </w:p>
               </w:tc>
               <w:tc>
@@ -6952,6 +7000,12 @@
                       <w:rFonts w:ascii="Arial" w:hAnsi="Arial" w:cs="Arial"/>
                     </w:rPr>
                     <w:t>{{BUP}}</w:t>
+                  </w:r>
+                  <w:r>
+                    <w:rPr>
+                      <w:rFonts w:ascii="Arial" w:hAnsi="Arial" w:cs="Arial"/>
+                    </w:rPr>
+                    <w:t>%</w:t>
                   </w:r>
                 </w:p>
               </w:tc>
@@ -7583,6 +7637,7 @@
                     <w:rPr>
                       <w:rFonts w:ascii="Arial" w:hAnsi="Arial" w:cs="Arial"/>
                     </w:rPr>
+                    <w:lastRenderedPageBreak/>
                     <w:t>Actual Cost Method</w:t>
                   </w:r>
                 </w:p>
@@ -7695,7 +7750,6 @@
                     <w:rPr>
                       <w:rFonts w:ascii="Arial" w:hAnsi="Arial" w:cs="Arial"/>
                     </w:rPr>
-                    <w:lastRenderedPageBreak/>
                     <w:t>{{BEST_METHOD_COMPARISON}}</w:t>
                   </w:r>
                 </w:p>
@@ -8818,6 +8872,7 @@
                 <w:rFonts w:ascii="Arial" w:hAnsi="Arial" w:cs="Arial"/>
                 <w:lang w:val="en-US"/>
               </w:rPr>
+              <w:lastRenderedPageBreak/>
               <w:t>You</w:t>
             </w:r>
             <w:r>
@@ -9277,7 +9332,39 @@
                 <w:color w:val="000000"/>
                 <w:lang w:val="en-US"/>
               </w:rPr>
-              <w:t xml:space="preserve"> (currently set at a $400,000.00 threshold). </w:t>
+              <w:t xml:space="preserve"> (currently set at a $</w:t>
+            </w:r>
+            <w:r>
+              <w:rPr>
+                <w:rFonts w:ascii="Arial" w:hAnsi="Arial" w:cs="Arial"/>
+                <w:color w:val="000000"/>
+                <w:lang w:val="en-US"/>
+              </w:rPr>
+              <w:t>6,</w:t>
+            </w:r>
+            <w:r>
+              <w:rPr>
+                <w:rFonts w:ascii="Arial" w:hAnsi="Arial" w:cs="Arial"/>
+                <w:color w:val="000000"/>
+                <w:lang w:val="en-US"/>
+              </w:rPr>
+              <w:t>00</w:t>
+            </w:r>
+            <w:r>
+              <w:rPr>
+                <w:rFonts w:ascii="Arial" w:hAnsi="Arial" w:cs="Arial"/>
+                <w:color w:val="000000"/>
+                <w:lang w:val="en-US"/>
+              </w:rPr>
+              <w:t>0</w:t>
+            </w:r>
+            <w:r>
+              <w:rPr>
+                <w:rFonts w:ascii="Arial" w:hAnsi="Arial" w:cs="Arial"/>
+                <w:color w:val="000000"/>
+                <w:lang w:val="en-US"/>
+              </w:rPr>
+              <w:t xml:space="preserve">,000.00 threshold). </w:t>
             </w:r>
           </w:p>
           <w:p>
@@ -9306,7 +9393,21 @@
                 <w:rFonts w:ascii="Arial" w:hAnsi="Arial" w:cs="Arial"/>
                 <w:lang w:val="en-US"/>
               </w:rPr>
-              <w:t xml:space="preserve">Further to (10) above, a $200,000.00 </w:t>
+              <w:t>Further to (10) above, a $2</w:t>
+            </w:r>
+            <w:r>
+              <w:rPr>
+                <w:rFonts w:ascii="Arial" w:hAnsi="Arial" w:cs="Arial"/>
+                <w:lang w:val="en-US"/>
+              </w:rPr>
+              <w:t>,0</w:t>
+            </w:r>
+            <w:r>
+              <w:rPr>
+                <w:rFonts w:ascii="Arial" w:hAnsi="Arial" w:cs="Arial"/>
+                <w:lang w:val="en-US"/>
+              </w:rPr>
+              <w:t xml:space="preserve">00,000.00 </w:t>
             </w:r>
             <w:r>
               <w:rPr>
@@ -9821,6 +9922,7 @@
                 <w:bCs/>
                 <w:lang w:val="en-US"/>
               </w:rPr>
+              <w:lastRenderedPageBreak/>
               <w:t xml:space="preserve">7.2 </w:t>
             </w:r>
             <w:r>
@@ -9871,16 +9973,16 @@
                 <w:rFonts w:ascii="Arial" w:hAnsi="Arial" w:cs="Arial"/>
                 <w:lang w:val="en-US"/>
               </w:rPr>
-              <w:lastRenderedPageBreak/>
               <w:t>You may determine in future to run more than one business from The Property at any time as well as cease and desist with any one or more existing businesses and or to create one or more new business operations as you see fit.</w:t>
             </w:r>
           </w:p>
           <w:p>
             <w:pPr>
-              <w:ind w:left="1080"/>
-              <w:rPr>
-                <w:rFonts w:ascii="Arial" w:hAnsi="Arial" w:cs="Arial"/>
-                <w:color w:val="000000"/>
+              <w:rPr>
+                <w:rFonts w:ascii="Arial" w:hAnsi="Arial" w:cs="Arial"/>
+                <w:color w:val="000000"/>
+                <w:sz w:val="2"/>
+                <w:szCs w:val="2"/>
                 <w:lang w:val="en-US"/>
               </w:rPr>
             </w:pPr>
@@ -9893,7 +9995,7 @@
                 <w:numId w:val="6"/>
               </w:numPr>
               <w:spacing w:before="100" w:beforeAutospacing="1" w:after="100" w:afterAutospacing="1"/>
-              <w:ind w:left="709" w:right="-1" w:hanging="283"/>
+              <w:ind w:left="720" w:hanging="288"/>
               <w:rPr>
                 <w:rFonts w:ascii="Arial" w:hAnsi="Arial" w:cs="Arial"/>
                 <w:color w:val="000000"/>
@@ -9926,21 +10028,93 @@
           </w:p>
           <w:p>
             <w:pPr>
-              <w:spacing w:before="100" w:beforeAutospacing="1" w:after="100" w:afterAutospacing="1"/>
-              <w:ind w:left="709" w:right="-1" w:hanging="283"/>
-              <w:rPr>
-                <w:rFonts w:ascii="Arial" w:hAnsi="Arial" w:cs="Arial"/>
-                <w:color w:val="000000"/>
-                <w:lang w:val="en-US"/>
-              </w:rPr>
-            </w:pPr>
-            <w:r>
-              <w:rPr>
-                <w:rFonts w:ascii="Arial" w:hAnsi="Arial" w:cs="Arial"/>
-                <w:lang w:val="en-US"/>
-              </w:rPr>
-              <w:t>3. You can claim related occupancy and depreciation expenses for any capital works you undertake at The Property that give rise to a new Business Use Area.</w:t>
-            </w:r>
+              <w:pStyle w:val="ListParagraph"/>
+              <w:numPr>
+                <w:ilvl w:val="0"/>
+                <w:numId w:val="6"/>
+              </w:numPr>
+              <w:spacing w:before="240" w:after="100" w:afterAutospacing="1"/>
+              <w:ind w:left="720" w:right="-1" w:hanging="288"/>
+              <w:rPr>
+                <w:rFonts w:ascii="Arial" w:hAnsi="Arial" w:cs="Arial"/>
+                <w:color w:val="000000"/>
+                <w:lang w:val="en-US"/>
+              </w:rPr>
+            </w:pPr>
+            <w:r>
+              <w:rPr>
+                <w:rFonts w:ascii="Arial" w:hAnsi="Arial" w:cs="Arial"/>
+                <w:color w:val="000000"/>
+                <w:lang w:val="en-US"/>
+              </w:rPr>
+              <w:t>You can claim related occupancy and depreciation expenses for any capital works you undertake at The Property that give rise to a new Business Use Area.</w:t>
+            </w:r>
+          </w:p>
+          <w:p>
+            <w:pPr>
+              <w:pStyle w:val="ListParagraph"/>
+              <w:numPr>
+                <w:ilvl w:val="0"/>
+                <w:numId w:val="6"/>
+              </w:numPr>
+              <w:spacing w:before="240"/>
+              <w:ind w:left="720" w:hanging="288"/>
+              <w:rPr>
+                <w:rFonts w:ascii="Arial" w:hAnsi="Arial" w:cs="Arial"/>
+                <w:lang w:val="en-US"/>
+              </w:rPr>
+            </w:pPr>
+            <w:r>
+              <w:rPr>
+                <w:rFonts w:ascii="Arial" w:hAnsi="Arial" w:cs="Arial"/>
+                <w:lang w:val="en-US"/>
+              </w:rPr>
+              <w:t>You contend</w:t>
+            </w:r>
+            <w:r>
+              <w:rPr>
+                <w:rFonts w:ascii="Arial" w:hAnsi="Arial" w:cs="Arial"/>
+                <w:lang w:val="en-US"/>
+              </w:rPr>
+              <w:t xml:space="preserve"> </w:t>
+            </w:r>
+            <w:r>
+              <w:rPr>
+                <w:rFonts w:ascii="Arial" w:hAnsi="Arial" w:cs="Arial"/>
+                <w:lang w:val="en-US"/>
+              </w:rPr>
+              <w:t xml:space="preserve">The Property is well suited to running the sort of home based business indicated herein as it displays the typical traits expected for the intended commercial activities e.g. abundant parking, </w:t>
+            </w:r>
+            <w:r>
+              <w:rPr>
+                <w:rFonts w:ascii="Arial" w:hAnsi="Arial" w:cs="Arial"/>
+                <w:lang w:val="en-US"/>
+              </w:rPr>
+              <w:t>rehearsal, storage</w:t>
+            </w:r>
+            <w:r>
+              <w:rPr>
+                <w:rFonts w:ascii="Arial" w:hAnsi="Arial" w:cs="Arial"/>
+                <w:lang w:val="en-US"/>
+              </w:rPr>
+              <w:t xml:space="preserve"> and administration facilities</w:t>
+            </w:r>
+            <w:r>
+              <w:rPr>
+                <w:rFonts w:ascii="Arial" w:hAnsi="Arial" w:cs="Arial"/>
+                <w:lang w:val="en-US"/>
+              </w:rPr>
+              <w:t xml:space="preserve">. </w:t>
+            </w:r>
+          </w:p>
+          <w:p>
+            <w:pPr>
+              <w:pStyle w:val="ListParagraph"/>
+              <w:rPr>
+                <w:rFonts w:ascii="Arial" w:hAnsi="Arial" w:cs="Arial"/>
+                <w:lang w:val="en-US"/>
+              </w:rPr>
+            </w:pPr>
           </w:p>
           <w:p>
             <w:pPr>
@@ -9952,50 +10126,44 @@
               <w:ind w:left="709" w:hanging="283"/>
               <w:rPr>
                 <w:rFonts w:ascii="Arial" w:hAnsi="Arial" w:cs="Arial"/>
-                <w:lang w:val="en-US"/>
-              </w:rPr>
-            </w:pPr>
-            <w:r>
-              <w:rPr>
-                <w:rFonts w:ascii="Arial" w:hAnsi="Arial" w:cs="Arial"/>
-                <w:lang w:val="en-US"/>
-              </w:rPr>
-              <w:t xml:space="preserve">We </w:t>
-            </w:r>
-            <w:r>
-              <w:rPr>
-                <w:rFonts w:ascii="Arial" w:hAnsi="Arial" w:cs="Arial"/>
-                <w:lang w:val="en-US"/>
-              </w:rPr>
-              <w:t xml:space="preserve">believe </w:t>
-            </w:r>
-            <w:r>
-              <w:rPr>
-                <w:rFonts w:ascii="Arial" w:hAnsi="Arial" w:cs="Arial"/>
-                <w:lang w:val="en-US"/>
-              </w:rPr>
-              <w:t xml:space="preserve">The Property is well suited to running the sort of home based business indicated herein as it displays the typical traits expected for the intended commercial activities e.g. abundant parking, </w:t>
-            </w:r>
-            <w:r>
-              <w:rPr>
-                <w:rFonts w:ascii="Arial" w:hAnsi="Arial" w:cs="Arial"/>
-                <w:lang w:val="en-US"/>
-              </w:rPr>
-              <w:t>rehearsal, storage</w:t>
-            </w:r>
-            <w:r>
-              <w:rPr>
-                <w:rFonts w:ascii="Arial" w:hAnsi="Arial" w:cs="Arial"/>
-                <w:lang w:val="en-US"/>
-              </w:rPr>
-              <w:t xml:space="preserve"> and administration facilities</w:t>
-            </w:r>
-            <w:r>
-              <w:rPr>
-                <w:rFonts w:ascii="Arial" w:hAnsi="Arial" w:cs="Arial"/>
-                <w:lang w:val="en-US"/>
-              </w:rPr>
-              <w:t xml:space="preserve">. </w:t>
+                <w:color w:val="000000"/>
+                <w:lang w:val="en-US"/>
+              </w:rPr>
+            </w:pPr>
+            <w:r>
+              <w:rPr>
+                <w:rFonts w:ascii="Arial" w:hAnsi="Arial" w:cs="Arial"/>
+                <w:lang w:val="en-US"/>
+              </w:rPr>
+              <w:t xml:space="preserve">You can set-up Business Use Areas as you see fit (the Commissioner </w:t>
+            </w:r>
+            <w:r>
+              <w:rPr>
+                <w:rFonts w:ascii="Arial" w:hAnsi="Arial" w:cs="Arial"/>
+                <w:lang w:val="en-US"/>
+              </w:rPr>
+              <w:t xml:space="preserve">of Taxation </w:t>
+            </w:r>
+            <w:r>
+              <w:rPr>
+                <w:rFonts w:ascii="Arial" w:hAnsi="Arial" w:cs="Arial"/>
+                <w:lang w:val="en-US"/>
+              </w:rPr>
+              <w:t xml:space="preserve">cannot tell you how to </w:t>
+            </w:r>
+            <w:r>
+              <w:rPr>
+                <w:rFonts w:ascii="Arial" w:hAnsi="Arial" w:cs="Arial"/>
+                <w:lang w:val="en-US"/>
+              </w:rPr>
+              <w:t xml:space="preserve">do this including how or how not to spend </w:t>
+            </w:r>
+            <w:r>
+              <w:rPr>
+                <w:rFonts w:ascii="Arial" w:hAnsi="Arial" w:cs="Arial"/>
+                <w:lang w:val="en-US"/>
+              </w:rPr>
+              <w:t>your money). Hence if you want to furnish the administration area with say an imported antique desk and a grandfather clock and to claim expenses deductions for any decline in value, then so be it.</w:t>
             </w:r>
           </w:p>
           <w:p>
@@ -10003,6 +10171,7 @@
               <w:pStyle w:val="ListParagraph"/>
               <w:rPr>
                 <w:rFonts w:ascii="Arial" w:hAnsi="Arial" w:cs="Arial"/>
+                <w:color w:val="000000"/>
                 <w:lang w:val="en-US"/>
               </w:rPr>
             </w:pPr>
@@ -10024,37 +10193,10 @@
             <w:r>
               <w:rPr>
                 <w:rFonts w:ascii="Arial" w:hAnsi="Arial" w:cs="Arial"/>
-                <w:lang w:val="en-US"/>
-              </w:rPr>
-              <w:t xml:space="preserve">You can set-up Business Use Areas as you see fit (the Commissioner </w:t>
-            </w:r>
-            <w:r>
-              <w:rPr>
-                <w:rFonts w:ascii="Arial" w:hAnsi="Arial" w:cs="Arial"/>
-                <w:lang w:val="en-US"/>
-              </w:rPr>
-              <w:t xml:space="preserve">of Taxation </w:t>
-            </w:r>
-            <w:r>
-              <w:rPr>
-                <w:rFonts w:ascii="Arial" w:hAnsi="Arial" w:cs="Arial"/>
-                <w:lang w:val="en-US"/>
-              </w:rPr>
-              <w:t xml:space="preserve">cannot tell you how to </w:t>
-            </w:r>
-            <w:r>
-              <w:rPr>
-                <w:rFonts w:ascii="Arial" w:hAnsi="Arial" w:cs="Arial"/>
-                <w:lang w:val="en-US"/>
-              </w:rPr>
-              <w:t xml:space="preserve">do this including how or how not to spend </w:t>
-            </w:r>
-            <w:r>
-              <w:rPr>
-                <w:rFonts w:ascii="Arial" w:hAnsi="Arial" w:cs="Arial"/>
-                <w:lang w:val="en-US"/>
-              </w:rPr>
-              <w:t>your money). Hence if you want to furnish the administration area with say an imported antique desk and a grandfather clock and to claim expenses deductions for any decline in value, then so be it.</w:t>
+                <w:color w:val="000000"/>
+                <w:lang w:val="en-US"/>
+              </w:rPr>
+              <w:t>Any future interstate and overseas travel in connection with your home business may be partially or fully deductible as depending on the circumstances.</w:t>
             </w:r>
           </w:p>
           <w:p>
@@ -10087,7 +10229,71 @@
                 <w:color w:val="000000"/>
                 <w:lang w:val="en-US"/>
               </w:rPr>
-              <w:t>Any future interstate and overseas travel in connection with your home business may be partially or fully deductible as depending on the circumstances.</w:t>
+              <w:t xml:space="preserve">Unlike as for employees, any and all travel </w:t>
+            </w:r>
+            <w:r>
+              <w:rPr>
+                <w:rFonts w:ascii="Arial" w:hAnsi="Arial" w:cs="Arial"/>
+                <w:color w:val="000000"/>
+                <w:lang w:val="en-US"/>
+              </w:rPr>
+              <w:t xml:space="preserve">to and from The Property </w:t>
+            </w:r>
+            <w:r>
+              <w:rPr>
+                <w:rFonts w:ascii="Arial" w:hAnsi="Arial" w:cs="Arial"/>
+                <w:color w:val="000000"/>
+                <w:lang w:val="en-US"/>
+              </w:rPr>
+              <w:t>to visit clients,</w:t>
+            </w:r>
+            <w:r>
+              <w:rPr>
+                <w:rFonts w:ascii="Arial" w:hAnsi="Arial" w:cs="Arial"/>
+                <w:color w:val="000000"/>
+                <w:lang w:val="en-US"/>
+              </w:rPr>
+              <w:t xml:space="preserve"> prospective clients for quoting,</w:t>
+            </w:r>
+            <w:r>
+              <w:rPr>
+                <w:rFonts w:ascii="Arial" w:hAnsi="Arial" w:cs="Arial"/>
+                <w:color w:val="000000"/>
+                <w:lang w:val="en-US"/>
+              </w:rPr>
+              <w:t xml:space="preserve"> suppliers or other business associates </w:t>
+            </w:r>
+            <w:r>
+              <w:rPr>
+                <w:rFonts w:ascii="Arial" w:hAnsi="Arial" w:cs="Arial"/>
+                <w:color w:val="000000"/>
+                <w:lang w:val="en-US"/>
+              </w:rPr>
+              <w:t>etc.</w:t>
+            </w:r>
+            <w:r>
+              <w:rPr>
+                <w:rFonts w:ascii="Arial" w:hAnsi="Arial" w:cs="Arial"/>
+                <w:color w:val="000000"/>
+                <w:lang w:val="en-US"/>
+              </w:rPr>
+              <w:t xml:space="preserve">, is fully deductible as all such visits </w:t>
+            </w:r>
+            <w:r>
+              <w:rPr>
+                <w:rFonts w:ascii="Arial" w:hAnsi="Arial" w:cs="Arial"/>
+                <w:color w:val="000000"/>
+                <w:lang w:val="en-US"/>
+              </w:rPr>
+              <w:t>may be</w:t>
+            </w:r>
+            <w:r>
+              <w:rPr>
+                <w:rFonts w:ascii="Arial" w:hAnsi="Arial" w:cs="Arial"/>
+                <w:color w:val="000000"/>
+                <w:lang w:val="en-US"/>
+              </w:rPr>
+              <w:t xml:space="preserve"> logged for business purposes. </w:t>
             </w:r>
           </w:p>
           <w:p>
@@ -10102,103 +10308,6 @@
           </w:p>
           <w:p>
             <w:pPr>
-              <w:pStyle w:val="ListParagraph"/>
-              <w:numPr>
-                <w:ilvl w:val="0"/>
-                <w:numId w:val="6"/>
-              </w:numPr>
-              <w:ind w:left="709" w:hanging="283"/>
-              <w:rPr>
-                <w:rFonts w:ascii="Arial" w:hAnsi="Arial" w:cs="Arial"/>
-                <w:color w:val="000000"/>
-                <w:lang w:val="en-US"/>
-              </w:rPr>
-            </w:pPr>
-            <w:r>
-              <w:rPr>
-                <w:rFonts w:ascii="Arial" w:hAnsi="Arial" w:cs="Arial"/>
-                <w:color w:val="000000"/>
-                <w:lang w:val="en-US"/>
-              </w:rPr>
-              <w:t xml:space="preserve">Unlike as for employees, any and all travel </w:t>
-            </w:r>
-            <w:r>
-              <w:rPr>
-                <w:rFonts w:ascii="Arial" w:hAnsi="Arial" w:cs="Arial"/>
-                <w:color w:val="000000"/>
-                <w:lang w:val="en-US"/>
-              </w:rPr>
-              <w:t xml:space="preserve">to and from The Property </w:t>
-            </w:r>
-            <w:r>
-              <w:rPr>
-                <w:rFonts w:ascii="Arial" w:hAnsi="Arial" w:cs="Arial"/>
-                <w:color w:val="000000"/>
-                <w:lang w:val="en-US"/>
-              </w:rPr>
-              <w:t>to visit clients,</w:t>
-            </w:r>
-            <w:r>
-              <w:rPr>
-                <w:rFonts w:ascii="Arial" w:hAnsi="Arial" w:cs="Arial"/>
-                <w:color w:val="000000"/>
-                <w:lang w:val="en-US"/>
-              </w:rPr>
-              <w:t xml:space="preserve"> prospective clients for quoting,</w:t>
-            </w:r>
-            <w:r>
-              <w:rPr>
-                <w:rFonts w:ascii="Arial" w:hAnsi="Arial" w:cs="Arial"/>
-                <w:color w:val="000000"/>
-                <w:lang w:val="en-US"/>
-              </w:rPr>
-              <w:t xml:space="preserve"> suppliers or other business associates </w:t>
-            </w:r>
-            <w:r>
-              <w:rPr>
-                <w:rFonts w:ascii="Arial" w:hAnsi="Arial" w:cs="Arial"/>
-                <w:color w:val="000000"/>
-                <w:lang w:val="en-US"/>
-              </w:rPr>
-              <w:t>etc.</w:t>
-            </w:r>
-            <w:r>
-              <w:rPr>
-                <w:rFonts w:ascii="Arial" w:hAnsi="Arial" w:cs="Arial"/>
-                <w:color w:val="000000"/>
-                <w:lang w:val="en-US"/>
-              </w:rPr>
-              <w:t xml:space="preserve">, is fully deductible as all such visits </w:t>
-            </w:r>
-            <w:r>
-              <w:rPr>
-                <w:rFonts w:ascii="Arial" w:hAnsi="Arial" w:cs="Arial"/>
-                <w:color w:val="000000"/>
-                <w:lang w:val="en-US"/>
-              </w:rPr>
-              <w:t>may be</w:t>
-            </w:r>
-            <w:r>
-              <w:rPr>
-                <w:rFonts w:ascii="Arial" w:hAnsi="Arial" w:cs="Arial"/>
-                <w:color w:val="000000"/>
-                <w:lang w:val="en-US"/>
-              </w:rPr>
-              <w:t xml:space="preserve"> logged for business purposes. </w:t>
-            </w:r>
-          </w:p>
-          <w:p>
-            <w:pPr>
-              <w:pStyle w:val="ListParagraph"/>
-              <w:rPr>
-                <w:rFonts w:ascii="Arial" w:hAnsi="Arial" w:cs="Arial"/>
-                <w:color w:val="000000"/>
-                <w:lang w:val="en-US"/>
-              </w:rPr>
-            </w:pPr>
-          </w:p>
-          <w:p>
-            <w:pPr>
               <w:pStyle w:val="Heading1"/>
               <w:rPr>
                 <w:color w:val="000000"/>
@@ -10250,42 +10359,14 @@
                 <w:rFonts w:ascii="Arial" w:hAnsi="Arial" w:cs="Arial"/>
                 <w:color w:val="000000"/>
               </w:rPr>
-              <w:t xml:space="preserve">one </w:t>
-            </w:r>
-            <w:r>
-              <w:rPr>
-                <w:rFonts w:ascii="Arial" w:hAnsi="Arial" w:cs="Arial"/>
-                <w:color w:val="000000"/>
-              </w:rPr>
-              <w:t>and notwithstanding you made th</w:t>
-            </w:r>
-            <w:r>
-              <w:rPr>
-                <w:rFonts w:ascii="Arial" w:hAnsi="Arial" w:cs="Arial"/>
-                <w:color w:val="000000"/>
-              </w:rPr>
-              <w:t xml:space="preserve">e </w:t>
-            </w:r>
-            <w:r>
-              <w:rPr>
-                <w:rFonts w:ascii="Arial" w:hAnsi="Arial" w:cs="Arial"/>
-                <w:color w:val="000000"/>
-              </w:rPr>
-              <w:t xml:space="preserve">decision </w:t>
-            </w:r>
-            <w:r>
-              <w:rPr>
-                <w:rFonts w:ascii="Arial" w:hAnsi="Arial" w:cs="Arial"/>
-                <w:color w:val="000000"/>
-              </w:rPr>
-              <w:t xml:space="preserve">to buy </w:t>
-            </w:r>
-            <w:r>
-              <w:rPr>
-                <w:rFonts w:ascii="Arial" w:hAnsi="Arial" w:cs="Arial"/>
-                <w:color w:val="000000"/>
-              </w:rPr>
-              <w:t>prior to our engagement, nonetheless, the following is a list of some of the risks that you may face.  Not all risks listed below affect all investments, however before committing to any investment, all of the risks must be considered. Such prudence also extends to employing a home business strategy which in itself entails direct property investment, consequently bringing along its own sets of unique risks.</w:t>
+              <w:t>one</w:t>
+            </w:r>
+            <w:r>
+              <w:rPr>
+                <w:rFonts w:ascii="Arial" w:hAnsi="Arial" w:cs="Arial"/>
+                <w:color w:val="000000"/>
+              </w:rPr>
+              <w:t>, nonetheless, the following is a list of some of the risks that you may face.  Not all risks listed below affect all investments, however before committing to any investment, all of the risks must be considered. Such prudence also extends to employing a home business strategy which in itself entails direct property investment, consequently bringing along its own sets of unique risks.</w:t>
             </w:r>
           </w:p>
           <w:p>
@@ -13934,31 +14015,6 @@
                 <w:rFonts w:ascii="Arial" w:hAnsi="Arial" w:cs="Arial"/>
                 <w:lang w:val="en-US"/>
               </w:rPr>
-              <w:t>Our concern at this point is with the yellow highlighted part at (b) above.</w:t>
-            </w:r>
-          </w:p>
-          <w:p>
-            <w:pPr>
-              <w:spacing w:before="60" w:after="60"/>
-              <w:rPr>
-                <w:rFonts w:ascii="Arial" w:hAnsi="Arial" w:cs="Arial"/>
-                <w:lang w:val="en-US"/>
-              </w:rPr>
-            </w:pPr>
-          </w:p>
-          <w:p>
-            <w:pPr>
-              <w:spacing w:before="60" w:after="60"/>
-              <w:rPr>
-                <w:rFonts w:ascii="Arial" w:hAnsi="Arial" w:cs="Arial"/>
-                <w:lang w:val="en-US"/>
-              </w:rPr>
-            </w:pPr>
-            <w:r>
-              <w:rPr>
-                <w:rFonts w:ascii="Arial" w:hAnsi="Arial" w:cs="Arial"/>
-                <w:lang w:val="en-US"/>
-              </w:rPr>
               <w:lastRenderedPageBreak/>
               <w:t xml:space="preserve">We understand and accept this and have consequently and stringently set out the need for areas to be exclusively or almost exclusively set aside for carrying on </w:t>
             </w:r>
@@ -16356,7 +16412,7 @@
                 <w:iCs/>
                 <w:lang w:val="en-US"/>
               </w:rPr>
-              <w:t>K</w:t>
+              <w:t>J</w:t>
             </w:r>
             <w:r>
               <w:rPr>
@@ -16970,7 +17026,7 @@
                 <w:iCs/>
                 <w:lang w:val="en-US"/>
               </w:rPr>
-              <w:t>L</w:t>
+              <w:t>K</w:t>
             </w:r>
             <w:r>
               <w:rPr>
@@ -17224,7 +17280,7 @@
                 <w:bCs/>
                 <w:lang w:val="en-US"/>
               </w:rPr>
-              <w:t>M</w:t>
+              <w:t>L</w:t>
             </w:r>
             <w:r>
               <w:rPr>
@@ -18243,7 +18299,7 @@
                 <w:lang w:val="en-US"/>
               </w:rPr>
               <w:lastRenderedPageBreak/>
-              <w:t>N</w:t>
+              <w:t>M</w:t>
             </w:r>
             <w:r>
               <w:rPr>
@@ -18706,11 +18762,6 @@
           <w:p>
             <w:pPr>
               <w:pStyle w:val="NormalWeb"/>
-              <w:numPr>
-                <w:ilvl w:val="0"/>
-                <w:numId w:val="54"/>
-              </w:numPr>
-              <w:ind w:hanging="720"/>
               <w:rPr>
                 <w:b/>
                 <w:iCs/>
@@ -18719,6 +18770,28 @@
                 <w:lang w:val="en-US"/>
               </w:rPr>
             </w:pPr>
+            <w:r>
+              <w:rPr>
+                <w:rStyle w:val="Strong"/>
+                <w:i/>
+                <w:iCs/>
+                <w:sz w:val="24"/>
+                <w:szCs w:val="24"/>
+                <w:lang w:val="en-US"/>
+              </w:rPr>
+              <w:t>N</w:t>
+            </w:r>
+            <w:r>
+              <w:rPr>
+                <w:rStyle w:val="Strong"/>
+                <w:i/>
+                <w:iCs/>
+                <w:sz w:val="24"/>
+                <w:szCs w:val="24"/>
+                <w:lang w:val="en-US"/>
+              </w:rPr>
+              <w:t xml:space="preserve">. </w:t>
+            </w:r>
             <w:r>
               <w:rPr>
                 <w:b/>
@@ -19945,7 +20018,7 @@
                 <w:szCs w:val="24"/>
                 <w:lang w:val="en-US"/>
               </w:rPr>
-              <w:t>P</w:t>
+              <w:t>O</w:t>
             </w:r>
             <w:r>
               <w:rPr>
@@ -24248,7 +24321,7 @@
                 <w:szCs w:val="24"/>
                 <w:lang w:val="en-US"/>
               </w:rPr>
-              <w:t>Q</w:t>
+              <w:t>P</w:t>
             </w:r>
             <w:r>
               <w:rPr>
@@ -24673,7 +24746,7 @@
                 <w:szCs w:val="24"/>
                 <w:lang w:val="en-US"/>
               </w:rPr>
-              <w:t>R</w:t>
+              <w:t>Q</w:t>
             </w:r>
             <w:r>
               <w:rPr>
@@ -24808,7 +24881,7 @@
                 <w:lang w:val="en-US"/>
               </w:rPr>
               <w:lastRenderedPageBreak/>
-              <w:t>S</w:t>
+              <w:t>R</w:t>
             </w:r>
             <w:r>
               <w:rPr>
@@ -25460,7 +25533,7 @@
                 <w:szCs w:val="24"/>
                 <w:lang w:val="en-US"/>
               </w:rPr>
-              <w:t>T</w:t>
+              <w:t>S</w:t>
             </w:r>
             <w:r>
               <w:rPr>
@@ -27182,7 +27255,7 @@
                 <w:szCs w:val="24"/>
                 <w:lang w:val="en-US"/>
               </w:rPr>
-              <w:t>U</w:t>
+              <w:t>T</w:t>
             </w:r>
             <w:r>
               <w:rPr>
@@ -28068,7 +28141,7 @@
                 <w:szCs w:val="24"/>
                 <w:lang w:val="en-US"/>
               </w:rPr>
-              <w:t>V</w:t>
+              <w:t>U</w:t>
             </w:r>
             <w:r>
               <w:rPr>
@@ -30806,13 +30879,19 @@
         <w:rPr>
           <w:rFonts w:ascii="Arial" w:hAnsi="Arial" w:cs="Arial"/>
         </w:rPr>
-        <w:t xml:space="preserve"> him </w:t>
-      </w:r>
-      <w:r>
-        <w:rPr>
-          <w:rFonts w:ascii="Arial" w:hAnsi="Arial" w:cs="Arial"/>
-        </w:rPr>
-        <w:t>to invest any surplus cash and or by reducing personal debt;</w:t>
+        <w:t xml:space="preserve"> </w:t>
+      </w:r>
+      <w:r>
+        <w:rPr>
+          <w:rFonts w:ascii="Arial" w:hAnsi="Arial" w:cs="Arial"/>
+        </w:rPr>
+        <w:t>investment of</w:t>
+      </w:r>
+      <w:r>
+        <w:rPr>
+          <w:rFonts w:ascii="Arial" w:hAnsi="Arial" w:cs="Arial"/>
+        </w:rPr>
+        <w:t xml:space="preserve"> any surplus cash and or by reducing personal debt;</w:t>
       </w:r>
     </w:p>
     <w:p>
@@ -30841,19 +30920,7 @@
         <w:rPr>
           <w:rFonts w:ascii="Arial" w:hAnsi="Arial" w:cs="Arial"/>
         </w:rPr>
-        <w:t xml:space="preserve"> by allowing </w:t>
-      </w:r>
-      <w:r>
-        <w:rPr>
-          <w:rFonts w:ascii="Arial" w:hAnsi="Arial" w:cs="Arial"/>
-        </w:rPr>
-        <w:t>him</w:t>
-      </w:r>
-      <w:r>
-        <w:rPr>
-          <w:rFonts w:ascii="Arial" w:hAnsi="Arial" w:cs="Arial"/>
-        </w:rPr>
-        <w:t xml:space="preserve"> to spend any surplus cash;</w:t>
+        <w:t xml:space="preserve"> by allowing to spend any surplus cash;</w:t>
       </w:r>
     </w:p>
     <w:p>
@@ -31254,13 +31321,19 @@
         <w:rPr>
           <w:rFonts w:ascii="Arial" w:hAnsi="Arial" w:cs="Arial"/>
         </w:rPr>
-        <w:t xml:space="preserve"> does not now and nor does</w:t>
-      </w:r>
-      <w:r>
-        <w:rPr>
-          <w:rFonts w:ascii="Arial" w:hAnsi="Arial" w:cs="Arial"/>
-        </w:rPr>
-        <w:t xml:space="preserve"> he</w:t>
+        <w:t xml:space="preserve"> does not now and does</w:t>
+      </w:r>
+      <w:r>
+        <w:rPr>
+          <w:rFonts w:ascii="Arial" w:hAnsi="Arial" w:cs="Arial"/>
+        </w:rPr>
+        <w:t xml:space="preserve"> </w:t>
+      </w:r>
+      <w:r>
+        <w:rPr>
+          <w:rFonts w:ascii="Arial" w:hAnsi="Arial" w:cs="Arial"/>
+        </w:rPr>
+        <w:t>not</w:t>
       </w:r>
       <w:r>
         <w:rPr>
@@ -31314,7 +31387,7 @@
         <w:rPr>
           <w:rFonts w:ascii="Arial" w:hAnsi="Arial" w:cs="Arial"/>
         </w:rPr>
-        <w:t>his</w:t>
+        <w:t>a</w:t>
       </w:r>
       <w:r>
         <w:rPr>
@@ -31832,24 +31905,6 @@
           <w:color w:val="000000"/>
         </w:rPr>
       </w:pPr>
-      <w:r>
-        <w:rPr>
-          <w:rFonts w:ascii="Arial" w:hAnsi="Arial" w:cs="Arial"/>
-        </w:rPr>
-        <w:t>List of Authorised Witnesses in WA:</w:t>
-      </w:r>
-      <w:r>
-        <w:rPr>
-          <w:rFonts w:ascii="Arial" w:hAnsi="Arial" w:cs="Arial"/>
-        </w:rPr>
-        <w:br/>
-      </w:r>
-      <w:r>
-        <w:rPr>
-          <w:rFonts w:ascii="Arial" w:hAnsi="Arial" w:cs="Arial"/>
-        </w:rPr>
-        <w:br/>
-      </w:r>
       <w:r>
         <w:rPr>
           <w:rFonts w:ascii="Arial" w:hAnsi="Arial" w:cs="Arial"/>

</xml_diff>

<commit_message>
insert page break sections
</commit_message>
<xml_diff>
--- a/public/templates/final_report.docx
+++ b/public/templates/final_report.docx
@@ -1642,7 +1642,19 @@
           <w:szCs w:val="20"/>
           <w:lang w:val="en-US"/>
         </w:rPr>
-        <w:t>RISK REVIEW – FINALISATION LETTER </w:t>
+        <w:t xml:space="preserve">RISK REVIEW – FINALISATION </w:t>
+      </w:r>
+      <w:proofErr w:type="gramStart"/>
+      <w:r>
+        <w:rPr>
+          <w:rStyle w:val="Strong"/>
+          <w:rFonts w:ascii="Arial" w:hAnsi="Arial" w:cs="Arial"/>
+          <w:iCs/>
+          <w:sz w:val="20"/>
+          <w:szCs w:val="20"/>
+          <w:lang w:val="en-US"/>
+        </w:rPr>
+        <w:t>LETTER </w:t>
       </w:r>
       <w:r>
         <w:rPr>
@@ -1664,6 +1676,7 @@
         </w:rPr>
         <w:tab/>
       </w:r>
+      <w:proofErr w:type="gramEnd"/>
       <w:r>
         <w:rPr>
           <w:rFonts w:ascii="Arial" w:hAnsi="Arial" w:cs="Arial"/>
@@ -2543,8 +2556,9 @@
           <w:sz w:val="22"/>
           <w:szCs w:val="22"/>
         </w:rPr>
-        <w:t>, We're</w:t>
-      </w:r>
+        <w:t xml:space="preserve">, </w:t>
+      </w:r>
+      <w:proofErr w:type="gramStart"/>
       <w:r>
         <w:rPr>
           <w:rFonts w:ascii="Arial" w:hAnsi="Arial" w:cs="Arial"/>
@@ -2552,7 +2566,7 @@
           <w:sz w:val="22"/>
           <w:szCs w:val="22"/>
         </w:rPr>
-        <w:t xml:space="preserve"> </w:t>
+        <w:t>We're</w:t>
       </w:r>
       <w:r>
         <w:rPr>
@@ -2561,7 +2575,7 @@
           <w:sz w:val="22"/>
           <w:szCs w:val="22"/>
         </w:rPr>
-        <w:t xml:space="preserve">, Our </w:t>
+        <w:t xml:space="preserve"> </w:t>
       </w:r>
       <w:r>
         <w:rPr>
@@ -2570,8 +2584,9 @@
           <w:sz w:val="22"/>
           <w:szCs w:val="22"/>
         </w:rPr>
-        <w:t xml:space="preserve">or Us, mean </w:t>
-      </w:r>
+        <w:t>,</w:t>
+      </w:r>
+      <w:proofErr w:type="gramEnd"/>
       <w:r>
         <w:rPr>
           <w:rFonts w:ascii="Arial" w:hAnsi="Arial" w:cs="Arial"/>
@@ -2579,7 +2594,7 @@
           <w:sz w:val="22"/>
           <w:szCs w:val="22"/>
         </w:rPr>
-        <w:t xml:space="preserve">Genovesi Enterprises Pty Ltd </w:t>
+        <w:t xml:space="preserve"> Our </w:t>
       </w:r>
       <w:r>
         <w:rPr>
@@ -2588,7 +2603,7 @@
           <w:sz w:val="22"/>
           <w:szCs w:val="22"/>
         </w:rPr>
-        <w:t xml:space="preserve">(ABN 93 074 529 589), </w:t>
+        <w:t xml:space="preserve">or Us, mean </w:t>
       </w:r>
       <w:r>
         <w:rPr>
@@ -2597,7 +2612,7 @@
           <w:sz w:val="22"/>
           <w:szCs w:val="22"/>
         </w:rPr>
-        <w:t xml:space="preserve">T/As; </w:t>
+        <w:t xml:space="preserve">Genovesi Enterprises Pty Ltd </w:t>
       </w:r>
       <w:r>
         <w:rPr>
@@ -2606,7 +2621,36 @@
           <w:sz w:val="22"/>
           <w:szCs w:val="22"/>
         </w:rPr>
-        <w:t>Intellisolve.</w:t>
+        <w:t xml:space="preserve">(ABN 93 074 529 589), </w:t>
+      </w:r>
+      <w:r>
+        <w:rPr>
+          <w:rFonts w:ascii="Arial" w:hAnsi="Arial" w:cs="Arial"/>
+          <w:color w:val="000000"/>
+          <w:sz w:val="22"/>
+          <w:szCs w:val="22"/>
+        </w:rPr>
+        <w:t xml:space="preserve">T/As; </w:t>
+      </w:r>
+      <w:proofErr w:type="spellStart"/>
+      <w:r>
+        <w:rPr>
+          <w:rFonts w:ascii="Arial" w:hAnsi="Arial" w:cs="Arial"/>
+          <w:color w:val="000000"/>
+          <w:sz w:val="22"/>
+          <w:szCs w:val="22"/>
+        </w:rPr>
+        <w:t>Intellisolve</w:t>
+      </w:r>
+      <w:proofErr w:type="spellEnd"/>
+      <w:r>
+        <w:rPr>
+          <w:rFonts w:ascii="Arial" w:hAnsi="Arial" w:cs="Arial"/>
+          <w:color w:val="000000"/>
+          <w:sz w:val="22"/>
+          <w:szCs w:val="22"/>
+        </w:rPr>
+        <w:t>.</w:t>
       </w:r>
     </w:p>
     <w:p>
@@ -2874,8 +2918,9 @@
           <w:sz w:val="22"/>
           <w:szCs w:val="22"/>
         </w:rPr>
-        <w:t>, We point You to them for</w:t>
-      </w:r>
+        <w:t xml:space="preserve">, </w:t>
+      </w:r>
+      <w:proofErr w:type="gramStart"/>
       <w:r>
         <w:rPr>
           <w:rFonts w:ascii="Arial" w:hAnsi="Arial" w:cs="Arial"/>
@@ -2884,8 +2929,9 @@
           <w:sz w:val="22"/>
           <w:szCs w:val="22"/>
         </w:rPr>
-        <w:t xml:space="preserve"> guidance</w:t>
-      </w:r>
+        <w:t>We</w:t>
+      </w:r>
+      <w:proofErr w:type="gramEnd"/>
       <w:r>
         <w:rPr>
           <w:rFonts w:ascii="Arial" w:hAnsi="Arial" w:cs="Arial"/>
@@ -2894,7 +2940,7 @@
           <w:sz w:val="22"/>
           <w:szCs w:val="22"/>
         </w:rPr>
-        <w:t xml:space="preserve"> being they express the view of the respective owners of the websites</w:t>
+        <w:t xml:space="preserve"> point You to them for</w:t>
       </w:r>
       <w:r>
         <w:rPr>
@@ -2904,11 +2950,9 @@
           <w:sz w:val="22"/>
           <w:szCs w:val="22"/>
         </w:rPr>
-        <w:t>.</w:t>
-      </w:r>
-    </w:p>
-    <w:p>
-      <w:pPr>
+        <w:t xml:space="preserve"> guidance</w:t>
+      </w:r>
+      <w:r>
         <w:rPr>
           <w:rFonts w:ascii="Arial" w:hAnsi="Arial" w:cs="Arial"/>
           <w:bCs/>
@@ -2916,10 +2960,9 @@
           <w:sz w:val="22"/>
           <w:szCs w:val="22"/>
         </w:rPr>
-      </w:pPr>
-    </w:p>
-    <w:p>
-      <w:pPr>
+        <w:t xml:space="preserve"> being they express the view of the respective owners of the websites</w:t>
+      </w:r>
+      <w:r>
         <w:rPr>
           <w:rFonts w:ascii="Arial" w:hAnsi="Arial" w:cs="Arial"/>
           <w:bCs/>
@@ -2927,8 +2970,11 @@
           <w:sz w:val="22"/>
           <w:szCs w:val="22"/>
         </w:rPr>
-      </w:pPr>
-      <w:r>
+        <w:t>.</w:t>
+      </w:r>
+    </w:p>
+    <w:p>
+      <w:pPr>
         <w:rPr>
           <w:rFonts w:ascii="Arial" w:hAnsi="Arial" w:cs="Arial"/>
           <w:bCs/>
@@ -2936,9 +2982,10 @@
           <w:sz w:val="22"/>
           <w:szCs w:val="22"/>
         </w:rPr>
-        <w:t>We f</w:t>
-      </w:r>
-      <w:r>
+      </w:pPr>
+    </w:p>
+    <w:p>
+      <w:pPr>
         <w:rPr>
           <w:rFonts w:ascii="Arial" w:hAnsi="Arial" w:cs="Arial"/>
           <w:bCs/>
@@ -2946,8 +2993,7 @@
           <w:sz w:val="22"/>
           <w:szCs w:val="22"/>
         </w:rPr>
-        <w:t xml:space="preserve">urthermore </w:t>
-      </w:r>
+      </w:pPr>
       <w:r>
         <w:rPr>
           <w:rFonts w:ascii="Arial" w:hAnsi="Arial" w:cs="Arial"/>
@@ -2956,7 +3002,7 @@
           <w:sz w:val="22"/>
           <w:szCs w:val="22"/>
         </w:rPr>
-        <w:t>d</w:t>
+        <w:t>We f</w:t>
       </w:r>
       <w:r>
         <w:rPr>
@@ -2966,7 +3012,7 @@
           <w:sz w:val="22"/>
           <w:szCs w:val="22"/>
         </w:rPr>
-        <w:t>o not warrant that these links will remain "</w:t>
+        <w:t xml:space="preserve">urthermore </w:t>
       </w:r>
       <w:r>
         <w:rPr>
@@ -2976,7 +3022,7 @@
           <w:sz w:val="22"/>
           <w:szCs w:val="22"/>
         </w:rPr>
-        <w:t>unbroken</w:t>
+        <w:t>d</w:t>
       </w:r>
       <w:r>
         <w:rPr>
@@ -2986,7 +3032,7 @@
           <w:sz w:val="22"/>
           <w:szCs w:val="22"/>
         </w:rPr>
-        <w:t>" for any period of time</w:t>
+        <w:t>o not warrant that these links will remain "</w:t>
       </w:r>
       <w:r>
         <w:rPr>
@@ -2996,7 +3042,7 @@
           <w:sz w:val="22"/>
           <w:szCs w:val="22"/>
         </w:rPr>
-        <w:t xml:space="preserve"> where and as such, </w:t>
+        <w:t>unbroken</w:t>
       </w:r>
       <w:r>
         <w:rPr>
@@ -3006,7 +3052,7 @@
           <w:sz w:val="22"/>
           <w:szCs w:val="22"/>
         </w:rPr>
-        <w:t>if You wish t</w:t>
+        <w:t>" for any period of time</w:t>
       </w:r>
       <w:r>
         <w:rPr>
@@ -3016,7 +3062,7 @@
           <w:sz w:val="22"/>
           <w:szCs w:val="22"/>
         </w:rPr>
-        <w:t>o</w:t>
+        <w:t xml:space="preserve"> where and as such, </w:t>
       </w:r>
       <w:r>
         <w:rPr>
@@ -3026,7 +3072,49 @@
           <w:sz w:val="22"/>
           <w:szCs w:val="22"/>
         </w:rPr>
-        <w:t xml:space="preserve"> have permanent copies of the information at these links, You should visit them and make your own copies</w:t>
+        <w:t>if You wish t</w:t>
+      </w:r>
+      <w:r>
+        <w:rPr>
+          <w:rFonts w:ascii="Arial" w:hAnsi="Arial" w:cs="Arial"/>
+          <w:bCs/>
+          <w:color w:val="000000"/>
+          <w:sz w:val="22"/>
+          <w:szCs w:val="22"/>
+        </w:rPr>
+        <w:t>o</w:t>
+      </w:r>
+      <w:r>
+        <w:rPr>
+          <w:rFonts w:ascii="Arial" w:hAnsi="Arial" w:cs="Arial"/>
+          <w:bCs/>
+          <w:color w:val="000000"/>
+          <w:sz w:val="22"/>
+          <w:szCs w:val="22"/>
+        </w:rPr>
+        <w:t xml:space="preserve"> have permanent copies of the information at these links, </w:t>
+      </w:r>
+      <w:proofErr w:type="gramStart"/>
+      <w:r>
+        <w:rPr>
+          <w:rFonts w:ascii="Arial" w:hAnsi="Arial" w:cs="Arial"/>
+          <w:bCs/>
+          <w:color w:val="000000"/>
+          <w:sz w:val="22"/>
+          <w:szCs w:val="22"/>
+        </w:rPr>
+        <w:t>You</w:t>
+      </w:r>
+      <w:proofErr w:type="gramEnd"/>
+      <w:r>
+        <w:rPr>
+          <w:rFonts w:ascii="Arial" w:hAnsi="Arial" w:cs="Arial"/>
+          <w:bCs/>
+          <w:color w:val="000000"/>
+          <w:sz w:val="22"/>
+          <w:szCs w:val="22"/>
+        </w:rPr>
+        <w:t xml:space="preserve"> should visit them and make your own copies</w:t>
       </w:r>
       <w:r>
         <w:rPr>
@@ -3411,6 +3499,7 @@
         </w:rPr>
         <w:t xml:space="preserve">further to which, should any purported breach flow from the above paragraph, </w:t>
       </w:r>
+      <w:proofErr w:type="gramStart"/>
       <w:r>
         <w:rPr>
           <w:rFonts w:ascii="Arial" w:hAnsi="Arial" w:cs="Arial"/>
@@ -3420,6 +3509,7 @@
         </w:rPr>
         <w:t>We</w:t>
       </w:r>
+      <w:proofErr w:type="gramEnd"/>
       <w:r>
         <w:rPr>
           <w:rFonts w:ascii="Arial" w:hAnsi="Arial" w:cs="Arial"/>
@@ -3874,12 +3964,21 @@
           <w:color w:val="000000"/>
         </w:rPr>
       </w:pPr>
+      <w:proofErr w:type="gramStart"/>
       <w:r>
         <w:rPr>
           <w:rFonts w:ascii="Arial" w:hAnsi="Arial" w:cs="Arial"/>
           <w:color w:val="000000"/>
         </w:rPr>
-        <w:t xml:space="preserve">Additionally please advise </w:t>
+        <w:t>Additionally</w:t>
+      </w:r>
+      <w:proofErr w:type="gramEnd"/>
+      <w:r>
+        <w:rPr>
+          <w:rFonts w:ascii="Arial" w:hAnsi="Arial" w:cs="Arial"/>
+          <w:color w:val="000000"/>
+        </w:rPr>
+        <w:t xml:space="preserve"> please advise </w:t>
       </w:r>
       <w:r>
         <w:rPr>
@@ -3975,12 +4074,21 @@
           <w:color w:val="000000"/>
         </w:rPr>
       </w:pPr>
+      <w:proofErr w:type="gramStart"/>
       <w:r>
         <w:rPr>
           <w:rFonts w:ascii="Arial" w:hAnsi="Arial" w:cs="Arial"/>
           <w:color w:val="000000"/>
         </w:rPr>
-        <w:t xml:space="preserve">Alternatively if you are satisfied, please </w:t>
+        <w:t>Alternatively</w:t>
+      </w:r>
+      <w:proofErr w:type="gramEnd"/>
+      <w:r>
+        <w:rPr>
+          <w:rFonts w:ascii="Arial" w:hAnsi="Arial" w:cs="Arial"/>
+          <w:color w:val="000000"/>
+        </w:rPr>
+        <w:t xml:space="preserve"> if you are satisfied, please </w:t>
       </w:r>
       <w:r>
         <w:rPr>
@@ -4068,7 +4176,23 @@
           <w:rFonts w:ascii="Arial" w:hAnsi="Arial" w:cs="Arial"/>
           <w:lang w:val="en-US"/>
         </w:rPr>
-        <w:t>Please keep this document in a safe place as if for any reason, I or Intellisolve are unavailable or otherwise unable to assist you with a future formal investigation or audit by the ATO, then and of itself, it can and should greatly assist with your defense providing you have acted upon it accurately and in good faith.</w:t>
+        <w:t xml:space="preserve">Please keep this document in a safe place as if for any reason, I or </w:t>
+      </w:r>
+      <w:proofErr w:type="spellStart"/>
+      <w:r>
+        <w:rPr>
+          <w:rFonts w:ascii="Arial" w:hAnsi="Arial" w:cs="Arial"/>
+          <w:lang w:val="en-US"/>
+        </w:rPr>
+        <w:t>Intellisolve</w:t>
+      </w:r>
+      <w:proofErr w:type="spellEnd"/>
+      <w:r>
+        <w:rPr>
+          <w:rFonts w:ascii="Arial" w:hAnsi="Arial" w:cs="Arial"/>
+          <w:lang w:val="en-US"/>
+        </w:rPr>
+        <w:t xml:space="preserve"> are unavailable or otherwise unable to assist you with a future formal investigation or audit by the ATO, then and of itself, it can and should greatly assist with your defense providing you have acted upon it accurately and in good faith.</w:t>
       </w:r>
     </w:p>
     <w:p>
@@ -4163,18 +4287,27 @@
           <w:lang w:val="en-US"/>
         </w:rPr>
       </w:pPr>
+      <w:proofErr w:type="gramStart"/>
       <w:r>
         <w:rPr>
           <w:rFonts w:ascii="Arial" w:hAnsi="Arial" w:cs="Arial"/>
           <w:lang w:val="en-US"/>
         </w:rPr>
-        <w:t xml:space="preserve">Finally if </w:t>
-      </w:r>
+        <w:t>Finally</w:t>
+      </w:r>
+      <w:proofErr w:type="gramEnd"/>
       <w:r>
         <w:rPr>
           <w:rFonts w:ascii="Arial" w:hAnsi="Arial" w:cs="Arial"/>
           <w:lang w:val="en-US"/>
         </w:rPr>
+        <w:t xml:space="preserve"> if </w:t>
+      </w:r>
+      <w:r>
+        <w:rPr>
+          <w:rFonts w:ascii="Arial" w:hAnsi="Arial" w:cs="Arial"/>
+          <w:lang w:val="en-US"/>
+        </w:rPr>
         <w:t>Y</w:t>
       </w:r>
       <w:r>
@@ -4226,6 +4359,7 @@
         </w:rPr>
         <w:t xml:space="preserve">, </w:t>
       </w:r>
+      <w:proofErr w:type="gramStart"/>
       <w:r>
         <w:rPr>
           <w:rFonts w:ascii="Arial" w:hAnsi="Arial" w:cs="Arial"/>
@@ -4252,7 +4386,15 @@
           <w:rFonts w:ascii="Arial" w:hAnsi="Arial" w:cs="Arial"/>
           <w:lang w:val="en-US"/>
         </w:rPr>
-        <w:t xml:space="preserve">ll ask you for a brief video testimonial as to your </w:t>
+        <w:t>ll</w:t>
+      </w:r>
+      <w:proofErr w:type="gramEnd"/>
+      <w:r>
+        <w:rPr>
+          <w:rFonts w:ascii="Arial" w:hAnsi="Arial" w:cs="Arial"/>
+          <w:lang w:val="en-US"/>
+        </w:rPr>
+        <w:t xml:space="preserve"> ask you for a brief video testimonial as to your </w:t>
       </w:r>
       <w:r>
         <w:rPr>
@@ -4789,7 +4931,25 @@
                 <w:color w:val="000000"/>
                 <w:lang w:val="en-US" w:eastAsia="en-US"/>
               </w:rPr>
-              <w:t xml:space="preserve">turnover threshold within the coming 12 months, You </w:t>
+              <w:t xml:space="preserve">turnover threshold within the coming 12 months, </w:t>
+            </w:r>
+            <w:proofErr w:type="gramStart"/>
+            <w:r>
+              <w:rPr>
+                <w:rFonts w:ascii="Arial" w:hAnsi="Arial" w:cs="Arial"/>
+                <w:color w:val="000000"/>
+                <w:lang w:val="en-US" w:eastAsia="en-US"/>
+              </w:rPr>
+              <w:t>You</w:t>
+            </w:r>
+            <w:proofErr w:type="gramEnd"/>
+            <w:r>
+              <w:rPr>
+                <w:rFonts w:ascii="Arial" w:hAnsi="Arial" w:cs="Arial"/>
+                <w:color w:val="000000"/>
+                <w:lang w:val="en-US" w:eastAsia="en-US"/>
+              </w:rPr>
+              <w:t xml:space="preserve"> </w:t>
             </w:r>
             <w:r>
               <w:rPr>
@@ -5269,14 +5429,32 @@
                 <w:color w:val="000000"/>
                 <w:lang w:val="en-US" w:eastAsia="en-US"/>
               </w:rPr>
-              <w:t xml:space="preserve">.  For now this is a commercial consideration on your part whereas in future, it may be advantageous to incorporate </w:t>
-            </w:r>
+              <w:t xml:space="preserve">.  For </w:t>
+            </w:r>
+            <w:proofErr w:type="gramStart"/>
             <w:r>
               <w:rPr>
                 <w:rFonts w:ascii="Arial" w:hAnsi="Arial" w:cs="Arial"/>
                 <w:color w:val="000000"/>
                 <w:lang w:val="en-US" w:eastAsia="en-US"/>
               </w:rPr>
+              <w:t>now</w:t>
+            </w:r>
+            <w:proofErr w:type="gramEnd"/>
+            <w:r>
+              <w:rPr>
+                <w:rFonts w:ascii="Arial" w:hAnsi="Arial" w:cs="Arial"/>
+                <w:color w:val="000000"/>
+                <w:lang w:val="en-US" w:eastAsia="en-US"/>
+              </w:rPr>
+              <w:t xml:space="preserve"> this is a commercial consideration on your part whereas in future, it may be advantageous to incorporate </w:t>
+            </w:r>
+            <w:r>
+              <w:rPr>
+                <w:rFonts w:ascii="Arial" w:hAnsi="Arial" w:cs="Arial"/>
+                <w:color w:val="000000"/>
+                <w:lang w:val="en-US" w:eastAsia="en-US"/>
+              </w:rPr>
               <w:t>The Business</w:t>
             </w:r>
             <w:r>
@@ -5285,7 +5463,25 @@
                 <w:color w:val="000000"/>
                 <w:lang w:val="en-US" w:eastAsia="en-US"/>
               </w:rPr>
-              <w:t xml:space="preserve"> at which point the stamp duty issue will be less burdensome. We would be happy to monitor the situation for your under our ongoing terms of service. </w:t>
+              <w:t xml:space="preserve"> at which point the stamp duty issue will be less burdensome. We would be happy to monitor the situation for </w:t>
+            </w:r>
+            <w:proofErr w:type="gramStart"/>
+            <w:r>
+              <w:rPr>
+                <w:rFonts w:ascii="Arial" w:hAnsi="Arial" w:cs="Arial"/>
+                <w:color w:val="000000"/>
+                <w:lang w:val="en-US" w:eastAsia="en-US"/>
+              </w:rPr>
+              <w:t>your</w:t>
+            </w:r>
+            <w:proofErr w:type="gramEnd"/>
+            <w:r>
+              <w:rPr>
+                <w:rFonts w:ascii="Arial" w:hAnsi="Arial" w:cs="Arial"/>
+                <w:color w:val="000000"/>
+                <w:lang w:val="en-US" w:eastAsia="en-US"/>
+              </w:rPr>
+              <w:t xml:space="preserve"> under our ongoing terms of service. </w:t>
             </w:r>
           </w:p>
           <w:p>
@@ -5883,7 +6079,14 @@
                     <w:rPr>
                       <w:rFonts w:ascii="Arial" w:hAnsi="Arial" w:cs="Arial"/>
                     </w:rPr>
-                    <w:t>{{BUP}}</w:t>
+                    <w:t>{{BUP</w:t>
+                  </w:r>
+                  <w:proofErr w:type="gramStart"/>
+                  <w:r>
+                    <w:rPr>
+                      <w:rFonts w:ascii="Arial" w:hAnsi="Arial" w:cs="Arial"/>
+                    </w:rPr>
+                    <w:t>}}</w:t>
                   </w:r>
                   <w:r>
                     <w:rPr>
@@ -5891,6 +6094,7 @@
                     </w:rPr>
                     <w:t>%</w:t>
                   </w:r>
+                  <w:proofErr w:type="gramEnd"/>
                 </w:p>
               </w:tc>
               <w:tc>
@@ -5987,7 +6191,14 @@
                     <w:rPr>
                       <w:rFonts w:ascii="Arial" w:hAnsi="Arial" w:cs="Arial"/>
                     </w:rPr>
-                    <w:t>{{BUP}}</w:t>
+                    <w:t>{{BUP</w:t>
+                  </w:r>
+                  <w:proofErr w:type="gramStart"/>
+                  <w:r>
+                    <w:rPr>
+                      <w:rFonts w:ascii="Arial" w:hAnsi="Arial" w:cs="Arial"/>
+                    </w:rPr>
+                    <w:t>}}</w:t>
                   </w:r>
                   <w:r>
                     <w:rPr>
@@ -5995,6 +6206,7 @@
                     </w:rPr>
                     <w:t>%</w:t>
                   </w:r>
+                  <w:proofErr w:type="gramEnd"/>
                 </w:p>
               </w:tc>
               <w:tc>
@@ -6091,7 +6303,14 @@
                     <w:rPr>
                       <w:rFonts w:ascii="Arial" w:hAnsi="Arial" w:cs="Arial"/>
                     </w:rPr>
-                    <w:t>{{BUP}}</w:t>
+                    <w:t>{{BUP</w:t>
+                  </w:r>
+                  <w:proofErr w:type="gramStart"/>
+                  <w:r>
+                    <w:rPr>
+                      <w:rFonts w:ascii="Arial" w:hAnsi="Arial" w:cs="Arial"/>
+                    </w:rPr>
+                    <w:t>}}</w:t>
                   </w:r>
                   <w:r>
                     <w:rPr>
@@ -6099,6 +6318,7 @@
                     </w:rPr>
                     <w:t>%</w:t>
                   </w:r>
+                  <w:proofErr w:type="gramEnd"/>
                 </w:p>
               </w:tc>
               <w:tc>
@@ -6195,7 +6415,14 @@
                     <w:rPr>
                       <w:rFonts w:ascii="Arial" w:hAnsi="Arial" w:cs="Arial"/>
                     </w:rPr>
-                    <w:t>{{BUP}}</w:t>
+                    <w:t>{{BUP</w:t>
+                  </w:r>
+                  <w:proofErr w:type="gramStart"/>
+                  <w:r>
+                    <w:rPr>
+                      <w:rFonts w:ascii="Arial" w:hAnsi="Arial" w:cs="Arial"/>
+                    </w:rPr>
+                    <w:t>}}</w:t>
                   </w:r>
                   <w:r>
                     <w:rPr>
@@ -6203,6 +6430,7 @@
                     </w:rPr>
                     <w:t>%</w:t>
                   </w:r>
+                  <w:proofErr w:type="gramEnd"/>
                 </w:p>
               </w:tc>
               <w:tc>
@@ -6299,7 +6527,14 @@
                     <w:rPr>
                       <w:rFonts w:ascii="Arial" w:hAnsi="Arial" w:cs="Arial"/>
                     </w:rPr>
-                    <w:t>{{BUP}}</w:t>
+                    <w:t>{{BUP</w:t>
+                  </w:r>
+                  <w:proofErr w:type="gramStart"/>
+                  <w:r>
+                    <w:rPr>
+                      <w:rFonts w:ascii="Arial" w:hAnsi="Arial" w:cs="Arial"/>
+                    </w:rPr>
+                    <w:t>}}</w:t>
                   </w:r>
                   <w:r>
                     <w:rPr>
@@ -6307,6 +6542,7 @@
                     </w:rPr>
                     <w:t>%</w:t>
                   </w:r>
+                  <w:proofErr w:type="gramEnd"/>
                 </w:p>
               </w:tc>
               <w:tc>
@@ -6403,7 +6639,14 @@
                     <w:rPr>
                       <w:rFonts w:ascii="Arial" w:hAnsi="Arial" w:cs="Arial"/>
                     </w:rPr>
-                    <w:t>{{BUP}}</w:t>
+                    <w:t>{{BUP</w:t>
+                  </w:r>
+                  <w:proofErr w:type="gramStart"/>
+                  <w:r>
+                    <w:rPr>
+                      <w:rFonts w:ascii="Arial" w:hAnsi="Arial" w:cs="Arial"/>
+                    </w:rPr>
+                    <w:t>}}</w:t>
                   </w:r>
                   <w:r>
                     <w:rPr>
@@ -6411,6 +6654,7 @@
                     </w:rPr>
                     <w:t>%</w:t>
                   </w:r>
+                  <w:proofErr w:type="gramEnd"/>
                 </w:p>
               </w:tc>
               <w:tc>
@@ -6602,7 +6846,25 @@
                 <w:i/>
                 <w:iCs/>
               </w:rPr>
-              <w:t>"Note: Only these running costs (`{{TOTAL_RUNNING_EXPENSES}}`) may be compared against the Fixed Rate Method ($0.70/hour). Internet and Phone are excluded for now as they must be ascertained separately and by different means."</w:t>
+              <w:t>"Note: Only these running costs (`{{TOTAL_RUNNING_EXPENSES</w:t>
+            </w:r>
+            <w:proofErr w:type="gramStart"/>
+            <w:r>
+              <w:rPr>
+                <w:rFonts w:ascii="Arial" w:hAnsi="Arial" w:cs="Arial"/>
+                <w:i/>
+                <w:iCs/>
+              </w:rPr>
+              <w:t>}}`</w:t>
+            </w:r>
+            <w:proofErr w:type="gramEnd"/>
+            <w:r>
+              <w:rPr>
+                <w:rFonts w:ascii="Arial" w:hAnsi="Arial" w:cs="Arial"/>
+                <w:i/>
+                <w:iCs/>
+              </w:rPr>
+              <w:t>) may be compared against the Fixed Rate Method ($0.70/hour). Internet and Phone are excluded for now as they must be ascertained separately and by different means."</w:t>
             </w:r>
             <w:r>
               <w:rPr>
@@ -6812,7 +7074,14 @@
                     <w:rPr>
                       <w:rFonts w:ascii="Arial" w:hAnsi="Arial" w:cs="Arial"/>
                     </w:rPr>
-                    <w:t>{{BUP}}</w:t>
+                    <w:t>{{BUP</w:t>
+                  </w:r>
+                  <w:proofErr w:type="gramStart"/>
+                  <w:r>
+                    <w:rPr>
+                      <w:rFonts w:ascii="Arial" w:hAnsi="Arial" w:cs="Arial"/>
+                    </w:rPr>
+                    <w:t>}}</w:t>
                   </w:r>
                   <w:r>
                     <w:rPr>
@@ -6820,6 +7089,7 @@
                     </w:rPr>
                     <w:t>%</w:t>
                   </w:r>
+                  <w:proofErr w:type="gramEnd"/>
                 </w:p>
               </w:tc>
               <w:tc>
@@ -6919,7 +7189,14 @@
                     <w:rPr>
                       <w:rFonts w:ascii="Arial" w:hAnsi="Arial" w:cs="Arial"/>
                     </w:rPr>
-                    <w:t>{{BUP}}</w:t>
+                    <w:t>{{BUP</w:t>
+                  </w:r>
+                  <w:proofErr w:type="gramStart"/>
+                  <w:r>
+                    <w:rPr>
+                      <w:rFonts w:ascii="Arial" w:hAnsi="Arial" w:cs="Arial"/>
+                    </w:rPr>
+                    <w:t>}}</w:t>
                   </w:r>
                   <w:r>
                     <w:rPr>
@@ -6927,6 +7204,7 @@
                     </w:rPr>
                     <w:t>%</w:t>
                   </w:r>
+                  <w:proofErr w:type="gramEnd"/>
                 </w:p>
               </w:tc>
               <w:tc>
@@ -7023,7 +7301,14 @@
                     <w:rPr>
                       <w:rFonts w:ascii="Arial" w:hAnsi="Arial" w:cs="Arial"/>
                     </w:rPr>
-                    <w:t>{{BUP}}</w:t>
+                    <w:t>{{BUP</w:t>
+                  </w:r>
+                  <w:proofErr w:type="gramStart"/>
+                  <w:r>
+                    <w:rPr>
+                      <w:rFonts w:ascii="Arial" w:hAnsi="Arial" w:cs="Arial"/>
+                    </w:rPr>
+                    <w:t>}}</w:t>
                   </w:r>
                   <w:r>
                     <w:rPr>
@@ -7031,6 +7316,7 @@
                     </w:rPr>
                     <w:t>%</w:t>
                   </w:r>
+                  <w:proofErr w:type="gramEnd"/>
                 </w:p>
               </w:tc>
               <w:tc>
@@ -7195,7 +7481,9 @@
               </w:rPr>
               <w:br w:type="page"/>
             </w:r>
-            <w:r>
+          </w:p>
+          <w:p>
+            <w:pPr>
               <w:rPr>
                 <w:rFonts w:ascii="Arial" w:hAnsi="Arial" w:cs="Arial"/>
                 <w:b/>
@@ -7204,8 +7492,62 @@
                 <w:sz w:val="32"/>
                 <w:szCs w:val="32"/>
               </w:rPr>
-              <w:br/>
-            </w:r>
+            </w:pPr>
+          </w:p>
+          <w:p>
+            <w:pPr>
+              <w:rPr>
+                <w:rFonts w:ascii="Arial" w:hAnsi="Arial" w:cs="Arial"/>
+                <w:b/>
+                <w:bCs/>
+                <w:color w:val="1E40AF"/>
+                <w:sz w:val="32"/>
+                <w:szCs w:val="32"/>
+              </w:rPr>
+            </w:pPr>
+          </w:p>
+          <w:p>
+            <w:pPr>
+              <w:rPr>
+                <w:rFonts w:ascii="Arial" w:hAnsi="Arial" w:cs="Arial"/>
+                <w:b/>
+                <w:bCs/>
+                <w:color w:val="1E40AF"/>
+                <w:sz w:val="32"/>
+                <w:szCs w:val="32"/>
+              </w:rPr>
+            </w:pPr>
+          </w:p>
+          <w:p>
+            <w:pPr>
+              <w:rPr>
+                <w:rFonts w:ascii="Arial" w:hAnsi="Arial" w:cs="Arial"/>
+                <w:b/>
+                <w:bCs/>
+                <w:color w:val="1E40AF"/>
+                <w:sz w:val="32"/>
+                <w:szCs w:val="32"/>
+              </w:rPr>
+            </w:pPr>
+          </w:p>
+          <w:p>
+            <w:pPr>
+              <w:rPr>
+                <w:rFonts w:ascii="Arial" w:hAnsi="Arial" w:cs="Arial"/>
+                <w:b/>
+                <w:bCs/>
+                <w:color w:val="1E40AF"/>
+                <w:sz w:val="32"/>
+                <w:szCs w:val="32"/>
+              </w:rPr>
+            </w:pPr>
+          </w:p>
+          <w:p>
+            <w:pPr>
+              <w:rPr>
+                <w:rFonts w:ascii="Arial" w:hAnsi="Arial" w:cs="Arial"/>
+              </w:rPr>
+            </w:pPr>
             <w:r>
               <w:rPr>
                 <w:rFonts w:ascii="Arial" w:hAnsi="Arial" w:cs="Arial"/>
@@ -7532,7 +7874,22 @@
               <w:rPr>
                 <w:rFonts w:ascii="Arial" w:hAnsi="Arial" w:cs="Arial"/>
               </w:rPr>
-              <w:t>Hours worked: {{TOTAL_WEEKLY_HOURS_WORKED}}  hours × {{TOTAL_NUMBER_OF_WEEKS_WORKED}} weeks = {{TOTAL_NUMBER_OF_HOURS_WORKED}} hours/year</w:t>
+              <w:lastRenderedPageBreak/>
+              <w:t>Hours worked: {{TOTAL_WEEKLY_HOURS_WORKED</w:t>
+            </w:r>
+            <w:proofErr w:type="gramStart"/>
+            <w:r>
+              <w:rPr>
+                <w:rFonts w:ascii="Arial" w:hAnsi="Arial" w:cs="Arial"/>
+              </w:rPr>
+              <w:t>}}  hours</w:t>
+            </w:r>
+            <w:proofErr w:type="gramEnd"/>
+            <w:r>
+              <w:rPr>
+                <w:rFonts w:ascii="Arial" w:hAnsi="Arial" w:cs="Arial"/>
+              </w:rPr>
+              <w:t xml:space="preserve"> × {{TOTAL_NUMBER_OF_WEEKS_WORKED}} weeks = {{TOTAL_NUMBER_OF_HOURS_WORKED}} hours/year</w:t>
             </w:r>
           </w:p>
           <w:p>
@@ -7546,7 +7903,21 @@
               <w:rPr>
                 <w:rFonts w:ascii="Arial" w:hAnsi="Arial" w:cs="Arial"/>
               </w:rPr>
-              <w:t>Deduction: {{TOTAL_NUMBER_OF_HOURS_WORKED}}  hours × $0.70 = {{TOTAL_FIXED_RATE_METHOD_CLAIM}}</w:t>
+              <w:t>Deduction: {{TOTAL_NUMBER_OF_HOURS_WORKED</w:t>
+            </w:r>
+            <w:proofErr w:type="gramStart"/>
+            <w:r>
+              <w:rPr>
+                <w:rFonts w:ascii="Arial" w:hAnsi="Arial" w:cs="Arial"/>
+              </w:rPr>
+              <w:t>}}  hours</w:t>
+            </w:r>
+            <w:proofErr w:type="gramEnd"/>
+            <w:r>
+              <w:rPr>
+                <w:rFonts w:ascii="Arial" w:hAnsi="Arial" w:cs="Arial"/>
+              </w:rPr>
+              <w:t xml:space="preserve"> × $0.70 = {{TOTAL_FIXED_RATE_METHOD_CLAIM}}</w:t>
             </w:r>
           </w:p>
           <w:p>
@@ -7661,7 +8032,6 @@
                     <w:rPr>
                       <w:rFonts w:ascii="Arial" w:hAnsi="Arial" w:cs="Arial"/>
                     </w:rPr>
-                    <w:lastRenderedPageBreak/>
                     <w:t>Actual Cost Method</w:t>
                   </w:r>
                 </w:p>
@@ -7997,7 +8367,21 @@
                     <w:rPr>
                       <w:rFonts w:ascii="Arial" w:hAnsi="Arial" w:cs="Arial"/>
                     </w:rPr>
-                    <w:t>{{BUP}}% BUP</w:t>
+                    <w:t>{{BUP</w:t>
+                  </w:r>
+                  <w:proofErr w:type="gramStart"/>
+                  <w:r>
+                    <w:rPr>
+                      <w:rFonts w:ascii="Arial" w:hAnsi="Arial" w:cs="Arial"/>
+                    </w:rPr>
+                    <w:t>}}%</w:t>
+                  </w:r>
+                  <w:proofErr w:type="gramEnd"/>
+                  <w:r>
+                    <w:rPr>
+                      <w:rFonts w:ascii="Arial" w:hAnsi="Arial" w:cs="Arial"/>
+                    </w:rPr>
+                    <w:t xml:space="preserve"> BUP</w:t>
                   </w:r>
                 </w:p>
               </w:tc>
@@ -8618,7 +9002,23 @@
                 <w:rFonts w:ascii="Arial" w:hAnsi="Arial" w:cs="Arial"/>
                 <w:lang w:val="en-US"/>
               </w:rPr>
-              <w:t xml:space="preserve"> be used year round as seen fit by </w:t>
+              <w:t xml:space="preserve"> be used </w:t>
+            </w:r>
+            <w:proofErr w:type="gramStart"/>
+            <w:r>
+              <w:rPr>
+                <w:rFonts w:ascii="Arial" w:hAnsi="Arial" w:cs="Arial"/>
+                <w:lang w:val="en-US"/>
+              </w:rPr>
+              <w:t>year round</w:t>
+            </w:r>
+            <w:proofErr w:type="gramEnd"/>
+            <w:r>
+              <w:rPr>
+                <w:rFonts w:ascii="Arial" w:hAnsi="Arial" w:cs="Arial"/>
+                <w:lang w:val="en-US"/>
+              </w:rPr>
+              <w:t xml:space="preserve"> as seen fit by </w:t>
             </w:r>
             <w:r>
               <w:rPr>
@@ -8739,7 +9139,15 @@
                 <w:rFonts w:ascii="Arial" w:hAnsi="Arial" w:cs="Arial"/>
                 <w:lang w:val="en-US"/>
               </w:rPr>
-              <w:t xml:space="preserve"> when and if changes occur in legislation or the relevant ATO view such that we modify our advice in future in comparison to the contents of this document. </w:t>
+              <w:t xml:space="preserve"> when and if </w:t>
+            </w:r>
+            <w:r>
+              <w:rPr>
+                <w:rFonts w:ascii="Arial" w:hAnsi="Arial" w:cs="Arial"/>
+                <w:lang w:val="en-US"/>
+              </w:rPr>
+              <w:lastRenderedPageBreak/>
+              <w:t xml:space="preserve">changes occur in legislation or the relevant ATO view such that we modify our advice in future in comparison to the contents of this document. </w:t>
             </w:r>
           </w:p>
           <w:p>
@@ -8896,7 +9304,6 @@
                 <w:rFonts w:ascii="Arial" w:hAnsi="Arial" w:cs="Arial"/>
                 <w:lang w:val="en-US"/>
               </w:rPr>
-              <w:lastRenderedPageBreak/>
               <w:t>You</w:t>
             </w:r>
             <w:r>
@@ -9085,7 +9492,16 @@
                 <w:i/>
                 <w:lang w:val="en-US"/>
               </w:rPr>
-              <w:t>Business Use Areas</w:t>
+              <w:t xml:space="preserve">Business Use </w:t>
+            </w:r>
+            <w:proofErr w:type="gramStart"/>
+            <w:r>
+              <w:rPr>
+                <w:rFonts w:ascii="Arial" w:hAnsi="Arial" w:cs="Arial"/>
+                <w:i/>
+                <w:lang w:val="en-US"/>
+              </w:rPr>
+              <w:t>Areas</w:t>
             </w:r>
             <w:r>
               <w:rPr>
@@ -9099,7 +9515,15 @@
                 <w:rFonts w:ascii="Arial" w:hAnsi="Arial" w:cs="Arial"/>
                 <w:lang w:val="en-US"/>
               </w:rPr>
-              <w:t xml:space="preserve">every three months or so to evidence the ongoing use for business purposes. It is vital to understand that in the event of a tax audit, the burden of proof lies with the </w:t>
+              <w:t>every</w:t>
+            </w:r>
+            <w:proofErr w:type="gramEnd"/>
+            <w:r>
+              <w:rPr>
+                <w:rFonts w:ascii="Arial" w:hAnsi="Arial" w:cs="Arial"/>
+                <w:lang w:val="en-US"/>
+              </w:rPr>
+              <w:t xml:space="preserve"> three months or so to evidence the ongoing use for business purposes. It is vital to understand that in the event of a tax audit, the burden of proof lies with the </w:t>
             </w:r>
             <w:r>
               <w:rPr>
@@ -9262,7 +9686,23 @@
                 <w:rFonts w:ascii="Arial" w:hAnsi="Arial" w:cs="Arial"/>
                 <w:lang w:val="en-US"/>
               </w:rPr>
-              <w:t xml:space="preserve">in future of the capital gains tax (cgt) small business concessions, </w:t>
+              <w:t>in future of the capital gains tax (</w:t>
+            </w:r>
+            <w:proofErr w:type="spellStart"/>
+            <w:r>
+              <w:rPr>
+                <w:rFonts w:ascii="Arial" w:hAnsi="Arial" w:cs="Arial"/>
+                <w:lang w:val="en-US"/>
+              </w:rPr>
+              <w:t>cgt</w:t>
+            </w:r>
+            <w:proofErr w:type="spellEnd"/>
+            <w:r>
+              <w:rPr>
+                <w:rFonts w:ascii="Arial" w:hAnsi="Arial" w:cs="Arial"/>
+                <w:lang w:val="en-US"/>
+              </w:rPr>
+              <w:t xml:space="preserve">) small business concessions, </w:t>
             </w:r>
             <w:r>
               <w:rPr>
@@ -9721,7 +10161,23 @@
                 <w:rFonts w:ascii="Arial" w:hAnsi="Arial" w:cs="Arial"/>
                 <w:lang w:val="en-US"/>
               </w:rPr>
-              <w:t xml:space="preserve"> will be summed in square metres and calculated against the total “habitable” area of The Property (i.e. for business purposes), to arrive at a “</w:t>
+              <w:t xml:space="preserve"> will be summed in square </w:t>
+            </w:r>
+            <w:proofErr w:type="spellStart"/>
+            <w:r>
+              <w:rPr>
+                <w:rFonts w:ascii="Arial" w:hAnsi="Arial" w:cs="Arial"/>
+                <w:lang w:val="en-US"/>
+              </w:rPr>
+              <w:t>metres</w:t>
+            </w:r>
+            <w:proofErr w:type="spellEnd"/>
+            <w:r>
+              <w:rPr>
+                <w:rFonts w:ascii="Arial" w:hAnsi="Arial" w:cs="Arial"/>
+                <w:lang w:val="en-US"/>
+              </w:rPr>
+              <w:t xml:space="preserve"> and calculated against the total “habitable” area of The Property (i.e. for business purposes), to arrive at a “</w:t>
             </w:r>
             <w:r>
               <w:rPr>
@@ -9770,6 +10226,7 @@
               </w:rPr>
               <w:t xml:space="preserve">For taxation deduction purposes, </w:t>
             </w:r>
+            <w:proofErr w:type="gramStart"/>
             <w:r>
               <w:rPr>
                 <w:rFonts w:ascii="Arial" w:hAnsi="Arial" w:cs="Arial"/>
@@ -9777,6 +10234,7 @@
               </w:rPr>
               <w:t>You</w:t>
             </w:r>
+            <w:proofErr w:type="gramEnd"/>
             <w:r>
               <w:rPr>
                 <w:rFonts w:ascii="Arial" w:hAnsi="Arial" w:cs="Arial"/>
@@ -9827,6 +10285,7 @@
                 <w:rFonts w:ascii="Arial" w:hAnsi="Arial" w:cs="Arial"/>
                 <w:lang w:val="en-US"/>
               </w:rPr>
+              <w:lastRenderedPageBreak/>
               <w:t xml:space="preserve">Stated within the Property Sharing Sworn Statement are many reasons in support of why </w:t>
             </w:r>
             <w:r>
@@ -9905,7 +10364,23 @@
                 <w:rFonts w:ascii="Arial" w:hAnsi="Arial" w:cs="Arial"/>
                 <w:lang w:val="en-US"/>
               </w:rPr>
-              <w:t xml:space="preserve">The capital gains tax small business concessions and the cgt discount are all currently available to you in the event The Property is later sold at a capital gain such that with prudent advanced planning and ongoing management of any identified issues as may arise from time to time, it is therefore highly possible that </w:t>
+              <w:t xml:space="preserve">The capital gains tax small business concessions and the </w:t>
+            </w:r>
+            <w:proofErr w:type="spellStart"/>
+            <w:r>
+              <w:rPr>
+                <w:rFonts w:ascii="Arial" w:hAnsi="Arial" w:cs="Arial"/>
+                <w:lang w:val="en-US"/>
+              </w:rPr>
+              <w:t>cgt</w:t>
+            </w:r>
+            <w:proofErr w:type="spellEnd"/>
+            <w:r>
+              <w:rPr>
+                <w:rFonts w:ascii="Arial" w:hAnsi="Arial" w:cs="Arial"/>
+                <w:lang w:val="en-US"/>
+              </w:rPr>
+              <w:t xml:space="preserve"> discount are all currently available to you in the event The Property is later sold at a capital gain such that with prudent advanced planning and ongoing management of any identified issues as may arise from time to time, it is therefore highly possible that </w:t>
             </w:r>
             <w:r>
               <w:rPr>
@@ -9946,7 +10421,6 @@
                 <w:bCs/>
                 <w:lang w:val="en-US"/>
               </w:rPr>
-              <w:lastRenderedPageBreak/>
               <w:t xml:space="preserve">7.2 </w:t>
             </w:r>
             <w:r>
@@ -10107,7 +10581,23 @@
                 <w:rFonts w:ascii="Arial" w:hAnsi="Arial" w:cs="Arial"/>
                 <w:lang w:val="en-US"/>
               </w:rPr>
-              <w:t xml:space="preserve">The Property is well suited to running the sort of home based business indicated herein as it displays the typical traits expected for the intended commercial activities e.g. abundant parking, </w:t>
+              <w:t xml:space="preserve">The Property is well suited to running the sort of </w:t>
+            </w:r>
+            <w:proofErr w:type="gramStart"/>
+            <w:r>
+              <w:rPr>
+                <w:rFonts w:ascii="Arial" w:hAnsi="Arial" w:cs="Arial"/>
+                <w:lang w:val="en-US"/>
+              </w:rPr>
+              <w:t>home based</w:t>
+            </w:r>
+            <w:proofErr w:type="gramEnd"/>
+            <w:r>
+              <w:rPr>
+                <w:rFonts w:ascii="Arial" w:hAnsi="Arial" w:cs="Arial"/>
+                <w:lang w:val="en-US"/>
+              </w:rPr>
+              <w:t xml:space="preserve"> business indicated herein as it displays the typical traits expected for the intended commercial activities e.g. abundant parking, </w:t>
             </w:r>
             <w:r>
               <w:rPr>
@@ -10457,7 +10947,15 @@
                 <w:rFonts w:ascii="Arial" w:hAnsi="Arial" w:cs="Arial"/>
                 <w:color w:val="000000"/>
               </w:rPr>
-              <w:t xml:space="preserve">: by not investing at all or not investing sufficiently in growth products).  This means that the real return of your investments has not grown in capital value sufficiently to meet the cost of buying goods in the future.  While investing in fixed term deposits and savings accounts can provide you with an income, your capital value may remain the same due to inflation.  To eliminate this risk, you should have some of your investments in assets that provide capital growth such as property and shares. </w:t>
+              <w:t xml:space="preserve">: by not investing at all or not investing sufficiently in growth products).  This means that the real return of your investments has not grown in capital value sufficiently to meet the cost of buying goods in the future.  While investing in fixed term deposits and savings accounts can provide you with an </w:t>
+            </w:r>
+            <w:r>
+              <w:rPr>
+                <w:rFonts w:ascii="Arial" w:hAnsi="Arial" w:cs="Arial"/>
+                <w:color w:val="000000"/>
+              </w:rPr>
+              <w:lastRenderedPageBreak/>
+              <w:t xml:space="preserve">income, your capital value may remain the same due to inflation.  To eliminate this risk, you should have some of your investments in assets that provide capital growth such as property and shares. </w:t>
             </w:r>
           </w:p>
           <w:p>
@@ -10539,12 +11037,19 @@
                 <w:color w:val="000000"/>
               </w:rPr>
             </w:pPr>
-            <w:r>
-              <w:rPr>
-                <w:rFonts w:ascii="Arial" w:hAnsi="Arial" w:cs="Arial"/>
-              </w:rPr>
-              <w:lastRenderedPageBreak/>
-              <w:t xml:space="preserve">However in the long-term, growth assets like shares and property have historically proven to be the most capital appreciative of all the major asset classes. This being so and also the fact that in our opinion, you should only take a long-term view of the subject property, we feel that any such non-diversification is </w:t>
+            <w:proofErr w:type="gramStart"/>
+            <w:r>
+              <w:rPr>
+                <w:rFonts w:ascii="Arial" w:hAnsi="Arial" w:cs="Arial"/>
+              </w:rPr>
+              <w:t>However</w:t>
+            </w:r>
+            <w:proofErr w:type="gramEnd"/>
+            <w:r>
+              <w:rPr>
+                <w:rFonts w:ascii="Arial" w:hAnsi="Arial" w:cs="Arial"/>
+              </w:rPr>
+              <w:t xml:space="preserve"> in the long-term, growth assets like shares and property have historically proven to be the most capital appreciative of all the major asset classes. This being so and also the fact that in our opinion, you should only take a long-term view of the subject property, we feel that any such non-diversification is </w:t>
             </w:r>
             <w:r>
               <w:rPr>
@@ -10598,12 +11103,39 @@
                 <w:color w:val="000000"/>
               </w:rPr>
             </w:pPr>
-            <w:r>
+          </w:p>
+          <w:p>
+            <w:pPr>
               <w:rPr>
                 <w:rFonts w:ascii="Arial" w:hAnsi="Arial" w:cs="Arial"/>
                 <w:b/>
                 <w:color w:val="000000"/>
               </w:rPr>
+            </w:pPr>
+          </w:p>
+          <w:p>
+            <w:pPr>
+              <w:rPr>
+                <w:rFonts w:ascii="Arial" w:hAnsi="Arial" w:cs="Arial"/>
+                <w:b/>
+                <w:color w:val="000000"/>
+              </w:rPr>
+            </w:pPr>
+          </w:p>
+          <w:p>
+            <w:pPr>
+              <w:rPr>
+                <w:rFonts w:ascii="Arial" w:hAnsi="Arial" w:cs="Arial"/>
+                <w:b/>
+                <w:color w:val="000000"/>
+              </w:rPr>
+            </w:pPr>
+            <w:r>
+              <w:rPr>
+                <w:rFonts w:ascii="Arial" w:hAnsi="Arial" w:cs="Arial"/>
+                <w:b/>
+                <w:color w:val="000000"/>
+              </w:rPr>
               <w:t>Market risk</w:t>
             </w:r>
           </w:p>
@@ -10628,7 +11160,23 @@
                 <w:rFonts w:ascii="Arial" w:hAnsi="Arial" w:cs="Arial"/>
                 <w:color w:val="000000"/>
               </w:rPr>
-              <w:t>The risk related to each specific market as a whole and thus cannot be diversified away by holding a number of the same investments in that market.  Different markets have differing levels of volatility.  Where investments are expected to produce higher returns in the long-term generally means that higher volatility is experienced in the short-term  Therefore, the risk is the possibility that if the market generally moves in a downward trend that this may cause each investment held in that market to decrease in value.</w:t>
+              <w:t>The risk related to each specific market as a whole and thus cannot be diversified away by holding a number of the same investments in that market.  Different markets have differing levels of volatility.  Where investments are expected to produce higher returns in the long-term generally means that higher volatility is experienced in the short-</w:t>
+            </w:r>
+            <w:proofErr w:type="gramStart"/>
+            <w:r>
+              <w:rPr>
+                <w:rFonts w:ascii="Arial" w:hAnsi="Arial" w:cs="Arial"/>
+                <w:color w:val="000000"/>
+              </w:rPr>
+              <w:t>term  Therefore</w:t>
+            </w:r>
+            <w:proofErr w:type="gramEnd"/>
+            <w:r>
+              <w:rPr>
+                <w:rFonts w:ascii="Arial" w:hAnsi="Arial" w:cs="Arial"/>
+                <w:color w:val="000000"/>
+              </w:rPr>
+              <w:t>, the risk is the possibility that if the market generally moves in a downward trend that this may cause each investment held in that market to decrease in value.</w:t>
             </w:r>
           </w:p>
           <w:p>
@@ -10763,7 +11311,23 @@
                 <w:rFonts w:ascii="Arial" w:hAnsi="Arial" w:cs="Arial"/>
                 <w:color w:val="000000"/>
               </w:rPr>
-              <w:t>How well this property fares over time is really anyone's guess</w:t>
+              <w:t xml:space="preserve">How well this property fares over time </w:t>
+            </w:r>
+            <w:proofErr w:type="gramStart"/>
+            <w:r>
+              <w:rPr>
+                <w:rFonts w:ascii="Arial" w:hAnsi="Arial" w:cs="Arial"/>
+                <w:color w:val="000000"/>
+              </w:rPr>
+              <w:t>is</w:t>
+            </w:r>
+            <w:proofErr w:type="gramEnd"/>
+            <w:r>
+              <w:rPr>
+                <w:rFonts w:ascii="Arial" w:hAnsi="Arial" w:cs="Arial"/>
+                <w:color w:val="000000"/>
+              </w:rPr>
+              <w:t xml:space="preserve"> really anyone's guess</w:t>
             </w:r>
             <w:r>
               <w:rPr>
@@ -10864,7 +11428,23 @@
                 <w:rFonts w:ascii="Arial" w:hAnsi="Arial" w:cs="Arial"/>
                 <w:color w:val="000000"/>
               </w:rPr>
-              <w:t>Just like all investment markets, interest rates can rise and fall depending of the economy and other circumstances.  There is a possibility that if you invest in fixed rate investments (eg: bonds), you may have to re-invest the maturing money at a lower rate of interest.  This means that your level of income will also fall.</w:t>
+              <w:t>Just like all investment markets, interest rates can rise and fall depending of the economy and other circumstances.  There is a possibility that if you invest in fixed rate investments (</w:t>
+            </w:r>
+            <w:proofErr w:type="spellStart"/>
+            <w:r>
+              <w:rPr>
+                <w:rFonts w:ascii="Arial" w:hAnsi="Arial" w:cs="Arial"/>
+                <w:color w:val="000000"/>
+              </w:rPr>
+              <w:t>eg</w:t>
+            </w:r>
+            <w:proofErr w:type="spellEnd"/>
+            <w:r>
+              <w:rPr>
+                <w:rFonts w:ascii="Arial" w:hAnsi="Arial" w:cs="Arial"/>
+                <w:color w:val="000000"/>
+              </w:rPr>
+              <w:t>: bonds), you may have to re-invest the maturing money at a lower rate of interest.  This means that your level of income will also fall.</w:t>
             </w:r>
           </w:p>
           <w:p>
@@ -10976,6 +11556,7 @@
                 <w:rFonts w:ascii="Arial" w:hAnsi="Arial" w:cs="Arial"/>
                 <w:color w:val="000000"/>
               </w:rPr>
+              <w:lastRenderedPageBreak/>
               <w:t xml:space="preserve">The possibility that you may not be able to readily access your funds when you want or need </w:t>
             </w:r>
             <w:r>
@@ -10990,7 +11571,23 @@
                 <w:rFonts w:ascii="Arial" w:hAnsi="Arial" w:cs="Arial"/>
                 <w:color w:val="000000"/>
               </w:rPr>
-              <w:t xml:space="preserve"> most because they are invested in illiquid assets (eg: real estate).  This can mean that you pay exit and penalty charges for early exit from the investment.  </w:t>
+              <w:t xml:space="preserve"> most because they are invested in illiquid assets (</w:t>
+            </w:r>
+            <w:proofErr w:type="spellStart"/>
+            <w:r>
+              <w:rPr>
+                <w:rFonts w:ascii="Arial" w:hAnsi="Arial" w:cs="Arial"/>
+                <w:color w:val="000000"/>
+              </w:rPr>
+              <w:t>eg</w:t>
+            </w:r>
+            <w:proofErr w:type="spellEnd"/>
+            <w:r>
+              <w:rPr>
+                <w:rFonts w:ascii="Arial" w:hAnsi="Arial" w:cs="Arial"/>
+                <w:color w:val="000000"/>
+              </w:rPr>
+              <w:t xml:space="preserve">: real estate).  This can mean that you pay exit and penalty charges for early exit from the investment.  </w:t>
             </w:r>
           </w:p>
           <w:p>
@@ -11091,7 +11688,23 @@
                 <w:rFonts w:ascii="Arial" w:hAnsi="Arial" w:cs="Arial"/>
                 <w:color w:val="000000"/>
               </w:rPr>
-              <w:t>Credit risk usually only applies to debt-type securities.  There is a possibility that the institution holding your capital (eg: a debenture issuer) may fail to pay interest, fail to return your capital or become insolvent.</w:t>
+              <w:t>Credit risk usually only applies to debt-type securities.  There is a possibility that the institution holding your capital (</w:t>
+            </w:r>
+            <w:proofErr w:type="spellStart"/>
+            <w:r>
+              <w:rPr>
+                <w:rFonts w:ascii="Arial" w:hAnsi="Arial" w:cs="Arial"/>
+                <w:color w:val="000000"/>
+              </w:rPr>
+              <w:t>eg</w:t>
+            </w:r>
+            <w:proofErr w:type="spellEnd"/>
+            <w:r>
+              <w:rPr>
+                <w:rFonts w:ascii="Arial" w:hAnsi="Arial" w:cs="Arial"/>
+                <w:color w:val="000000"/>
+              </w:rPr>
+              <w:t>: a debenture issuer) may fail to pay interest, fail to return your capital or become insolvent.</w:t>
             </w:r>
           </w:p>
           <w:p>
@@ -11366,6 +11979,7 @@
                 <w:b/>
                 <w:color w:val="000000"/>
               </w:rPr>
+              <w:lastRenderedPageBreak/>
               <w:t>Legislative risk</w:t>
             </w:r>
             <w:r>
@@ -11381,7 +11995,23 @@
                 <w:rFonts w:ascii="Arial" w:hAnsi="Arial" w:cs="Arial"/>
                 <w:color w:val="000000"/>
               </w:rPr>
-              <w:t>There is a possibility of government policy changes negatively affecting your financial strategy (e.g. superannuation and retirement incomes policy and social security laws) and of particular interest in relation to the your home business strategy, no matter how careful you are now, one can never tell what the ATO through government, may do in future which could lead to issues or challenges.</w:t>
+              <w:t xml:space="preserve">There is a possibility of government policy changes negatively affecting your financial strategy (e.g. superannuation and retirement incomes policy and social security laws) and of particular interest in relation to </w:t>
+            </w:r>
+            <w:proofErr w:type="gramStart"/>
+            <w:r>
+              <w:rPr>
+                <w:rFonts w:ascii="Arial" w:hAnsi="Arial" w:cs="Arial"/>
+                <w:color w:val="000000"/>
+              </w:rPr>
+              <w:t>the your</w:t>
+            </w:r>
+            <w:proofErr w:type="gramEnd"/>
+            <w:r>
+              <w:rPr>
+                <w:rFonts w:ascii="Arial" w:hAnsi="Arial" w:cs="Arial"/>
+                <w:color w:val="000000"/>
+              </w:rPr>
+              <w:t xml:space="preserve"> home business strategy, no matter how careful you are now, one can never tell what the ATO through government, may do in future which could lead to issues or challenges.</w:t>
             </w:r>
           </w:p>
           <w:p>
@@ -11617,7 +12247,21 @@
               <w:rPr>
                 <w:rFonts w:ascii="Arial" w:hAnsi="Arial" w:cs="Arial"/>
               </w:rPr>
-              <w:t xml:space="preserve">If interest rates were to rise to levels that dealt a severe blow to your cash-flow, this could cause you to be unable to make your repayments. In this scenario you could seek the advice of a finance broker with respect to refinancing your home loan to interest only, perhaps even such that it was capitalised. If however you were unable to successfully achieve this outcome, you could consider “manually capitalising” your existing loan providing it is a line of credit or if there is a re-draw facility or other similar feature built in to facilitate this. The point of exploring this path is that it can </w:t>
+              <w:t xml:space="preserve">If interest rates were to rise to levels that dealt a severe blow to your cash-flow, this could cause you to be unable to make your repayments. In this scenario you could seek the advice of a finance broker with respect to refinancing your home loan to interest only, perhaps even such that it was capitalised. </w:t>
+            </w:r>
+            <w:proofErr w:type="gramStart"/>
+            <w:r>
+              <w:rPr>
+                <w:rFonts w:ascii="Arial" w:hAnsi="Arial" w:cs="Arial"/>
+              </w:rPr>
+              <w:t>If</w:t>
+            </w:r>
+            <w:proofErr w:type="gramEnd"/>
+            <w:r>
+              <w:rPr>
+                <w:rFonts w:ascii="Arial" w:hAnsi="Arial" w:cs="Arial"/>
+              </w:rPr>
+              <w:t xml:space="preserve"> however you were unable to successfully achieve this outcome, you could consider “manually capitalising” your existing loan providing it is a line of credit or if there is a re-draw facility or other similar feature built in to facilitate this. The point of exploring this path is that it can </w:t>
             </w:r>
             <w:r>
               <w:rPr>
@@ -11886,336 +12530,364 @@
               <w:rPr>
                 <w:rFonts w:ascii="Arial" w:hAnsi="Arial" w:cs="Arial"/>
               </w:rPr>
+              <w:t>position</w:t>
+            </w:r>
+            <w:r>
+              <w:rPr>
+                <w:rFonts w:ascii="Arial" w:hAnsi="Arial" w:cs="Arial"/>
+              </w:rPr>
+              <w:t xml:space="preserve"> and where in this respect, </w:t>
+            </w:r>
+            <w:proofErr w:type="gramStart"/>
+            <w:r>
+              <w:rPr>
+                <w:rFonts w:ascii="Arial" w:hAnsi="Arial" w:cs="Arial"/>
+              </w:rPr>
+              <w:t>We</w:t>
+            </w:r>
+            <w:proofErr w:type="gramEnd"/>
+            <w:r>
+              <w:rPr>
+                <w:rFonts w:ascii="Arial" w:hAnsi="Arial" w:cs="Arial"/>
+              </w:rPr>
+              <w:t xml:space="preserve"> will refer you to Our trusted associated for a thorough review.</w:t>
+            </w:r>
+          </w:p>
+          <w:p>
+            <w:pPr>
+              <w:rPr>
+                <w:rFonts w:ascii="Arial" w:hAnsi="Arial" w:cs="Arial"/>
+                <w:b/>
+              </w:rPr>
+            </w:pPr>
+          </w:p>
+          <w:p>
+            <w:pPr>
+              <w:rPr>
+                <w:rFonts w:ascii="Arial" w:hAnsi="Arial" w:cs="Arial"/>
+              </w:rPr>
+            </w:pPr>
+            <w:r>
+              <w:rPr>
+                <w:rFonts w:ascii="Arial" w:hAnsi="Arial" w:cs="Arial"/>
+                <w:b/>
+              </w:rPr>
+              <w:t xml:space="preserve">Purchasing a Property Without Clear Title: </w:t>
+            </w:r>
+            <w:r>
+              <w:rPr>
+                <w:rFonts w:ascii="Arial" w:hAnsi="Arial" w:cs="Arial"/>
+              </w:rPr>
+              <w:t xml:space="preserve">The property could be encumbered </w:t>
+            </w:r>
+            <w:r>
+              <w:rPr>
+                <w:rFonts w:ascii="Arial" w:hAnsi="Arial" w:cs="Arial"/>
+              </w:rPr>
+              <w:t>e.g.</w:t>
+            </w:r>
+            <w:r>
+              <w:rPr>
+                <w:rFonts w:ascii="Arial" w:hAnsi="Arial" w:cs="Arial"/>
+              </w:rPr>
+              <w:t xml:space="preserve"> by easement or restrictive covenant etc. Accordingly, this could negatively impact the viability of the purchaser’s plans and be that over any time frame. </w:t>
+            </w:r>
+            <w:proofErr w:type="gramStart"/>
+            <w:r>
+              <w:rPr>
+                <w:rFonts w:ascii="Arial" w:hAnsi="Arial" w:cs="Arial"/>
+              </w:rPr>
+              <w:t>However</w:t>
+            </w:r>
+            <w:proofErr w:type="gramEnd"/>
+            <w:r>
+              <w:rPr>
+                <w:rFonts w:ascii="Arial" w:hAnsi="Arial" w:cs="Arial"/>
+              </w:rPr>
+              <w:t xml:space="preserve"> and to have mitigated this, we trust you made detailed enquiries with the relevant local and state authorities or asked your solicitor to do this for you.</w:t>
+            </w:r>
+          </w:p>
+          <w:p>
+            <w:pPr>
+              <w:rPr>
+                <w:rFonts w:ascii="Arial" w:hAnsi="Arial" w:cs="Arial"/>
+              </w:rPr>
+            </w:pPr>
+          </w:p>
+          <w:p>
+            <w:pPr>
+              <w:rPr>
+                <w:rFonts w:ascii="Arial" w:hAnsi="Arial" w:cs="Arial"/>
+              </w:rPr>
+            </w:pPr>
+            <w:r>
+              <w:rPr>
+                <w:rFonts w:ascii="Arial" w:hAnsi="Arial" w:cs="Arial"/>
+                <w:b/>
+              </w:rPr>
+              <w:t xml:space="preserve">Purchasing a Heritage Listed Property: </w:t>
+            </w:r>
+            <w:r>
+              <w:rPr>
+                <w:rFonts w:ascii="Arial" w:hAnsi="Arial" w:cs="Arial"/>
+              </w:rPr>
+              <w:t xml:space="preserve">As similar above, the relevant enquires should have been made in case there are planning and/or development restrictions to which you may otherwise be unaware. </w:t>
+            </w:r>
+          </w:p>
+          <w:p>
+            <w:pPr>
+              <w:rPr>
+                <w:rFonts w:ascii="Arial" w:hAnsi="Arial" w:cs="Arial"/>
+              </w:rPr>
+            </w:pPr>
+          </w:p>
+          <w:p>
+            <w:pPr>
+              <w:rPr>
+                <w:rFonts w:ascii="Arial" w:hAnsi="Arial" w:cs="Arial"/>
+                <w:b/>
+                <w:color w:val="000000"/>
+              </w:rPr>
+            </w:pPr>
+            <w:r>
+              <w:rPr>
+                <w:rFonts w:ascii="Arial" w:hAnsi="Arial" w:cs="Arial"/>
+                <w:b/>
+              </w:rPr>
+              <w:t>Gearing</w:t>
+            </w:r>
+            <w:r>
+              <w:rPr>
+                <w:rFonts w:ascii="Arial" w:hAnsi="Arial" w:cs="Arial"/>
+              </w:rPr>
+              <w:t xml:space="preserve"> </w:t>
+            </w:r>
+            <w:r>
+              <w:rPr>
+                <w:rFonts w:ascii="Arial" w:hAnsi="Arial" w:cs="Arial"/>
+                <w:b/>
+              </w:rPr>
+              <w:t>(or borrowing to invest):</w:t>
+            </w:r>
+            <w:r>
+              <w:rPr>
+                <w:rFonts w:ascii="Arial" w:hAnsi="Arial" w:cs="Arial"/>
+              </w:rPr>
+              <w:t xml:space="preserve">  A magnification of losses can occur should The Property’s value fall for any reason and you are forced to sell whilst still owing money on it (an inherent risk associated with gearing into any asset class or into a portfolio of diversified assets </w:t>
+            </w:r>
+            <w:r>
+              <w:rPr>
+                <w:rFonts w:ascii="Arial" w:hAnsi="Arial" w:cs="Arial"/>
+              </w:rPr>
+              <w:t>e.g.</w:t>
+            </w:r>
+            <w:r>
+              <w:rPr>
+                <w:rFonts w:ascii="Arial" w:hAnsi="Arial" w:cs="Arial"/>
+              </w:rPr>
+              <w:t xml:space="preserve"> managed funds).  </w:t>
+            </w:r>
+          </w:p>
+          <w:p>
+            <w:pPr>
+              <w:rPr>
+                <w:rFonts w:ascii="Arial" w:hAnsi="Arial" w:cs="Arial"/>
+                <w:b/>
+                <w:color w:val="000000"/>
+              </w:rPr>
+            </w:pPr>
+          </w:p>
+          <w:p>
+            <w:pPr>
+              <w:rPr>
+                <w:rFonts w:ascii="Arial" w:hAnsi="Arial" w:cs="Arial"/>
+                <w:b/>
+                <w:color w:val="000000"/>
+              </w:rPr>
+            </w:pPr>
+          </w:p>
+          <w:p>
+            <w:pPr>
+              <w:rPr>
+                <w:rFonts w:ascii="Arial" w:hAnsi="Arial" w:cs="Arial"/>
+                <w:b/>
+                <w:color w:val="000000"/>
+              </w:rPr>
+            </w:pPr>
+            <w:r>
+              <w:rPr>
+                <w:rFonts w:ascii="Arial" w:hAnsi="Arial" w:cs="Arial"/>
+                <w:b/>
+                <w:color w:val="000000"/>
+              </w:rPr>
+              <w:t xml:space="preserve">7.4 </w:t>
+            </w:r>
+            <w:r>
+              <w:rPr>
+                <w:rFonts w:ascii="Arial" w:hAnsi="Arial" w:cs="Arial"/>
+                <w:b/>
+                <w:color w:val="000000"/>
+              </w:rPr>
+              <w:t>DISADVANTAGES OF WORKING FROM HOME</w:t>
+            </w:r>
+          </w:p>
+          <w:p>
+            <w:pPr>
+              <w:rPr>
+                <w:rFonts w:ascii="Arial" w:hAnsi="Arial" w:cs="Arial"/>
+                <w:color w:val="000000"/>
+              </w:rPr>
+            </w:pPr>
+          </w:p>
+          <w:p>
+            <w:pPr>
+              <w:rPr>
+                <w:rFonts w:ascii="Arial" w:hAnsi="Arial" w:cs="Arial"/>
+                <w:color w:val="000000"/>
+              </w:rPr>
+            </w:pPr>
+            <w:r>
+              <w:rPr>
+                <w:rFonts w:ascii="Arial" w:hAnsi="Arial" w:cs="Arial"/>
+                <w:color w:val="000000"/>
+              </w:rPr>
+              <w:t xml:space="preserve">A balanced view of a home business strategy necessitates our listing as many possible negative aspects that we can think of, that some people at least, might argue could apply to </w:t>
+            </w:r>
+            <w:r>
+              <w:rPr>
+                <w:rFonts w:ascii="Arial" w:hAnsi="Arial" w:cs="Arial"/>
+                <w:color w:val="000000"/>
+              </w:rPr>
+              <w:t>him</w:t>
+            </w:r>
+            <w:r>
+              <w:rPr>
+                <w:rFonts w:ascii="Arial" w:hAnsi="Arial" w:cs="Arial"/>
+                <w:color w:val="000000"/>
+              </w:rPr>
+              <w:t xml:space="preserve"> should they implement it</w:t>
+            </w:r>
+            <w:r>
+              <w:rPr>
+                <w:rFonts w:ascii="Arial" w:hAnsi="Arial" w:cs="Arial"/>
+                <w:color w:val="000000"/>
+              </w:rPr>
+              <w:t>:</w:t>
+            </w:r>
+          </w:p>
+          <w:p>
+            <w:pPr>
+              <w:rPr>
+                <w:rFonts w:ascii="Arial" w:hAnsi="Arial" w:cs="Arial"/>
+                <w:color w:val="000000"/>
+              </w:rPr>
+            </w:pPr>
+          </w:p>
+          <w:p>
+            <w:pPr>
+              <w:rPr>
+                <w:rFonts w:ascii="Arial" w:hAnsi="Arial" w:cs="Arial"/>
+                <w:color w:val="000000"/>
+              </w:rPr>
+            </w:pPr>
+            <w:r>
+              <w:rPr>
+                <w:rFonts w:ascii="Arial" w:hAnsi="Arial" w:cs="Arial"/>
+                <w:color w:val="000000"/>
+              </w:rPr>
+              <w:t>• No definite routine … for some, this could be a problem as they are more attuned to operating within particular confines and boundaries and would not adapt well to change. That said though, to self-impose your own routine is a matter for individuals to master and should be no different, irrespective of the work location.</w:t>
+            </w:r>
+          </w:p>
+          <w:p>
+            <w:pPr>
+              <w:rPr>
+                <w:rFonts w:ascii="Arial" w:hAnsi="Arial" w:cs="Arial"/>
+                <w:color w:val="000000"/>
+              </w:rPr>
+            </w:pPr>
+          </w:p>
+          <w:p>
+            <w:pPr>
+              <w:rPr>
+                <w:rFonts w:ascii="Arial" w:hAnsi="Arial" w:cs="Arial"/>
+                <w:color w:val="000000"/>
+              </w:rPr>
+            </w:pPr>
+            <w:r>
+              <w:rPr>
+                <w:rFonts w:ascii="Arial" w:hAnsi="Arial" w:cs="Arial"/>
+                <w:color w:val="000000"/>
+              </w:rPr>
+              <w:t xml:space="preserve">• Less discipline … without other staff and colleagues around, some might simply “slack-off” e.g. watch daytime television or do more gardening than “work”. This is related to the above point but it still comes down to being able to master one’s own attitude and work ethic. </w:t>
+            </w:r>
+          </w:p>
+          <w:p>
+            <w:pPr>
+              <w:rPr>
+                <w:rFonts w:ascii="Arial" w:hAnsi="Arial" w:cs="Arial"/>
+                <w:color w:val="000000"/>
+              </w:rPr>
+            </w:pPr>
+          </w:p>
+          <w:p>
+            <w:pPr>
+              <w:rPr>
+                <w:rFonts w:ascii="Arial" w:hAnsi="Arial" w:cs="Arial"/>
+                <w:color w:val="000000"/>
+              </w:rPr>
+            </w:pPr>
+            <w:r>
+              <w:rPr>
+                <w:rFonts w:ascii="Arial" w:hAnsi="Arial" w:cs="Arial"/>
+                <w:color w:val="000000"/>
+              </w:rPr>
+              <w:t>• No social aspect to the work environment … ok then, so no office or workshop chatter, politics, footy tipping etc is a bad thing for some.</w:t>
+            </w:r>
+          </w:p>
+          <w:p>
+            <w:pPr>
+              <w:rPr>
+                <w:rFonts w:ascii="Arial" w:hAnsi="Arial" w:cs="Arial"/>
+                <w:color w:val="000000"/>
+              </w:rPr>
+            </w:pPr>
+          </w:p>
+          <w:p>
+            <w:pPr>
+              <w:rPr>
+                <w:rFonts w:ascii="Arial" w:hAnsi="Arial" w:cs="Arial"/>
+                <w:color w:val="000000"/>
+              </w:rPr>
+            </w:pPr>
+            <w:r>
+              <w:rPr>
+                <w:rFonts w:ascii="Arial" w:hAnsi="Arial" w:cs="Arial"/>
+                <w:color w:val="000000"/>
+              </w:rPr>
+              <w:t>• Less opportunity for creative or critical “bouncing” of ideas etc off work colleagues … depending on how well you can work alone, this may be an issue although for many, a phone call to a trusted source or a quick internet search for reassurance could be enough to dispel this issue.</w:t>
+            </w:r>
+          </w:p>
+          <w:p>
+            <w:pPr>
+              <w:rPr>
+                <w:rFonts w:ascii="Arial" w:hAnsi="Arial" w:cs="Arial"/>
+                <w:color w:val="000000"/>
+              </w:rPr>
+            </w:pPr>
+          </w:p>
+          <w:p>
+            <w:pPr>
+              <w:rPr>
+                <w:rFonts w:ascii="Arial" w:hAnsi="Arial" w:cs="Arial"/>
+                <w:color w:val="000000"/>
+              </w:rPr>
+            </w:pPr>
+            <w:r>
+              <w:rPr>
+                <w:rFonts w:ascii="Arial" w:hAnsi="Arial" w:cs="Arial"/>
+                <w:color w:val="000000"/>
+              </w:rPr>
               <w:lastRenderedPageBreak/>
-              <w:t>position</w:t>
-            </w:r>
-            <w:r>
-              <w:rPr>
-                <w:rFonts w:ascii="Arial" w:hAnsi="Arial" w:cs="Arial"/>
-              </w:rPr>
-              <w:t xml:space="preserve"> and where in this respect, We will refer you to Our trusted associated for a thorough review.</w:t>
-            </w:r>
-          </w:p>
-          <w:p>
-            <w:pPr>
-              <w:rPr>
-                <w:rFonts w:ascii="Arial" w:hAnsi="Arial" w:cs="Arial"/>
-                <w:b/>
-              </w:rPr>
-            </w:pPr>
-          </w:p>
-          <w:p>
-            <w:pPr>
-              <w:rPr>
-                <w:rFonts w:ascii="Arial" w:hAnsi="Arial" w:cs="Arial"/>
-              </w:rPr>
-            </w:pPr>
-            <w:r>
-              <w:rPr>
-                <w:rFonts w:ascii="Arial" w:hAnsi="Arial" w:cs="Arial"/>
-                <w:b/>
-              </w:rPr>
-              <w:t xml:space="preserve">Purchasing a Property Without Clear Title: </w:t>
-            </w:r>
-            <w:r>
-              <w:rPr>
-                <w:rFonts w:ascii="Arial" w:hAnsi="Arial" w:cs="Arial"/>
-              </w:rPr>
-              <w:t xml:space="preserve">The property could be encumbered </w:t>
-            </w:r>
-            <w:r>
-              <w:rPr>
-                <w:rFonts w:ascii="Arial" w:hAnsi="Arial" w:cs="Arial"/>
-              </w:rPr>
-              <w:t>e.g.</w:t>
-            </w:r>
-            <w:r>
-              <w:rPr>
-                <w:rFonts w:ascii="Arial" w:hAnsi="Arial" w:cs="Arial"/>
-              </w:rPr>
-              <w:t xml:space="preserve"> by easement or restrictive covenant etc. Accordingly, this could negatively impact the viability of the purchaser’s plans and be that over any time frame. However and to have mitigated this, we trust you made detailed enquiries with the relevant local and state authorities or asked your solicitor to do this for you.</w:t>
-            </w:r>
-          </w:p>
-          <w:p>
-            <w:pPr>
-              <w:rPr>
-                <w:rFonts w:ascii="Arial" w:hAnsi="Arial" w:cs="Arial"/>
-              </w:rPr>
-            </w:pPr>
-          </w:p>
-          <w:p>
-            <w:pPr>
-              <w:rPr>
-                <w:rFonts w:ascii="Arial" w:hAnsi="Arial" w:cs="Arial"/>
-              </w:rPr>
-            </w:pPr>
-            <w:r>
-              <w:rPr>
-                <w:rFonts w:ascii="Arial" w:hAnsi="Arial" w:cs="Arial"/>
-                <w:b/>
-              </w:rPr>
-              <w:t xml:space="preserve">Purchasing a Heritage Listed Property: </w:t>
-            </w:r>
-            <w:r>
-              <w:rPr>
-                <w:rFonts w:ascii="Arial" w:hAnsi="Arial" w:cs="Arial"/>
-              </w:rPr>
-              <w:t xml:space="preserve">As similar above, the relevant enquires should have been made in case there are planning and/or development restrictions to which you may otherwise be unaware. </w:t>
-            </w:r>
-          </w:p>
-          <w:p>
-            <w:pPr>
-              <w:rPr>
-                <w:rFonts w:ascii="Arial" w:hAnsi="Arial" w:cs="Arial"/>
-              </w:rPr>
-            </w:pPr>
-          </w:p>
-          <w:p>
-            <w:pPr>
-              <w:rPr>
-                <w:rFonts w:ascii="Arial" w:hAnsi="Arial" w:cs="Arial"/>
-                <w:b/>
-                <w:color w:val="000000"/>
-              </w:rPr>
-            </w:pPr>
-            <w:r>
-              <w:rPr>
-                <w:rFonts w:ascii="Arial" w:hAnsi="Arial" w:cs="Arial"/>
-                <w:b/>
-              </w:rPr>
-              <w:t>Gearing</w:t>
-            </w:r>
-            <w:r>
-              <w:rPr>
-                <w:rFonts w:ascii="Arial" w:hAnsi="Arial" w:cs="Arial"/>
-              </w:rPr>
-              <w:t xml:space="preserve"> </w:t>
-            </w:r>
-            <w:r>
-              <w:rPr>
-                <w:rFonts w:ascii="Arial" w:hAnsi="Arial" w:cs="Arial"/>
-                <w:b/>
-              </w:rPr>
-              <w:t>(or borrowing to invest):</w:t>
-            </w:r>
-            <w:r>
-              <w:rPr>
-                <w:rFonts w:ascii="Arial" w:hAnsi="Arial" w:cs="Arial"/>
-              </w:rPr>
-              <w:t xml:space="preserve">  A magnification of losses can occur should The Property’s value fall for any reason and you are forced to sell whilst still owing money on it (an inherent risk associated with gearing into any asset class or into a portfolio of diversified assets </w:t>
-            </w:r>
-            <w:r>
-              <w:rPr>
-                <w:rFonts w:ascii="Arial" w:hAnsi="Arial" w:cs="Arial"/>
-              </w:rPr>
-              <w:t>e.g.</w:t>
-            </w:r>
-            <w:r>
-              <w:rPr>
-                <w:rFonts w:ascii="Arial" w:hAnsi="Arial" w:cs="Arial"/>
-              </w:rPr>
-              <w:t xml:space="preserve"> managed funds).  </w:t>
-            </w:r>
-          </w:p>
-          <w:p>
-            <w:pPr>
-              <w:rPr>
-                <w:rFonts w:ascii="Arial" w:hAnsi="Arial" w:cs="Arial"/>
-                <w:b/>
-                <w:color w:val="000000"/>
-              </w:rPr>
-            </w:pPr>
-          </w:p>
-          <w:p>
-            <w:pPr>
-              <w:rPr>
-                <w:rFonts w:ascii="Arial" w:hAnsi="Arial" w:cs="Arial"/>
-                <w:b/>
-                <w:color w:val="000000"/>
-              </w:rPr>
-            </w:pPr>
-          </w:p>
-          <w:p>
-            <w:pPr>
-              <w:rPr>
-                <w:rFonts w:ascii="Arial" w:hAnsi="Arial" w:cs="Arial"/>
-                <w:b/>
-                <w:color w:val="000000"/>
-              </w:rPr>
-            </w:pPr>
-            <w:r>
-              <w:rPr>
-                <w:rFonts w:ascii="Arial" w:hAnsi="Arial" w:cs="Arial"/>
-                <w:b/>
-                <w:color w:val="000000"/>
-              </w:rPr>
-              <w:t xml:space="preserve">7.4 </w:t>
-            </w:r>
-            <w:r>
-              <w:rPr>
-                <w:rFonts w:ascii="Arial" w:hAnsi="Arial" w:cs="Arial"/>
-                <w:b/>
-                <w:color w:val="000000"/>
-              </w:rPr>
-              <w:t>DISADVANTAGES OF WORKING FROM HOME</w:t>
-            </w:r>
-          </w:p>
-          <w:p>
-            <w:pPr>
-              <w:rPr>
-                <w:rFonts w:ascii="Arial" w:hAnsi="Arial" w:cs="Arial"/>
-                <w:color w:val="000000"/>
-              </w:rPr>
-            </w:pPr>
-          </w:p>
-          <w:p>
-            <w:pPr>
-              <w:rPr>
-                <w:rFonts w:ascii="Arial" w:hAnsi="Arial" w:cs="Arial"/>
-                <w:color w:val="000000"/>
-              </w:rPr>
-            </w:pPr>
-            <w:r>
-              <w:rPr>
-                <w:rFonts w:ascii="Arial" w:hAnsi="Arial" w:cs="Arial"/>
-                <w:color w:val="000000"/>
-              </w:rPr>
-              <w:t xml:space="preserve">A balanced view of a home business strategy necessitates our listing as many possible negative aspects that we can think of, that some people at least, might argue could apply to </w:t>
-            </w:r>
-            <w:r>
-              <w:rPr>
-                <w:rFonts w:ascii="Arial" w:hAnsi="Arial" w:cs="Arial"/>
-                <w:color w:val="000000"/>
-              </w:rPr>
-              <w:t>him</w:t>
-            </w:r>
-            <w:r>
-              <w:rPr>
-                <w:rFonts w:ascii="Arial" w:hAnsi="Arial" w:cs="Arial"/>
-                <w:color w:val="000000"/>
-              </w:rPr>
-              <w:t xml:space="preserve"> should they implement it</w:t>
-            </w:r>
-            <w:r>
-              <w:rPr>
-                <w:rFonts w:ascii="Arial" w:hAnsi="Arial" w:cs="Arial"/>
-                <w:color w:val="000000"/>
-              </w:rPr>
-              <w:t>:</w:t>
-            </w:r>
-          </w:p>
-          <w:p>
-            <w:pPr>
-              <w:rPr>
-                <w:rFonts w:ascii="Arial" w:hAnsi="Arial" w:cs="Arial"/>
-                <w:color w:val="000000"/>
-              </w:rPr>
-            </w:pPr>
-          </w:p>
-          <w:p>
-            <w:pPr>
-              <w:rPr>
-                <w:rFonts w:ascii="Arial" w:hAnsi="Arial" w:cs="Arial"/>
-                <w:color w:val="000000"/>
-              </w:rPr>
-            </w:pPr>
-            <w:r>
-              <w:rPr>
-                <w:rFonts w:ascii="Arial" w:hAnsi="Arial" w:cs="Arial"/>
-                <w:color w:val="000000"/>
-              </w:rPr>
-              <w:t>• No definite routine … for some, this could be a problem as they are more attuned to operating within particular confines and boundaries and would not adapt well to change. That said though, to self-impose your own routine is a matter for individuals to master and should be no different, irrespective of the work location.</w:t>
-            </w:r>
-          </w:p>
-          <w:p>
-            <w:pPr>
-              <w:rPr>
-                <w:rFonts w:ascii="Arial" w:hAnsi="Arial" w:cs="Arial"/>
-                <w:color w:val="000000"/>
-              </w:rPr>
-            </w:pPr>
-          </w:p>
-          <w:p>
-            <w:pPr>
-              <w:rPr>
-                <w:rFonts w:ascii="Arial" w:hAnsi="Arial" w:cs="Arial"/>
-                <w:color w:val="000000"/>
-              </w:rPr>
-            </w:pPr>
-            <w:r>
-              <w:rPr>
-                <w:rFonts w:ascii="Arial" w:hAnsi="Arial" w:cs="Arial"/>
-                <w:color w:val="000000"/>
-              </w:rPr>
-              <w:t xml:space="preserve">• Less discipline … without other staff and colleagues around, some might simply “slack-off” e.g. watch daytime television or do more gardening than “work”. This is related to the above point but it still comes down to being able to master one’s own attitude and work ethic. </w:t>
-            </w:r>
-          </w:p>
-          <w:p>
-            <w:pPr>
-              <w:rPr>
-                <w:rFonts w:ascii="Arial" w:hAnsi="Arial" w:cs="Arial"/>
-                <w:color w:val="000000"/>
-              </w:rPr>
-            </w:pPr>
-          </w:p>
-          <w:p>
-            <w:pPr>
-              <w:rPr>
-                <w:rFonts w:ascii="Arial" w:hAnsi="Arial" w:cs="Arial"/>
-                <w:color w:val="000000"/>
-              </w:rPr>
-            </w:pPr>
-            <w:r>
-              <w:rPr>
-                <w:rFonts w:ascii="Arial" w:hAnsi="Arial" w:cs="Arial"/>
-                <w:color w:val="000000"/>
-              </w:rPr>
-              <w:t>• No social aspect to the work environment … ok then, so no office or workshop chatter, politics, footy tipping etc is a bad thing for some.</w:t>
-            </w:r>
-          </w:p>
-          <w:p>
-            <w:pPr>
-              <w:rPr>
-                <w:rFonts w:ascii="Arial" w:hAnsi="Arial" w:cs="Arial"/>
-                <w:color w:val="000000"/>
-              </w:rPr>
-            </w:pPr>
-          </w:p>
-          <w:p>
-            <w:pPr>
-              <w:rPr>
-                <w:rFonts w:ascii="Arial" w:hAnsi="Arial" w:cs="Arial"/>
-                <w:color w:val="000000"/>
-              </w:rPr>
-            </w:pPr>
-            <w:r>
-              <w:rPr>
-                <w:rFonts w:ascii="Arial" w:hAnsi="Arial" w:cs="Arial"/>
-                <w:color w:val="000000"/>
-              </w:rPr>
-              <w:t>• Less opportunity for creative or critical “bouncing” of ideas etc off work colleagues … depending on how well you can work alone, this may be an issue although for many, a phone call to a trusted source or a quick internet search for reassurance could be enough to dispel this issue.</w:t>
-            </w:r>
-          </w:p>
-          <w:p>
-            <w:pPr>
-              <w:rPr>
-                <w:rFonts w:ascii="Arial" w:hAnsi="Arial" w:cs="Arial"/>
-                <w:color w:val="000000"/>
-              </w:rPr>
-            </w:pPr>
-          </w:p>
-          <w:p>
-            <w:pPr>
-              <w:rPr>
-                <w:rFonts w:ascii="Arial" w:hAnsi="Arial" w:cs="Arial"/>
-                <w:color w:val="000000"/>
-              </w:rPr>
-            </w:pPr>
-            <w:r>
-              <w:rPr>
-                <w:rFonts w:ascii="Arial" w:hAnsi="Arial" w:cs="Arial"/>
-                <w:color w:val="000000"/>
-              </w:rPr>
               <w:t xml:space="preserve">We should also point out that none of the above disadvantages need to apply at all because </w:t>
             </w:r>
             <w:r>
@@ -12832,7 +13504,15 @@
                 <w:rFonts w:ascii="Arial" w:hAnsi="Arial" w:cs="Arial"/>
                 <w:lang w:val="en-US"/>
               </w:rPr>
-              <w:t>and in the then created Property Sharing Sworn Statement), would pass the meaning of an active asset as explained in section 152-40 of the ITAA1997 and in particular, the following paragraph at 152-40(1)(a) and which states;</w:t>
+              <w:t xml:space="preserve">and in the then created Property Sharing Sworn </w:t>
+            </w:r>
+            <w:r>
+              <w:rPr>
+                <w:rFonts w:ascii="Arial" w:hAnsi="Arial" w:cs="Arial"/>
+                <w:lang w:val="en-US"/>
+              </w:rPr>
+              <w:lastRenderedPageBreak/>
+              <w:t>Statement), would pass the meaning of an active asset as explained in section 152-40 of the ITAA1997 and in particular, the following paragraph at 152-40(1)(a) and which states;</w:t>
             </w:r>
           </w:p>
           <w:p>
@@ -13046,7 +13726,6 @@
                 <w:bCs/>
                 <w:lang w:val="en-US"/>
               </w:rPr>
-              <w:lastRenderedPageBreak/>
               <w:tab/>
             </w:r>
             <w:r>
@@ -13132,7 +13811,23 @@
                 <w:rFonts w:ascii="Arial" w:hAnsi="Arial" w:cs="Arial"/>
                 <w:lang w:val="en-US"/>
               </w:rPr>
-              <w:t xml:space="preserve"> (in case one day you form  your own company or trust to run the business and you decide to become employed by that entity)</w:t>
+              <w:t xml:space="preserve"> (in case one day you </w:t>
+            </w:r>
+            <w:proofErr w:type="gramStart"/>
+            <w:r>
+              <w:rPr>
+                <w:rFonts w:ascii="Arial" w:hAnsi="Arial" w:cs="Arial"/>
+                <w:lang w:val="en-US"/>
+              </w:rPr>
+              <w:t>form  your</w:t>
+            </w:r>
+            <w:proofErr w:type="gramEnd"/>
+            <w:r>
+              <w:rPr>
+                <w:rFonts w:ascii="Arial" w:hAnsi="Arial" w:cs="Arial"/>
+                <w:lang w:val="en-US"/>
+              </w:rPr>
+              <w:t xml:space="preserve"> own company or trust to run the business and you decide to become employed by that entity)</w:t>
             </w:r>
             <w:r>
               <w:rPr>
@@ -13285,12 +13980,21 @@
                 <w:lang w:val="en-US"/>
               </w:rPr>
             </w:pPr>
-            <w:r>
-              <w:rPr>
-                <w:rFonts w:ascii="Arial" w:hAnsi="Arial" w:cs="Arial"/>
-                <w:lang w:val="en-US"/>
-              </w:rPr>
-              <w:t>Accordingly therefore i</w:t>
+            <w:proofErr w:type="gramStart"/>
+            <w:r>
+              <w:rPr>
+                <w:rFonts w:ascii="Arial" w:hAnsi="Arial" w:cs="Arial"/>
+                <w:lang w:val="en-US"/>
+              </w:rPr>
+              <w:t>Accordingly</w:t>
+            </w:r>
+            <w:proofErr w:type="gramEnd"/>
+            <w:r>
+              <w:rPr>
+                <w:rFonts w:ascii="Arial" w:hAnsi="Arial" w:cs="Arial"/>
+                <w:lang w:val="en-US"/>
+              </w:rPr>
+              <w:t xml:space="preserve"> therefore i</w:t>
             </w:r>
             <w:r>
               <w:rPr>
@@ -13299,19 +14003,37 @@
               </w:rPr>
               <w:t xml:space="preserve">n the above regard, </w:t>
             </w:r>
-            <w:r>
-              <w:rPr>
-                <w:rFonts w:ascii="Arial" w:hAnsi="Arial" w:cs="Arial"/>
-                <w:lang w:val="en-US"/>
-              </w:rPr>
-              <w:t xml:space="preserve">Our current thinking is that exceptional circumstances would need to exist failing which, </w:t>
-            </w:r>
-            <w:r>
-              <w:rPr>
-                <w:rFonts w:ascii="Arial" w:hAnsi="Arial" w:cs="Arial"/>
-                <w:lang w:val="en-US"/>
-              </w:rPr>
-              <w:t xml:space="preserve">We would strongly caution You against implementing such </w:t>
+            <w:proofErr w:type="gramStart"/>
+            <w:r>
+              <w:rPr>
+                <w:rFonts w:ascii="Arial" w:hAnsi="Arial" w:cs="Arial"/>
+                <w:lang w:val="en-US"/>
+              </w:rPr>
+              <w:t>Our</w:t>
+            </w:r>
+            <w:proofErr w:type="gramEnd"/>
+            <w:r>
+              <w:rPr>
+                <w:rFonts w:ascii="Arial" w:hAnsi="Arial" w:cs="Arial"/>
+                <w:lang w:val="en-US"/>
+              </w:rPr>
+              <w:t xml:space="preserve"> current thinking is that exceptional circumstances would need to exist failing which, </w:t>
+            </w:r>
+            <w:proofErr w:type="gramStart"/>
+            <w:r>
+              <w:rPr>
+                <w:rFonts w:ascii="Arial" w:hAnsi="Arial" w:cs="Arial"/>
+                <w:lang w:val="en-US"/>
+              </w:rPr>
+              <w:t>We</w:t>
+            </w:r>
+            <w:proofErr w:type="gramEnd"/>
+            <w:r>
+              <w:rPr>
+                <w:rFonts w:ascii="Arial" w:hAnsi="Arial" w:cs="Arial"/>
+                <w:lang w:val="en-US"/>
+              </w:rPr>
+              <w:t xml:space="preserve"> would strongly caution You against implementing such </w:t>
             </w:r>
             <w:r>
               <w:rPr>
@@ -13792,14 +14514,30 @@
                 <w:rFonts w:ascii="Arial" w:hAnsi="Arial" w:cs="Arial"/>
                 <w:lang w:val="en-US"/>
               </w:rPr>
-              <w:t xml:space="preserve">Whereas the </w:t>
-            </w:r>
-            <w:r>
-              <w:rPr>
-                <w:rFonts w:ascii="Arial" w:hAnsi="Arial" w:cs="Arial"/>
-                <w:lang w:val="en-US"/>
-              </w:rPr>
-              <w:t xml:space="preserve"> negative limb at (2)</w:t>
+              <w:t xml:space="preserve">Whereas </w:t>
+            </w:r>
+            <w:proofErr w:type="gramStart"/>
+            <w:r>
+              <w:rPr>
+                <w:rFonts w:ascii="Arial" w:hAnsi="Arial" w:cs="Arial"/>
+                <w:lang w:val="en-US"/>
+              </w:rPr>
+              <w:t xml:space="preserve">the </w:t>
+            </w:r>
+            <w:r>
+              <w:rPr>
+                <w:rFonts w:ascii="Arial" w:hAnsi="Arial" w:cs="Arial"/>
+                <w:lang w:val="en-US"/>
+              </w:rPr>
+              <w:t xml:space="preserve"> negative</w:t>
+            </w:r>
+            <w:proofErr w:type="gramEnd"/>
+            <w:r>
+              <w:rPr>
+                <w:rFonts w:ascii="Arial" w:hAnsi="Arial" w:cs="Arial"/>
+                <w:lang w:val="en-US"/>
+              </w:rPr>
+              <w:t xml:space="preserve"> limb at (2)</w:t>
             </w:r>
             <w:r>
               <w:rPr>
@@ -14039,7 +14777,6 @@
                 <w:rFonts w:ascii="Arial" w:hAnsi="Arial" w:cs="Arial"/>
                 <w:lang w:val="en-US"/>
               </w:rPr>
-              <w:lastRenderedPageBreak/>
               <w:t xml:space="preserve">We understand and accept this and have consequently and stringently set out the need for areas to be exclusively or almost exclusively set aside for carrying on </w:t>
             </w:r>
             <w:r>
@@ -14402,7 +15139,23 @@
                 <w:rFonts w:ascii="Arial" w:hAnsi="Arial" w:cs="Arial"/>
                 <w:lang w:val="en-US"/>
               </w:rPr>
-              <w:t>There must be a tax benefit obtained in connection with the scheme, as defined in  section 177A ITAA1936; and</w:t>
+              <w:t xml:space="preserve">There must be a tax benefit obtained in connection with the scheme, as defined </w:t>
+            </w:r>
+            <w:proofErr w:type="gramStart"/>
+            <w:r>
+              <w:rPr>
+                <w:rFonts w:ascii="Arial" w:hAnsi="Arial" w:cs="Arial"/>
+                <w:lang w:val="en-US"/>
+              </w:rPr>
+              <w:t>in  section</w:t>
+            </w:r>
+            <w:proofErr w:type="gramEnd"/>
+            <w:r>
+              <w:rPr>
+                <w:rFonts w:ascii="Arial" w:hAnsi="Arial" w:cs="Arial"/>
+                <w:lang w:val="en-US"/>
+              </w:rPr>
+              <w:t xml:space="preserve"> 177A ITAA1936; and</w:t>
             </w:r>
           </w:p>
           <w:p>
@@ -14423,7 +15176,23 @@
                 <w:rFonts w:ascii="Arial" w:hAnsi="Arial" w:cs="Arial"/>
                 <w:lang w:val="en-US"/>
               </w:rPr>
-              <w:t>The scheme must be entered into for the sole or dominant purpose of obtaining a tax benefit under subsection 177A(5) ITAA 1936, with regard to the eight matters outlined in section 177D ITAAA 1936</w:t>
+              <w:t>The scheme must be entered into for the sole or dominant purpose of obtaining a tax benefit under subsection 177</w:t>
+            </w:r>
+            <w:proofErr w:type="gramStart"/>
+            <w:r>
+              <w:rPr>
+                <w:rFonts w:ascii="Arial" w:hAnsi="Arial" w:cs="Arial"/>
+                <w:lang w:val="en-US"/>
+              </w:rPr>
+              <w:t>A(</w:t>
+            </w:r>
+            <w:proofErr w:type="gramEnd"/>
+            <w:r>
+              <w:rPr>
+                <w:rFonts w:ascii="Arial" w:hAnsi="Arial" w:cs="Arial"/>
+                <w:lang w:val="en-US"/>
+              </w:rPr>
+              <w:t>5) ITAA 1936, with regard to the eight matters outlined in section 177D ITAAA 1936</w:t>
             </w:r>
           </w:p>
           <w:p>
@@ -14480,6 +15249,7 @@
                 <w:rFonts w:ascii="Arial" w:hAnsi="Arial" w:cs="Arial"/>
                 <w:color w:val="000000"/>
               </w:rPr>
+              <w:lastRenderedPageBreak/>
               <w:t>(b)  the form and substance of the scheme;</w:t>
             </w:r>
           </w:p>
@@ -14544,7 +15314,6 @@
                 <w:rFonts w:ascii="Arial" w:hAnsi="Arial" w:cs="Arial"/>
                 <w:color w:val="000000"/>
               </w:rPr>
-              <w:lastRenderedPageBreak/>
               <w:t>(f)  any change in the financial position of any person who has, or has had, any connection (whether of a business, family or other nature) with the relevant taxpayer, being a change that has resulted, will result or may reasonably be expected to result, from the scheme;</w:t>
             </w:r>
           </w:p>
@@ -14726,6 +15495,7 @@
                 <w:lang w:val="en-US"/>
               </w:rPr>
             </w:pPr>
+            <w:proofErr w:type="gramStart"/>
             <w:r>
               <w:rPr>
                 <w:rFonts w:ascii="Arial" w:hAnsi="Arial" w:cs="Arial"/>
@@ -14733,7 +15503,17 @@
                 <w:iCs/>
                 <w:lang w:val="en-US"/>
               </w:rPr>
-              <w:t>Again we say yes as no matter the logic of businesses claiming their rightful deductions, we anticipate the courts will see it this way.</w:t>
+              <w:t>Again</w:t>
+            </w:r>
+            <w:proofErr w:type="gramEnd"/>
+            <w:r>
+              <w:rPr>
+                <w:rFonts w:ascii="Arial" w:hAnsi="Arial" w:cs="Arial"/>
+                <w:i/>
+                <w:iCs/>
+                <w:lang w:val="en-US"/>
+              </w:rPr>
+              <w:t xml:space="preserve"> we say yes as no matter the logic of businesses claiming their rightful deductions, we anticipate the courts will see it this way.</w:t>
             </w:r>
           </w:p>
           <w:p>
@@ -14865,12 +15645,21 @@
               </w:rPr>
               <w:t xml:space="preserve"> (2001) 207 CLR235; 2001 ATC 4343; (2001) 47 ATR 229) where the Court </w:t>
             </w:r>
-            <w:r>
-              <w:rPr>
-                <w:rFonts w:ascii="Arial" w:hAnsi="Arial" w:cs="Arial"/>
-                <w:lang w:val="en-US"/>
-              </w:rPr>
-              <w:t>emphasised,</w:t>
+            <w:proofErr w:type="spellStart"/>
+            <w:r>
+              <w:rPr>
+                <w:rFonts w:ascii="Arial" w:hAnsi="Arial" w:cs="Arial"/>
+                <w:lang w:val="en-US"/>
+              </w:rPr>
+              <w:t>emphasised</w:t>
+            </w:r>
+            <w:proofErr w:type="spellEnd"/>
+            <w:r>
+              <w:rPr>
+                <w:rFonts w:ascii="Arial" w:hAnsi="Arial" w:cs="Arial"/>
+                <w:lang w:val="en-US"/>
+              </w:rPr>
+              <w:t>,</w:t>
             </w:r>
             <w:r>
               <w:rPr>
@@ -14991,6 +15780,7 @@
                 <w:rFonts w:ascii="Arial" w:hAnsi="Arial" w:cs="Arial"/>
                 <w:lang w:val="en-US"/>
               </w:rPr>
+              <w:lastRenderedPageBreak/>
               <w:br/>
             </w:r>
             <w:r>
@@ -15201,7 +15991,6 @@
                 <w:rFonts w:ascii="Arial" w:hAnsi="Arial" w:cs="Arial"/>
                 <w:lang w:val="en-US"/>
               </w:rPr>
-              <w:lastRenderedPageBreak/>
               <w:t xml:space="preserve">The main residence exemption will be diluted to the extent of </w:t>
             </w:r>
             <w:r>
@@ -15216,7 +16005,23 @@
                 <w:rFonts w:ascii="Arial" w:hAnsi="Arial" w:cs="Arial"/>
                 <w:lang w:val="en-US"/>
               </w:rPr>
-              <w:t xml:space="preserve"> Use Percentage however the cgt small business concessions </w:t>
+              <w:t xml:space="preserve"> Use Percentage however the </w:t>
+            </w:r>
+            <w:proofErr w:type="spellStart"/>
+            <w:r>
+              <w:rPr>
+                <w:rFonts w:ascii="Arial" w:hAnsi="Arial" w:cs="Arial"/>
+                <w:lang w:val="en-US"/>
+              </w:rPr>
+              <w:t>cgt</w:t>
+            </w:r>
+            <w:proofErr w:type="spellEnd"/>
+            <w:r>
+              <w:rPr>
+                <w:rFonts w:ascii="Arial" w:hAnsi="Arial" w:cs="Arial"/>
+                <w:lang w:val="en-US"/>
+              </w:rPr>
+              <w:t xml:space="preserve"> small business concessions </w:t>
             </w:r>
             <w:hyperlink r:id="rId22" w:history="1">
               <w:r>
@@ -15253,7 +16058,23 @@
                 <w:rFonts w:ascii="Arial" w:hAnsi="Arial" w:cs="Arial"/>
                 <w:lang w:val="en-US"/>
               </w:rPr>
-              <w:t xml:space="preserve"> be realised whereup</w:t>
+              <w:t xml:space="preserve"> be </w:t>
+            </w:r>
+            <w:proofErr w:type="spellStart"/>
+            <w:r>
+              <w:rPr>
+                <w:rFonts w:ascii="Arial" w:hAnsi="Arial" w:cs="Arial"/>
+                <w:lang w:val="en-US"/>
+              </w:rPr>
+              <w:t>realised</w:t>
+            </w:r>
+            <w:proofErr w:type="spellEnd"/>
+            <w:r>
+              <w:rPr>
+                <w:rFonts w:ascii="Arial" w:hAnsi="Arial" w:cs="Arial"/>
+                <w:lang w:val="en-US"/>
+              </w:rPr>
+              <w:t xml:space="preserve"> whereup</w:t>
             </w:r>
             <w:r>
               <w:rPr>
@@ -15290,12 +16111,21 @@
               </w:rPr>
               <w:t xml:space="preserve">no </w:t>
             </w:r>
-            <w:r>
-              <w:rPr>
-                <w:rFonts w:ascii="Arial" w:hAnsi="Arial" w:cs="Arial"/>
-                <w:lang w:val="en-US"/>
-              </w:rPr>
-              <w:t xml:space="preserve">cgt </w:t>
+            <w:proofErr w:type="spellStart"/>
+            <w:r>
+              <w:rPr>
+                <w:rFonts w:ascii="Arial" w:hAnsi="Arial" w:cs="Arial"/>
+                <w:lang w:val="en-US"/>
+              </w:rPr>
+              <w:t>cgt</w:t>
+            </w:r>
+            <w:proofErr w:type="spellEnd"/>
+            <w:r>
+              <w:rPr>
+                <w:rFonts w:ascii="Arial" w:hAnsi="Arial" w:cs="Arial"/>
+                <w:lang w:val="en-US"/>
+              </w:rPr>
+              <w:t xml:space="preserve"> </w:t>
             </w:r>
             <w:r>
               <w:rPr>
@@ -15370,8 +16200,9 @@
                 <w:iCs/>
                 <w:lang w:val="en-US"/>
               </w:rPr>
-              <w:t xml:space="preserve">   Being a dual purpose property, may </w:t>
-            </w:r>
+              <w:t xml:space="preserve">   Being a </w:t>
+            </w:r>
+            <w:proofErr w:type="gramStart"/>
             <w:r>
               <w:rPr>
                 <w:rFonts w:ascii="Arial" w:hAnsi="Arial" w:cs="Arial"/>
@@ -15381,8 +16212,9 @@
                 <w:iCs/>
                 <w:lang w:val="en-US"/>
               </w:rPr>
-              <w:t>The Business</w:t>
-            </w:r>
+              <w:t>dual purpose</w:t>
+            </w:r>
+            <w:proofErr w:type="gramEnd"/>
             <w:r>
               <w:rPr>
                 <w:rFonts w:ascii="Arial" w:hAnsi="Arial" w:cs="Arial"/>
@@ -15392,7 +16224,7 @@
                 <w:iCs/>
                 <w:lang w:val="en-US"/>
               </w:rPr>
-              <w:t xml:space="preserve"> claim for any costs of i</w:t>
+              <w:t xml:space="preserve"> property, may </w:t>
             </w:r>
             <w:r>
               <w:rPr>
@@ -15403,7 +16235,7 @@
                 <w:iCs/>
                 <w:lang w:val="en-US"/>
               </w:rPr>
-              <w:t>nstalling, i</w:t>
+              <w:t>The Business</w:t>
             </w:r>
             <w:r>
               <w:rPr>
@@ -15414,7 +16246,7 @@
                 <w:iCs/>
                 <w:lang w:val="en-US"/>
               </w:rPr>
-              <w:t xml:space="preserve">mproving </w:t>
+              <w:t xml:space="preserve"> claim for any costs of i</w:t>
             </w:r>
             <w:r>
               <w:rPr>
@@ -15425,7 +16257,7 @@
                 <w:iCs/>
                 <w:lang w:val="en-US"/>
               </w:rPr>
-              <w:t xml:space="preserve">repairing </w:t>
+              <w:t>nstalling, i</w:t>
             </w:r>
             <w:r>
               <w:rPr>
@@ -15436,7 +16268,7 @@
                 <w:iCs/>
                 <w:lang w:val="en-US"/>
               </w:rPr>
-              <w:t xml:space="preserve">or maintaining front and rear entrance doors, walls, doors and windows that separate business and personal areas and other common items such as alarm systems, </w:t>
+              <w:t xml:space="preserve">mproving </w:t>
             </w:r>
             <w:r>
               <w:rPr>
@@ -15447,7 +16279,7 @@
                 <w:iCs/>
                 <w:lang w:val="en-US"/>
               </w:rPr>
-              <w:t xml:space="preserve">roofs, fences, </w:t>
+              <w:t xml:space="preserve">repairing </w:t>
             </w:r>
             <w:r>
               <w:rPr>
@@ -15458,7 +16290,7 @@
                 <w:iCs/>
                 <w:lang w:val="en-US"/>
               </w:rPr>
-              <w:t xml:space="preserve">power meters, sewer lines, etc, to the extent of </w:t>
+              <w:t xml:space="preserve">or maintaining front and rear entrance doors, walls, doors and windows that separate business and personal areas and other common items such as alarm systems, </w:t>
             </w:r>
             <w:r>
               <w:rPr>
@@ -15469,7 +16301,7 @@
                 <w:iCs/>
                 <w:lang w:val="en-US"/>
               </w:rPr>
-              <w:t>The Business</w:t>
+              <w:t xml:space="preserve">roofs, fences, </w:t>
             </w:r>
             <w:r>
               <w:rPr>
@@ -15480,12 +16312,10 @@
                 <w:iCs/>
                 <w:lang w:val="en-US"/>
               </w:rPr>
-              <w:t xml:space="preserve"> use percentage?</w:t>
-            </w:r>
-          </w:p>
-          <w:p>
-            <w:pPr>
-              <w:spacing w:before="60" w:after="60"/>
+              <w:t xml:space="preserve">power meters, sewer lines, </w:t>
+            </w:r>
+            <w:proofErr w:type="spellStart"/>
+            <w:r>
               <w:rPr>
                 <w:rFonts w:ascii="Arial" w:hAnsi="Arial" w:cs="Arial"/>
                 <w:b/>
@@ -15494,11 +16324,10 @@
                 <w:iCs/>
                 <w:lang w:val="en-US"/>
               </w:rPr>
-            </w:pPr>
-          </w:p>
-          <w:p>
-            <w:pPr>
-              <w:spacing w:before="60" w:after="60"/>
+              <w:t>etc</w:t>
+            </w:r>
+            <w:proofErr w:type="spellEnd"/>
+            <w:r>
               <w:rPr>
                 <w:rFonts w:ascii="Arial" w:hAnsi="Arial" w:cs="Arial"/>
                 <w:b/>
@@ -15507,7 +16336,8 @@
                 <w:iCs/>
                 <w:lang w:val="en-US"/>
               </w:rPr>
-            </w:pPr>
+              <w:t xml:space="preserve">, to the extent of </w:t>
+            </w:r>
             <w:r>
               <w:rPr>
                 <w:rFonts w:ascii="Arial" w:hAnsi="Arial" w:cs="Arial"/>
@@ -15517,6 +16347,54 @@
                 <w:iCs/>
                 <w:lang w:val="en-US"/>
               </w:rPr>
+              <w:t>The Business</w:t>
+            </w:r>
+            <w:r>
+              <w:rPr>
+                <w:rFonts w:ascii="Arial" w:hAnsi="Arial" w:cs="Arial"/>
+                <w:b/>
+                <w:bCs/>
+                <w:i/>
+                <w:iCs/>
+                <w:lang w:val="en-US"/>
+              </w:rPr>
+              <w:t xml:space="preserve"> use percentage?</w:t>
+            </w:r>
+          </w:p>
+          <w:p>
+            <w:pPr>
+              <w:spacing w:before="60" w:after="60"/>
+              <w:rPr>
+                <w:rFonts w:ascii="Arial" w:hAnsi="Arial" w:cs="Arial"/>
+                <w:b/>
+                <w:bCs/>
+                <w:i/>
+                <w:iCs/>
+                <w:lang w:val="en-US"/>
+              </w:rPr>
+            </w:pPr>
+          </w:p>
+          <w:p>
+            <w:pPr>
+              <w:spacing w:before="60" w:after="60"/>
+              <w:rPr>
+                <w:rFonts w:ascii="Arial" w:hAnsi="Arial" w:cs="Arial"/>
+                <w:b/>
+                <w:bCs/>
+                <w:i/>
+                <w:iCs/>
+                <w:lang w:val="en-US"/>
+              </w:rPr>
+            </w:pPr>
+            <w:r>
+              <w:rPr>
+                <w:rFonts w:ascii="Arial" w:hAnsi="Arial" w:cs="Arial"/>
+                <w:b/>
+                <w:bCs/>
+                <w:i/>
+                <w:iCs/>
+                <w:lang w:val="en-US"/>
+              </w:rPr>
               <w:t>Answer = Yes</w:t>
             </w:r>
           </w:p>
@@ -15665,7 +16543,31 @@
                 <w:iCs/>
                 <w:lang w:val="en-US"/>
               </w:rPr>
-              <w:t xml:space="preserve"> Use Percentage, may the “Total Inhabitable Area” exclude all garages, carports, partially enclosed outdoor areas (e.g. pergolas) and/or sheds etc from the total square meters of The Property if these are not required as Business Use Areas?</w:t>
+              <w:t xml:space="preserve"> Use Percentage, may the “Total Inhabitable Area” exclude all garages, carports, partially enclosed outdoor areas (e.g. pergolas) and/or sheds </w:t>
+            </w:r>
+            <w:proofErr w:type="spellStart"/>
+            <w:r>
+              <w:rPr>
+                <w:rFonts w:ascii="Arial" w:hAnsi="Arial" w:cs="Arial"/>
+                <w:b/>
+                <w:bCs/>
+                <w:i/>
+                <w:iCs/>
+                <w:lang w:val="en-US"/>
+              </w:rPr>
+              <w:t>etc</w:t>
+            </w:r>
+            <w:proofErr w:type="spellEnd"/>
+            <w:r>
+              <w:rPr>
+                <w:rFonts w:ascii="Arial" w:hAnsi="Arial" w:cs="Arial"/>
+                <w:b/>
+                <w:bCs/>
+                <w:i/>
+                <w:iCs/>
+                <w:lang w:val="en-US"/>
+              </w:rPr>
+              <w:t xml:space="preserve"> from the total square meters of The Property if these are not required as Business Use Areas?</w:t>
             </w:r>
           </w:p>
           <w:p>
@@ -15786,7 +16688,23 @@
                 <w:rFonts w:ascii="Arial" w:hAnsi="Arial" w:cs="Arial"/>
                 <w:lang w:val="en-US"/>
               </w:rPr>
-              <w:t>. However and by contrast, if a business needs say an outdoor vehicle loading or storage area, these would</w:t>
+              <w:t xml:space="preserve">. </w:t>
+            </w:r>
+            <w:proofErr w:type="gramStart"/>
+            <w:r>
+              <w:rPr>
+                <w:rFonts w:ascii="Arial" w:hAnsi="Arial" w:cs="Arial"/>
+                <w:lang w:val="en-US"/>
+              </w:rPr>
+              <w:t>However</w:t>
+            </w:r>
+            <w:proofErr w:type="gramEnd"/>
+            <w:r>
+              <w:rPr>
+                <w:rFonts w:ascii="Arial" w:hAnsi="Arial" w:cs="Arial"/>
+                <w:lang w:val="en-US"/>
+              </w:rPr>
+              <w:t xml:space="preserve"> and by contrast, if a business needs say an outdoor vehicle loading or storage area, these would</w:t>
             </w:r>
             <w:r>
               <w:rPr>
@@ -15814,7 +16732,23 @@
                 <w:rFonts w:ascii="Arial" w:hAnsi="Arial" w:cs="Arial"/>
                 <w:lang w:val="en-US"/>
               </w:rPr>
-              <w:t xml:space="preserve">for business purposes.  Furthermore </w:t>
+              <w:t xml:space="preserve">for business purposes.  </w:t>
+            </w:r>
+            <w:proofErr w:type="gramStart"/>
+            <w:r>
+              <w:rPr>
+                <w:rFonts w:ascii="Arial" w:hAnsi="Arial" w:cs="Arial"/>
+                <w:lang w:val="en-US"/>
+              </w:rPr>
+              <w:t>Furthermore</w:t>
+            </w:r>
+            <w:proofErr w:type="gramEnd"/>
+            <w:r>
+              <w:rPr>
+                <w:rFonts w:ascii="Arial" w:hAnsi="Arial" w:cs="Arial"/>
+                <w:lang w:val="en-US"/>
+              </w:rPr>
+              <w:t xml:space="preserve"> </w:t>
             </w:r>
             <w:r>
               <w:rPr>
@@ -16327,7 +17261,6 @@
                 <w:rFonts w:ascii="Arial" w:hAnsi="Arial" w:cs="Arial"/>
                 <w:lang w:val="en-US"/>
               </w:rPr>
-              <w:lastRenderedPageBreak/>
               <w:t>We suggest genuine exterior uncovered Business Use Areas be added to the total internal Business Use Area (in m2)</w:t>
             </w:r>
             <w:r>
@@ -16709,7 +17642,23 @@
                 <w:rFonts w:ascii="Arial" w:hAnsi="Arial" w:cs="Arial"/>
                 <w:lang w:val="en-US"/>
               </w:rPr>
-              <w:t xml:space="preserve">may be utilised at such a time </w:t>
+              <w:t xml:space="preserve">may be </w:t>
+            </w:r>
+            <w:proofErr w:type="spellStart"/>
+            <w:r>
+              <w:rPr>
+                <w:rFonts w:ascii="Arial" w:hAnsi="Arial" w:cs="Arial"/>
+                <w:lang w:val="en-US"/>
+              </w:rPr>
+              <w:t>utilised</w:t>
+            </w:r>
+            <w:proofErr w:type="spellEnd"/>
+            <w:r>
+              <w:rPr>
+                <w:rFonts w:ascii="Arial" w:hAnsi="Arial" w:cs="Arial"/>
+                <w:lang w:val="en-US"/>
+              </w:rPr>
+              <w:t xml:space="preserve"> at such a time </w:t>
             </w:r>
             <w:r>
               <w:rPr>
@@ -16834,6 +17783,7 @@
               </w:rPr>
               <w:t xml:space="preserve">, </w:t>
             </w:r>
+            <w:proofErr w:type="gramStart"/>
             <w:r>
               <w:rPr>
                 <w:rFonts w:ascii="Arial" w:hAnsi="Arial" w:cs="Arial"/>
@@ -16846,7 +17796,15 @@
                 <w:rFonts w:ascii="Arial" w:hAnsi="Arial" w:cs="Arial"/>
                 <w:lang w:val="en-US"/>
               </w:rPr>
-              <w:t xml:space="preserve">e recommend that </w:t>
+              <w:t>e</w:t>
+            </w:r>
+            <w:proofErr w:type="gramEnd"/>
+            <w:r>
+              <w:rPr>
+                <w:rFonts w:ascii="Arial" w:hAnsi="Arial" w:cs="Arial"/>
+                <w:lang w:val="en-US"/>
+              </w:rPr>
+              <w:t xml:space="preserve"> recommend that </w:t>
             </w:r>
             <w:r>
               <w:rPr>
@@ -17119,7 +18077,7 @@
                 <w:iCs/>
                 <w:lang w:val="en-US"/>
               </w:rPr>
-              <w:t xml:space="preserve"> operations at other locations i.e. have one or more branches situated in properties in other suburbs (e.g. in Perth, it is common for businesses to have branches both north and south of the Swan River), whereby </w:t>
+              <w:t xml:space="preserve"> operations at other locations i.e. have one or more branches situated in properties in other suburbs (e.g. in Perth, it is common for businesses to have branches both north </w:t>
             </w:r>
             <w:r>
               <w:rPr>
@@ -17130,7 +18088,8 @@
                 <w:iCs/>
                 <w:lang w:val="en-US"/>
               </w:rPr>
-              <w:t xml:space="preserve">You might </w:t>
+              <w:lastRenderedPageBreak/>
+              <w:t xml:space="preserve">and south of the Swan River), whereby </w:t>
             </w:r>
             <w:r>
               <w:rPr>
@@ -17141,7 +18100,7 @@
                 <w:iCs/>
                 <w:lang w:val="en-US"/>
               </w:rPr>
-              <w:t xml:space="preserve">divide </w:t>
+              <w:t xml:space="preserve">You might </w:t>
             </w:r>
             <w:r>
               <w:rPr>
@@ -17152,7 +18111,7 @@
                 <w:iCs/>
                 <w:lang w:val="en-US"/>
               </w:rPr>
-              <w:t>Your</w:t>
+              <w:t xml:space="preserve">divide </w:t>
             </w:r>
             <w:r>
               <w:rPr>
@@ -17163,6 +18122,17 @@
                 <w:iCs/>
                 <w:lang w:val="en-US"/>
               </w:rPr>
+              <w:t>Your</w:t>
+            </w:r>
+            <w:r>
+              <w:rPr>
+                <w:rFonts w:ascii="Arial" w:hAnsi="Arial" w:cs="Arial"/>
+                <w:b/>
+                <w:bCs/>
+                <w:i/>
+                <w:iCs/>
+                <w:lang w:val="en-US"/>
+              </w:rPr>
               <w:t xml:space="preserve"> working time between the different locations? </w:t>
             </w:r>
           </w:p>
@@ -17273,7 +18243,23 @@
                 <w:rFonts w:ascii="Arial" w:hAnsi="Arial" w:cs="Arial"/>
                 <w:lang w:val="en-US"/>
               </w:rPr>
-              <w:t xml:space="preserve"> has another “branch” or two or even three etc (perhaps interstate). Hence; all legitimate deductions and allowances as associated would continue to be allowed. </w:t>
+              <w:t xml:space="preserve"> has another “branch” or two or even three </w:t>
+            </w:r>
+            <w:proofErr w:type="spellStart"/>
+            <w:r>
+              <w:rPr>
+                <w:rFonts w:ascii="Arial" w:hAnsi="Arial" w:cs="Arial"/>
+                <w:lang w:val="en-US"/>
+              </w:rPr>
+              <w:t>etc</w:t>
+            </w:r>
+            <w:proofErr w:type="spellEnd"/>
+            <w:r>
+              <w:rPr>
+                <w:rFonts w:ascii="Arial" w:hAnsi="Arial" w:cs="Arial"/>
+                <w:lang w:val="en-US"/>
+              </w:rPr>
+              <w:t xml:space="preserve"> (perhaps interstate). Hence; all legitimate deductions and allowances as associated would continue to be allowed. </w:t>
             </w:r>
           </w:p>
           <w:p>
@@ -17336,7 +18322,55 @@
                 <w:lang w:val="en-US"/>
               </w:rPr>
               <w:tab/>
-              <w:t xml:space="preserve">Is Alienation Of Personal Services Income An </w:t>
+              <w:t xml:space="preserve">Is Alienation </w:t>
+            </w:r>
+            <w:proofErr w:type="gramStart"/>
+            <w:r>
+              <w:rPr>
+                <w:rFonts w:ascii="Arial" w:hAnsi="Arial" w:cs="Arial"/>
+                <w:b/>
+                <w:bCs/>
+                <w:i/>
+                <w:iCs/>
+                <w:lang w:val="en-US"/>
+              </w:rPr>
+              <w:t>Of</w:t>
+            </w:r>
+            <w:proofErr w:type="gramEnd"/>
+            <w:r>
+              <w:rPr>
+                <w:rFonts w:ascii="Arial" w:hAnsi="Arial" w:cs="Arial"/>
+                <w:b/>
+                <w:bCs/>
+                <w:i/>
+                <w:iCs/>
+                <w:lang w:val="en-US"/>
+              </w:rPr>
+              <w:t xml:space="preserve"> Personal Services Income </w:t>
+            </w:r>
+            <w:proofErr w:type="gramStart"/>
+            <w:r>
+              <w:rPr>
+                <w:rFonts w:ascii="Arial" w:hAnsi="Arial" w:cs="Arial"/>
+                <w:b/>
+                <w:bCs/>
+                <w:i/>
+                <w:iCs/>
+                <w:lang w:val="en-US"/>
+              </w:rPr>
+              <w:t>An</w:t>
+            </w:r>
+            <w:proofErr w:type="gramEnd"/>
+            <w:r>
+              <w:rPr>
+                <w:rFonts w:ascii="Arial" w:hAnsi="Arial" w:cs="Arial"/>
+                <w:b/>
+                <w:bCs/>
+                <w:i/>
+                <w:iCs/>
+                <w:lang w:val="en-US"/>
+              </w:rPr>
+              <w:t xml:space="preserve"> </w:t>
             </w:r>
             <w:r>
               <w:rPr>
@@ -17419,16 +18453,7 @@
                   <w:i/>
                   <w:lang w:val="en-US"/>
                 </w:rPr>
-                <w:t>https://www.ato.gov.au/businesses-and-organisations/</w:t>
-              </w:r>
-              <w:r>
-                <w:rPr>
-                  <w:rStyle w:val="Hyperlink"/>
-                  <w:rFonts w:ascii="Arial" w:hAnsi="Arial" w:cs="Arial"/>
-                  <w:i/>
-                  <w:lang w:val="en-US"/>
-                </w:rPr>
-                <w:t>income-deductions-and-concessions/personal-services-income</w:t>
+                <w:t>https://www.ato.gov.au/businesses-and-organisations/income-deductions-and-concessions/personal-services-income</w:t>
               </w:r>
             </w:hyperlink>
           </w:p>
@@ -17530,7 +18555,25 @@
                 <w:i/>
                 <w:color w:val="000000" w:themeColor="text1"/>
               </w:rPr>
-              <w:t>There are special tax rules aimed at improving the integrity and equity in, the tax system. This is by ensuring you cannot reduce or defer your income tax by diverting income received from your personal services through companies, partnerships or trusts.</w:t>
+              <w:t xml:space="preserve">There </w:t>
+            </w:r>
+            <w:proofErr w:type="gramStart"/>
+            <w:r>
+              <w:rPr>
+                <w:rFonts w:ascii="Arial" w:hAnsi="Arial" w:cs="Arial"/>
+                <w:i/>
+                <w:color w:val="000000" w:themeColor="text1"/>
+              </w:rPr>
+              <w:t>are</w:t>
+            </w:r>
+            <w:proofErr w:type="gramEnd"/>
+            <w:r>
+              <w:rPr>
+                <w:rFonts w:ascii="Arial" w:hAnsi="Arial" w:cs="Arial"/>
+                <w:i/>
+                <w:color w:val="000000" w:themeColor="text1"/>
+              </w:rPr>
+              <w:t xml:space="preserve"> special tax rules aimed at improving the integrity and equity in, the tax system. This is by ensuring you cannot reduce or defer your income tax by diverting income received from your personal services through companies, partnerships or trusts.</w:t>
             </w:r>
           </w:p>
           <w:p>
@@ -17702,6 +18745,7 @@
                 <w:i/>
                 <w:color w:val="000000" w:themeColor="text1"/>
               </w:rPr>
+              <w:lastRenderedPageBreak/>
               <w:t>The first thing you need to do is work out if any of your income is classified as PSI. If it is, you then need to work out if the PSI rules apply to that income. There's a series of steps to follow to help you do this.</w:t>
             </w:r>
           </w:p>
@@ -17790,7 +18834,6 @@
                 <w:i/>
                 <w:color w:val="000000" w:themeColor="text1"/>
               </w:rPr>
-              <w:lastRenderedPageBreak/>
               <w:t>When we say 'you' or 'your business', we mean you as a sole trader or the entity you operate through (whether that is a company, partnership or trust).</w:t>
             </w:r>
           </w:p>
@@ -18159,6 +19202,7 @@
                 <w:sz w:val="24"/>
                 <w:szCs w:val="24"/>
               </w:rPr>
+              <w:lastRenderedPageBreak/>
               <w:t>If you are unable to self-assess as a PSB, and do not have a PSBD for the relevant income year, the PSI rules will apply. See </w:t>
             </w:r>
             <w:hyperlink r:id="rId34" w:history="1">
@@ -18329,7 +19373,6 @@
                 <w:rFonts w:ascii="Arial" w:hAnsi="Arial" w:cs="Arial"/>
                 <w:bdr w:val="none" w:sz="0" w:space="0" w:color="auto" w:frame="1"/>
               </w:rPr>
-              <w:lastRenderedPageBreak/>
               <w:t>If you have received personal services income (PSI), you need to determine if the PSI rules apply to that income.</w:t>
             </w:r>
           </w:p>
@@ -18557,6 +19600,7 @@
                 <w:sz w:val="24"/>
                 <w:szCs w:val="24"/>
               </w:rPr>
+              <w:lastRenderedPageBreak/>
               <w:t>If you set aside and use part of your home exclusively as a place of business, you can't get a CGT exemption for that part of the dwelling by not claiming a deduction for interest on your home loan. Nor can you include interest in the cost base if you are entitled to a deduction but don't claim it.</w:t>
             </w:r>
           </w:p>
@@ -18651,7 +19695,6 @@
                 <w:sz w:val="24"/>
                 <w:szCs w:val="24"/>
               </w:rPr>
-              <w:lastRenderedPageBreak/>
               <w:t>In most cases, this is the proportion of the floor area of the home that is set aside to produce income and the period you use the home to produce income. This includes the period the dwelling is available (for example, advertised) for rent.</w:t>
             </w:r>
           </w:p>
@@ -18687,6 +19730,7 @@
               </w:rPr>
               <w:t xml:space="preserve"> </w:t>
             </w:r>
+            <w:proofErr w:type="spellStart"/>
             <w:r>
               <w:rPr>
                 <w:iCs/>
@@ -18694,8 +19738,9 @@
                 <w:szCs w:val="24"/>
                 <w:lang w:val="en-US"/>
               </w:rPr>
-              <w:t xml:space="preserve">Intellisolve again </w:t>
-            </w:r>
+              <w:t>Intellisolve</w:t>
+            </w:r>
+            <w:proofErr w:type="spellEnd"/>
             <w:r>
               <w:rPr>
                 <w:iCs/>
@@ -18703,6 +19748,15 @@
                 <w:szCs w:val="24"/>
                 <w:lang w:val="en-US"/>
               </w:rPr>
+              <w:t xml:space="preserve"> again </w:t>
+            </w:r>
+            <w:r>
+              <w:rPr>
+                <w:iCs/>
+                <w:sz w:val="24"/>
+                <w:szCs w:val="24"/>
+                <w:lang w:val="en-US"/>
+              </w:rPr>
               <w:t>a</w:t>
             </w:r>
             <w:r>
@@ -18748,7 +19802,27 @@
                 <w:szCs w:val="24"/>
                 <w:lang w:val="en-US"/>
               </w:rPr>
-              <w:t xml:space="preserve"> in intelligently adopting the cgt small business concessions and in further applying these consistently over time, </w:t>
+              <w:t xml:space="preserve"> in intelligently adopting the </w:t>
+            </w:r>
+            <w:proofErr w:type="spellStart"/>
+            <w:r>
+              <w:rPr>
+                <w:iCs/>
+                <w:sz w:val="24"/>
+                <w:szCs w:val="24"/>
+                <w:lang w:val="en-US"/>
+              </w:rPr>
+              <w:t>cgt</w:t>
+            </w:r>
+            <w:proofErr w:type="spellEnd"/>
+            <w:r>
+              <w:rPr>
+                <w:iCs/>
+                <w:sz w:val="24"/>
+                <w:szCs w:val="24"/>
+                <w:lang w:val="en-US"/>
+              </w:rPr>
+              <w:t xml:space="preserve"> small business concessions and in further applying these consistently over time, </w:t>
             </w:r>
             <w:r>
               <w:rPr>
@@ -18804,7 +19878,27 @@
                 <w:szCs w:val="24"/>
                 <w:lang w:val="en-US"/>
               </w:rPr>
-              <w:t>have to pay much if any cgt!</w:t>
+              <w:t xml:space="preserve">have to pay much if any </w:t>
+            </w:r>
+            <w:proofErr w:type="spellStart"/>
+            <w:r>
+              <w:rPr>
+                <w:iCs/>
+                <w:sz w:val="24"/>
+                <w:szCs w:val="24"/>
+                <w:lang w:val="en-US"/>
+              </w:rPr>
+              <w:t>cgt</w:t>
+            </w:r>
+            <w:proofErr w:type="spellEnd"/>
+            <w:r>
+              <w:rPr>
+                <w:iCs/>
+                <w:sz w:val="24"/>
+                <w:szCs w:val="24"/>
+                <w:lang w:val="en-US"/>
+              </w:rPr>
+              <w:t>!</w:t>
             </w:r>
             <w:r>
               <w:rPr>
@@ -18878,7 +19972,29 @@
                 <w:szCs w:val="24"/>
                 <w:lang w:val="en-US"/>
               </w:rPr>
-              <w:t xml:space="preserve"> In Business Expense Deductions</w:t>
+              <w:t xml:space="preserve"> </w:t>
+            </w:r>
+            <w:proofErr w:type="gramStart"/>
+            <w:r>
+              <w:rPr>
+                <w:b/>
+                <w:iCs/>
+                <w:sz w:val="24"/>
+                <w:szCs w:val="24"/>
+                <w:lang w:val="en-US"/>
+              </w:rPr>
+              <w:t>In</w:t>
+            </w:r>
+            <w:proofErr w:type="gramEnd"/>
+            <w:r>
+              <w:rPr>
+                <w:b/>
+                <w:iCs/>
+                <w:sz w:val="24"/>
+                <w:szCs w:val="24"/>
+                <w:lang w:val="en-US"/>
+              </w:rPr>
+              <w:t xml:space="preserve"> Business Expense Deductions</w:t>
             </w:r>
             <w:r>
               <w:rPr>
@@ -19086,6 +20202,7 @@
                 <w:i/>
                 <w:color w:val="000000" w:themeColor="text1"/>
               </w:rPr>
+              <w:lastRenderedPageBreak/>
               <w:t>A common method of working out how much to claim is to work out the floor area you use for your business as a percentage of the total floor area of your whole home. For example, if the floor area of your home office is 10% of the total area of your home, you can claim 10% of your rent or mortgage interest, council rates and insurance.</w:t>
             </w:r>
           </w:p>
@@ -19150,7 +20267,6 @@
                 <w:sz w:val="24"/>
                 <w:szCs w:val="24"/>
               </w:rPr>
-              <w:lastRenderedPageBreak/>
               <w:t>Running Expenses</w:t>
             </w:r>
           </w:p>
@@ -19250,12 +20366,21 @@
               </w:rPr>
               <w:t xml:space="preserve"> should the future hours that you work in your home business alter significantly, </w:t>
             </w:r>
+            <w:proofErr w:type="gramStart"/>
             <w:r>
               <w:rPr>
                 <w:rFonts w:ascii="Arial" w:hAnsi="Arial" w:cs="Arial"/>
                 <w:color w:val="000000" w:themeColor="text1"/>
               </w:rPr>
-              <w:t xml:space="preserve">We advise You </w:t>
+              <w:t>We</w:t>
+            </w:r>
+            <w:proofErr w:type="gramEnd"/>
+            <w:r>
+              <w:rPr>
+                <w:rFonts w:ascii="Arial" w:hAnsi="Arial" w:cs="Arial"/>
+                <w:color w:val="000000" w:themeColor="text1"/>
+              </w:rPr>
+              <w:t xml:space="preserve"> advise You </w:t>
             </w:r>
             <w:r>
               <w:rPr>
@@ -19508,6 +20633,7 @@
                 <w:sz w:val="24"/>
                 <w:szCs w:val="24"/>
               </w:rPr>
+              <w:lastRenderedPageBreak/>
               <w:t>If you use your depreciating asset solely for business purposes, you can claim a full deduction for the decline in value. However, if you also use the depreciating asset for non-business purposes, you must reduce the deduction for decline in value by an amount that reflects this non-business use.</w:t>
             </w:r>
           </w:p>
@@ -19606,7 +20732,6 @@
                 <w:sz w:val="24"/>
                 <w:szCs w:val="24"/>
               </w:rPr>
-              <w:lastRenderedPageBreak/>
               <w:t>See also:</w:t>
             </w:r>
           </w:p>
@@ -20186,6 +21311,7 @@
                 <w:szCs w:val="24"/>
                 <w:lang w:val="en-US"/>
               </w:rPr>
+              <w:lastRenderedPageBreak/>
               <w:br/>
             </w:r>
             <w:r>
@@ -20730,12 +21856,21 @@
                     </w:rPr>
                     <w:br/>
                   </w:r>
+                  <w:proofErr w:type="gramStart"/>
                   <w:r>
                     <w:rPr>
                       <w:rStyle w:val="Emphasis"/>
                       <w:rFonts w:ascii="Arial" w:hAnsi="Arial" w:cs="Arial"/>
                     </w:rPr>
-                    <w:t>PERTH  WA  6848</w:t>
+                    <w:t>PERTH  WA</w:t>
+                  </w:r>
+                  <w:proofErr w:type="gramEnd"/>
+                  <w:r>
+                    <w:rPr>
+                      <w:rStyle w:val="Emphasis"/>
+                      <w:rFonts w:ascii="Arial" w:hAnsi="Arial" w:cs="Arial"/>
+                    </w:rPr>
+                    <w:t>  6848</w:t>
                   </w:r>
                 </w:p>
               </w:tc>
@@ -20837,6 +21972,7 @@
                       <w:rFonts w:ascii="Arial" w:hAnsi="Arial" w:cs="Arial"/>
                     </w:rPr>
                   </w:pPr>
+                  <w:proofErr w:type="spellStart"/>
                   <w:r>
                     <w:rPr>
                       <w:rStyle w:val="Emphasis"/>
@@ -20844,6 +21980,40 @@
                     </w:rPr>
                     <w:t>xxxxxxxxxxxx</w:t>
                   </w:r>
+                  <w:proofErr w:type="spellEnd"/>
+                  <w:r>
+                    <w:rPr>
+                      <w:rFonts w:ascii="Arial" w:hAnsi="Arial" w:cs="Arial"/>
+                      <w:i/>
+                      <w:iCs/>
+                    </w:rPr>
+                    <w:br/>
+                  </w:r>
+                  <w:proofErr w:type="spellStart"/>
+                  <w:r>
+                    <w:rPr>
+                      <w:rStyle w:val="Emphasis"/>
+                      <w:rFonts w:ascii="Arial" w:hAnsi="Arial" w:cs="Arial"/>
+                    </w:rPr>
+                    <w:t>xxxxx</w:t>
+                  </w:r>
+                  <w:proofErr w:type="spellEnd"/>
+                  <w:r>
+                    <w:rPr>
+                      <w:rStyle w:val="Emphasis"/>
+                      <w:rFonts w:ascii="Arial" w:hAnsi="Arial" w:cs="Arial"/>
+                    </w:rPr>
+                    <w:t xml:space="preserve"> </w:t>
+                  </w:r>
+                  <w:proofErr w:type="spellStart"/>
+                  <w:r>
+                    <w:rPr>
+                      <w:rStyle w:val="Emphasis"/>
+                      <w:rFonts w:ascii="Arial" w:hAnsi="Arial" w:cs="Arial"/>
+                    </w:rPr>
+                    <w:t>xxxx</w:t>
+                  </w:r>
+                  <w:proofErr w:type="spellEnd"/>
                   <w:r>
                     <w:rPr>
                       <w:rFonts w:ascii="Arial" w:hAnsi="Arial" w:cs="Arial"/>
@@ -20857,8 +22027,17 @@
                       <w:rStyle w:val="Emphasis"/>
                       <w:rFonts w:ascii="Arial" w:hAnsi="Arial" w:cs="Arial"/>
                     </w:rPr>
-                    <w:t>xxxxx xxxx</w:t>
+                    <w:t xml:space="preserve">xx </w:t>
                   </w:r>
+                  <w:proofErr w:type="spellStart"/>
+                  <w:r>
+                    <w:rPr>
+                      <w:rStyle w:val="Emphasis"/>
+                      <w:rFonts w:ascii="Arial" w:hAnsi="Arial" w:cs="Arial"/>
+                    </w:rPr>
+                    <w:t>xxxxxxxx</w:t>
+                  </w:r>
+                  <w:proofErr w:type="spellEnd"/>
                   <w:r>
                     <w:rPr>
                       <w:rFonts w:ascii="Arial" w:hAnsi="Arial" w:cs="Arial"/>
@@ -20872,23 +22051,17 @@
                       <w:rStyle w:val="Emphasis"/>
                       <w:rFonts w:ascii="Arial" w:hAnsi="Arial" w:cs="Arial"/>
                     </w:rPr>
-                    <w:t>xx xxxxxxxx</w:t>
+                    <w:t xml:space="preserve">xx </w:t>
                   </w:r>
-                  <w:r>
-                    <w:rPr>
-                      <w:rFonts w:ascii="Arial" w:hAnsi="Arial" w:cs="Arial"/>
-                      <w:i/>
-                      <w:iCs/>
-                    </w:rPr>
-                    <w:br/>
-                  </w:r>
+                  <w:proofErr w:type="spellStart"/>
                   <w:r>
                     <w:rPr>
                       <w:rStyle w:val="Emphasis"/>
                       <w:rFonts w:ascii="Arial" w:hAnsi="Arial" w:cs="Arial"/>
                     </w:rPr>
-                    <w:t>xx xxxxxxx</w:t>
+                    <w:t>xxxxxxx</w:t>
                   </w:r>
+                  <w:proofErr w:type="spellEnd"/>
                 </w:p>
               </w:tc>
             </w:tr>
@@ -20992,7 +22165,31 @@
                 <w:szCs w:val="24"/>
                 <w:lang w:val="en-US"/>
               </w:rPr>
-              <w:t>Risk review – finalisation letter </w:t>
+              <w:t xml:space="preserve">Risk review – </w:t>
+            </w:r>
+            <w:proofErr w:type="spellStart"/>
+            <w:r>
+              <w:rPr>
+                <w:rStyle w:val="Strong"/>
+                <w:i/>
+                <w:iCs/>
+                <w:sz w:val="24"/>
+                <w:szCs w:val="24"/>
+                <w:lang w:val="en-US"/>
+              </w:rPr>
+              <w:t>finalisation</w:t>
+            </w:r>
+            <w:proofErr w:type="spellEnd"/>
+            <w:r>
+              <w:rPr>
+                <w:rStyle w:val="Strong"/>
+                <w:i/>
+                <w:iCs/>
+                <w:sz w:val="24"/>
+                <w:szCs w:val="24"/>
+                <w:lang w:val="en-US"/>
+              </w:rPr>
+              <w:t xml:space="preserve"> letter </w:t>
             </w:r>
             <w:r>
               <w:rPr>
@@ -21022,7 +22219,27 @@
                 <w:szCs w:val="24"/>
                 <w:lang w:val="en-US"/>
               </w:rPr>
-              <w:t>Dear Mr Genovesi,</w:t>
+              <w:t xml:space="preserve">Dear </w:t>
+            </w:r>
+            <w:proofErr w:type="spellStart"/>
+            <w:r>
+              <w:rPr>
+                <w:rStyle w:val="Emphasis"/>
+                <w:sz w:val="24"/>
+                <w:szCs w:val="24"/>
+                <w:lang w:val="en-US"/>
+              </w:rPr>
+              <w:t>Mr</w:t>
+            </w:r>
+            <w:proofErr w:type="spellEnd"/>
+            <w:r>
+              <w:rPr>
+                <w:rStyle w:val="Emphasis"/>
+                <w:sz w:val="24"/>
+                <w:szCs w:val="24"/>
+                <w:lang w:val="en-US"/>
+              </w:rPr>
+              <w:t xml:space="preserve"> Genovesi,</w:t>
             </w:r>
           </w:p>
           <w:p>
@@ -21304,7 +22521,16 @@
                 <w:szCs w:val="24"/>
                 <w:lang w:val="en-US"/>
               </w:rPr>
-              <w:t>Genovesi Enterprises Pty Ltd</w:t>
+              <w:t xml:space="preserve">Genovesi Enterprises Pty </w:t>
+            </w:r>
+            <w:proofErr w:type="spellStart"/>
+            <w:r>
+              <w:rPr>
+                <w:sz w:val="24"/>
+                <w:szCs w:val="24"/>
+                <w:lang w:val="en-US"/>
+              </w:rPr>
+              <w:t>Ltd</w:t>
             </w:r>
             <w:r>
               <w:rPr>
@@ -21314,6 +22540,7 @@
               </w:rPr>
               <w:t>’s</w:t>
             </w:r>
+            <w:proofErr w:type="spellEnd"/>
             <w:r>
               <w:rPr>
                 <w:sz w:val="24"/>
@@ -21681,8 +22908,30 @@
               <w:rPr>
                 <w:rFonts w:ascii="Arial" w:hAnsi="Arial" w:cs="Arial"/>
               </w:rPr>
-              <w:t>2024 Early stage investor tax offset claimed using circular financing arrangements )</w:t>
-            </w:r>
+              <w:t>2024 </w:t>
+            </w:r>
+            <w:proofErr w:type="gramStart"/>
+            <w:r>
+              <w:rPr>
+                <w:rFonts w:ascii="Arial" w:hAnsi="Arial" w:cs="Arial"/>
+              </w:rPr>
+              <w:t>Early stage</w:t>
+            </w:r>
+            <w:proofErr w:type="gramEnd"/>
+            <w:r>
+              <w:rPr>
+                <w:rFonts w:ascii="Arial" w:hAnsi="Arial" w:cs="Arial"/>
+              </w:rPr>
+              <w:t xml:space="preserve"> investor tax offset claimed using circular financing </w:t>
+            </w:r>
+            <w:proofErr w:type="gramStart"/>
+            <w:r>
+              <w:rPr>
+                <w:rFonts w:ascii="Arial" w:hAnsi="Arial" w:cs="Arial"/>
+              </w:rPr>
+              <w:t>arrangements )</w:t>
+            </w:r>
+            <w:proofErr w:type="gramEnd"/>
           </w:p>
           <w:p>
             <w:pPr>
@@ -21847,7 +23096,6 @@
                 <w:rFonts w:ascii="Arial" w:hAnsi="Arial" w:cs="Arial"/>
                 <w:color w:val="000000"/>
               </w:rPr>
-              <w:lastRenderedPageBreak/>
               <w:t>TA 2022/1 - Parents benefitting from the trust entitlements of their children over 18 years of age</w:t>
             </w:r>
           </w:p>
@@ -22338,6 +23586,7 @@
                 <w:rFonts w:ascii="Arial" w:hAnsi="Arial" w:cs="Arial"/>
                 <w:color w:val="000000"/>
               </w:rPr>
+              <w:lastRenderedPageBreak/>
               <w:t>TA 2017/3 - Claiming the Research and Development Tax Incentive for ordinary business activities</w:t>
             </w:r>
           </w:p>
@@ -22520,7 +23769,6 @@
                 <w:rFonts w:ascii="Arial" w:hAnsi="Arial" w:cs="Arial"/>
                 <w:color w:val="000000"/>
               </w:rPr>
-              <w:lastRenderedPageBreak/>
               <w:t>TA 2016/5 - Purported tax-exempt non-profit 'foundations' used to evade or avoid taxation obligations</w:t>
             </w:r>
           </w:p>
@@ -23029,6 +24277,7 @@
                 <w:rFonts w:ascii="Arial" w:hAnsi="Arial" w:cs="Arial"/>
                 <w:color w:val="000000"/>
               </w:rPr>
+              <w:lastRenderedPageBreak/>
               <w:t>TA 2012/5 - Acquisition of intangible right for inflated consideration which is financed by supplier</w:t>
             </w:r>
           </w:p>
@@ -23171,7 +24420,25 @@
                 <w:rFonts w:ascii="Arial" w:hAnsi="Arial" w:cs="Arial"/>
                 <w:color w:val="000000"/>
               </w:rPr>
-              <w:t>TA 2011/4 - Deductibility of unpaid directors fees</w:t>
+              <w:t xml:space="preserve">TA 2011/4 - Deductibility of unpaid </w:t>
+            </w:r>
+            <w:proofErr w:type="gramStart"/>
+            <w:r>
+              <w:rPr>
+                <w:rStyle w:val="fancytree-title"/>
+                <w:rFonts w:ascii="Arial" w:hAnsi="Arial" w:cs="Arial"/>
+                <w:color w:val="000000"/>
+              </w:rPr>
+              <w:t>directors</w:t>
+            </w:r>
+            <w:proofErr w:type="gramEnd"/>
+            <w:r>
+              <w:rPr>
+                <w:rStyle w:val="fancytree-title"/>
+                <w:rFonts w:ascii="Arial" w:hAnsi="Arial" w:cs="Arial"/>
+                <w:color w:val="000000"/>
+              </w:rPr>
+              <w:t xml:space="preserve"> fees</w:t>
             </w:r>
           </w:p>
           <w:p>
@@ -23233,7 +24500,6 @@
                 <w:rFonts w:ascii="Arial" w:hAnsi="Arial" w:cs="Arial"/>
                 <w:color w:val="000000"/>
               </w:rPr>
-              <w:lastRenderedPageBreak/>
               <w:t>TA 2010/1 - GST - interposing an associated 'financial supply facilitator' to enhance claims for reduced input tax credits for expenses incurred in the course of a company takeover</w:t>
             </w:r>
           </w:p>
@@ -23636,6 +24902,7 @@
                 <w:rFonts w:ascii="Arial" w:hAnsi="Arial" w:cs="Arial"/>
                 <w:color w:val="000000"/>
               </w:rPr>
+              <w:lastRenderedPageBreak/>
               <w:t>TA 2009/14 - Artificially creating capital losses through default beneficiary arrangement to offset capital gains</w:t>
             </w:r>
           </w:p>
@@ -23756,7 +25023,25 @@
                 <w:rFonts w:ascii="Arial" w:hAnsi="Arial" w:cs="Arial"/>
                 <w:color w:val="000000"/>
               </w:rPr>
-              <w:t>TA 2009/20 - Interest deduction generators involving promoter controlled companies</w:t>
+              <w:t xml:space="preserve">TA 2009/20 - Interest deduction generators involving </w:t>
+            </w:r>
+            <w:proofErr w:type="gramStart"/>
+            <w:r>
+              <w:rPr>
+                <w:rStyle w:val="fancytree-title"/>
+                <w:rFonts w:ascii="Arial" w:hAnsi="Arial" w:cs="Arial"/>
+                <w:color w:val="000000"/>
+              </w:rPr>
+              <w:t>promoter controlled</w:t>
+            </w:r>
+            <w:proofErr w:type="gramEnd"/>
+            <w:r>
+              <w:rPr>
+                <w:rStyle w:val="fancytree-title"/>
+                <w:rFonts w:ascii="Arial" w:hAnsi="Arial" w:cs="Arial"/>
+                <w:color w:val="000000"/>
+              </w:rPr>
+              <w:t xml:space="preserve"> companies</w:t>
             </w:r>
           </w:p>
           <w:p>
@@ -23898,7 +25183,25 @@
                 <w:rFonts w:ascii="Arial" w:hAnsi="Arial" w:cs="Arial"/>
                 <w:color w:val="000000"/>
               </w:rPr>
-              <w:t>TA 2008/5 - Certain borrowings by self managed superannuation funds</w:t>
+              <w:t xml:space="preserve">TA 2008/5 - Certain borrowings by </w:t>
+            </w:r>
+            <w:proofErr w:type="spellStart"/>
+            <w:r>
+              <w:rPr>
+                <w:rStyle w:val="fancytree-title"/>
+                <w:rFonts w:ascii="Arial" w:hAnsi="Arial" w:cs="Arial"/>
+                <w:color w:val="000000"/>
+              </w:rPr>
+              <w:t>self managed</w:t>
+            </w:r>
+            <w:proofErr w:type="spellEnd"/>
+            <w:r>
+              <w:rPr>
+                <w:rStyle w:val="fancytree-title"/>
+                <w:rFonts w:ascii="Arial" w:hAnsi="Arial" w:cs="Arial"/>
+                <w:color w:val="000000"/>
+              </w:rPr>
+              <w:t xml:space="preserve"> superannuation funds</w:t>
             </w:r>
           </w:p>
           <w:p>
@@ -23918,7 +25221,6 @@
                 <w:rFonts w:ascii="Arial" w:hAnsi="Arial" w:cs="Arial"/>
                 <w:color w:val="000000"/>
               </w:rPr>
-              <w:lastRenderedPageBreak/>
               <w:t>TA 2008/6 - Claiming tax deductions for debts from a previous tax planning scheme that are forgiven or where repayments are refunded</w:t>
             </w:r>
           </w:p>
@@ -24416,6 +25718,7 @@
                 <w:szCs w:val="24"/>
                 <w:lang w:val="en-US"/>
               </w:rPr>
+              <w:lastRenderedPageBreak/>
               <w:t>Firstly</w:t>
             </w:r>
             <w:r>
@@ -24440,15 +25743,33 @@
                 <w:szCs w:val="24"/>
                 <w:lang w:val="en-US"/>
               </w:rPr>
-              <w:t>passes the Interest Deductibility Test, It'</w:t>
-            </w:r>
-            <w:r>
-              <w:rPr>
-                <w:sz w:val="24"/>
-                <w:szCs w:val="24"/>
-                <w:lang w:val="en-US"/>
-              </w:rPr>
-              <w:t>s considered by the tax office to be a place of business</w:t>
+              <w:t xml:space="preserve">passes the Interest Deductibility Test, </w:t>
+            </w:r>
+            <w:proofErr w:type="gramStart"/>
+            <w:r>
+              <w:rPr>
+                <w:sz w:val="24"/>
+                <w:szCs w:val="24"/>
+                <w:lang w:val="en-US"/>
+              </w:rPr>
+              <w:t>It'</w:t>
+            </w:r>
+            <w:r>
+              <w:rPr>
+                <w:sz w:val="24"/>
+                <w:szCs w:val="24"/>
+                <w:lang w:val="en-US"/>
+              </w:rPr>
+              <w:t>s</w:t>
+            </w:r>
+            <w:proofErr w:type="gramEnd"/>
+            <w:r>
+              <w:rPr>
+                <w:sz w:val="24"/>
+                <w:szCs w:val="24"/>
+                <w:lang w:val="en-US"/>
+              </w:rPr>
+              <w:t xml:space="preserve"> considered by the tax office to be a place of business</w:t>
             </w:r>
             <w:r>
               <w:rPr>
@@ -24464,7 +25785,25 @@
                 <w:szCs w:val="24"/>
                 <w:lang w:val="en-US"/>
               </w:rPr>
-              <w:t xml:space="preserve"> automatically become in part, a capital gains tax (cgt), asset to be therefore subject to assessment</w:t>
+              <w:t xml:space="preserve"> automatically become in part, a capital gains tax (</w:t>
+            </w:r>
+            <w:proofErr w:type="spellStart"/>
+            <w:r>
+              <w:rPr>
+                <w:sz w:val="24"/>
+                <w:szCs w:val="24"/>
+                <w:lang w:val="en-US"/>
+              </w:rPr>
+              <w:t>cgt</w:t>
+            </w:r>
+            <w:proofErr w:type="spellEnd"/>
+            <w:r>
+              <w:rPr>
+                <w:sz w:val="24"/>
+                <w:szCs w:val="24"/>
+                <w:lang w:val="en-US"/>
+              </w:rPr>
+              <w:t>), asset to be therefore subject to assessment</w:t>
             </w:r>
             <w:r>
               <w:rPr>
@@ -24509,6 +25848,7 @@
               </w:rPr>
               <w:t xml:space="preserve">onetheless, </w:t>
             </w:r>
+            <w:proofErr w:type="gramStart"/>
             <w:r>
               <w:rPr>
                 <w:sz w:val="24"/>
@@ -24523,7 +25863,16 @@
                 <w:szCs w:val="24"/>
                 <w:lang w:val="en-US"/>
               </w:rPr>
-              <w:t>e advise You</w:t>
+              <w:t>e</w:t>
+            </w:r>
+            <w:proofErr w:type="gramEnd"/>
+            <w:r>
+              <w:rPr>
+                <w:sz w:val="24"/>
+                <w:szCs w:val="24"/>
+                <w:lang w:val="en-US"/>
+              </w:rPr>
+              <w:t xml:space="preserve"> advise You</w:t>
             </w:r>
             <w:r>
               <w:rPr>
@@ -24603,7 +25952,25 @@
                 <w:szCs w:val="24"/>
                 <w:lang w:val="en-US"/>
               </w:rPr>
-              <w:t xml:space="preserve"> likely, no capital gains tax to pay, despite a cgt event occurring (sounds like a riddle </w:t>
+              <w:t xml:space="preserve"> likely, no capital gains tax to pay, despite a </w:t>
+            </w:r>
+            <w:proofErr w:type="spellStart"/>
+            <w:r>
+              <w:rPr>
+                <w:sz w:val="24"/>
+                <w:szCs w:val="24"/>
+                <w:lang w:val="en-US"/>
+              </w:rPr>
+              <w:t>cgt</w:t>
+            </w:r>
+            <w:proofErr w:type="spellEnd"/>
+            <w:r>
+              <w:rPr>
+                <w:sz w:val="24"/>
+                <w:szCs w:val="24"/>
+                <w:lang w:val="en-US"/>
+              </w:rPr>
+              <w:t xml:space="preserve"> event occurring (sounds like a riddle </w:t>
             </w:r>
             <w:r>
               <w:rPr>
@@ -24742,7 +26109,25 @@
                 <w:szCs w:val="24"/>
                 <w:lang w:val="en-US"/>
               </w:rPr>
-              <w:t>negate any payment of cgt that might otherwise arise should</w:t>
+              <w:t xml:space="preserve">negate any payment of </w:t>
+            </w:r>
+            <w:proofErr w:type="spellStart"/>
+            <w:r>
+              <w:rPr>
+                <w:sz w:val="24"/>
+                <w:szCs w:val="24"/>
+                <w:lang w:val="en-US"/>
+              </w:rPr>
+              <w:t>cgt</w:t>
+            </w:r>
+            <w:proofErr w:type="spellEnd"/>
+            <w:r>
+              <w:rPr>
+                <w:sz w:val="24"/>
+                <w:szCs w:val="24"/>
+                <w:lang w:val="en-US"/>
+              </w:rPr>
+              <w:t xml:space="preserve"> that might otherwise arise should</w:t>
             </w:r>
             <w:r>
               <w:rPr>
@@ -24782,7 +26167,25 @@
                 <w:szCs w:val="24"/>
                 <w:lang w:val="en-US"/>
               </w:rPr>
-              <w:t>n short, this is achieved by intelligent application of the small business cgt concessions.</w:t>
+              <w:t xml:space="preserve">n short, this is achieved by intelligent application of the small business </w:t>
+            </w:r>
+            <w:proofErr w:type="spellStart"/>
+            <w:r>
+              <w:rPr>
+                <w:sz w:val="24"/>
+                <w:szCs w:val="24"/>
+                <w:lang w:val="en-US"/>
+              </w:rPr>
+              <w:t>cgt</w:t>
+            </w:r>
+            <w:proofErr w:type="spellEnd"/>
+            <w:r>
+              <w:rPr>
+                <w:sz w:val="24"/>
+                <w:szCs w:val="24"/>
+                <w:lang w:val="en-US"/>
+              </w:rPr>
+              <w:t xml:space="preserve"> concessions.</w:t>
             </w:r>
             <w:r>
               <w:rPr>
@@ -24880,7 +26283,25 @@
                 <w:szCs w:val="24"/>
                 <w:lang w:val="en-US"/>
               </w:rPr>
-              <w:t xml:space="preserve">Yes, Our </w:t>
+              <w:t xml:space="preserve">Yes, </w:t>
+            </w:r>
+            <w:proofErr w:type="gramStart"/>
+            <w:r>
+              <w:rPr>
+                <w:sz w:val="24"/>
+                <w:szCs w:val="24"/>
+                <w:lang w:val="en-US"/>
+              </w:rPr>
+              <w:t>Our</w:t>
+            </w:r>
+            <w:proofErr w:type="gramEnd"/>
+            <w:r>
+              <w:rPr>
+                <w:sz w:val="24"/>
+                <w:szCs w:val="24"/>
+                <w:lang w:val="en-US"/>
+              </w:rPr>
+              <w:t xml:space="preserve"> </w:t>
             </w:r>
             <w:r>
               <w:rPr>
@@ -24945,7 +26366,6 @@
                 <w:szCs w:val="24"/>
                 <w:lang w:val="en-US"/>
               </w:rPr>
-              <w:lastRenderedPageBreak/>
               <w:t>R</w:t>
             </w:r>
             <w:r>
@@ -25110,6 +26530,7 @@
               </w:rPr>
               <w:t xml:space="preserve">our circumstances and or aspirations change, </w:t>
             </w:r>
+            <w:proofErr w:type="gramStart"/>
             <w:r>
               <w:rPr>
                 <w:sz w:val="24"/>
@@ -25124,7 +26545,16 @@
                 <w:szCs w:val="24"/>
                 <w:lang w:val="en-US"/>
               </w:rPr>
-              <w:t>e won’t charge you for revamp</w:t>
+              <w:t>e</w:t>
+            </w:r>
+            <w:proofErr w:type="gramEnd"/>
+            <w:r>
+              <w:rPr>
+                <w:sz w:val="24"/>
+                <w:szCs w:val="24"/>
+                <w:lang w:val="en-US"/>
+              </w:rPr>
+              <w:t xml:space="preserve"> won’t charge you for revamp</w:t>
             </w:r>
             <w:r>
               <w:rPr>
@@ -25315,15 +26745,33 @@
                 <w:szCs w:val="24"/>
                 <w:lang w:val="en-US"/>
               </w:rPr>
-              <w:t>As and when this might occur, W</w:t>
-            </w:r>
-            <w:r>
-              <w:rPr>
-                <w:sz w:val="24"/>
-                <w:szCs w:val="24"/>
-                <w:lang w:val="en-US"/>
-              </w:rPr>
-              <w:t xml:space="preserve">e are confident that as </w:t>
+              <w:t xml:space="preserve">As and when this might occur, </w:t>
+            </w:r>
+            <w:proofErr w:type="gramStart"/>
+            <w:r>
+              <w:rPr>
+                <w:sz w:val="24"/>
+                <w:szCs w:val="24"/>
+                <w:lang w:val="en-US"/>
+              </w:rPr>
+              <w:t>W</w:t>
+            </w:r>
+            <w:r>
+              <w:rPr>
+                <w:sz w:val="24"/>
+                <w:szCs w:val="24"/>
+                <w:lang w:val="en-US"/>
+              </w:rPr>
+              <w:t>e</w:t>
+            </w:r>
+            <w:proofErr w:type="gramEnd"/>
+            <w:r>
+              <w:rPr>
+                <w:sz w:val="24"/>
+                <w:szCs w:val="24"/>
+                <w:lang w:val="en-US"/>
+              </w:rPr>
+              <w:t xml:space="preserve"> are confident that as </w:t>
             </w:r>
             <w:r>
               <w:rPr>
@@ -25381,6 +26829,7 @@
               </w:rPr>
               <w:t xml:space="preserve">ur processes, </w:t>
             </w:r>
+            <w:proofErr w:type="gramStart"/>
             <w:r>
               <w:rPr>
                 <w:sz w:val="24"/>
@@ -25395,7 +26844,16 @@
                 <w:szCs w:val="24"/>
                 <w:lang w:val="en-US"/>
               </w:rPr>
-              <w:t xml:space="preserve">e won’t have to allocate substantial resources in re-educating </w:t>
+              <w:t>e</w:t>
+            </w:r>
+            <w:proofErr w:type="gramEnd"/>
+            <w:r>
+              <w:rPr>
+                <w:sz w:val="24"/>
+                <w:szCs w:val="24"/>
+                <w:lang w:val="en-US"/>
+              </w:rPr>
+              <w:t xml:space="preserve"> won’t have to allocate substantial resources in re-educating </w:t>
             </w:r>
             <w:r>
               <w:rPr>
@@ -25938,6 +27396,7 @@
                 <w:szCs w:val="24"/>
                 <w:lang w:val="en-US"/>
               </w:rPr>
+              <w:lastRenderedPageBreak/>
               <w:br/>
             </w:r>
             <w:r>
@@ -26148,7 +27607,27 @@
                 <w:szCs w:val="24"/>
                 <w:lang w:val="en-US"/>
               </w:rPr>
-              <w:t xml:space="preserve">any amounts shown herein are mere placeholder estimates. Generally however, </w:t>
+              <w:t xml:space="preserve">any amounts shown herein are mere placeholder estimates. </w:t>
+            </w:r>
+            <w:proofErr w:type="gramStart"/>
+            <w:r>
+              <w:rPr>
+                <w:i/>
+                <w:sz w:val="24"/>
+                <w:szCs w:val="24"/>
+                <w:lang w:val="en-US"/>
+              </w:rPr>
+              <w:t>Generally</w:t>
+            </w:r>
+            <w:proofErr w:type="gramEnd"/>
+            <w:r>
+              <w:rPr>
+                <w:i/>
+                <w:sz w:val="24"/>
+                <w:szCs w:val="24"/>
+                <w:lang w:val="en-US"/>
+              </w:rPr>
+              <w:t xml:space="preserve"> however, </w:t>
             </w:r>
             <w:r>
               <w:rPr>
@@ -26479,16 +27958,7 @@
                 <w:sz w:val="24"/>
                 <w:szCs w:val="24"/>
               </w:rPr>
-              <w:t xml:space="preserve"> This view is also supported by </w:t>
-            </w:r>
-            <w:r>
-              <w:rPr>
-                <w:i/>
-                <w:sz w:val="24"/>
-                <w:szCs w:val="24"/>
-              </w:rPr>
-              <w:lastRenderedPageBreak/>
-              <w:t xml:space="preserve">Case R49, </w:t>
+              <w:t xml:space="preserve"> This view is also supported by Case R49, </w:t>
             </w:r>
             <w:r>
               <w:rPr>
@@ -26673,7 +28143,25 @@
                 <w:szCs w:val="24"/>
                 <w:lang w:val="en-US"/>
               </w:rPr>
-              <w:t>heating, lighting, phone calls and depreciation of office furniture and equipment etc, Your</w:t>
+              <w:t xml:space="preserve">heating, lighting, phone calls and depreciation of office furniture and equipment </w:t>
+            </w:r>
+            <w:proofErr w:type="spellStart"/>
+            <w:r>
+              <w:rPr>
+                <w:sz w:val="24"/>
+                <w:szCs w:val="24"/>
+                <w:lang w:val="en-US"/>
+              </w:rPr>
+              <w:t>etc</w:t>
+            </w:r>
+            <w:proofErr w:type="spellEnd"/>
+            <w:r>
+              <w:rPr>
+                <w:sz w:val="24"/>
+                <w:szCs w:val="24"/>
+                <w:lang w:val="en-US"/>
+              </w:rPr>
+              <w:t>, Your</w:t>
             </w:r>
             <w:r>
               <w:rPr>
@@ -26755,6 +28243,7 @@
               </w:rPr>
               <w:t xml:space="preserve">, accounting and advice fees </w:t>
             </w:r>
+            <w:proofErr w:type="spellStart"/>
             <w:r>
               <w:rPr>
                 <w:sz w:val="24"/>
@@ -26763,6 +28252,7 @@
               </w:rPr>
               <w:t>etc</w:t>
             </w:r>
+            <w:proofErr w:type="spellEnd"/>
             <w:r>
               <w:rPr>
                 <w:sz w:val="24"/>
@@ -27047,13 +28537,23 @@
                 <w:lang w:val="en-US"/>
               </w:rPr>
             </w:pPr>
-            <w:r>
-              <w:rPr>
-                <w:sz w:val="24"/>
-                <w:szCs w:val="24"/>
-                <w:lang w:val="en-US"/>
-              </w:rPr>
-              <w:t>If however</w:t>
+            <w:proofErr w:type="gramStart"/>
+            <w:r>
+              <w:rPr>
+                <w:sz w:val="24"/>
+                <w:szCs w:val="24"/>
+                <w:lang w:val="en-US"/>
+              </w:rPr>
+              <w:t>If</w:t>
+            </w:r>
+            <w:proofErr w:type="gramEnd"/>
+            <w:r>
+              <w:rPr>
+                <w:sz w:val="24"/>
+                <w:szCs w:val="24"/>
+                <w:lang w:val="en-US"/>
+              </w:rPr>
+              <w:t xml:space="preserve"> however</w:t>
             </w:r>
             <w:r>
               <w:rPr>
@@ -27085,8 +28585,27 @@
                 <w:szCs w:val="24"/>
                 <w:lang w:val="en-US"/>
               </w:rPr>
-              <w:t xml:space="preserve"> earns exactly what than it spends i.e. it breaks even, then it will not increase Your taxable income or in other words, You made some </w:t>
-            </w:r>
+              <w:t xml:space="preserve"> earns exactly what than it spends i.e. it breaks even, then it will not increase Your taxable income or in other words, </w:t>
+            </w:r>
+            <w:proofErr w:type="gramStart"/>
+            <w:r>
+              <w:rPr>
+                <w:sz w:val="24"/>
+                <w:szCs w:val="24"/>
+                <w:lang w:val="en-US"/>
+              </w:rPr>
+              <w:t>You</w:t>
+            </w:r>
+            <w:proofErr w:type="gramEnd"/>
+            <w:r>
+              <w:rPr>
+                <w:sz w:val="24"/>
+                <w:szCs w:val="24"/>
+                <w:lang w:val="en-US"/>
+              </w:rPr>
+              <w:t xml:space="preserve"> made some </w:t>
+            </w:r>
+            <w:proofErr w:type="gramStart"/>
             <w:r>
               <w:rPr>
                 <w:b/>
@@ -27096,6 +28615,7 @@
               </w:rPr>
               <w:t>TAX FREE</w:t>
             </w:r>
+            <w:proofErr w:type="gramEnd"/>
             <w:r>
               <w:rPr>
                 <w:sz w:val="24"/>
@@ -27445,6 +28965,7 @@
                 <w:szCs w:val="24"/>
                 <w:lang w:val="en-US"/>
               </w:rPr>
+              <w:lastRenderedPageBreak/>
               <w:t xml:space="preserve">Since then, I put it </w:t>
             </w:r>
             <w:r>
@@ -27546,13 +29067,43 @@
                 <w:lang w:val="en-US"/>
               </w:rPr>
             </w:pPr>
-            <w:r>
-              <w:rPr>
-                <w:sz w:val="24"/>
-                <w:szCs w:val="24"/>
-                <w:lang w:val="en-US"/>
-              </w:rPr>
-              <w:t>Additionally the Albanese Government has made no announcements that the home business sector is in it’s sights.</w:t>
+            <w:proofErr w:type="gramStart"/>
+            <w:r>
+              <w:rPr>
+                <w:sz w:val="24"/>
+                <w:szCs w:val="24"/>
+                <w:lang w:val="en-US"/>
+              </w:rPr>
+              <w:t>Additionally</w:t>
+            </w:r>
+            <w:proofErr w:type="gramEnd"/>
+            <w:r>
+              <w:rPr>
+                <w:sz w:val="24"/>
+                <w:szCs w:val="24"/>
+                <w:lang w:val="en-US"/>
+              </w:rPr>
+              <w:t xml:space="preserve"> the Albanese Government has made no announcements that the home business sector is in </w:t>
+            </w:r>
+            <w:proofErr w:type="spellStart"/>
+            <w:proofErr w:type="gramStart"/>
+            <w:r>
+              <w:rPr>
+                <w:sz w:val="24"/>
+                <w:szCs w:val="24"/>
+                <w:lang w:val="en-US"/>
+              </w:rPr>
+              <w:t>it’s</w:t>
+            </w:r>
+            <w:proofErr w:type="spellEnd"/>
+            <w:proofErr w:type="gramEnd"/>
+            <w:r>
+              <w:rPr>
+                <w:sz w:val="24"/>
+                <w:szCs w:val="24"/>
+                <w:lang w:val="en-US"/>
+              </w:rPr>
+              <w:t xml:space="preserve"> sights.</w:t>
             </w:r>
           </w:p>
           <w:p>
@@ -27725,15 +29276,33 @@
                 <w:szCs w:val="24"/>
                 <w:lang w:val="en-US"/>
               </w:rPr>
-              <w:t xml:space="preserve"> none of this</w:t>
-            </w:r>
-            <w:r>
-              <w:rPr>
-                <w:sz w:val="24"/>
-                <w:szCs w:val="24"/>
-                <w:lang w:val="en-US"/>
-              </w:rPr>
-              <w:t xml:space="preserve"> matters </w:t>
+              <w:t xml:space="preserve"> none of </w:t>
+            </w:r>
+            <w:proofErr w:type="gramStart"/>
+            <w:r>
+              <w:rPr>
+                <w:sz w:val="24"/>
+                <w:szCs w:val="24"/>
+                <w:lang w:val="en-US"/>
+              </w:rPr>
+              <w:t>this</w:t>
+            </w:r>
+            <w:r>
+              <w:rPr>
+                <w:sz w:val="24"/>
+                <w:szCs w:val="24"/>
+                <w:lang w:val="en-US"/>
+              </w:rPr>
+              <w:t xml:space="preserve"> matters</w:t>
+            </w:r>
+            <w:proofErr w:type="gramEnd"/>
+            <w:r>
+              <w:rPr>
+                <w:sz w:val="24"/>
+                <w:szCs w:val="24"/>
+                <w:lang w:val="en-US"/>
+              </w:rPr>
+              <w:t xml:space="preserve"> </w:t>
             </w:r>
             <w:r>
               <w:rPr>
@@ -27751,13 +29320,23 @@
               </w:rPr>
               <w:t xml:space="preserve">as the losses simply get carried forward on the books. And in cases where home businesses do make profits, </w:t>
             </w:r>
-            <w:r>
-              <w:rPr>
-                <w:sz w:val="24"/>
-                <w:szCs w:val="24"/>
-                <w:lang w:val="en-US"/>
-              </w:rPr>
-              <w:t>We postulate that</w:t>
+            <w:proofErr w:type="gramStart"/>
+            <w:r>
+              <w:rPr>
+                <w:sz w:val="24"/>
+                <w:szCs w:val="24"/>
+                <w:lang w:val="en-US"/>
+              </w:rPr>
+              <w:t>We</w:t>
+            </w:r>
+            <w:proofErr w:type="gramEnd"/>
+            <w:r>
+              <w:rPr>
+                <w:sz w:val="24"/>
+                <w:szCs w:val="24"/>
+                <w:lang w:val="en-US"/>
+              </w:rPr>
+              <w:t xml:space="preserve"> postulate that</w:t>
             </w:r>
             <w:r>
               <w:rPr>
@@ -27845,16 +29424,7 @@
                 <w:szCs w:val="24"/>
                 <w:lang w:val="en-US"/>
               </w:rPr>
-              <w:t xml:space="preserve">. The bottom line therefore is </w:t>
-            </w:r>
-            <w:r>
-              <w:rPr>
-                <w:sz w:val="24"/>
-                <w:szCs w:val="24"/>
-                <w:lang w:val="en-US"/>
-              </w:rPr>
-              <w:lastRenderedPageBreak/>
-              <w:t xml:space="preserve">that there’s no negative effect on Commonwealth tax receipts that </w:t>
+              <w:t xml:space="preserve">. The bottom line therefore is that there’s no negative effect on Commonwealth tax receipts that </w:t>
             </w:r>
             <w:r>
               <w:rPr>
@@ -28236,15 +29806,33 @@
                 <w:szCs w:val="24"/>
                 <w:lang w:val="en-US"/>
               </w:rPr>
-              <w:t>Basically, U</w:t>
-            </w:r>
-            <w:r>
-              <w:rPr>
-                <w:sz w:val="24"/>
-                <w:szCs w:val="24"/>
-                <w:lang w:val="en-US"/>
-              </w:rPr>
-              <w:t xml:space="preserve">s providing advice that </w:t>
+              <w:t xml:space="preserve">Basically, </w:t>
+            </w:r>
+            <w:proofErr w:type="gramStart"/>
+            <w:r>
+              <w:rPr>
+                <w:sz w:val="24"/>
+                <w:szCs w:val="24"/>
+                <w:lang w:val="en-US"/>
+              </w:rPr>
+              <w:t>U</w:t>
+            </w:r>
+            <w:r>
+              <w:rPr>
+                <w:sz w:val="24"/>
+                <w:szCs w:val="24"/>
+                <w:lang w:val="en-US"/>
+              </w:rPr>
+              <w:t>s</w:t>
+            </w:r>
+            <w:proofErr w:type="gramEnd"/>
+            <w:r>
+              <w:rPr>
+                <w:sz w:val="24"/>
+                <w:szCs w:val="24"/>
+                <w:lang w:val="en-US"/>
+              </w:rPr>
+              <w:t xml:space="preserve"> providing advice that </w:t>
             </w:r>
             <w:r>
               <w:rPr>
@@ -28437,6 +30025,7 @@
               </w:rPr>
               <w:t xml:space="preserve"> refer you to trusted associates</w:t>
             </w:r>
+            <w:proofErr w:type="gramStart"/>
             <w:r>
               <w:rPr>
                 <w:rFonts w:ascii="Arial" w:hAnsi="Arial" w:cs="Arial"/>
@@ -28451,7 +30040,16 @@
                 <w:color w:val="000000"/>
                 <w:lang w:val="en-US"/>
               </w:rPr>
-              <w:t xml:space="preserve"> for q</w:t>
+              <w:t xml:space="preserve"> for</w:t>
+            </w:r>
+            <w:proofErr w:type="gramEnd"/>
+            <w:r>
+              <w:rPr>
+                <w:rFonts w:ascii="Arial" w:hAnsi="Arial" w:cs="Arial"/>
+                <w:color w:val="000000"/>
+                <w:lang w:val="en-US"/>
+              </w:rPr>
+              <w:t xml:space="preserve"> q</w:t>
             </w:r>
             <w:r>
               <w:rPr>
@@ -29162,6 +30760,7 @@
           <w:color w:val="000000"/>
           <w:lang w:val="en-US"/>
         </w:rPr>
+        <w:lastRenderedPageBreak/>
         <w:br/>
       </w:r>
     </w:p>
@@ -29184,8 +30783,47 @@
           <w:color w:val="000000"/>
           <w:lang w:val="en-US"/>
         </w:rPr>
-        <w:lastRenderedPageBreak/>
-        <w:t>Local Council Approval To Run A Home Business:</w:t>
+        <w:t xml:space="preserve">Local Council Approval </w:t>
+      </w:r>
+      <w:proofErr w:type="gramStart"/>
+      <w:r>
+        <w:rPr>
+          <w:rFonts w:ascii="Arial" w:hAnsi="Arial" w:cs="Arial"/>
+          <w:b/>
+          <w:color w:val="000000"/>
+          <w:lang w:val="en-US"/>
+        </w:rPr>
+        <w:t>To</w:t>
+      </w:r>
+      <w:proofErr w:type="gramEnd"/>
+      <w:r>
+        <w:rPr>
+          <w:rFonts w:ascii="Arial" w:hAnsi="Arial" w:cs="Arial"/>
+          <w:b/>
+          <w:color w:val="000000"/>
+          <w:lang w:val="en-US"/>
+        </w:rPr>
+        <w:t xml:space="preserve"> Run </w:t>
+      </w:r>
+      <w:proofErr w:type="gramStart"/>
+      <w:r>
+        <w:rPr>
+          <w:rFonts w:ascii="Arial" w:hAnsi="Arial" w:cs="Arial"/>
+          <w:b/>
+          <w:color w:val="000000"/>
+          <w:lang w:val="en-US"/>
+        </w:rPr>
+        <w:t>A</w:t>
+      </w:r>
+      <w:proofErr w:type="gramEnd"/>
+      <w:r>
+        <w:rPr>
+          <w:rFonts w:ascii="Arial" w:hAnsi="Arial" w:cs="Arial"/>
+          <w:b/>
+          <w:color w:val="000000"/>
+          <w:lang w:val="en-US"/>
+        </w:rPr>
+        <w:t xml:space="preserve"> Home Business:</w:t>
       </w:r>
     </w:p>
     <w:p>
@@ -29345,15 +30983,33 @@
           <w:color w:val="000000"/>
           <w:lang w:val="en-US"/>
         </w:rPr>
-        <w:t xml:space="preserve">with them </w:t>
-      </w:r>
+        <w:t xml:space="preserve">with </w:t>
+      </w:r>
+      <w:proofErr w:type="gramStart"/>
       <w:r>
         <w:rPr>
           <w:rFonts w:ascii="Arial" w:hAnsi="Arial" w:cs="Arial"/>
           <w:color w:val="000000"/>
           <w:lang w:val="en-US"/>
         </w:rPr>
-        <w:t xml:space="preserve"> to </w:t>
+        <w:t xml:space="preserve">them </w:t>
+      </w:r>
+      <w:r>
+        <w:rPr>
+          <w:rFonts w:ascii="Arial" w:hAnsi="Arial" w:cs="Arial"/>
+          <w:color w:val="000000"/>
+          <w:lang w:val="en-US"/>
+        </w:rPr>
+        <w:t xml:space="preserve"> to</w:t>
+      </w:r>
+      <w:proofErr w:type="gramEnd"/>
+      <w:r>
+        <w:rPr>
+          <w:rFonts w:ascii="Arial" w:hAnsi="Arial" w:cs="Arial"/>
+          <w:color w:val="000000"/>
+          <w:lang w:val="en-US"/>
+        </w:rPr>
+        <w:t xml:space="preserve"> </w:t>
       </w:r>
       <w:r>
         <w:rPr>
@@ -30455,7 +32111,21 @@
         <w:rPr>
           <w:rFonts w:ascii="Arial" w:hAnsi="Arial" w:cs="Arial"/>
         </w:rPr>
-        <w:t>A site plan of the property showing available site parking for clients / customers / couriers / employees (in addition to the  two (2) bays required for the dwelling); and</w:t>
+        <w:t xml:space="preserve">A site plan of the property showing available site parking for clients / customers / couriers / employees (in addition to </w:t>
+      </w:r>
+      <w:proofErr w:type="gramStart"/>
+      <w:r>
+        <w:rPr>
+          <w:rFonts w:ascii="Arial" w:hAnsi="Arial" w:cs="Arial"/>
+        </w:rPr>
+        <w:t>the  two</w:t>
+      </w:r>
+      <w:proofErr w:type="gramEnd"/>
+      <w:r>
+        <w:rPr>
+          <w:rFonts w:ascii="Arial" w:hAnsi="Arial" w:cs="Arial"/>
+        </w:rPr>
+        <w:t xml:space="preserve"> (2) bays required for the dwelling); and</w:t>
       </w:r>
     </w:p>
     <w:p>
@@ -31055,7 +32725,21 @@
         <w:rPr>
           <w:rFonts w:ascii="Arial" w:hAnsi="Arial" w:cs="Arial"/>
         </w:rPr>
-        <w:t xml:space="preserve"> having to pay less tax,  may be redirected into business operations, debt reduction, passively invested elsewhere or alternatively </w:t>
+        <w:t xml:space="preserve"> having to pay less </w:t>
+      </w:r>
+      <w:proofErr w:type="gramStart"/>
+      <w:r>
+        <w:rPr>
+          <w:rFonts w:ascii="Arial" w:hAnsi="Arial" w:cs="Arial"/>
+        </w:rPr>
+        <w:t>tax,  may</w:t>
+      </w:r>
+      <w:proofErr w:type="gramEnd"/>
+      <w:r>
+        <w:rPr>
+          <w:rFonts w:ascii="Arial" w:hAnsi="Arial" w:cs="Arial"/>
+        </w:rPr>
+        <w:t xml:space="preserve"> be redirected into business operations, debt reduction, passively invested elsewhere or alternatively </w:t>
       </w:r>
       <w:r>
         <w:rPr>
@@ -32287,12 +33971,14 @@
           <w:rFonts w:ascii="Arial" w:hAnsi="Arial" w:cs="Arial"/>
         </w:rPr>
       </w:pPr>
+      <w:proofErr w:type="spellStart"/>
       <w:r>
         <w:rPr>
           <w:rFonts w:ascii="Arial" w:hAnsi="Arial" w:cs="Arial"/>
         </w:rPr>
         <w:t>Intellisolve</w:t>
       </w:r>
+      <w:proofErr w:type="spellEnd"/>
     </w:p>
     <w:p>
       <w:pPr>
@@ -32324,7 +34010,21 @@
           <w:rFonts w:ascii="Arial" w:hAnsi="Arial" w:cs="Arial"/>
         </w:rPr>
         <w:br/>
-        <w:t>I {{CLIENT_FULL_NAME}}, authorise Intellisolve to do all things reasonably required to give timely and practical effect to the advice herein.</w:t>
+        <w:t xml:space="preserve">I {{CLIENT_FULL_NAME}}, authorise </w:t>
+      </w:r>
+      <w:proofErr w:type="spellStart"/>
+      <w:r>
+        <w:rPr>
+          <w:rFonts w:ascii="Arial" w:hAnsi="Arial" w:cs="Arial"/>
+        </w:rPr>
+        <w:t>Intellisolve</w:t>
+      </w:r>
+      <w:proofErr w:type="spellEnd"/>
+      <w:r>
+        <w:rPr>
+          <w:rFonts w:ascii="Arial" w:hAnsi="Arial" w:cs="Arial"/>
+        </w:rPr>
+        <w:t xml:space="preserve"> to do all things reasonably required to give timely and practical effect to the advice herein.</w:t>
       </w:r>
     </w:p>
     <w:p>
@@ -32376,12 +34076,14 @@
         </w:rPr>
         <w:t xml:space="preserve">or </w:t>
       </w:r>
+      <w:proofErr w:type="spellStart"/>
       <w:r>
         <w:rPr>
           <w:rFonts w:ascii="Arial" w:hAnsi="Arial" w:cs="Arial"/>
         </w:rPr>
         <w:t>Intellisolve</w:t>
       </w:r>
+      <w:proofErr w:type="spellEnd"/>
       <w:r>
         <w:rPr>
           <w:rFonts w:ascii="Arial" w:hAnsi="Arial" w:cs="Arial"/>
@@ -32462,11 +34164,19 @@
         </w:rPr>
         <w:t xml:space="preserve"> further indemnify and hold </w:t>
       </w:r>
-      <w:r>
-        <w:rPr>
-          <w:rFonts w:ascii="Arial" w:hAnsi="Arial" w:cs="Arial"/>
-        </w:rPr>
-        <w:t xml:space="preserve">Intellisolve </w:t>
+      <w:proofErr w:type="spellStart"/>
+      <w:r>
+        <w:rPr>
+          <w:rFonts w:ascii="Arial" w:hAnsi="Arial" w:cs="Arial"/>
+        </w:rPr>
+        <w:t>Intellisolve</w:t>
+      </w:r>
+      <w:proofErr w:type="spellEnd"/>
+      <w:r>
+        <w:rPr>
+          <w:rFonts w:ascii="Arial" w:hAnsi="Arial" w:cs="Arial"/>
+        </w:rPr>
+        <w:t xml:space="preserve"> </w:t>
       </w:r>
       <w:r>
         <w:rPr>
@@ -32879,8 +34589,19 @@
         <w:sz w:val="16"/>
         <w:szCs w:val="16"/>
       </w:rPr>
-      <w:t xml:space="preserve"> Genovesi Enterprises Pty Ltd, T/As: Intellisolve</w:t>
+      <w:t xml:space="preserve"> Genovesi Enterprises Pty Ltd, T/As: </w:t>
     </w:r>
+    <w:proofErr w:type="spellStart"/>
+    <w:r>
+      <w:rPr>
+        <w:rFonts w:ascii="Arial" w:hAnsi="Arial" w:cs="Arial"/>
+        <w:color w:val="000000"/>
+        <w:sz w:val="16"/>
+        <w:szCs w:val="16"/>
+      </w:rPr>
+      <w:t>Intellisolve</w:t>
+    </w:r>
+    <w:proofErr w:type="spellEnd"/>
   </w:p>
 </w:ftr>
 </file>

</xml_diff>